<commit_message>
Added 2.1.1 Package Diagram to SysSpec
-And edited some chapters
-2.2 will be a chapter with class diagrams of our implementation
</commit_message>
<xml_diff>
--- a/00_Dokumentation/zwischenabgabe/DRAFT - SysSpec nach Vorlage.docx
+++ b/00_Dokumentation/zwischenabgabe/DRAFT - SysSpec nach Vorlage.docx
@@ -1535,8 +1535,120 @@
               </w:rPr>
               <w:t>in Arbeit</w:t>
             </w:r>
-            <w:bookmarkStart w:id="1" w:name="_GoBack"/>
-            <w:bookmarkEnd w:id="1"/>
+          </w:p>
+        </w:tc>
+      </w:tr>
+      <w:tr>
+        <w:trPr>
+          <w:trHeight w:val="96"/>
+        </w:trPr>
+        <w:tc>
+          <w:tcPr>
+            <w:tcW w:w="777" w:type="dxa"/>
+          </w:tcPr>
+          <w:p>
+            <w:pPr>
+              <w:pStyle w:val="Enclosures"/>
+              <w:rPr>
+                <w:szCs w:val="22"/>
+              </w:rPr>
+            </w:pPr>
+            <w:r>
+              <w:rPr>
+                <w:szCs w:val="22"/>
+              </w:rPr>
+              <w:t>0.3</w:t>
+            </w:r>
+          </w:p>
+        </w:tc>
+        <w:tc>
+          <w:tcPr>
+            <w:tcW w:w="1440" w:type="dxa"/>
+          </w:tcPr>
+          <w:p>
+            <w:pPr>
+              <w:pStyle w:val="Enclosures"/>
+              <w:rPr>
+                <w:szCs w:val="22"/>
+              </w:rPr>
+            </w:pPr>
+            <w:r>
+              <w:rPr>
+                <w:szCs w:val="22"/>
+              </w:rPr>
+              <w:t>04.11.2017</w:t>
+            </w:r>
+          </w:p>
+        </w:tc>
+        <w:tc>
+          <w:tcPr>
+            <w:tcW w:w="1800" w:type="dxa"/>
+          </w:tcPr>
+          <w:p>
+            <w:pPr>
+              <w:pStyle w:val="Enclosures"/>
+              <w:rPr>
+                <w:szCs w:val="22"/>
+              </w:rPr>
+            </w:pPr>
+            <w:r>
+              <w:rPr>
+                <w:szCs w:val="22"/>
+              </w:rPr>
+              <w:t>Valentin Bürgler</w:t>
+            </w:r>
+          </w:p>
+        </w:tc>
+        <w:tc>
+          <w:tcPr>
+            <w:tcW w:w="3600" w:type="dxa"/>
+          </w:tcPr>
+          <w:p>
+            <w:pPr>
+              <w:pStyle w:val="Enclosures"/>
+              <w:rPr>
+                <w:szCs w:val="22"/>
+              </w:rPr>
+            </w:pPr>
+            <w:r>
+              <w:rPr>
+                <w:szCs w:val="22"/>
+              </w:rPr>
+              <w:t>Diagramme hinzugefügt</w:t>
+            </w:r>
+          </w:p>
+          <w:p>
+            <w:pPr>
+              <w:pStyle w:val="Enclosures"/>
+              <w:rPr>
+                <w:szCs w:val="22"/>
+              </w:rPr>
+            </w:pPr>
+            <w:r>
+              <w:rPr>
+                <w:szCs w:val="22"/>
+              </w:rPr>
+              <w:t>Kapitel 3 überarbietet</w:t>
+            </w:r>
+          </w:p>
+        </w:tc>
+        <w:tc>
+          <w:tcPr>
+            <w:tcW w:w="1800" w:type="dxa"/>
+          </w:tcPr>
+          <w:p>
+            <w:pPr>
+              <w:pStyle w:val="Enclosures"/>
+              <w:rPr>
+                <w:szCs w:val="22"/>
+              </w:rPr>
+            </w:pPr>
+            <w:r>
+              <w:rPr>
+                <w:szCs w:val="22"/>
+              </w:rPr>
+              <w:t>in Arbeit</w:t>
+            </w:r>
           </w:p>
         </w:tc>
       </w:tr>
@@ -1566,7 +1678,7 @@
           <w:szCs w:val="22"/>
         </w:rPr>
       </w:pPr>
-      <w:bookmarkStart w:id="2" w:name="_Toc362016966"/>
+      <w:bookmarkStart w:id="1" w:name="_Toc362016966"/>
       <w:r>
         <w:br w:type="page"/>
       </w:r>
@@ -1583,26 +1695,32 @@
         <w:lastRenderedPageBreak/>
         <w:t>Systemübersicht</w:t>
       </w:r>
-      <w:bookmarkEnd w:id="2"/>
+      <w:bookmarkEnd w:id="1"/>
     </w:p>
     <w:p>
       <w:r>
-        <w:t>Das folgende UML hat uns geholfen eine Übersicht übe</w:t>
+        <w:t xml:space="preserve">Das folgende UML </w:t>
+      </w:r>
+      <w:r>
+        <w:t>soll</w:t>
+      </w:r>
+      <w:r>
+        <w:t xml:space="preserve"> eine Übersicht übe</w:t>
       </w:r>
       <w:r>
         <w:t xml:space="preserve">r </w:t>
       </w:r>
       <w:r>
-        <w:t>das ganze System zu schaffen. Es visualisiert die</w:t>
-      </w:r>
-      <w:r>
-        <w:t xml:space="preserve"> einzelnen Schnittpunkte und Beziehungen </w:t>
-      </w:r>
-      <w:r>
-        <w:t>untereinander</w:t>
-      </w:r>
-      <w:r>
-        <w:t>.</w:t>
+        <w:t xml:space="preserve">das </w:t>
+      </w:r>
+      <w:r>
+        <w:t>implementierte</w:t>
+      </w:r>
+      <w:r>
+        <w:t xml:space="preserve"> System </w:t>
+      </w:r>
+      <w:r>
+        <w:t>schaffen.</w:t>
       </w:r>
     </w:p>
     <w:p/>
@@ -1749,12 +1867,12 @@
       <w:r>
         <w:br w:type="page"/>
       </w:r>
-      <w:bookmarkStart w:id="3" w:name="_Toc362016967"/>
+      <w:bookmarkStart w:id="2" w:name="_Toc362016967"/>
       <w:r>
         <w:lastRenderedPageBreak/>
         <w:t>Architektur und Designentscheide</w:t>
       </w:r>
-      <w:bookmarkEnd w:id="3"/>
+      <w:bookmarkEnd w:id="2"/>
     </w:p>
     <w:p>
       <w:pPr>
@@ -1767,14 +1885,14 @@
           <w:rFonts w:ascii="Tahoma" w:hAnsi="Tahoma" w:cs="Tahoma"/>
         </w:rPr>
       </w:pPr>
-      <w:bookmarkStart w:id="4" w:name="_Toc362016968"/>
+      <w:bookmarkStart w:id="3" w:name="_Toc362016968"/>
       <w:r>
         <w:rPr>
           <w:rFonts w:ascii="Tahoma" w:hAnsi="Tahoma" w:cs="Tahoma"/>
         </w:rPr>
         <w:t>Modell(e) und Sichten</w:t>
       </w:r>
-      <w:bookmarkEnd w:id="4"/>
+      <w:bookmarkEnd w:id="3"/>
       <w:r>
         <w:rPr>
           <w:rFonts w:ascii="Tahoma" w:hAnsi="Tahoma" w:cs="Tahoma"/>
@@ -1784,6 +1902,63 @@
     </w:p>
     <w:p>
       <w:pPr>
+        <w:pStyle w:val="berschrift3"/>
+      </w:pPr>
+      <w:r>
+        <w:t>Paketdiagramm</w:t>
+      </w:r>
+    </w:p>
+    <w:p/>
+    <w:p>
+      <w:r>
+        <w:rPr>
+          <w:noProof/>
+        </w:rPr>
+        <w:drawing>
+          <wp:inline distT="0" distB="0" distL="0" distR="0" wp14:anchorId="0FC8C931" wp14:editId="6CBD9453">
+            <wp:extent cx="5591175" cy="1650365"/>
+            <wp:effectExtent l="0" t="0" r="9525" b="6985"/>
+            <wp:docPr id="6" name="Grafik 6"/>
+            <wp:cNvGraphicFramePr>
+              <a:graphicFrameLocks xmlns:a="http://schemas.openxmlformats.org/drawingml/2006/main" noChangeAspect="1"/>
+            </wp:cNvGraphicFramePr>
+            <a:graphic xmlns:a="http://schemas.openxmlformats.org/drawingml/2006/main">
+              <a:graphicData uri="http://schemas.openxmlformats.org/drawingml/2006/picture">
+                <pic:pic xmlns:pic="http://schemas.openxmlformats.org/drawingml/2006/picture">
+                  <pic:nvPicPr>
+                    <pic:cNvPr id="6" name="Paketdiagramm.png"/>
+                    <pic:cNvPicPr/>
+                  </pic:nvPicPr>
+                  <pic:blipFill>
+                    <a:blip r:embed="rId18">
+                      <a:extLst>
+                        <a:ext uri="{28A0092B-C50C-407E-A947-70E740481C1C}">
+                          <a14:useLocalDpi xmlns:a14="http://schemas.microsoft.com/office/drawing/2010/main" val="0"/>
+                        </a:ext>
+                      </a:extLst>
+                    </a:blip>
+                    <a:stretch>
+                      <a:fillRect/>
+                    </a:stretch>
+                  </pic:blipFill>
+                  <pic:spPr>
+                    <a:xfrm>
+                      <a:off x="0" y="0"/>
+                      <a:ext cx="5591175" cy="1650365"/>
+                    </a:xfrm>
+                    <a:prstGeom prst="rect">
+                      <a:avLst/>
+                    </a:prstGeom>
+                  </pic:spPr>
+                </pic:pic>
+              </a:graphicData>
+            </a:graphic>
+          </wp:inline>
+        </w:drawing>
+      </w:r>
+    </w:p>
+    <w:p>
+      <w:pPr>
         <w:pStyle w:val="berschrift2"/>
         <w:tabs>
           <w:tab w:val="clear" w:pos="1701"/>
@@ -1793,19 +1968,11 @@
           <w:rFonts w:ascii="Tahoma" w:hAnsi="Tahoma" w:cs="Tahoma"/>
         </w:rPr>
       </w:pPr>
-      <w:bookmarkStart w:id="5" w:name="_Toc362016969"/>
       <w:r>
         <w:rPr>
           <w:rFonts w:ascii="Tahoma" w:hAnsi="Tahoma" w:cs="Tahoma"/>
         </w:rPr>
-        <w:t>Daten (Mengengerüst &amp; Strukturen)</w:t>
-      </w:r>
-      <w:bookmarkEnd w:id="5"/>
-      <w:r>
-        <w:rPr>
-          <w:rFonts w:ascii="Tahoma" w:hAnsi="Tahoma" w:cs="Tahoma"/>
-        </w:rPr>
-        <w:t xml:space="preserve"> </w:t>
+        <w:t>Klassendiagramme</w:t>
       </w:r>
     </w:p>
     <w:p>
@@ -1819,74 +1986,26 @@
           <w:rFonts w:ascii="Tahoma" w:hAnsi="Tahoma" w:cs="Tahoma"/>
         </w:rPr>
       </w:pPr>
-      <w:bookmarkStart w:id="6" w:name="_Toc362016970"/>
+      <w:bookmarkStart w:id="4" w:name="_Toc362016970"/>
       <w:r>
         <w:rPr>
           <w:rFonts w:ascii="Tahoma" w:hAnsi="Tahoma" w:cs="Tahoma"/>
         </w:rPr>
         <w:t>Entwurfsentscheide</w:t>
       </w:r>
-      <w:bookmarkEnd w:id="6"/>
+      <w:bookmarkEnd w:id="4"/>
     </w:p>
     <w:p>
       <w:r>
-        <w:t>Wir haben generell über das Projekt hinweg versucht uns an den Clean-Code-Prinzipien zu orientieren. Wir versuchten Vererbung zu vermeiden und das «</w:t>
-      </w:r>
-      <w:proofErr w:type="spellStart"/>
-      <w:r>
-        <w:t>Favour</w:t>
-      </w:r>
-      <w:proofErr w:type="spellEnd"/>
-      <w:r>
-        <w:t xml:space="preserve"> </w:t>
-      </w:r>
-      <w:proofErr w:type="spellStart"/>
-      <w:r>
-        <w:t>Composition</w:t>
-      </w:r>
-      <w:proofErr w:type="spellEnd"/>
-      <w:r>
-        <w:t xml:space="preserve"> </w:t>
-      </w:r>
-      <w:proofErr w:type="spellStart"/>
-      <w:r>
-        <w:t>over</w:t>
-      </w:r>
-      <w:proofErr w:type="spellEnd"/>
-      <w:r>
-        <w:t xml:space="preserve"> </w:t>
-      </w:r>
-      <w:proofErr w:type="spellStart"/>
-      <w:r>
-        <w:t>Inheritance</w:t>
-      </w:r>
-      <w:proofErr w:type="spellEnd"/>
-      <w:r>
-        <w:t>»-Prinzip zu verfolgen. Dazu strebten wir an die Wiederverwendbarkeit zu erhöhen indem wir das DRY-Prinzip vor Augen hielten und die einzelnen Komponenten so zu gestalten, dass sie nur jeweils eine Anwendung erfüllen (</w:t>
-      </w:r>
-      <w:proofErr w:type="spellStart"/>
-      <w:r>
-        <w:t>Seperation</w:t>
-      </w:r>
-      <w:proofErr w:type="spellEnd"/>
-      <w:r>
-        <w:t xml:space="preserve"> </w:t>
-      </w:r>
-      <w:proofErr w:type="spellStart"/>
-      <w:r>
-        <w:t>of</w:t>
-      </w:r>
-      <w:proofErr w:type="spellEnd"/>
-      <w:r>
-        <w:t xml:space="preserve"> </w:t>
-      </w:r>
-      <w:proofErr w:type="spellStart"/>
-      <w:r>
-        <w:t>Concerns</w:t>
-      </w:r>
-      <w:proofErr w:type="spellEnd"/>
-      <w:r>
-        <w:t>).</w:t>
+        <w:t xml:space="preserve">Wir haben generell über das Projekt hinweg versucht uns an den Clean-Code-Prinzipien zu orientieren. Wir versuchten Vererbung zu vermeiden und das «Favour Composition over Inheritance»-Prinzip zu verfolgen. Dazu strebten wir an die Wiederverwendbarkeit zu erhöhen indem wir das DRY-Prinzip vor Augen hielten und die einzelnen Komponenten so zu gestalten, dass sie nur jeweils eine </w:t>
+      </w:r>
+      <w:r>
+        <w:t>Aufgabe</w:t>
+      </w:r>
+      <w:bookmarkStart w:id="5" w:name="_GoBack"/>
+      <w:bookmarkEnd w:id="5"/>
+      <w:r>
+        <w:t xml:space="preserve"> erfüllen (Seperation of Concerns).</w:t>
       </w:r>
     </w:p>
     <w:p>
@@ -1937,11 +2056,9 @@
       <w:r>
         <w:t>«</w:t>
       </w:r>
-      <w:proofErr w:type="spellStart"/>
       <w:r>
         <w:t>instance</w:t>
       </w:r>
-      <w:proofErr w:type="spellEnd"/>
       <w:r>
         <w:t>»</w:t>
       </w:r>
@@ -1977,55 +2094,7 @@
     </w:p>
     <w:p>
       <w:r>
-        <w:t xml:space="preserve">Für die Übertragung der </w:t>
-      </w:r>
-      <w:proofErr w:type="spellStart"/>
-      <w:r>
-        <w:t>LogMessage</w:t>
-      </w:r>
-      <w:proofErr w:type="spellEnd"/>
-      <w:r>
-        <w:t xml:space="preserve"> vom </w:t>
-      </w:r>
-      <w:proofErr w:type="spellStart"/>
-      <w:r>
-        <w:t>LogHandler</w:t>
-      </w:r>
-      <w:proofErr w:type="spellEnd"/>
-      <w:r>
-        <w:t xml:space="preserve"> zum </w:t>
-      </w:r>
-      <w:proofErr w:type="spellStart"/>
-      <w:r>
-        <w:t>StringPersistor</w:t>
-      </w:r>
-      <w:proofErr w:type="spellEnd"/>
-      <w:r>
-        <w:t xml:space="preserve">, welcher danach die </w:t>
-      </w:r>
-      <w:proofErr w:type="spellStart"/>
-      <w:r>
-        <w:t>LogMessage</w:t>
-      </w:r>
-      <w:proofErr w:type="spellEnd"/>
-      <w:r>
-        <w:t xml:space="preserve"> in ein File schreibt, verwenden wir das Adapter-Modell. Damit verletzen wir die Wiederverwendbarkeit des </w:t>
-      </w:r>
-      <w:proofErr w:type="spellStart"/>
-      <w:r>
-        <w:t>StringPersistor</w:t>
-      </w:r>
-      <w:proofErr w:type="spellEnd"/>
-      <w:r>
-        <w:t xml:space="preserve"> nicht und können eine angepasste Implementation für den </w:t>
-      </w:r>
-      <w:proofErr w:type="spellStart"/>
-      <w:r>
-        <w:t>LogHandler</w:t>
-      </w:r>
-      <w:proofErr w:type="spellEnd"/>
-      <w:r>
-        <w:t xml:space="preserve"> erstellen. Damit erhalten wir die effektiv gewünschte Zielschnittstelle.</w:t>
+        <w:t>Für die Übertragung der LogMessage vom LogHandler zum StringPersistor, welcher danach die LogMessage in ein File schreibt, verwenden wir das Adapter-Modell. Damit verletzen wir die Wiederverwendbarkeit des StringPersistor nicht und können eine angepasste Implementation für den LogHandler erstellen. Damit erhalten wir die effektiv gewünschte Zielschnittstelle.</w:t>
       </w:r>
     </w:p>
     <w:p>
@@ -2043,11 +2112,11 @@
         <w:lastRenderedPageBreak/>
         <w:t xml:space="preserve"> </w:t>
       </w:r>
-      <w:bookmarkStart w:id="7" w:name="_Toc362016971"/>
+      <w:bookmarkStart w:id="6" w:name="_Toc362016971"/>
       <w:r>
         <w:t>Schnittstellen</w:t>
       </w:r>
-      <w:bookmarkEnd w:id="7"/>
+      <w:bookmarkEnd w:id="6"/>
     </w:p>
     <w:p/>
     <w:p>
@@ -2061,18 +2130,27 @@
           <w:rFonts w:ascii="Tahoma" w:hAnsi="Tahoma" w:cs="Tahoma"/>
         </w:rPr>
       </w:pPr>
-      <w:bookmarkStart w:id="8" w:name="_Toc362016972"/>
+      <w:bookmarkStart w:id="7" w:name="_Toc362016972"/>
       <w:r>
         <w:rPr>
           <w:rFonts w:ascii="Tahoma" w:hAnsi="Tahoma" w:cs="Tahoma"/>
         </w:rPr>
         <w:t>Externe Schnittstellen</w:t>
       </w:r>
-      <w:bookmarkEnd w:id="8"/>
+      <w:bookmarkEnd w:id="7"/>
     </w:p>
     <w:p>
       <w:r>
-        <w:t>Das Interface-Team hat folgende Interfaces vorgeschrieben</w:t>
+        <w:t>F</w:t>
+      </w:r>
+      <w:r>
+        <w:t xml:space="preserve">olgende </w:t>
+      </w:r>
+      <w:r>
+        <w:t>Schnittstellen wurden</w:t>
+      </w:r>
+      <w:r>
+        <w:t xml:space="preserve"> vorgeschrieben</w:t>
       </w:r>
       <w:r>
         <w:t>:</w:t>
@@ -2087,11 +2165,9 @@
           <w:numId w:val="35"/>
         </w:numPr>
       </w:pPr>
-      <w:proofErr w:type="spellStart"/>
-      <w:r>
-        <w:t>ConfigFileNotFoundException</w:t>
-      </w:r>
-      <w:proofErr w:type="spellEnd"/>
+      <w:r>
+        <w:t>Logger</w:t>
+      </w:r>
     </w:p>
     <w:p>
       <w:pPr>
@@ -2101,11 +2177,9 @@
           <w:numId w:val="35"/>
         </w:numPr>
       </w:pPr>
-      <w:proofErr w:type="spellStart"/>
-      <w:r>
-        <w:t>InvalidConfigFileFormatException</w:t>
-      </w:r>
-      <w:proofErr w:type="spellEnd"/>
+      <w:r>
+        <w:t>LoggerSetup</w:t>
+      </w:r>
     </w:p>
     <w:p>
       <w:pPr>
@@ -2116,7 +2190,7 @@
         </w:numPr>
       </w:pPr>
       <w:r>
-        <w:t>Logger</w:t>
+        <w:t>LogLevel</w:t>
       </w:r>
     </w:p>
     <w:p>
@@ -2127,11 +2201,9 @@
           <w:numId w:val="35"/>
         </w:numPr>
       </w:pPr>
-      <w:proofErr w:type="spellStart"/>
-      <w:r>
-        <w:t>LoggerSetup</w:t>
-      </w:r>
-      <w:proofErr w:type="spellEnd"/>
+      <w:r>
+        <w:t>LogMessage</w:t>
+      </w:r>
     </w:p>
     <w:p>
       <w:pPr>
@@ -2141,67 +2213,9 @@
           <w:numId w:val="35"/>
         </w:numPr>
       </w:pPr>
-      <w:proofErr w:type="spellStart"/>
-      <w:r>
-        <w:t>LogLevel</w:t>
-      </w:r>
-      <w:proofErr w:type="spellEnd"/>
-    </w:p>
-    <w:p>
-      <w:pPr>
-        <w:pStyle w:val="Listenabsatz"/>
-        <w:numPr>
-          <w:ilvl w:val="0"/>
-          <w:numId w:val="35"/>
-        </w:numPr>
-      </w:pPr>
-      <w:proofErr w:type="spellStart"/>
-      <w:r>
-        <w:t>LogMessage</w:t>
-      </w:r>
-      <w:proofErr w:type="spellEnd"/>
-    </w:p>
-    <w:p>
-      <w:pPr>
-        <w:pStyle w:val="Listenabsatz"/>
-        <w:numPr>
-          <w:ilvl w:val="0"/>
-          <w:numId w:val="35"/>
-        </w:numPr>
-      </w:pPr>
-      <w:proofErr w:type="spellStart"/>
-      <w:r>
-        <w:t>NoConnectionToLogServerException</w:t>
-      </w:r>
-      <w:proofErr w:type="spellEnd"/>
-    </w:p>
-    <w:p>
-      <w:pPr>
-        <w:pStyle w:val="Listenabsatz"/>
-        <w:numPr>
-          <w:ilvl w:val="0"/>
-          <w:numId w:val="35"/>
-        </w:numPr>
-      </w:pPr>
-      <w:proofErr w:type="spellStart"/>
-      <w:r>
-        <w:t>UsageSample</w:t>
-      </w:r>
-      <w:proofErr w:type="spellEnd"/>
-    </w:p>
-    <w:p>
-      <w:pPr>
-        <w:pStyle w:val="Listenabsatz"/>
-        <w:numPr>
-          <w:ilvl w:val="0"/>
-          <w:numId w:val="35"/>
-        </w:numPr>
-      </w:pPr>
-      <w:proofErr w:type="spellStart"/>
       <w:r>
         <w:t>StringPersistor</w:t>
       </w:r>
-      <w:proofErr w:type="spellEnd"/>
     </w:p>
     <w:p>
       <w:pPr>
@@ -2214,7 +2228,7 @@
           <w:rFonts w:ascii="Tahoma" w:hAnsi="Tahoma" w:cs="Tahoma"/>
         </w:rPr>
       </w:pPr>
-      <w:bookmarkStart w:id="9" w:name="_Toc362016973"/>
+      <w:bookmarkStart w:id="8" w:name="_Toc362016973"/>
       <w:r>
         <w:rPr>
           <w:rFonts w:ascii="Tahoma" w:hAnsi="Tahoma" w:cs="Tahoma"/>
@@ -2227,7 +2241,7 @@
         </w:rPr>
         <w:t>ichtige interne Schnittstellen</w:t>
       </w:r>
-      <w:bookmarkEnd w:id="9"/>
+      <w:bookmarkEnd w:id="8"/>
       <w:r>
         <w:rPr>
           <w:rFonts w:ascii="Tahoma" w:hAnsi="Tahoma" w:cs="Tahoma"/>
@@ -2255,11 +2269,9 @@
           <w:rFonts w:ascii="Tahoma" w:hAnsi="Tahoma" w:cs="Tahoma"/>
         </w:rPr>
       </w:pPr>
-      <w:proofErr w:type="spellStart"/>
       <w:r>
         <w:t>LogWriterAdapter</w:t>
       </w:r>
-      <w:proofErr w:type="spellEnd"/>
     </w:p>
     <w:p>
       <w:pPr>
@@ -2272,14 +2284,19 @@
           <w:rFonts w:ascii="Tahoma" w:hAnsi="Tahoma" w:cs="Tahoma"/>
         </w:rPr>
       </w:pPr>
-      <w:proofErr w:type="spellStart"/>
       <w:r>
         <w:t>c</w:t>
       </w:r>
       <w:r>
         <w:t>onfig.cfg</w:t>
       </w:r>
-      <w:proofErr w:type="spellEnd"/>
+    </w:p>
+    <w:p>
+      <w:pPr>
+        <w:rPr>
+          <w:rFonts w:ascii="Tahoma" w:hAnsi="Tahoma" w:cs="Tahoma"/>
+        </w:rPr>
+      </w:pPr>
     </w:p>
     <w:p>
       <w:r>
@@ -2695,23 +2712,7 @@
           <w:i/>
           <w:sz w:val="18"/>
         </w:rPr>
-        <w:t xml:space="preserve">Aussagen über Qualitätsmerkmale, an die </w:t>
-      </w:r>
-      <w:proofErr w:type="spellStart"/>
-      <w:r>
-        <w:rPr>
-          <w:i/>
-          <w:sz w:val="18"/>
-        </w:rPr>
-        <w:t>Implementierer</w:t>
-      </w:r>
-      <w:proofErr w:type="spellEnd"/>
-      <w:r>
-        <w:rPr>
-          <w:i/>
-          <w:sz w:val="18"/>
-        </w:rPr>
-        <w:t xml:space="preserve"> gebunden sind und auf die sich Nutzer verlassen können.</w:t>
+        <w:t>Aussagen über Qualitätsmerkmale, an die Implementierer gebunden sind und auf die sich Nutzer verlassen können.</w:t>
       </w:r>
     </w:p>
     <w:p>
@@ -2736,39 +2737,7 @@
           <w:sz w:val="18"/>
         </w:rPr>
         <w:softHyphen/>
-        <w:t>beschreibung Quality-</w:t>
-      </w:r>
-      <w:proofErr w:type="spellStart"/>
-      <w:r>
-        <w:rPr>
-          <w:i/>
-          <w:sz w:val="18"/>
-        </w:rPr>
-        <w:t>of</w:t>
-      </w:r>
-      <w:proofErr w:type="spellEnd"/>
-      <w:r>
-        <w:rPr>
-          <w:i/>
-          <w:sz w:val="18"/>
-        </w:rPr>
-        <w:t xml:space="preserve">-Service (QoS) </w:t>
-      </w:r>
-      <w:proofErr w:type="spellStart"/>
-      <w:r>
-        <w:rPr>
-          <w:i/>
-          <w:sz w:val="18"/>
-        </w:rPr>
-        <w:t>Requirements</w:t>
-      </w:r>
-      <w:proofErr w:type="spellEnd"/>
-      <w:r>
-        <w:rPr>
-          <w:i/>
-          <w:sz w:val="18"/>
-        </w:rPr>
-        <w:t>.</w:t>
+        <w:t>beschreibung Quality-of-Service (QoS) Requirements.</w:t>
       </w:r>
     </w:p>
     <w:p>
@@ -2808,7 +2777,6 @@
           <w:i/>
           <w:sz w:val="18"/>
         </w:rPr>
-        <w:lastRenderedPageBreak/>
         <w:t>3.x.1.5. Entwurfsentscheidungen</w:t>
       </w:r>
     </w:p>
@@ -2866,6 +2834,7 @@
           <w:i/>
           <w:sz w:val="18"/>
         </w:rPr>
+        <w:lastRenderedPageBreak/>
         <w:t>3.x.1.6. Beispielverwendung</w:t>
       </w:r>
     </w:p>
@@ -2915,12 +2884,12 @@
       <w:r>
         <w:br w:type="page"/>
       </w:r>
-      <w:bookmarkStart w:id="10" w:name="_Toc362016975"/>
+      <w:bookmarkStart w:id="9" w:name="_Toc362016975"/>
       <w:r>
         <w:lastRenderedPageBreak/>
         <w:t>Environment-Anforderungen</w:t>
       </w:r>
-      <w:bookmarkEnd w:id="10"/>
+      <w:bookmarkEnd w:id="9"/>
     </w:p>
     <w:p>
       <w:pPr>
@@ -2961,24 +2930,14 @@
         <w:t xml:space="preserve">Der </w:t>
       </w:r>
       <w:r>
-        <w:t>Fully-</w:t>
-      </w:r>
-      <w:proofErr w:type="spellStart"/>
-      <w:r>
-        <w:t>Qualified</w:t>
-      </w:r>
-      <w:proofErr w:type="spellEnd"/>
-      <w:r>
-        <w:t xml:space="preserve"> Class Name</w:t>
+        <w:t>Fully-Qualified Class Name</w:t>
       </w:r>
       <w:r>
         <w:t xml:space="preserve"> der </w:t>
       </w:r>
-      <w:proofErr w:type="spellStart"/>
       <w:r>
         <w:t>LoggerFactory</w:t>
       </w:r>
-      <w:proofErr w:type="spellEnd"/>
       <w:r>
         <w:t xml:space="preserve">, </w:t>
       </w:r>
@@ -2995,15 +2954,7 @@
         <w:t xml:space="preserve"> des Servers </w:t>
       </w:r>
       <w:r>
-        <w:t>müssen in einer Konfigurationsdatei «</w:t>
-      </w:r>
-      <w:proofErr w:type="spellStart"/>
-      <w:r>
-        <w:t>config.cfg</w:t>
-      </w:r>
-      <w:proofErr w:type="spellEnd"/>
-      <w:r>
-        <w:t>»</w:t>
+        <w:t>müssen in einer Konfigurationsdatei «config.cfg»</w:t>
       </w:r>
       <w:r>
         <w:t xml:space="preserve"> </w:t>
@@ -3040,8 +2991,8 @@
       </w:r>
     </w:p>
     <w:sectPr>
-      <w:headerReference w:type="default" r:id="rId18"/>
-      <w:footerReference w:type="default" r:id="rId19"/>
+      <w:headerReference w:type="default" r:id="rId19"/>
+      <w:footerReference w:type="default" r:id="rId20"/>
       <w:type w:val="continuous"/>
       <w:pgSz w:w="11906" w:h="16838" w:code="9"/>
       <w:pgMar w:top="1134" w:right="1202" w:bottom="1633" w:left="1899" w:header="567" w:footer="567" w:gutter="0"/>
@@ -3435,54 +3386,26 @@
         <w:szCs w:val="22"/>
         <w:lang w:val="en-US"/>
       </w:rPr>
-      <w:t>System-</w:t>
-    </w:r>
-    <w:proofErr w:type="spellStart"/>
+      <w:t>System-Spezifikation</w:t>
+    </w:r>
     <w:r>
       <w:rPr>
         <w:sz w:val="18"/>
         <w:szCs w:val="22"/>
         <w:lang w:val="en-US"/>
       </w:rPr>
-      <w:t>Spezifikation</w:t>
-    </w:r>
-    <w:proofErr w:type="spellEnd"/>
+      <w:t xml:space="preserve"> – Inspiriert von Standards des Institute of Electrical and Electronics </w:t>
+    </w:r>
+    <w:bookmarkStart w:id="11" w:name="MacroStartPosition"/>
     <w:r>
       <w:rPr>
         <w:sz w:val="18"/>
         <w:szCs w:val="22"/>
         <w:lang w:val="en-US"/>
       </w:rPr>
-      <w:t xml:space="preserve"> – </w:t>
-    </w:r>
-    <w:proofErr w:type="spellStart"/>
-    <w:r>
-      <w:rPr>
-        <w:sz w:val="18"/>
-        <w:szCs w:val="22"/>
-        <w:lang w:val="en-US"/>
-      </w:rPr>
-      <w:t>Inspiriert</w:t>
-    </w:r>
-    <w:proofErr w:type="spellEnd"/>
-    <w:r>
-      <w:rPr>
-        <w:sz w:val="18"/>
-        <w:szCs w:val="22"/>
-        <w:lang w:val="en-US"/>
-      </w:rPr>
-      <w:t xml:space="preserve"> von Standards des Institute of Electrical and Electronics </w:t>
-    </w:r>
-    <w:bookmarkStart w:id="12" w:name="MacroStartPosition"/>
-    <w:r>
-      <w:rPr>
-        <w:sz w:val="18"/>
-        <w:szCs w:val="22"/>
-        <w:lang w:val="en-US"/>
-      </w:rPr>
       <w:t>Engineers</w:t>
     </w:r>
-    <w:bookmarkEnd w:id="12"/>
+    <w:bookmarkEnd w:id="11"/>
     <w:r>
       <w:rPr>
         <w:sz w:val="22"/>
@@ -3490,24 +3413,7 @@
         <w:lang w:val="en-US"/>
       </w:rPr>
       <w:tab/>
-    </w:r>
-    <w:proofErr w:type="spellStart"/>
-    <w:r>
-      <w:rPr>
-        <w:sz w:val="22"/>
-        <w:szCs w:val="22"/>
-        <w:lang w:val="en-US"/>
-      </w:rPr>
-      <w:t>Seite</w:t>
-    </w:r>
-    <w:proofErr w:type="spellEnd"/>
-    <w:r>
-      <w:rPr>
-        <w:sz w:val="22"/>
-        <w:szCs w:val="22"/>
-        <w:lang w:val="en-US"/>
-      </w:rPr>
-      <w:t xml:space="preserve"> </w:t>
+      <w:t xml:space="preserve">Seite </w:t>
     </w:r>
     <w:r>
       <w:rPr>
@@ -3542,7 +3448,7 @@
         <w:szCs w:val="22"/>
         <w:lang w:val="en-US"/>
       </w:rPr>
-      <w:t>2</w:t>
+      <w:t>6</w:t>
     </w:r>
     <w:r>
       <w:rPr>
@@ -4064,27 +3970,16 @@
         <w:sz w:val="22"/>
         <w:szCs w:val="22"/>
       </w:rPr>
-      <w:t xml:space="preserve">Christopher </w:t>
-    </w:r>
-    <w:proofErr w:type="gramStart"/>
-    <w:r>
-      <w:rPr>
-        <w:i/>
+      <w:t>Christopher Christensen</w:t>
+    </w:r>
+    <w:r>
+      <w:rPr>
         <w:color w:val="7F7F7F" w:themeColor="text1" w:themeTint="80"/>
         <w:sz w:val="22"/>
         <w:szCs w:val="22"/>
       </w:rPr>
-      <w:t>Christensen</w:t>
-    </w:r>
-    <w:r>
-      <w:rPr>
-        <w:color w:val="7F7F7F" w:themeColor="text1" w:themeTint="80"/>
-        <w:sz w:val="22"/>
-        <w:szCs w:val="22"/>
-      </w:rPr>
       <w:t>]  [</w:t>
     </w:r>
-    <w:proofErr w:type="gramEnd"/>
     <w:r>
       <w:rPr>
         <w:i/>
@@ -4426,18 +4321,8 @@
         <w:sz w:val="22"/>
         <w:szCs w:val="22"/>
       </w:rPr>
-      <w:t>]</w:t>
-    </w:r>
-    <w:proofErr w:type="gramStart"/>
-    <w:r>
-      <w:rPr>
-        <w:color w:val="FF0000"/>
-        <w:sz w:val="22"/>
-        <w:szCs w:val="22"/>
-      </w:rPr>
-      <w:t xml:space="preserve">   [</w:t>
-    </w:r>
-    <w:proofErr w:type="gramEnd"/>
+      <w:t>]   [</w:t>
+    </w:r>
     <w:r>
       <w:rPr>
         <w:i/>
@@ -4545,7 +4430,7 @@
         <w:szCs w:val="22"/>
       </w:rPr>
     </w:pPr>
-    <w:bookmarkStart w:id="11" w:name="LogoPn"/>
+    <w:bookmarkStart w:id="10" w:name="LogoPn"/>
   </w:p>
   <w:p>
     <w:pPr>
@@ -4663,7 +4548,7 @@
         </wp:anchor>
       </w:drawing>
     </w:r>
-    <w:bookmarkEnd w:id="11"/>
+    <w:bookmarkEnd w:id="10"/>
   </w:p>
 </w:hdr>
 </file>
@@ -13516,25 +13401,25 @@
 </file>
 
 <file path=customXml/item1.xml><?xml version="1.0" encoding="utf-8"?>
+<officeatwork xmlns="http://schemas.officeatwork.com/MasterProperties">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</officeatwork>
+</file>
+
+<file path=customXml/item2.xml><?xml version="1.0" encoding="utf-8"?>
 <officeatwork xmlns="http://schemas.officeatwork.com/Document">eNp7v3u/jUt+cmlual6JnY1PYl56aWJ6qp2RgampjT6ca6MPVwMA6D4SQg==</officeatwork>
 </file>
 
-<file path=customXml/item2.xml><?xml version="1.0" encoding="utf-8"?>
-<officeatwork xmlns="http://schemas.officeatwork.com/MasterProperties">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</officeatwork>
+<file path=customXml/itemProps1.xml><?xml version="1.0" encoding="utf-8"?>
+<ds:datastoreItem xmlns:ds="http://schemas.openxmlformats.org/officeDocument/2006/customXml" ds:itemID="{E9BA4A48-951F-4E52-AE11-31F4E441CF50}">
+  <ds:schemaRefs>
+    <ds:schemaRef ds:uri="http://schemas.officeatwork.com/MasterProperties"/>
+  </ds:schemaRefs>
+</ds:datastoreItem>
 </file>
 
-<file path=customXml/itemProps1.xml><?xml version="1.0" encoding="utf-8"?>
+<file path=customXml/itemProps2.xml><?xml version="1.0" encoding="utf-8"?>
 <ds:datastoreItem xmlns:ds="http://schemas.openxmlformats.org/officeDocument/2006/customXml" ds:itemID="{AD6095CF-531B-4845-B7B1-40A399642733}">
   <ds:schemaRefs>
     <ds:schemaRef ds:uri="http://schemas.officeatwork.com/Document"/>
   </ds:schemaRefs>
 </ds:datastoreItem>
-</file>
-
-<file path=customXml/itemProps2.xml><?xml version="1.0" encoding="utf-8"?>
-<ds:datastoreItem xmlns:ds="http://schemas.openxmlformats.org/officeDocument/2006/customXml" ds:itemID="{E9BA4A48-951F-4E52-AE11-31F4E441CF50}">
-  <ds:schemaRefs>
-    <ds:schemaRef ds:uri="http://schemas.officeatwork.com/MasterProperties"/>
-  </ds:schemaRefs>
-</ds:datastoreItem>
 </file>
</xml_diff>

<commit_message>
Changed config.cfg to config.properties
</commit_message>
<xml_diff>
--- a/00_Dokumentation/zwischenabgabe/DRAFT - SysSpec nach Vorlage.docx
+++ b/00_Dokumentation/zwischenabgabe/DRAFT - SysSpec nach Vorlage.docx
@@ -1,6 +1,6 @@
 
 <file path=word/document.xml><?xml version="1.0" encoding="utf-8"?>
-<w:document xmlns:wpc="http://schemas.microsoft.com/office/word/2010/wordprocessingCanvas" xmlns:mo="http://schemas.microsoft.com/office/mac/office/2008/main" xmlns:mc="http://schemas.openxmlformats.org/markup-compatibility/2006" xmlns:mv="urn:schemas-microsoft-com:mac:vml" xmlns:o="urn:schemas-microsoft-com:office:office" xmlns:r="http://schemas.openxmlformats.org/officeDocument/2006/relationships" xmlns:m="http://schemas.openxmlformats.org/officeDocument/2006/math" xmlns:v="urn:schemas-microsoft-com:vml" xmlns:wp14="http://schemas.microsoft.com/office/word/2010/wordprocessingDrawing" xmlns:wp="http://schemas.openxmlformats.org/drawingml/2006/wordprocessingDrawing" xmlns:w10="urn:schemas-microsoft-com:office:word" xmlns:w="http://schemas.openxmlformats.org/wordprocessingml/2006/main" xmlns:w14="http://schemas.microsoft.com/office/word/2010/wordml" xmlns:w15="http://schemas.microsoft.com/office/word/2012/wordml" xmlns:wpg="http://schemas.microsoft.com/office/word/2010/wordprocessingGroup" xmlns:wpi="http://schemas.microsoft.com/office/word/2010/wordprocessingInk" xmlns:wne="http://schemas.microsoft.com/office/word/2006/wordml" xmlns:wps="http://schemas.microsoft.com/office/word/2010/wordprocessingShape" mc:Ignorable="w14 w15 wp14">
+<w:document xmlns:wpc="http://schemas.microsoft.com/office/word/2010/wordprocessingCanvas" xmlns:cx="http://schemas.microsoft.com/office/drawing/2014/chartex" xmlns:cx1="http://schemas.microsoft.com/office/drawing/2015/9/8/chartex" xmlns:cx2="http://schemas.microsoft.com/office/drawing/2015/10/21/chartex" xmlns:cx3="http://schemas.microsoft.com/office/drawing/2016/5/9/chartex" xmlns:cx4="http://schemas.microsoft.com/office/drawing/2016/5/10/chartex" xmlns:cx5="http://schemas.microsoft.com/office/drawing/2016/5/11/chartex" xmlns:cx6="http://schemas.microsoft.com/office/drawing/2016/5/12/chartex" xmlns:cx7="http://schemas.microsoft.com/office/drawing/2016/5/13/chartex" xmlns:cx8="http://schemas.microsoft.com/office/drawing/2016/5/14/chartex" xmlns:mc="http://schemas.openxmlformats.org/markup-compatibility/2006" xmlns:aink="http://schemas.microsoft.com/office/drawing/2016/ink" xmlns:am3d="http://schemas.microsoft.com/office/drawing/2017/model3d" xmlns:o="urn:schemas-microsoft-com:office:office" xmlns:r="http://schemas.openxmlformats.org/officeDocument/2006/relationships" xmlns:m="http://schemas.openxmlformats.org/officeDocument/2006/math" xmlns:v="urn:schemas-microsoft-com:vml" xmlns:wp14="http://schemas.microsoft.com/office/word/2010/wordprocessingDrawing" xmlns:wp="http://schemas.openxmlformats.org/drawingml/2006/wordprocessingDrawing" xmlns:w10="urn:schemas-microsoft-com:office:word" xmlns:w="http://schemas.openxmlformats.org/wordprocessingml/2006/main" xmlns:w14="http://schemas.microsoft.com/office/word/2010/wordml" xmlns:w15="http://schemas.microsoft.com/office/word/2012/wordml" xmlns:w16cid="http://schemas.microsoft.com/office/word/2016/wordml/cid" xmlns:w16se="http://schemas.microsoft.com/office/word/2015/wordml/symex" xmlns:wpg="http://schemas.microsoft.com/office/word/2010/wordprocessingGroup" xmlns:wpi="http://schemas.microsoft.com/office/word/2010/wordprocessingInk" xmlns:wne="http://schemas.microsoft.com/office/word/2006/wordml" xmlns:wps="http://schemas.microsoft.com/office/word/2010/wordprocessingShape" mc:Ignorable="w14 w15 w16se w16cid wp14">
   <w:body>
     <w:p>
       <w:pPr>
@@ -77,7 +77,7 @@
     </w:p>
     <w:p>
       <w:pPr>
-        <w:pStyle w:val="TOC1"/>
+        <w:pStyle w:val="Verzeichnis1"/>
         <w:tabs>
           <w:tab w:val="right" w:leader="dot" w:pos="8080"/>
         </w:tabs>
@@ -198,7 +198,7 @@
     </w:p>
     <w:p>
       <w:pPr>
-        <w:pStyle w:val="TOC1"/>
+        <w:pStyle w:val="Verzeichnis1"/>
         <w:tabs>
           <w:tab w:val="right" w:leader="dot" w:pos="8080"/>
         </w:tabs>
@@ -301,7 +301,7 @@
     </w:p>
     <w:p>
       <w:pPr>
-        <w:pStyle w:val="TOC2"/>
+        <w:pStyle w:val="Verzeichnis2"/>
         <w:tabs>
           <w:tab w:val="right" w:leader="dot" w:pos="8080"/>
         </w:tabs>
@@ -404,7 +404,7 @@
     </w:p>
     <w:p>
       <w:pPr>
-        <w:pStyle w:val="TOC2"/>
+        <w:pStyle w:val="Verzeichnis2"/>
         <w:tabs>
           <w:tab w:val="right" w:leader="dot" w:pos="8080"/>
         </w:tabs>
@@ -478,6 +478,13 @@
             <w:webHidden/>
             <w:szCs w:val="22"/>
           </w:rPr>
+        </w:r>
+        <w:r>
+          <w:rPr>
+            <w:noProof/>
+            <w:webHidden/>
+            <w:szCs w:val="22"/>
+          </w:rPr>
           <w:fldChar w:fldCharType="separate"/>
         </w:r>
         <w:r>
@@ -503,7 +510,7 @@
     </w:p>
     <w:p>
       <w:pPr>
-        <w:pStyle w:val="TOC2"/>
+        <w:pStyle w:val="Verzeichnis2"/>
         <w:tabs>
           <w:tab w:val="right" w:leader="dot" w:pos="8080"/>
         </w:tabs>
@@ -606,7 +613,7 @@
     </w:p>
     <w:p>
       <w:pPr>
-        <w:pStyle w:val="TOC1"/>
+        <w:pStyle w:val="Verzeichnis1"/>
         <w:tabs>
           <w:tab w:val="right" w:leader="dot" w:pos="8080"/>
         </w:tabs>
@@ -709,7 +716,7 @@
     </w:p>
     <w:p>
       <w:pPr>
-        <w:pStyle w:val="TOC2"/>
+        <w:pStyle w:val="Verzeichnis2"/>
         <w:tabs>
           <w:tab w:val="right" w:leader="dot" w:pos="8080"/>
         </w:tabs>
@@ -812,7 +819,7 @@
     </w:p>
     <w:p>
       <w:pPr>
-        <w:pStyle w:val="TOC2"/>
+        <w:pStyle w:val="Verzeichnis2"/>
         <w:tabs>
           <w:tab w:val="right" w:leader="dot" w:pos="8080"/>
         </w:tabs>
@@ -915,7 +922,7 @@
     </w:p>
     <w:p>
       <w:pPr>
-        <w:pStyle w:val="TOC2"/>
+        <w:pStyle w:val="Verzeichnis2"/>
         <w:tabs>
           <w:tab w:val="right" w:leader="dot" w:pos="8080"/>
         </w:tabs>
@@ -989,6 +996,13 @@
             <w:webHidden/>
             <w:szCs w:val="22"/>
           </w:rPr>
+        </w:r>
+        <w:r>
+          <w:rPr>
+            <w:noProof/>
+            <w:webHidden/>
+            <w:szCs w:val="22"/>
+          </w:rPr>
           <w:fldChar w:fldCharType="separate"/>
         </w:r>
         <w:r>
@@ -1014,7 +1028,7 @@
     </w:p>
     <w:p>
       <w:pPr>
-        <w:pStyle w:val="TOC1"/>
+        <w:pStyle w:val="Verzeichnis1"/>
         <w:tabs>
           <w:tab w:val="right" w:leader="dot" w:pos="8080"/>
         </w:tabs>
@@ -1131,10 +1145,7 @@
     </w:p>
     <w:p/>
     <w:p/>
-    <w:p>
-      <w:bookmarkStart w:id="1" w:name="_GoBack"/>
-      <w:bookmarkEnd w:id="1"/>
-    </w:p>
+    <w:p/>
     <w:p/>
     <w:p/>
     <w:p/>
@@ -1145,7 +1156,7 @@
     </w:p>
     <w:tbl>
       <w:tblPr>
-        <w:tblStyle w:val="TableGrid"/>
+        <w:tblStyle w:val="Tabellenraster"/>
         <w:tblW w:w="0" w:type="auto"/>
         <w:tblLook w:val="01E0" w:firstRow="1" w:lastRow="1" w:firstColumn="1" w:lastColumn="1" w:noHBand="0" w:noVBand="0"/>
       </w:tblPr>
@@ -1667,16 +1678,8 @@
               <w:rPr>
                 <w:szCs w:val="22"/>
               </w:rPr>
-              <w:t xml:space="preserve">Kapitel 3 </w:t>
+              <w:t>Kapitel 3 überarbietet</w:t>
             </w:r>
-            <w:proofErr w:type="spellStart"/>
-            <w:r>
-              <w:rPr>
-                <w:szCs w:val="22"/>
-              </w:rPr>
-              <w:t>überarbietet</w:t>
-            </w:r>
-            <w:proofErr w:type="spellEnd"/>
           </w:p>
           <w:p>
             <w:pPr>
@@ -1839,9 +1842,8 @@
           <w:szCs w:val="22"/>
         </w:rPr>
       </w:pPr>
-      <w:bookmarkStart w:id="2" w:name="_Toc362016966"/>
-      <w:r>
-        <w:lastRenderedPageBreak/>
+      <w:bookmarkStart w:id="1" w:name="_Toc362016966"/>
+      <w:r>
         <w:br w:type="page"/>
       </w:r>
     </w:p>
@@ -1956,7 +1958,7 @@
               </wp:anchor>
             </w:drawing>
           </mc:Choice>
-          <mc:Fallback xmlns:w16se="http://schemas.microsoft.com/office/word/2015/wordml/symex" xmlns:w16cid="http://schemas.microsoft.com/office/word/2016/wordml/cid" xmlns:am3d="http://schemas.microsoft.com/office/drawing/2017/model3d" xmlns:aink="http://schemas.microsoft.com/office/drawing/2016/ink" xmlns:cx8="http://schemas.microsoft.com/office/drawing/2016/5/14/chartex" xmlns:cx7="http://schemas.microsoft.com/office/drawing/2016/5/13/chartex" xmlns:cx6="http://schemas.microsoft.com/office/drawing/2016/5/12/chartex" xmlns:cx5="http://schemas.microsoft.com/office/drawing/2016/5/11/chartex" xmlns:cx4="http://schemas.microsoft.com/office/drawing/2016/5/10/chartex" xmlns:cx3="http://schemas.microsoft.com/office/drawing/2016/5/9/chartex" xmlns:cx2="http://schemas.microsoft.com/office/drawing/2015/10/21/chartex" xmlns:cx1="http://schemas.microsoft.com/office/drawing/2015/9/8/chartex" xmlns:cx="http://schemas.microsoft.com/office/drawing/2014/chartex">
+          <mc:Fallback>
             <w:pict>
               <v:rect w14:anchorId="0EB8B23D" id="Rechteck 7" o:spid="_x0000_s1026" style="position:absolute;left:0;text-align:left;margin-left:212.55pt;margin-top:17.55pt;width:183pt;height:246.75pt;z-index:251657728;visibility:visible;mso-wrap-style:square;mso-width-percent:0;mso-height-percent:0;mso-wrap-distance-left:9pt;mso-wrap-distance-top:0;mso-wrap-distance-right:9pt;mso-wrap-distance-bottom:0;mso-position-horizontal:absolute;mso-position-horizontal-relative:text;mso-position-vertical:absolute;mso-position-vertical-relative:text;mso-width-percent:0;mso-height-percent:0;mso-width-relative:margin;mso-height-relative:margin;v-text-anchor:top" o:gfxdata="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" fillcolor="#4f81bd" strokecolor="#4f81bd [3204]" strokeweight="2pt">
                 <v:fill opacity="9252f"/>
@@ -1992,7 +1994,7 @@
       <w:r>
         <w:t>Systemübersicht</w:t>
       </w:r>
-      <w:bookmarkEnd w:id="2"/>
+      <w:bookmarkEnd w:id="1"/>
     </w:p>
     <w:p>
       <w:pPr>
@@ -2086,11 +2088,7 @@
     <w:p/>
     <w:p>
       <w:r>
-        <w:t xml:space="preserve">Die durch ein Interface-Team definierten </w:t>
-      </w:r>
-      <w:proofErr w:type="spellStart"/>
-      <w:r>
-        <w:t>Log</w:t>
+        <w:t>Die durch ein Interface-Team definierten Log</w:t>
       </w:r>
       <w:r>
         <w:t>L</w:t>
@@ -2098,7 +2096,6 @@
       <w:r>
         <w:t>evels</w:t>
       </w:r>
-      <w:proofErr w:type="spellEnd"/>
       <w:r>
         <w:t xml:space="preserve"> sind</w:t>
       </w:r>
@@ -2118,23 +2115,7 @@
         <w:t>Schnittstellen</w:t>
       </w:r>
       <w:r>
-        <w:t xml:space="preserve"> Logger, </w:t>
-      </w:r>
-      <w:proofErr w:type="spellStart"/>
-      <w:r>
-        <w:t>LoggerSetup</w:t>
-      </w:r>
-      <w:proofErr w:type="spellEnd"/>
-      <w:r>
-        <w:t xml:space="preserve"> und </w:t>
-      </w:r>
-      <w:proofErr w:type="spellStart"/>
-      <w:r>
-        <w:t>StringPersistor</w:t>
-      </w:r>
-      <w:proofErr w:type="spellEnd"/>
-      <w:r>
-        <w:t xml:space="preserve"> einzuhalten. Es müssen sich mehrere Clients mit einem Server</w:t>
+        <w:t xml:space="preserve"> Logger, LoggerSetup und StringPersistor einzuhalten. Es müssen sich mehrere Clients mit einem Server</w:t>
       </w:r>
       <w:r>
         <w:t xml:space="preserve"> </w:t>
@@ -2271,16 +2252,16 @@
       <w:r>
         <w:br w:type="page"/>
       </w:r>
-      <w:bookmarkStart w:id="3" w:name="_Toc362016967"/>
+      <w:bookmarkStart w:id="2" w:name="_Toc362016967"/>
       <w:r>
         <w:lastRenderedPageBreak/>
         <w:t>Architektur und Designentscheide</w:t>
       </w:r>
-      <w:bookmarkEnd w:id="3"/>
+      <w:bookmarkEnd w:id="2"/>
     </w:p>
     <w:p>
       <w:pPr>
-        <w:pStyle w:val="Heading2"/>
+        <w:pStyle w:val="berschrift2"/>
         <w:tabs>
           <w:tab w:val="clear" w:pos="1701"/>
         </w:tabs>
@@ -2289,14 +2270,14 @@
           <w:rFonts w:ascii="Tahoma" w:hAnsi="Tahoma" w:cs="Tahoma"/>
         </w:rPr>
       </w:pPr>
-      <w:bookmarkStart w:id="4" w:name="_Toc362016968"/>
+      <w:bookmarkStart w:id="3" w:name="_Toc362016968"/>
       <w:r>
         <w:rPr>
           <w:rFonts w:ascii="Tahoma" w:hAnsi="Tahoma" w:cs="Tahoma"/>
         </w:rPr>
         <w:t>Modell(e) und Sichten</w:t>
       </w:r>
-      <w:bookmarkEnd w:id="4"/>
+      <w:bookmarkEnd w:id="3"/>
       <w:r>
         <w:rPr>
           <w:rFonts w:ascii="Tahoma" w:hAnsi="Tahoma" w:cs="Tahoma"/>
@@ -2306,7 +2287,7 @@
     </w:p>
     <w:p>
       <w:pPr>
-        <w:pStyle w:val="Heading3"/>
+        <w:pStyle w:val="berschrift3"/>
       </w:pPr>
       <w:r>
         <w:t>Paketdiagramm</w:t>
@@ -2364,7 +2345,7 @@
     </w:p>
     <w:p>
       <w:pPr>
-        <w:pStyle w:val="Heading2"/>
+        <w:pStyle w:val="berschrift2"/>
         <w:tabs>
           <w:tab w:val="clear" w:pos="1701"/>
         </w:tabs>
@@ -2373,85 +2354,29 @@
           <w:rFonts w:ascii="Tahoma" w:hAnsi="Tahoma" w:cs="Tahoma"/>
         </w:rPr>
       </w:pPr>
-      <w:bookmarkStart w:id="5" w:name="_Toc362016970"/>
+      <w:bookmarkStart w:id="4" w:name="_Toc362016970"/>
       <w:r>
         <w:rPr>
           <w:rFonts w:ascii="Tahoma" w:hAnsi="Tahoma" w:cs="Tahoma"/>
         </w:rPr>
         <w:t>Entwurfsentscheide</w:t>
       </w:r>
-      <w:bookmarkEnd w:id="5"/>
+      <w:bookmarkEnd w:id="4"/>
     </w:p>
     <w:p>
       <w:r>
-        <w:t>Wir haben generell über das Projekt hinweg versucht uns an den Clean-Code-Prinzipien zu orientieren. Wir versuchten Vererbung zu vermeiden und das «</w:t>
-      </w:r>
-      <w:proofErr w:type="spellStart"/>
-      <w:r>
-        <w:t>Favour</w:t>
-      </w:r>
-      <w:proofErr w:type="spellEnd"/>
-      <w:r>
-        <w:t xml:space="preserve"> </w:t>
-      </w:r>
-      <w:proofErr w:type="spellStart"/>
-      <w:r>
-        <w:t>Composition</w:t>
-      </w:r>
-      <w:proofErr w:type="spellEnd"/>
-      <w:r>
-        <w:t xml:space="preserve"> </w:t>
-      </w:r>
-      <w:proofErr w:type="spellStart"/>
-      <w:r>
-        <w:t>over</w:t>
-      </w:r>
-      <w:proofErr w:type="spellEnd"/>
-      <w:r>
-        <w:t xml:space="preserve"> </w:t>
-      </w:r>
-      <w:proofErr w:type="spellStart"/>
-      <w:r>
-        <w:t>Inheritance</w:t>
-      </w:r>
-      <w:proofErr w:type="spellEnd"/>
-      <w:r>
-        <w:t xml:space="preserve">»-Prinzip zu verfolgen. Dazu strebten wir an die Wiederverwendbarkeit zu erhöhen indem wir das DRY-Prinzip vor Augen hielten und die einzelnen Komponenten so zu gestalten, dass sie nur jeweils eine </w:t>
+        <w:t xml:space="preserve">Wir haben generell über das Projekt hinweg versucht uns an den Clean-Code-Prinzipien zu orientieren. Wir versuchten Vererbung zu vermeiden und das «Favour Composition over Inheritance»-Prinzip zu verfolgen. Dazu strebten wir an die Wiederverwendbarkeit zu erhöhen indem wir das DRY-Prinzip vor Augen hielten und die einzelnen Komponenten so zu gestalten, dass sie nur jeweils eine </w:t>
       </w:r>
       <w:r>
         <w:t>Aufgabe</w:t>
       </w:r>
       <w:r>
-        <w:t xml:space="preserve"> erfüllen (</w:t>
-      </w:r>
-      <w:proofErr w:type="spellStart"/>
-      <w:r>
-        <w:t>Seperation</w:t>
-      </w:r>
-      <w:proofErr w:type="spellEnd"/>
-      <w:r>
-        <w:t xml:space="preserve"> </w:t>
-      </w:r>
-      <w:proofErr w:type="spellStart"/>
-      <w:r>
-        <w:t>of</w:t>
-      </w:r>
-      <w:proofErr w:type="spellEnd"/>
-      <w:r>
-        <w:t xml:space="preserve"> </w:t>
-      </w:r>
-      <w:proofErr w:type="spellStart"/>
-      <w:r>
-        <w:t>Concerns</w:t>
-      </w:r>
-      <w:proofErr w:type="spellEnd"/>
-      <w:r>
-        <w:t>).</w:t>
+        <w:t xml:space="preserve"> erfüllen (Seperation of Concerns).</w:t>
       </w:r>
     </w:p>
     <w:p>
       <w:pPr>
-        <w:pStyle w:val="Heading3"/>
+        <w:pStyle w:val="berschrift3"/>
       </w:pPr>
       <w:r>
         <w:t xml:space="preserve">Strategie-Pattern, </w:t>
@@ -2497,11 +2422,9 @@
       <w:r>
         <w:t>«</w:t>
       </w:r>
-      <w:proofErr w:type="spellStart"/>
       <w:r>
         <w:t>instance</w:t>
       </w:r>
-      <w:proofErr w:type="spellEnd"/>
       <w:r>
         <w:t>»</w:t>
       </w:r>
@@ -2529,7 +2452,7 @@
     </w:p>
     <w:p>
       <w:pPr>
-        <w:pStyle w:val="Heading3"/>
+        <w:pStyle w:val="berschrift3"/>
       </w:pPr>
       <w:r>
         <w:t>Adapter-Pattern</w:t>
@@ -2537,61 +2460,13 @@
     </w:p>
     <w:p>
       <w:r>
-        <w:t xml:space="preserve">Für die Übertragung der </w:t>
-      </w:r>
-      <w:proofErr w:type="spellStart"/>
-      <w:r>
-        <w:t>LogMessage</w:t>
-      </w:r>
-      <w:proofErr w:type="spellEnd"/>
-      <w:r>
-        <w:t xml:space="preserve"> vom </w:t>
-      </w:r>
-      <w:proofErr w:type="spellStart"/>
-      <w:r>
-        <w:t>LogHandler</w:t>
-      </w:r>
-      <w:proofErr w:type="spellEnd"/>
-      <w:r>
-        <w:t xml:space="preserve"> zum </w:t>
-      </w:r>
-      <w:proofErr w:type="spellStart"/>
-      <w:r>
-        <w:t>StringPersistor</w:t>
-      </w:r>
-      <w:proofErr w:type="spellEnd"/>
-      <w:r>
-        <w:t xml:space="preserve">, welcher danach die </w:t>
-      </w:r>
-      <w:proofErr w:type="spellStart"/>
-      <w:r>
-        <w:t>LogMessage</w:t>
-      </w:r>
-      <w:proofErr w:type="spellEnd"/>
-      <w:r>
-        <w:t xml:space="preserve"> in ein File schreibt, verwenden wir das Adapter-Modell. Damit verletzen wir die Wiederverwendbarkeit des </w:t>
-      </w:r>
-      <w:proofErr w:type="spellStart"/>
-      <w:r>
-        <w:t>StringPersistor</w:t>
-      </w:r>
-      <w:proofErr w:type="spellEnd"/>
-      <w:r>
-        <w:t xml:space="preserve"> nicht und können eine angepasste Implementation für den </w:t>
-      </w:r>
-      <w:proofErr w:type="spellStart"/>
-      <w:r>
-        <w:t>LogHandler</w:t>
-      </w:r>
-      <w:proofErr w:type="spellEnd"/>
-      <w:r>
-        <w:t xml:space="preserve"> erstellen. Damit erhalten wir die effektiv gewünschte Zielschnittstelle.</w:t>
+        <w:t>Für die Übertragung der LogMessage vom LogHandler zum StringPersistor, welcher danach die LogMessage in ein File schreibt, verwenden wir das Adapter-Modell. Damit verletzen wir die Wiederverwendbarkeit des StringPersistor nicht und können eine angepasste Implementation für den LogHandler erstellen. Damit erhalten wir die effektiv gewünschte Zielschnittstelle.</w:t>
       </w:r>
     </w:p>
     <w:p/>
     <w:p>
       <w:pPr>
-        <w:pStyle w:val="Heading3"/>
+        <w:pStyle w:val="berschrift3"/>
       </w:pPr>
       <w:r>
         <w:t xml:space="preserve">Konfigurationsdatei </w:t>
@@ -2599,42 +2474,16 @@
     </w:p>
     <w:p>
       <w:r>
-        <w:t xml:space="preserve">Um die Logger-Komponente austauschbar zu implementieren wurde eine Konfigurationsdatei </w:t>
-      </w:r>
-      <w:proofErr w:type="spellStart"/>
-      <w:r>
-        <w:t>c</w:t>
-      </w:r>
-      <w:r>
-        <w:t>onfig.cfg</w:t>
-      </w:r>
-      <w:proofErr w:type="spellEnd"/>
-      <w:r>
-        <w:t xml:space="preserve"> eingeführt. Diese enthält den </w:t>
-      </w:r>
-      <w:proofErr w:type="spellStart"/>
-      <w:r>
-        <w:t>Fully</w:t>
-      </w:r>
-      <w:proofErr w:type="spellEnd"/>
-      <w:r>
-        <w:t xml:space="preserve"> </w:t>
-      </w:r>
-      <w:proofErr w:type="spellStart"/>
-      <w:r>
-        <w:t>Qualified</w:t>
-      </w:r>
-      <w:proofErr w:type="spellEnd"/>
-      <w:r>
-        <w:t xml:space="preserve"> Class Name der </w:t>
-      </w:r>
-      <w:proofErr w:type="spellStart"/>
-      <w:r>
-        <w:t>LoggerFactory</w:t>
-      </w:r>
-      <w:proofErr w:type="spellEnd"/>
-      <w:r>
-        <w:t>, die IP Adresse des Logger Servers und die Portnummer über den kommuniziert werden soll.</w:t>
+        <w:t>Um die Logger-Komponente austauschbar zu implementieren wurde eine Konfigurationsdatei c</w:t>
+      </w:r>
+      <w:r>
+        <w:t>onfig.</w:t>
+      </w:r>
+      <w:r>
+        <w:t>properties</w:t>
+      </w:r>
+      <w:r>
+        <w:t xml:space="preserve"> eingeführt. Diese enthält den Fully Qualified Class Name der LoggerFactory, die IP Adresse des Logger Servers und die Portnummer über den kommuniziert werden soll.</w:t>
       </w:r>
       <w:r>
         <w:t xml:space="preserve"> Die Datei wird während der start-Methode der Klasse Logger im Spiel-Package eingelesen.</w:t>
@@ -2656,16 +2505,16 @@
         <w:lastRenderedPageBreak/>
         <w:t xml:space="preserve"> </w:t>
       </w:r>
-      <w:bookmarkStart w:id="6" w:name="_Toc362016971"/>
+      <w:bookmarkStart w:id="5" w:name="_Toc362016971"/>
       <w:r>
         <w:t>Schnittstellen</w:t>
       </w:r>
-      <w:bookmarkEnd w:id="6"/>
+      <w:bookmarkEnd w:id="5"/>
     </w:p>
     <w:p/>
     <w:p>
       <w:pPr>
-        <w:pStyle w:val="Heading2"/>
+        <w:pStyle w:val="berschrift2"/>
         <w:tabs>
           <w:tab w:val="clear" w:pos="1701"/>
         </w:tabs>
@@ -2674,14 +2523,14 @@
           <w:rFonts w:ascii="Tahoma" w:hAnsi="Tahoma" w:cs="Tahoma"/>
         </w:rPr>
       </w:pPr>
-      <w:bookmarkStart w:id="7" w:name="_Toc362016972"/>
+      <w:bookmarkStart w:id="6" w:name="_Toc362016972"/>
       <w:r>
         <w:rPr>
           <w:rFonts w:ascii="Tahoma" w:hAnsi="Tahoma" w:cs="Tahoma"/>
         </w:rPr>
         <w:t>Externe Schnittstellen</w:t>
       </w:r>
-      <w:bookmarkEnd w:id="7"/>
+      <w:bookmarkEnd w:id="6"/>
     </w:p>
     <w:p>
       <w:r>
@@ -2703,7 +2552,7 @@
     <w:p/>
     <w:p>
       <w:pPr>
-        <w:pStyle w:val="ListParagraph"/>
+        <w:pStyle w:val="Listenabsatz"/>
         <w:numPr>
           <w:ilvl w:val="0"/>
           <w:numId w:val="35"/>
@@ -2715,63 +2564,55 @@
     </w:p>
     <w:p>
       <w:pPr>
-        <w:pStyle w:val="ListParagraph"/>
+        <w:pStyle w:val="Listenabsatz"/>
         <w:numPr>
           <w:ilvl w:val="0"/>
           <w:numId w:val="35"/>
         </w:numPr>
       </w:pPr>
-      <w:proofErr w:type="spellStart"/>
       <w:r>
         <w:t>LoggerSetup</w:t>
       </w:r>
-      <w:proofErr w:type="spellEnd"/>
     </w:p>
     <w:p>
       <w:pPr>
-        <w:pStyle w:val="ListParagraph"/>
+        <w:pStyle w:val="Listenabsatz"/>
         <w:numPr>
           <w:ilvl w:val="0"/>
           <w:numId w:val="35"/>
         </w:numPr>
       </w:pPr>
-      <w:proofErr w:type="spellStart"/>
       <w:r>
         <w:t>LogLevel</w:t>
       </w:r>
-      <w:proofErr w:type="spellEnd"/>
     </w:p>
     <w:p>
       <w:pPr>
-        <w:pStyle w:val="ListParagraph"/>
+        <w:pStyle w:val="Listenabsatz"/>
         <w:numPr>
           <w:ilvl w:val="0"/>
           <w:numId w:val="35"/>
         </w:numPr>
       </w:pPr>
-      <w:proofErr w:type="spellStart"/>
       <w:r>
         <w:t>LogMessage</w:t>
       </w:r>
-      <w:proofErr w:type="spellEnd"/>
     </w:p>
     <w:p>
       <w:pPr>
-        <w:pStyle w:val="ListParagraph"/>
+        <w:pStyle w:val="Listenabsatz"/>
         <w:numPr>
           <w:ilvl w:val="0"/>
           <w:numId w:val="35"/>
         </w:numPr>
       </w:pPr>
-      <w:proofErr w:type="spellStart"/>
       <w:r>
         <w:t>StringPersistor</w:t>
       </w:r>
-      <w:proofErr w:type="spellEnd"/>
     </w:p>
     <w:p>
       <w:pPr>
-        <w:pStyle w:val="Heading2"/>
+        <w:pStyle w:val="berschrift2"/>
         <w:tabs>
           <w:tab w:val="clear" w:pos="1701"/>
         </w:tabs>
@@ -2780,7 +2621,7 @@
           <w:rFonts w:ascii="Tahoma" w:hAnsi="Tahoma" w:cs="Tahoma"/>
         </w:rPr>
       </w:pPr>
-      <w:bookmarkStart w:id="8" w:name="_Toc362016973"/>
+      <w:bookmarkStart w:id="7" w:name="_Toc362016973"/>
       <w:r>
         <w:rPr>
           <w:rFonts w:ascii="Tahoma" w:hAnsi="Tahoma" w:cs="Tahoma"/>
@@ -2793,7 +2634,7 @@
         </w:rPr>
         <w:t>ichtige interne Schnittstellen</w:t>
       </w:r>
-      <w:bookmarkEnd w:id="8"/>
+      <w:bookmarkEnd w:id="7"/>
       <w:r>
         <w:rPr>
           <w:rFonts w:ascii="Tahoma" w:hAnsi="Tahoma" w:cs="Tahoma"/>
@@ -2812,7 +2653,7 @@
     <w:p/>
     <w:p>
       <w:pPr>
-        <w:pStyle w:val="ListParagraph"/>
+        <w:pStyle w:val="Listenabsatz"/>
         <w:numPr>
           <w:ilvl w:val="0"/>
           <w:numId w:val="36"/>
@@ -2821,15 +2662,13 @@
           <w:rFonts w:ascii="Tahoma" w:hAnsi="Tahoma" w:cs="Tahoma"/>
         </w:rPr>
       </w:pPr>
-      <w:proofErr w:type="spellStart"/>
       <w:r>
         <w:t>LogWriterAdapter</w:t>
       </w:r>
-      <w:proofErr w:type="spellEnd"/>
     </w:p>
     <w:p>
       <w:pPr>
-        <w:pStyle w:val="ListParagraph"/>
+        <w:pStyle w:val="Listenabsatz"/>
         <w:numPr>
           <w:ilvl w:val="0"/>
           <w:numId w:val="36"/>
@@ -2838,18 +2677,19 @@
           <w:rFonts w:ascii="Tahoma" w:hAnsi="Tahoma" w:cs="Tahoma"/>
         </w:rPr>
       </w:pPr>
-      <w:proofErr w:type="spellStart"/>
       <w:r>
         <w:t>c</w:t>
       </w:r>
       <w:r>
-        <w:t>onfig.cfg</w:t>
-      </w:r>
-      <w:proofErr w:type="spellEnd"/>
+        <w:t>onfig.</w:t>
+      </w:r>
+      <w:r>
+        <w:t>properties</w:t>
+      </w:r>
     </w:p>
     <w:p>
       <w:pPr>
-        <w:pStyle w:val="ListParagraph"/>
+        <w:pStyle w:val="Listenabsatz"/>
         <w:numPr>
           <w:ilvl w:val="0"/>
           <w:numId w:val="36"/>
@@ -2903,16 +2743,16 @@
       <w:r>
         <w:br w:type="page"/>
       </w:r>
-      <w:bookmarkStart w:id="9" w:name="_Toc362016975"/>
+      <w:bookmarkStart w:id="8" w:name="_Toc362016975"/>
       <w:r>
         <w:lastRenderedPageBreak/>
         <w:t>Environment-Anforderungen</w:t>
       </w:r>
-      <w:bookmarkEnd w:id="9"/>
+      <w:bookmarkEnd w:id="8"/>
     </w:p>
     <w:p>
       <w:pPr>
-        <w:pStyle w:val="ListParagraph"/>
+        <w:pStyle w:val="Listenabsatz"/>
         <w:numPr>
           <w:ilvl w:val="0"/>
           <w:numId w:val="37"/>
@@ -2939,7 +2779,7 @@
     </w:p>
     <w:p>
       <w:pPr>
-        <w:pStyle w:val="ListParagraph"/>
+        <w:pStyle w:val="Listenabsatz"/>
         <w:numPr>
           <w:ilvl w:val="0"/>
           <w:numId w:val="37"/>
@@ -2948,22 +2788,15 @@
       <w:r>
         <w:t xml:space="preserve">Der </w:t>
       </w:r>
-      <w:proofErr w:type="spellStart"/>
-      <w:r>
-        <w:t>Fully-Qualified</w:t>
-      </w:r>
-      <w:proofErr w:type="spellEnd"/>
-      <w:r>
-        <w:t xml:space="preserve"> Class Name</w:t>
+      <w:r>
+        <w:t>Fully-Qualified Class Name</w:t>
       </w:r>
       <w:r>
         <w:t xml:space="preserve"> der </w:t>
       </w:r>
-      <w:proofErr w:type="spellStart"/>
       <w:r>
         <w:t>LoggerFactory</w:t>
       </w:r>
-      <w:proofErr w:type="spellEnd"/>
       <w:r>
         <w:t xml:space="preserve">, </w:t>
       </w:r>
@@ -2980,13 +2813,13 @@
         <w:t xml:space="preserve"> des Servers </w:t>
       </w:r>
       <w:r>
-        <w:t>müssen in einer Konfigurationsdatei «</w:t>
-      </w:r>
-      <w:proofErr w:type="spellStart"/>
-      <w:r>
-        <w:t>config.cfg</w:t>
-      </w:r>
-      <w:proofErr w:type="spellEnd"/>
+        <w:t>müssen in einer Konfigurationsdatei «config.</w:t>
+      </w:r>
+      <w:r>
+        <w:t>properties</w:t>
+      </w:r>
+      <w:bookmarkStart w:id="9" w:name="_GoBack"/>
+      <w:bookmarkEnd w:id="9"/>
       <w:r>
         <w:t>»</w:t>
       </w:r>
@@ -3014,7 +2847,7 @@
     </w:p>
     <w:p>
       <w:pPr>
-        <w:pStyle w:val="ListParagraph"/>
+        <w:pStyle w:val="Listenabsatz"/>
         <w:numPr>
           <w:ilvl w:val="0"/>
           <w:numId w:val="37"/>
@@ -3038,7 +2871,7 @@
 </file>
 
 <file path=word/endnotes.xml><?xml version="1.0" encoding="utf-8"?>
-<w:endnotes xmlns:wpc="http://schemas.microsoft.com/office/word/2010/wordprocessingCanvas" xmlns:mo="http://schemas.microsoft.com/office/mac/office/2008/main" xmlns:mc="http://schemas.openxmlformats.org/markup-compatibility/2006" xmlns:mv="urn:schemas-microsoft-com:mac:vml" xmlns:o="urn:schemas-microsoft-com:office:office" xmlns:r="http://schemas.openxmlformats.org/officeDocument/2006/relationships" xmlns:m="http://schemas.openxmlformats.org/officeDocument/2006/math" xmlns:v="urn:schemas-microsoft-com:vml" xmlns:wp14="http://schemas.microsoft.com/office/word/2010/wordprocessingDrawing" xmlns:wp="http://schemas.openxmlformats.org/drawingml/2006/wordprocessingDrawing" xmlns:w10="urn:schemas-microsoft-com:office:word" xmlns:w="http://schemas.openxmlformats.org/wordprocessingml/2006/main" xmlns:w14="http://schemas.microsoft.com/office/word/2010/wordml" xmlns:w15="http://schemas.microsoft.com/office/word/2012/wordml" xmlns:wpg="http://schemas.microsoft.com/office/word/2010/wordprocessingGroup" xmlns:wpi="http://schemas.microsoft.com/office/word/2010/wordprocessingInk" xmlns:wne="http://schemas.microsoft.com/office/word/2006/wordml" xmlns:wps="http://schemas.microsoft.com/office/word/2010/wordprocessingShape" mc:Ignorable="w14 w15 wp14">
+<w:endnotes xmlns:wpc="http://schemas.microsoft.com/office/word/2010/wordprocessingCanvas" xmlns:cx="http://schemas.microsoft.com/office/drawing/2014/chartex" xmlns:cx1="http://schemas.microsoft.com/office/drawing/2015/9/8/chartex" xmlns:cx2="http://schemas.microsoft.com/office/drawing/2015/10/21/chartex" xmlns:cx3="http://schemas.microsoft.com/office/drawing/2016/5/9/chartex" xmlns:cx4="http://schemas.microsoft.com/office/drawing/2016/5/10/chartex" xmlns:cx5="http://schemas.microsoft.com/office/drawing/2016/5/11/chartex" xmlns:cx6="http://schemas.microsoft.com/office/drawing/2016/5/12/chartex" xmlns:cx7="http://schemas.microsoft.com/office/drawing/2016/5/13/chartex" xmlns:cx8="http://schemas.microsoft.com/office/drawing/2016/5/14/chartex" xmlns:mc="http://schemas.openxmlformats.org/markup-compatibility/2006" xmlns:aink="http://schemas.microsoft.com/office/drawing/2016/ink" xmlns:am3d="http://schemas.microsoft.com/office/drawing/2017/model3d" xmlns:o="urn:schemas-microsoft-com:office:office" xmlns:r="http://schemas.openxmlformats.org/officeDocument/2006/relationships" xmlns:m="http://schemas.openxmlformats.org/officeDocument/2006/math" xmlns:v="urn:schemas-microsoft-com:vml" xmlns:wp14="http://schemas.microsoft.com/office/word/2010/wordprocessingDrawing" xmlns:wp="http://schemas.openxmlformats.org/drawingml/2006/wordprocessingDrawing" xmlns:w10="urn:schemas-microsoft-com:office:word" xmlns:w="http://schemas.openxmlformats.org/wordprocessingml/2006/main" xmlns:w14="http://schemas.microsoft.com/office/word/2010/wordml" xmlns:w15="http://schemas.microsoft.com/office/word/2012/wordml" xmlns:w16cid="http://schemas.microsoft.com/office/word/2016/wordml/cid" xmlns:w16se="http://schemas.microsoft.com/office/word/2015/wordml/symex" xmlns:wpg="http://schemas.microsoft.com/office/word/2010/wordprocessingGroup" xmlns:wpi="http://schemas.microsoft.com/office/word/2010/wordprocessingInk" xmlns:wne="http://schemas.microsoft.com/office/word/2006/wordml" xmlns:wps="http://schemas.microsoft.com/office/word/2010/wordprocessingShape" mc:Ignorable="w14 w15 w16se w16cid wp14">
   <w:endnote w:type="separator" w:id="-1">
     <w:p>
       <w:r>
@@ -3057,17 +2890,17 @@
 </file>
 
 <file path=word/footer1.xml><?xml version="1.0" encoding="utf-8"?>
-<w:ftr xmlns:wpc="http://schemas.microsoft.com/office/word/2010/wordprocessingCanvas" xmlns:mo="http://schemas.microsoft.com/office/mac/office/2008/main" xmlns:mc="http://schemas.openxmlformats.org/markup-compatibility/2006" xmlns:mv="urn:schemas-microsoft-com:mac:vml" xmlns:o="urn:schemas-microsoft-com:office:office" xmlns:r="http://schemas.openxmlformats.org/officeDocument/2006/relationships" xmlns:m="http://schemas.openxmlformats.org/officeDocument/2006/math" xmlns:v="urn:schemas-microsoft-com:vml" xmlns:wp14="http://schemas.microsoft.com/office/word/2010/wordprocessingDrawing" xmlns:wp="http://schemas.openxmlformats.org/drawingml/2006/wordprocessingDrawing" xmlns:w10="urn:schemas-microsoft-com:office:word" xmlns:w="http://schemas.openxmlformats.org/wordprocessingml/2006/main" xmlns:w14="http://schemas.microsoft.com/office/word/2010/wordml" xmlns:w15="http://schemas.microsoft.com/office/word/2012/wordml" xmlns:wpg="http://schemas.microsoft.com/office/word/2010/wordprocessingGroup" xmlns:wpi="http://schemas.microsoft.com/office/word/2010/wordprocessingInk" xmlns:wne="http://schemas.microsoft.com/office/word/2006/wordml" xmlns:wps="http://schemas.microsoft.com/office/word/2010/wordprocessingShape" mc:Ignorable="w14 w15 wp14">
+<w:ftr xmlns:wpc="http://schemas.microsoft.com/office/word/2010/wordprocessingCanvas" xmlns:cx="http://schemas.microsoft.com/office/drawing/2014/chartex" xmlns:cx1="http://schemas.microsoft.com/office/drawing/2015/9/8/chartex" xmlns:cx2="http://schemas.microsoft.com/office/drawing/2015/10/21/chartex" xmlns:cx3="http://schemas.microsoft.com/office/drawing/2016/5/9/chartex" xmlns:cx4="http://schemas.microsoft.com/office/drawing/2016/5/10/chartex" xmlns:cx5="http://schemas.microsoft.com/office/drawing/2016/5/11/chartex" xmlns:cx6="http://schemas.microsoft.com/office/drawing/2016/5/12/chartex" xmlns:cx7="http://schemas.microsoft.com/office/drawing/2016/5/13/chartex" xmlns:cx8="http://schemas.microsoft.com/office/drawing/2016/5/14/chartex" xmlns:mc="http://schemas.openxmlformats.org/markup-compatibility/2006" xmlns:aink="http://schemas.microsoft.com/office/drawing/2016/ink" xmlns:am3d="http://schemas.microsoft.com/office/drawing/2017/model3d" xmlns:o="urn:schemas-microsoft-com:office:office" xmlns:r="http://schemas.openxmlformats.org/officeDocument/2006/relationships" xmlns:m="http://schemas.openxmlformats.org/officeDocument/2006/math" xmlns:v="urn:schemas-microsoft-com:vml" xmlns:wp14="http://schemas.microsoft.com/office/word/2010/wordprocessingDrawing" xmlns:wp="http://schemas.openxmlformats.org/drawingml/2006/wordprocessingDrawing" xmlns:w10="urn:schemas-microsoft-com:office:word" xmlns:w="http://schemas.openxmlformats.org/wordprocessingml/2006/main" xmlns:w14="http://schemas.microsoft.com/office/word/2010/wordml" xmlns:w15="http://schemas.microsoft.com/office/word/2012/wordml" xmlns:w16cid="http://schemas.microsoft.com/office/word/2016/wordml/cid" xmlns:w16se="http://schemas.microsoft.com/office/word/2015/wordml/symex" xmlns:wpg="http://schemas.microsoft.com/office/word/2010/wordprocessingGroup" xmlns:wpi="http://schemas.microsoft.com/office/word/2010/wordprocessingInk" xmlns:wne="http://schemas.microsoft.com/office/word/2006/wordml" xmlns:wps="http://schemas.microsoft.com/office/word/2010/wordprocessingShape" mc:Ignorable="w14 w15 w16se w16cid wp14">
   <w:p>
     <w:pPr>
-      <w:pStyle w:val="Footer"/>
+      <w:pStyle w:val="Fuzeile"/>
     </w:pPr>
   </w:p>
 </w:ftr>
 </file>
 
 <file path=word/footer2.xml><?xml version="1.0" encoding="utf-8"?>
-<w:ftr xmlns:wpc="http://schemas.microsoft.com/office/word/2010/wordprocessingCanvas" xmlns:mo="http://schemas.microsoft.com/office/mac/office/2008/main" xmlns:mc="http://schemas.openxmlformats.org/markup-compatibility/2006" xmlns:mv="urn:schemas-microsoft-com:mac:vml" xmlns:o="urn:schemas-microsoft-com:office:office" xmlns:r="http://schemas.openxmlformats.org/officeDocument/2006/relationships" xmlns:m="http://schemas.openxmlformats.org/officeDocument/2006/math" xmlns:v="urn:schemas-microsoft-com:vml" xmlns:wp14="http://schemas.microsoft.com/office/word/2010/wordprocessingDrawing" xmlns:wp="http://schemas.openxmlformats.org/drawingml/2006/wordprocessingDrawing" xmlns:w10="urn:schemas-microsoft-com:office:word" xmlns:w="http://schemas.openxmlformats.org/wordprocessingml/2006/main" xmlns:w14="http://schemas.microsoft.com/office/word/2010/wordml" xmlns:w15="http://schemas.microsoft.com/office/word/2012/wordml" xmlns:wpg="http://schemas.microsoft.com/office/word/2010/wordprocessingGroup" xmlns:wpi="http://schemas.microsoft.com/office/word/2010/wordprocessingInk" xmlns:wne="http://schemas.microsoft.com/office/word/2006/wordml" xmlns:wps="http://schemas.microsoft.com/office/word/2010/wordprocessingShape" mc:Ignorable="w14 w15 wp14">
+<w:ftr xmlns:wpc="http://schemas.microsoft.com/office/word/2010/wordprocessingCanvas" xmlns:cx="http://schemas.microsoft.com/office/drawing/2014/chartex" xmlns:cx1="http://schemas.microsoft.com/office/drawing/2015/9/8/chartex" xmlns:cx2="http://schemas.microsoft.com/office/drawing/2015/10/21/chartex" xmlns:cx3="http://schemas.microsoft.com/office/drawing/2016/5/9/chartex" xmlns:cx4="http://schemas.microsoft.com/office/drawing/2016/5/10/chartex" xmlns:cx5="http://schemas.microsoft.com/office/drawing/2016/5/11/chartex" xmlns:cx6="http://schemas.microsoft.com/office/drawing/2016/5/12/chartex" xmlns:cx7="http://schemas.microsoft.com/office/drawing/2016/5/13/chartex" xmlns:cx8="http://schemas.microsoft.com/office/drawing/2016/5/14/chartex" xmlns:mc="http://schemas.openxmlformats.org/markup-compatibility/2006" xmlns:aink="http://schemas.microsoft.com/office/drawing/2016/ink" xmlns:am3d="http://schemas.microsoft.com/office/drawing/2017/model3d" xmlns:o="urn:schemas-microsoft-com:office:office" xmlns:r="http://schemas.openxmlformats.org/officeDocument/2006/relationships" xmlns:m="http://schemas.openxmlformats.org/officeDocument/2006/math" xmlns:v="urn:schemas-microsoft-com:vml" xmlns:wp14="http://schemas.microsoft.com/office/word/2010/wordprocessingDrawing" xmlns:wp="http://schemas.openxmlformats.org/drawingml/2006/wordprocessingDrawing" xmlns:w10="urn:schemas-microsoft-com:office:word" xmlns:w="http://schemas.openxmlformats.org/wordprocessingml/2006/main" xmlns:w14="http://schemas.microsoft.com/office/word/2010/wordml" xmlns:w15="http://schemas.microsoft.com/office/word/2012/wordml" xmlns:w16cid="http://schemas.microsoft.com/office/word/2016/wordml/cid" xmlns:w16se="http://schemas.microsoft.com/office/word/2015/wordml/symex" xmlns:wpg="http://schemas.microsoft.com/office/word/2010/wordprocessingGroup" xmlns:wpi="http://schemas.microsoft.com/office/word/2010/wordprocessingInk" xmlns:wne="http://schemas.microsoft.com/office/word/2006/wordml" xmlns:wps="http://schemas.microsoft.com/office/word/2010/wordprocessingShape" mc:Ignorable="w14 w15 w16se w16cid wp14">
   <w:p>
     <w:pPr>
       <w:pStyle w:val="OutputprofileTitle"/>
@@ -3388,20 +3221,20 @@
 </file>
 
 <file path=word/footer3.xml><?xml version="1.0" encoding="utf-8"?>
-<w:ftr xmlns:wpc="http://schemas.microsoft.com/office/word/2010/wordprocessingCanvas" xmlns:mo="http://schemas.microsoft.com/office/mac/office/2008/main" xmlns:mc="http://schemas.openxmlformats.org/markup-compatibility/2006" xmlns:mv="urn:schemas-microsoft-com:mac:vml" xmlns:o="urn:schemas-microsoft-com:office:office" xmlns:r="http://schemas.openxmlformats.org/officeDocument/2006/relationships" xmlns:m="http://schemas.openxmlformats.org/officeDocument/2006/math" xmlns:v="urn:schemas-microsoft-com:vml" xmlns:wp14="http://schemas.microsoft.com/office/word/2010/wordprocessingDrawing" xmlns:wp="http://schemas.openxmlformats.org/drawingml/2006/wordprocessingDrawing" xmlns:w10="urn:schemas-microsoft-com:office:word" xmlns:w="http://schemas.openxmlformats.org/wordprocessingml/2006/main" xmlns:w14="http://schemas.microsoft.com/office/word/2010/wordml" xmlns:w15="http://schemas.microsoft.com/office/word/2012/wordml" xmlns:wpg="http://schemas.microsoft.com/office/word/2010/wordprocessingGroup" xmlns:wpi="http://schemas.microsoft.com/office/word/2010/wordprocessingInk" xmlns:wne="http://schemas.microsoft.com/office/word/2006/wordml" xmlns:wps="http://schemas.microsoft.com/office/word/2010/wordprocessingShape" mc:Ignorable="w14 w15 wp14">
+<w:ftr xmlns:wpc="http://schemas.microsoft.com/office/word/2010/wordprocessingCanvas" xmlns:cx="http://schemas.microsoft.com/office/drawing/2014/chartex" xmlns:cx1="http://schemas.microsoft.com/office/drawing/2015/9/8/chartex" xmlns:cx2="http://schemas.microsoft.com/office/drawing/2015/10/21/chartex" xmlns:cx3="http://schemas.microsoft.com/office/drawing/2016/5/9/chartex" xmlns:cx4="http://schemas.microsoft.com/office/drawing/2016/5/10/chartex" xmlns:cx5="http://schemas.microsoft.com/office/drawing/2016/5/11/chartex" xmlns:cx6="http://schemas.microsoft.com/office/drawing/2016/5/12/chartex" xmlns:cx7="http://schemas.microsoft.com/office/drawing/2016/5/13/chartex" xmlns:cx8="http://schemas.microsoft.com/office/drawing/2016/5/14/chartex" xmlns:mc="http://schemas.openxmlformats.org/markup-compatibility/2006" xmlns:aink="http://schemas.microsoft.com/office/drawing/2016/ink" xmlns:am3d="http://schemas.microsoft.com/office/drawing/2017/model3d" xmlns:o="urn:schemas-microsoft-com:office:office" xmlns:r="http://schemas.openxmlformats.org/officeDocument/2006/relationships" xmlns:m="http://schemas.openxmlformats.org/officeDocument/2006/math" xmlns:v="urn:schemas-microsoft-com:vml" xmlns:wp14="http://schemas.microsoft.com/office/word/2010/wordprocessingDrawing" xmlns:wp="http://schemas.openxmlformats.org/drawingml/2006/wordprocessingDrawing" xmlns:w10="urn:schemas-microsoft-com:office:word" xmlns:w="http://schemas.openxmlformats.org/wordprocessingml/2006/main" xmlns:w14="http://schemas.microsoft.com/office/word/2010/wordml" xmlns:w15="http://schemas.microsoft.com/office/word/2012/wordml" xmlns:w16cid="http://schemas.microsoft.com/office/word/2016/wordml/cid" xmlns:w16se="http://schemas.microsoft.com/office/word/2015/wordml/symex" xmlns:wpg="http://schemas.microsoft.com/office/word/2010/wordprocessingGroup" xmlns:wpi="http://schemas.microsoft.com/office/word/2010/wordprocessingInk" xmlns:wne="http://schemas.microsoft.com/office/word/2006/wordml" xmlns:wps="http://schemas.microsoft.com/office/word/2010/wordprocessingShape" mc:Ignorable="w14 w15 w16se w16cid wp14">
   <w:p>
     <w:pPr>
-      <w:pStyle w:val="Footer"/>
+      <w:pStyle w:val="Fuzeile"/>
     </w:pPr>
   </w:p>
 </w:ftr>
 </file>
 
 <file path=word/footer4.xml><?xml version="1.0" encoding="utf-8"?>
-<w:ftr xmlns:wpc="http://schemas.microsoft.com/office/word/2010/wordprocessingCanvas" xmlns:mo="http://schemas.microsoft.com/office/mac/office/2008/main" xmlns:mc="http://schemas.openxmlformats.org/markup-compatibility/2006" xmlns:mv="urn:schemas-microsoft-com:mac:vml" xmlns:o="urn:schemas-microsoft-com:office:office" xmlns:r="http://schemas.openxmlformats.org/officeDocument/2006/relationships" xmlns:m="http://schemas.openxmlformats.org/officeDocument/2006/math" xmlns:v="urn:schemas-microsoft-com:vml" xmlns:wp14="http://schemas.microsoft.com/office/word/2010/wordprocessingDrawing" xmlns:wp="http://schemas.openxmlformats.org/drawingml/2006/wordprocessingDrawing" xmlns:w10="urn:schemas-microsoft-com:office:word" xmlns:w="http://schemas.openxmlformats.org/wordprocessingml/2006/main" xmlns:w14="http://schemas.microsoft.com/office/word/2010/wordml" xmlns:w15="http://schemas.microsoft.com/office/word/2012/wordml" xmlns:wpg="http://schemas.microsoft.com/office/word/2010/wordprocessingGroup" xmlns:wpi="http://schemas.microsoft.com/office/word/2010/wordprocessingInk" xmlns:wne="http://schemas.microsoft.com/office/word/2006/wordml" xmlns:wps="http://schemas.microsoft.com/office/word/2010/wordprocessingShape" mc:Ignorable="w14 w15 wp14">
+<w:ftr xmlns:wpc="http://schemas.microsoft.com/office/word/2010/wordprocessingCanvas" xmlns:cx="http://schemas.microsoft.com/office/drawing/2014/chartex" xmlns:cx1="http://schemas.microsoft.com/office/drawing/2015/9/8/chartex" xmlns:cx2="http://schemas.microsoft.com/office/drawing/2015/10/21/chartex" xmlns:cx3="http://schemas.microsoft.com/office/drawing/2016/5/9/chartex" xmlns:cx4="http://schemas.microsoft.com/office/drawing/2016/5/10/chartex" xmlns:cx5="http://schemas.microsoft.com/office/drawing/2016/5/11/chartex" xmlns:cx6="http://schemas.microsoft.com/office/drawing/2016/5/12/chartex" xmlns:cx7="http://schemas.microsoft.com/office/drawing/2016/5/13/chartex" xmlns:cx8="http://schemas.microsoft.com/office/drawing/2016/5/14/chartex" xmlns:mc="http://schemas.openxmlformats.org/markup-compatibility/2006" xmlns:aink="http://schemas.microsoft.com/office/drawing/2016/ink" xmlns:am3d="http://schemas.microsoft.com/office/drawing/2017/model3d" xmlns:o="urn:schemas-microsoft-com:office:office" xmlns:r="http://schemas.openxmlformats.org/officeDocument/2006/relationships" xmlns:m="http://schemas.openxmlformats.org/officeDocument/2006/math" xmlns:v="urn:schemas-microsoft-com:vml" xmlns:wp14="http://schemas.microsoft.com/office/word/2010/wordprocessingDrawing" xmlns:wp="http://schemas.openxmlformats.org/drawingml/2006/wordprocessingDrawing" xmlns:w10="urn:schemas-microsoft-com:office:word" xmlns:w="http://schemas.openxmlformats.org/wordprocessingml/2006/main" xmlns:w14="http://schemas.microsoft.com/office/word/2010/wordml" xmlns:w15="http://schemas.microsoft.com/office/word/2012/wordml" xmlns:w16cid="http://schemas.microsoft.com/office/word/2016/wordml/cid" xmlns:w16se="http://schemas.microsoft.com/office/word/2015/wordml/symex" xmlns:wpg="http://schemas.microsoft.com/office/word/2010/wordprocessingGroup" xmlns:wpi="http://schemas.microsoft.com/office/word/2010/wordprocessingInk" xmlns:wne="http://schemas.microsoft.com/office/word/2006/wordml" xmlns:wps="http://schemas.microsoft.com/office/word/2010/wordprocessingShape" mc:Ignorable="w14 w15 w16se w16cid wp14">
   <w:p>
     <w:pPr>
-      <w:pStyle w:val="Footer"/>
+      <w:pStyle w:val="Fuzeile"/>
       <w:pBdr>
         <w:top w:val="single" w:sz="4" w:space="1" w:color="auto"/>
       </w:pBdr>
@@ -3420,51 +3253,23 @@
         <w:szCs w:val="22"/>
         <w:lang w:val="en-US"/>
       </w:rPr>
-      <w:t>System-</w:t>
-    </w:r>
-    <w:proofErr w:type="spellStart"/>
+      <w:t>System-Spezifikation</w:t>
+    </w:r>
     <w:r>
       <w:rPr>
         <w:sz w:val="18"/>
         <w:szCs w:val="22"/>
         <w:lang w:val="en-US"/>
       </w:rPr>
-      <w:t>Spezifikation</w:t>
-    </w:r>
-    <w:proofErr w:type="spellEnd"/>
+      <w:t xml:space="preserve"> – Inspiriert von Standards des Institute of Electrical and Electronics </w:t>
+    </w:r>
+    <w:bookmarkStart w:id="11" w:name="MacroStartPosition"/>
     <w:r>
       <w:rPr>
         <w:sz w:val="18"/>
         <w:szCs w:val="22"/>
         <w:lang w:val="en-US"/>
       </w:rPr>
-      <w:t xml:space="preserve"> – </w:t>
-    </w:r>
-    <w:proofErr w:type="spellStart"/>
-    <w:r>
-      <w:rPr>
-        <w:sz w:val="18"/>
-        <w:szCs w:val="22"/>
-        <w:lang w:val="en-US"/>
-      </w:rPr>
-      <w:t>Inspiriert</w:t>
-    </w:r>
-    <w:proofErr w:type="spellEnd"/>
-    <w:r>
-      <w:rPr>
-        <w:sz w:val="18"/>
-        <w:szCs w:val="22"/>
-        <w:lang w:val="en-US"/>
-      </w:rPr>
-      <w:t xml:space="preserve"> von Standards des Institute of Electrical and Electronics </w:t>
-    </w:r>
-    <w:bookmarkStart w:id="11" w:name="MacroStartPosition"/>
-    <w:r>
-      <w:rPr>
-        <w:sz w:val="18"/>
-        <w:szCs w:val="22"/>
-        <w:lang w:val="en-US"/>
-      </w:rPr>
       <w:t>Engineers</w:t>
     </w:r>
     <w:bookmarkEnd w:id="11"/>
@@ -3475,53 +3280,36 @@
         <w:lang w:val="en-US"/>
       </w:rPr>
       <w:tab/>
-    </w:r>
-    <w:proofErr w:type="spellStart"/>
-    <w:r>
-      <w:rPr>
+      <w:t xml:space="preserve">Seite </w:t>
+    </w:r>
+    <w:r>
+      <w:rPr>
+        <w:rStyle w:val="Seitenzahl"/>
+        <w:sz w:val="22"/>
+        <w:szCs w:val="22"/>
+      </w:rPr>
+      <w:fldChar w:fldCharType="begin"/>
+    </w:r>
+    <w:r>
+      <w:rPr>
+        <w:rStyle w:val="Seitenzahl"/>
         <w:sz w:val="22"/>
         <w:szCs w:val="22"/>
         <w:lang w:val="en-US"/>
       </w:rPr>
-      <w:t>Seite</w:t>
-    </w:r>
-    <w:proofErr w:type="spellEnd"/>
-    <w:r>
-      <w:rPr>
+      <w:instrText xml:space="preserve"> PAGE </w:instrText>
+    </w:r>
+    <w:r>
+      <w:rPr>
+        <w:rStyle w:val="Seitenzahl"/>
         <w:sz w:val="22"/>
         <w:szCs w:val="22"/>
-        <w:lang w:val="en-US"/>
-      </w:rPr>
-      <w:t xml:space="preserve"> </w:t>
-    </w:r>
-    <w:r>
-      <w:rPr>
-        <w:rStyle w:val="PageNumber"/>
-        <w:sz w:val="22"/>
-        <w:szCs w:val="22"/>
-      </w:rPr>
-      <w:fldChar w:fldCharType="begin"/>
-    </w:r>
-    <w:r>
-      <w:rPr>
-        <w:rStyle w:val="PageNumber"/>
-        <w:sz w:val="22"/>
-        <w:szCs w:val="22"/>
-        <w:lang w:val="en-US"/>
-      </w:rPr>
-      <w:instrText xml:space="preserve"> PAGE </w:instrText>
-    </w:r>
-    <w:r>
-      <w:rPr>
-        <w:rStyle w:val="PageNumber"/>
-        <w:sz w:val="22"/>
-        <w:szCs w:val="22"/>
       </w:rPr>
       <w:fldChar w:fldCharType="separate"/>
     </w:r>
     <w:r>
       <w:rPr>
-        <w:rStyle w:val="PageNumber"/>
+        <w:rStyle w:val="Seitenzahl"/>
         <w:noProof/>
         <w:sz w:val="22"/>
         <w:szCs w:val="22"/>
@@ -3531,7 +3319,7 @@
     </w:r>
     <w:r>
       <w:rPr>
-        <w:rStyle w:val="PageNumber"/>
+        <w:rStyle w:val="Seitenzahl"/>
         <w:sz w:val="22"/>
         <w:szCs w:val="22"/>
       </w:rPr>
@@ -3539,7 +3327,7 @@
     </w:r>
     <w:r>
       <w:rPr>
-        <w:rStyle w:val="PageNumber"/>
+        <w:rStyle w:val="Seitenzahl"/>
         <w:sz w:val="22"/>
         <w:szCs w:val="22"/>
         <w:lang w:val="en-US"/>
@@ -3548,7 +3336,7 @@
     </w:r>
     <w:r>
       <w:rPr>
-        <w:rStyle w:val="PageNumber"/>
+        <w:rStyle w:val="Seitenzahl"/>
         <w:sz w:val="22"/>
         <w:szCs w:val="22"/>
       </w:rPr>
@@ -3556,7 +3344,7 @@
     </w:r>
     <w:r>
       <w:rPr>
-        <w:rStyle w:val="PageNumber"/>
+        <w:rStyle w:val="Seitenzahl"/>
         <w:sz w:val="22"/>
         <w:szCs w:val="22"/>
         <w:lang w:val="en-US"/>
@@ -3565,7 +3353,7 @@
     </w:r>
     <w:r>
       <w:rPr>
-        <w:rStyle w:val="PageNumber"/>
+        <w:rStyle w:val="Seitenzahl"/>
         <w:sz w:val="22"/>
         <w:szCs w:val="22"/>
       </w:rPr>
@@ -3573,7 +3361,7 @@
     </w:r>
     <w:r>
       <w:rPr>
-        <w:rStyle w:val="PageNumber"/>
+        <w:rStyle w:val="Seitenzahl"/>
         <w:noProof/>
         <w:sz w:val="22"/>
         <w:szCs w:val="22"/>
@@ -3583,7 +3371,7 @@
     </w:r>
     <w:r>
       <w:rPr>
-        <w:rStyle w:val="PageNumber"/>
+        <w:rStyle w:val="Seitenzahl"/>
         <w:sz w:val="22"/>
         <w:szCs w:val="22"/>
       </w:rPr>
@@ -3913,7 +3701,7 @@
 </file>
 
 <file path=word/footnotes.xml><?xml version="1.0" encoding="utf-8"?>
-<w:footnotes xmlns:wpc="http://schemas.microsoft.com/office/word/2010/wordprocessingCanvas" xmlns:mo="http://schemas.microsoft.com/office/mac/office/2008/main" xmlns:mc="http://schemas.openxmlformats.org/markup-compatibility/2006" xmlns:mv="urn:schemas-microsoft-com:mac:vml" xmlns:o="urn:schemas-microsoft-com:office:office" xmlns:r="http://schemas.openxmlformats.org/officeDocument/2006/relationships" xmlns:m="http://schemas.openxmlformats.org/officeDocument/2006/math" xmlns:v="urn:schemas-microsoft-com:vml" xmlns:wp14="http://schemas.microsoft.com/office/word/2010/wordprocessingDrawing" xmlns:wp="http://schemas.openxmlformats.org/drawingml/2006/wordprocessingDrawing" xmlns:w10="urn:schemas-microsoft-com:office:word" xmlns:w="http://schemas.openxmlformats.org/wordprocessingml/2006/main" xmlns:w14="http://schemas.microsoft.com/office/word/2010/wordml" xmlns:w15="http://schemas.microsoft.com/office/word/2012/wordml" xmlns:wpg="http://schemas.microsoft.com/office/word/2010/wordprocessingGroup" xmlns:wpi="http://schemas.microsoft.com/office/word/2010/wordprocessingInk" xmlns:wne="http://schemas.microsoft.com/office/word/2006/wordml" xmlns:wps="http://schemas.microsoft.com/office/word/2010/wordprocessingShape" mc:Ignorable="w14 w15 wp14">
+<w:footnotes xmlns:wpc="http://schemas.microsoft.com/office/word/2010/wordprocessingCanvas" xmlns:cx="http://schemas.microsoft.com/office/drawing/2014/chartex" xmlns:cx1="http://schemas.microsoft.com/office/drawing/2015/9/8/chartex" xmlns:cx2="http://schemas.microsoft.com/office/drawing/2015/10/21/chartex" xmlns:cx3="http://schemas.microsoft.com/office/drawing/2016/5/9/chartex" xmlns:cx4="http://schemas.microsoft.com/office/drawing/2016/5/10/chartex" xmlns:cx5="http://schemas.microsoft.com/office/drawing/2016/5/11/chartex" xmlns:cx6="http://schemas.microsoft.com/office/drawing/2016/5/12/chartex" xmlns:cx7="http://schemas.microsoft.com/office/drawing/2016/5/13/chartex" xmlns:cx8="http://schemas.microsoft.com/office/drawing/2016/5/14/chartex" xmlns:mc="http://schemas.openxmlformats.org/markup-compatibility/2006" xmlns:aink="http://schemas.microsoft.com/office/drawing/2016/ink" xmlns:am3d="http://schemas.microsoft.com/office/drawing/2017/model3d" xmlns:o="urn:schemas-microsoft-com:office:office" xmlns:r="http://schemas.openxmlformats.org/officeDocument/2006/relationships" xmlns:m="http://schemas.openxmlformats.org/officeDocument/2006/math" xmlns:v="urn:schemas-microsoft-com:vml" xmlns:wp14="http://schemas.microsoft.com/office/word/2010/wordprocessingDrawing" xmlns:wp="http://schemas.openxmlformats.org/drawingml/2006/wordprocessingDrawing" xmlns:w10="urn:schemas-microsoft-com:office:word" xmlns:w="http://schemas.openxmlformats.org/wordprocessingml/2006/main" xmlns:w14="http://schemas.microsoft.com/office/word/2010/wordml" xmlns:w15="http://schemas.microsoft.com/office/word/2012/wordml" xmlns:w16cid="http://schemas.microsoft.com/office/word/2016/wordml/cid" xmlns:w16se="http://schemas.microsoft.com/office/word/2015/wordml/symex" xmlns:wpg="http://schemas.microsoft.com/office/word/2010/wordprocessingGroup" xmlns:wpi="http://schemas.microsoft.com/office/word/2010/wordprocessingInk" xmlns:wne="http://schemas.microsoft.com/office/word/2006/wordml" xmlns:wps="http://schemas.microsoft.com/office/word/2010/wordprocessingShape" mc:Ignorable="w14 w15 w16se w16cid wp14">
   <w:footnote w:type="separator" w:id="-1">
     <w:p>
       <w:r>
@@ -3932,20 +3720,20 @@
 </file>
 
 <file path=word/header1.xml><?xml version="1.0" encoding="utf-8"?>
-<w:hdr xmlns:wpc="http://schemas.microsoft.com/office/word/2010/wordprocessingCanvas" xmlns:mo="http://schemas.microsoft.com/office/mac/office/2008/main" xmlns:mc="http://schemas.openxmlformats.org/markup-compatibility/2006" xmlns:mv="urn:schemas-microsoft-com:mac:vml" xmlns:o="urn:schemas-microsoft-com:office:office" xmlns:r="http://schemas.openxmlformats.org/officeDocument/2006/relationships" xmlns:m="http://schemas.openxmlformats.org/officeDocument/2006/math" xmlns:v="urn:schemas-microsoft-com:vml" xmlns:wp14="http://schemas.microsoft.com/office/word/2010/wordprocessingDrawing" xmlns:wp="http://schemas.openxmlformats.org/drawingml/2006/wordprocessingDrawing" xmlns:w10="urn:schemas-microsoft-com:office:word" xmlns:w="http://schemas.openxmlformats.org/wordprocessingml/2006/main" xmlns:w14="http://schemas.microsoft.com/office/word/2010/wordml" xmlns:w15="http://schemas.microsoft.com/office/word/2012/wordml" xmlns:wpg="http://schemas.microsoft.com/office/word/2010/wordprocessingGroup" xmlns:wpi="http://schemas.microsoft.com/office/word/2010/wordprocessingInk" xmlns:wne="http://schemas.microsoft.com/office/word/2006/wordml" xmlns:wps="http://schemas.microsoft.com/office/word/2010/wordprocessingShape" mc:Ignorable="w14 w15 wp14">
+<w:hdr xmlns:wpc="http://schemas.microsoft.com/office/word/2010/wordprocessingCanvas" xmlns:cx="http://schemas.microsoft.com/office/drawing/2014/chartex" xmlns:cx1="http://schemas.microsoft.com/office/drawing/2015/9/8/chartex" xmlns:cx2="http://schemas.microsoft.com/office/drawing/2015/10/21/chartex" xmlns:cx3="http://schemas.microsoft.com/office/drawing/2016/5/9/chartex" xmlns:cx4="http://schemas.microsoft.com/office/drawing/2016/5/10/chartex" xmlns:cx5="http://schemas.microsoft.com/office/drawing/2016/5/11/chartex" xmlns:cx6="http://schemas.microsoft.com/office/drawing/2016/5/12/chartex" xmlns:cx7="http://schemas.microsoft.com/office/drawing/2016/5/13/chartex" xmlns:cx8="http://schemas.microsoft.com/office/drawing/2016/5/14/chartex" xmlns:mc="http://schemas.openxmlformats.org/markup-compatibility/2006" xmlns:aink="http://schemas.microsoft.com/office/drawing/2016/ink" xmlns:am3d="http://schemas.microsoft.com/office/drawing/2017/model3d" xmlns:o="urn:schemas-microsoft-com:office:office" xmlns:r="http://schemas.openxmlformats.org/officeDocument/2006/relationships" xmlns:m="http://schemas.openxmlformats.org/officeDocument/2006/math" xmlns:v="urn:schemas-microsoft-com:vml" xmlns:wp14="http://schemas.microsoft.com/office/word/2010/wordprocessingDrawing" xmlns:wp="http://schemas.openxmlformats.org/drawingml/2006/wordprocessingDrawing" xmlns:w10="urn:schemas-microsoft-com:office:word" xmlns:w="http://schemas.openxmlformats.org/wordprocessingml/2006/main" xmlns:w14="http://schemas.microsoft.com/office/word/2010/wordml" xmlns:w15="http://schemas.microsoft.com/office/word/2012/wordml" xmlns:w16cid="http://schemas.microsoft.com/office/word/2016/wordml/cid" xmlns:w16se="http://schemas.microsoft.com/office/word/2015/wordml/symex" xmlns:wpg="http://schemas.microsoft.com/office/word/2010/wordprocessingGroup" xmlns:wpi="http://schemas.microsoft.com/office/word/2010/wordprocessingInk" xmlns:wne="http://schemas.microsoft.com/office/word/2006/wordml" xmlns:wps="http://schemas.microsoft.com/office/word/2010/wordprocessingShape" mc:Ignorable="w14 w15 w16se w16cid wp14">
   <w:p>
     <w:pPr>
-      <w:pStyle w:val="Header"/>
+      <w:pStyle w:val="Kopfzeile"/>
     </w:pPr>
   </w:p>
 </w:hdr>
 </file>
 
 <file path=word/header2.xml><?xml version="1.0" encoding="utf-8"?>
-<w:hdr xmlns:wpc="http://schemas.microsoft.com/office/word/2010/wordprocessingCanvas" xmlns:mo="http://schemas.microsoft.com/office/mac/office/2008/main" xmlns:mc="http://schemas.openxmlformats.org/markup-compatibility/2006" xmlns:mv="urn:schemas-microsoft-com:mac:vml" xmlns:o="urn:schemas-microsoft-com:office:office" xmlns:r="http://schemas.openxmlformats.org/officeDocument/2006/relationships" xmlns:m="http://schemas.openxmlformats.org/officeDocument/2006/math" xmlns:v="urn:schemas-microsoft-com:vml" xmlns:wp14="http://schemas.microsoft.com/office/word/2010/wordprocessingDrawing" xmlns:wp="http://schemas.openxmlformats.org/drawingml/2006/wordprocessingDrawing" xmlns:w10="urn:schemas-microsoft-com:office:word" xmlns:w="http://schemas.openxmlformats.org/wordprocessingml/2006/main" xmlns:w14="http://schemas.microsoft.com/office/word/2010/wordml" xmlns:w15="http://schemas.microsoft.com/office/word/2012/wordml" xmlns:wpg="http://schemas.microsoft.com/office/word/2010/wordprocessingGroup" xmlns:wpi="http://schemas.microsoft.com/office/word/2010/wordprocessingInk" xmlns:wne="http://schemas.microsoft.com/office/word/2006/wordml" xmlns:wps="http://schemas.microsoft.com/office/word/2010/wordprocessingShape" mc:Ignorable="w14 w15 wp14">
+<w:hdr xmlns:wpc="http://schemas.microsoft.com/office/word/2010/wordprocessingCanvas" xmlns:cx="http://schemas.microsoft.com/office/drawing/2014/chartex" xmlns:cx1="http://schemas.microsoft.com/office/drawing/2015/9/8/chartex" xmlns:cx2="http://schemas.microsoft.com/office/drawing/2015/10/21/chartex" xmlns:cx3="http://schemas.microsoft.com/office/drawing/2016/5/9/chartex" xmlns:cx4="http://schemas.microsoft.com/office/drawing/2016/5/10/chartex" xmlns:cx5="http://schemas.microsoft.com/office/drawing/2016/5/11/chartex" xmlns:cx6="http://schemas.microsoft.com/office/drawing/2016/5/12/chartex" xmlns:cx7="http://schemas.microsoft.com/office/drawing/2016/5/13/chartex" xmlns:cx8="http://schemas.microsoft.com/office/drawing/2016/5/14/chartex" xmlns:mc="http://schemas.openxmlformats.org/markup-compatibility/2006" xmlns:aink="http://schemas.microsoft.com/office/drawing/2016/ink" xmlns:am3d="http://schemas.microsoft.com/office/drawing/2017/model3d" xmlns:o="urn:schemas-microsoft-com:office:office" xmlns:r="http://schemas.openxmlformats.org/officeDocument/2006/relationships" xmlns:m="http://schemas.openxmlformats.org/officeDocument/2006/math" xmlns:v="urn:schemas-microsoft-com:vml" xmlns:wp14="http://schemas.microsoft.com/office/word/2010/wordprocessingDrawing" xmlns:wp="http://schemas.openxmlformats.org/drawingml/2006/wordprocessingDrawing" xmlns:w10="urn:schemas-microsoft-com:office:word" xmlns:w="http://schemas.openxmlformats.org/wordprocessingml/2006/main" xmlns:w14="http://schemas.microsoft.com/office/word/2010/wordml" xmlns:w15="http://schemas.microsoft.com/office/word/2012/wordml" xmlns:w16cid="http://schemas.microsoft.com/office/word/2016/wordml/cid" xmlns:w16se="http://schemas.microsoft.com/office/word/2015/wordml/symex" xmlns:wpg="http://schemas.microsoft.com/office/word/2010/wordprocessingGroup" xmlns:wpi="http://schemas.microsoft.com/office/word/2010/wordprocessingInk" xmlns:wne="http://schemas.microsoft.com/office/word/2006/wordml" xmlns:wps="http://schemas.microsoft.com/office/word/2010/wordprocessingShape" mc:Ignorable="w14 w15 w16se w16cid wp14">
   <w:p>
     <w:pPr>
-      <w:pStyle w:val="Header"/>
+      <w:pStyle w:val="Kopfzeile"/>
       <w:tabs>
         <w:tab w:val="right" w:pos="9360"/>
       </w:tabs>
@@ -3960,7 +3748,7 @@
   </w:p>
   <w:p>
     <w:pPr>
-      <w:pStyle w:val="Header"/>
+      <w:pStyle w:val="Kopfzeile"/>
       <w:tabs>
         <w:tab w:val="right" w:pos="9360"/>
       </w:tabs>
@@ -4004,7 +3792,7 @@
   </w:p>
   <w:p>
     <w:pPr>
-      <w:pStyle w:val="Header"/>
+      <w:pStyle w:val="Kopfzeile"/>
       <w:pBdr>
         <w:bottom w:val="single" w:sz="4" w:space="1" w:color="auto"/>
       </w:pBdr>
@@ -4020,7 +3808,7 @@
   </w:p>
   <w:p>
     <w:pPr>
-      <w:pStyle w:val="Header"/>
+      <w:pStyle w:val="Kopfzeile"/>
       <w:pBdr>
         <w:bottom w:val="single" w:sz="4" w:space="1" w:color="auto"/>
       </w:pBdr>
@@ -4049,27 +3837,16 @@
         <w:sz w:val="22"/>
         <w:szCs w:val="22"/>
       </w:rPr>
-      <w:t xml:space="preserve">Christopher </w:t>
-    </w:r>
-    <w:proofErr w:type="gramStart"/>
-    <w:r>
-      <w:rPr>
-        <w:i/>
+      <w:t>Christopher Christensen</w:t>
+    </w:r>
+    <w:r>
+      <w:rPr>
         <w:color w:val="7F7F7F" w:themeColor="text1" w:themeTint="80"/>
         <w:sz w:val="22"/>
         <w:szCs w:val="22"/>
       </w:rPr>
-      <w:t>Christensen</w:t>
-    </w:r>
-    <w:r>
-      <w:rPr>
-        <w:color w:val="7F7F7F" w:themeColor="text1" w:themeTint="80"/>
-        <w:sz w:val="22"/>
-        <w:szCs w:val="22"/>
-      </w:rPr>
       <w:t>]  [</w:t>
     </w:r>
-    <w:proofErr w:type="gramEnd"/>
     <w:r>
       <w:rPr>
         <w:i/>
@@ -4281,20 +4058,20 @@
 </file>
 
 <file path=word/header3.xml><?xml version="1.0" encoding="utf-8"?>
-<w:hdr xmlns:wpc="http://schemas.microsoft.com/office/word/2010/wordprocessingCanvas" xmlns:mo="http://schemas.microsoft.com/office/mac/office/2008/main" xmlns:mc="http://schemas.openxmlformats.org/markup-compatibility/2006" xmlns:mv="urn:schemas-microsoft-com:mac:vml" xmlns:o="urn:schemas-microsoft-com:office:office" xmlns:r="http://schemas.openxmlformats.org/officeDocument/2006/relationships" xmlns:m="http://schemas.openxmlformats.org/officeDocument/2006/math" xmlns:v="urn:schemas-microsoft-com:vml" xmlns:wp14="http://schemas.microsoft.com/office/word/2010/wordprocessingDrawing" xmlns:wp="http://schemas.openxmlformats.org/drawingml/2006/wordprocessingDrawing" xmlns:w10="urn:schemas-microsoft-com:office:word" xmlns:w="http://schemas.openxmlformats.org/wordprocessingml/2006/main" xmlns:w14="http://schemas.microsoft.com/office/word/2010/wordml" xmlns:w15="http://schemas.microsoft.com/office/word/2012/wordml" xmlns:wpg="http://schemas.microsoft.com/office/word/2010/wordprocessingGroup" xmlns:wpi="http://schemas.microsoft.com/office/word/2010/wordprocessingInk" xmlns:wne="http://schemas.microsoft.com/office/word/2006/wordml" xmlns:wps="http://schemas.microsoft.com/office/word/2010/wordprocessingShape" mc:Ignorable="w14 w15 wp14">
+<w:hdr xmlns:wpc="http://schemas.microsoft.com/office/word/2010/wordprocessingCanvas" xmlns:cx="http://schemas.microsoft.com/office/drawing/2014/chartex" xmlns:cx1="http://schemas.microsoft.com/office/drawing/2015/9/8/chartex" xmlns:cx2="http://schemas.microsoft.com/office/drawing/2015/10/21/chartex" xmlns:cx3="http://schemas.microsoft.com/office/drawing/2016/5/9/chartex" xmlns:cx4="http://schemas.microsoft.com/office/drawing/2016/5/10/chartex" xmlns:cx5="http://schemas.microsoft.com/office/drawing/2016/5/11/chartex" xmlns:cx6="http://schemas.microsoft.com/office/drawing/2016/5/12/chartex" xmlns:cx7="http://schemas.microsoft.com/office/drawing/2016/5/13/chartex" xmlns:cx8="http://schemas.microsoft.com/office/drawing/2016/5/14/chartex" xmlns:mc="http://schemas.openxmlformats.org/markup-compatibility/2006" xmlns:aink="http://schemas.microsoft.com/office/drawing/2016/ink" xmlns:am3d="http://schemas.microsoft.com/office/drawing/2017/model3d" xmlns:o="urn:schemas-microsoft-com:office:office" xmlns:r="http://schemas.openxmlformats.org/officeDocument/2006/relationships" xmlns:m="http://schemas.openxmlformats.org/officeDocument/2006/math" xmlns:v="urn:schemas-microsoft-com:vml" xmlns:wp14="http://schemas.microsoft.com/office/word/2010/wordprocessingDrawing" xmlns:wp="http://schemas.openxmlformats.org/drawingml/2006/wordprocessingDrawing" xmlns:w10="urn:schemas-microsoft-com:office:word" xmlns:w="http://schemas.openxmlformats.org/wordprocessingml/2006/main" xmlns:w14="http://schemas.microsoft.com/office/word/2010/wordml" xmlns:w15="http://schemas.microsoft.com/office/word/2012/wordml" xmlns:w16cid="http://schemas.microsoft.com/office/word/2016/wordml/cid" xmlns:w16se="http://schemas.microsoft.com/office/word/2015/wordml/symex" xmlns:wpg="http://schemas.microsoft.com/office/word/2010/wordprocessingGroup" xmlns:wpi="http://schemas.microsoft.com/office/word/2010/wordprocessingInk" xmlns:wne="http://schemas.microsoft.com/office/word/2006/wordml" xmlns:wps="http://schemas.microsoft.com/office/word/2010/wordprocessingShape" mc:Ignorable="w14 w15 w16se w16cid wp14">
   <w:p>
     <w:pPr>
-      <w:pStyle w:val="Header"/>
+      <w:pStyle w:val="Kopfzeile"/>
     </w:pPr>
   </w:p>
 </w:hdr>
 </file>
 
 <file path=word/header4.xml><?xml version="1.0" encoding="utf-8"?>
-<w:hdr xmlns:wpc="http://schemas.microsoft.com/office/word/2010/wordprocessingCanvas" xmlns:mo="http://schemas.microsoft.com/office/mac/office/2008/main" xmlns:mc="http://schemas.openxmlformats.org/markup-compatibility/2006" xmlns:mv="urn:schemas-microsoft-com:mac:vml" xmlns:o="urn:schemas-microsoft-com:office:office" xmlns:r="http://schemas.openxmlformats.org/officeDocument/2006/relationships" xmlns:m="http://schemas.openxmlformats.org/officeDocument/2006/math" xmlns:v="urn:schemas-microsoft-com:vml" xmlns:wp14="http://schemas.microsoft.com/office/word/2010/wordprocessingDrawing" xmlns:wp="http://schemas.openxmlformats.org/drawingml/2006/wordprocessingDrawing" xmlns:w10="urn:schemas-microsoft-com:office:word" xmlns:w="http://schemas.openxmlformats.org/wordprocessingml/2006/main" xmlns:w14="http://schemas.microsoft.com/office/word/2010/wordml" xmlns:w15="http://schemas.microsoft.com/office/word/2012/wordml" xmlns:wpg="http://schemas.microsoft.com/office/word/2010/wordprocessingGroup" xmlns:wpi="http://schemas.microsoft.com/office/word/2010/wordprocessingInk" xmlns:wne="http://schemas.microsoft.com/office/word/2006/wordml" xmlns:wps="http://schemas.microsoft.com/office/word/2010/wordprocessingShape" mc:Ignorable="w14 w15 wp14">
+<w:hdr xmlns:wpc="http://schemas.microsoft.com/office/word/2010/wordprocessingCanvas" xmlns:cx="http://schemas.microsoft.com/office/drawing/2014/chartex" xmlns:cx1="http://schemas.microsoft.com/office/drawing/2015/9/8/chartex" xmlns:cx2="http://schemas.microsoft.com/office/drawing/2015/10/21/chartex" xmlns:cx3="http://schemas.microsoft.com/office/drawing/2016/5/9/chartex" xmlns:cx4="http://schemas.microsoft.com/office/drawing/2016/5/10/chartex" xmlns:cx5="http://schemas.microsoft.com/office/drawing/2016/5/11/chartex" xmlns:cx6="http://schemas.microsoft.com/office/drawing/2016/5/12/chartex" xmlns:cx7="http://schemas.microsoft.com/office/drawing/2016/5/13/chartex" xmlns:cx8="http://schemas.microsoft.com/office/drawing/2016/5/14/chartex" xmlns:mc="http://schemas.openxmlformats.org/markup-compatibility/2006" xmlns:aink="http://schemas.microsoft.com/office/drawing/2016/ink" xmlns:am3d="http://schemas.microsoft.com/office/drawing/2017/model3d" xmlns:o="urn:schemas-microsoft-com:office:office" xmlns:r="http://schemas.openxmlformats.org/officeDocument/2006/relationships" xmlns:m="http://schemas.openxmlformats.org/officeDocument/2006/math" xmlns:v="urn:schemas-microsoft-com:vml" xmlns:wp14="http://schemas.microsoft.com/office/word/2010/wordprocessingDrawing" xmlns:wp="http://schemas.openxmlformats.org/drawingml/2006/wordprocessingDrawing" xmlns:w10="urn:schemas-microsoft-com:office:word" xmlns:w="http://schemas.openxmlformats.org/wordprocessingml/2006/main" xmlns:w14="http://schemas.microsoft.com/office/word/2010/wordml" xmlns:w15="http://schemas.microsoft.com/office/word/2012/wordml" xmlns:w16cid="http://schemas.microsoft.com/office/word/2016/wordml/cid" xmlns:w16se="http://schemas.microsoft.com/office/word/2015/wordml/symex" xmlns:wpg="http://schemas.microsoft.com/office/word/2010/wordprocessingGroup" xmlns:wpi="http://schemas.microsoft.com/office/word/2010/wordprocessingInk" xmlns:wne="http://schemas.microsoft.com/office/word/2006/wordml" xmlns:wps="http://schemas.microsoft.com/office/word/2010/wordprocessingShape" mc:Ignorable="w14 w15 w16se w16cid wp14">
   <w:p>
     <w:pPr>
-      <w:pStyle w:val="Header"/>
+      <w:pStyle w:val="Kopfzeile"/>
       <w:tabs>
         <w:tab w:val="right" w:pos="9360"/>
       </w:tabs>
@@ -4308,7 +4085,7 @@
   </w:p>
   <w:p>
     <w:pPr>
-      <w:pStyle w:val="Header"/>
+      <w:pStyle w:val="Kopfzeile"/>
       <w:tabs>
         <w:tab w:val="right" w:pos="9360"/>
       </w:tabs>
@@ -4358,7 +4135,7 @@
   </w:p>
   <w:p>
     <w:pPr>
-      <w:pStyle w:val="Header"/>
+      <w:pStyle w:val="Kopfzeile"/>
       <w:pBdr>
         <w:bottom w:val="single" w:sz="4" w:space="1" w:color="auto"/>
       </w:pBdr>
@@ -4374,7 +4151,7 @@
   </w:p>
   <w:p>
     <w:pPr>
-      <w:pStyle w:val="Header"/>
+      <w:pStyle w:val="Kopfzeile"/>
       <w:pBdr>
         <w:bottom w:val="single" w:sz="4" w:space="1" w:color="auto"/>
       </w:pBdr>
@@ -4411,18 +4188,8 @@
         <w:sz w:val="22"/>
         <w:szCs w:val="22"/>
       </w:rPr>
-      <w:t>]</w:t>
-    </w:r>
-    <w:proofErr w:type="gramStart"/>
-    <w:r>
-      <w:rPr>
-        <w:color w:val="FF0000"/>
-        <w:sz w:val="22"/>
-        <w:szCs w:val="22"/>
-      </w:rPr>
-      <w:t xml:space="preserve">   [</w:t>
-    </w:r>
-    <w:proofErr w:type="gramEnd"/>
+      <w:t>]   [</w:t>
+    </w:r>
     <w:r>
       <w:rPr>
         <w:i/>
@@ -4513,10 +4280,10 @@
 </file>
 
 <file path=word/header5.xml><?xml version="1.0" encoding="utf-8"?>
-<w:hdr xmlns:wpc="http://schemas.microsoft.com/office/word/2010/wordprocessingCanvas" xmlns:mo="http://schemas.microsoft.com/office/mac/office/2008/main" xmlns:mc="http://schemas.openxmlformats.org/markup-compatibility/2006" xmlns:mv="urn:schemas-microsoft-com:mac:vml" xmlns:o="urn:schemas-microsoft-com:office:office" xmlns:r="http://schemas.openxmlformats.org/officeDocument/2006/relationships" xmlns:m="http://schemas.openxmlformats.org/officeDocument/2006/math" xmlns:v="urn:schemas-microsoft-com:vml" xmlns:wp14="http://schemas.microsoft.com/office/word/2010/wordprocessingDrawing" xmlns:wp="http://schemas.openxmlformats.org/drawingml/2006/wordprocessingDrawing" xmlns:w10="urn:schemas-microsoft-com:office:word" xmlns:w="http://schemas.openxmlformats.org/wordprocessingml/2006/main" xmlns:w14="http://schemas.microsoft.com/office/word/2010/wordml" xmlns:w15="http://schemas.microsoft.com/office/word/2012/wordml" xmlns:wpg="http://schemas.microsoft.com/office/word/2010/wordprocessingGroup" xmlns:wpi="http://schemas.microsoft.com/office/word/2010/wordprocessingInk" xmlns:wne="http://schemas.microsoft.com/office/word/2006/wordml" xmlns:wps="http://schemas.microsoft.com/office/word/2010/wordprocessingShape" mc:Ignorable="w14 w15 wp14">
+<w:hdr xmlns:wpc="http://schemas.microsoft.com/office/word/2010/wordprocessingCanvas" xmlns:cx="http://schemas.microsoft.com/office/drawing/2014/chartex" xmlns:cx1="http://schemas.microsoft.com/office/drawing/2015/9/8/chartex" xmlns:cx2="http://schemas.microsoft.com/office/drawing/2015/10/21/chartex" xmlns:cx3="http://schemas.microsoft.com/office/drawing/2016/5/9/chartex" xmlns:cx4="http://schemas.microsoft.com/office/drawing/2016/5/10/chartex" xmlns:cx5="http://schemas.microsoft.com/office/drawing/2016/5/11/chartex" xmlns:cx6="http://schemas.microsoft.com/office/drawing/2016/5/12/chartex" xmlns:cx7="http://schemas.microsoft.com/office/drawing/2016/5/13/chartex" xmlns:cx8="http://schemas.microsoft.com/office/drawing/2016/5/14/chartex" xmlns:mc="http://schemas.openxmlformats.org/markup-compatibility/2006" xmlns:aink="http://schemas.microsoft.com/office/drawing/2016/ink" xmlns:am3d="http://schemas.microsoft.com/office/drawing/2017/model3d" xmlns:o="urn:schemas-microsoft-com:office:office" xmlns:r="http://schemas.openxmlformats.org/officeDocument/2006/relationships" xmlns:m="http://schemas.openxmlformats.org/officeDocument/2006/math" xmlns:v="urn:schemas-microsoft-com:vml" xmlns:wp14="http://schemas.microsoft.com/office/word/2010/wordprocessingDrawing" xmlns:wp="http://schemas.openxmlformats.org/drawingml/2006/wordprocessingDrawing" xmlns:w10="urn:schemas-microsoft-com:office:word" xmlns:w="http://schemas.openxmlformats.org/wordprocessingml/2006/main" xmlns:w14="http://schemas.microsoft.com/office/word/2010/wordml" xmlns:w15="http://schemas.microsoft.com/office/word/2012/wordml" xmlns:w16cid="http://schemas.microsoft.com/office/word/2016/wordml/cid" xmlns:w16se="http://schemas.microsoft.com/office/word/2015/wordml/symex" xmlns:wpg="http://schemas.microsoft.com/office/word/2010/wordprocessingGroup" xmlns:wpi="http://schemas.microsoft.com/office/word/2010/wordprocessingInk" xmlns:wne="http://schemas.microsoft.com/office/word/2006/wordml" xmlns:wps="http://schemas.microsoft.com/office/word/2010/wordprocessingShape" mc:Ignorable="w14 w15 w16se w16cid wp14">
   <w:p>
     <w:pPr>
-      <w:pStyle w:val="Header"/>
+      <w:pStyle w:val="Kopfzeile"/>
       <w:pBdr>
         <w:bottom w:val="single" w:sz="4" w:space="1" w:color="auto"/>
       </w:pBdr>
@@ -4534,7 +4301,7 @@
   </w:p>
   <w:p>
     <w:pPr>
-      <w:pStyle w:val="Header"/>
+      <w:pStyle w:val="Kopfzeile"/>
       <w:pBdr>
         <w:bottom w:val="single" w:sz="4" w:space="1" w:color="auto"/>
       </w:pBdr>
@@ -4654,15 +4421,15 @@
 </file>
 
 <file path=word/numbering.xml><?xml version="1.0" encoding="utf-8"?>
-<w:numbering xmlns:wpc="http://schemas.microsoft.com/office/word/2010/wordprocessingCanvas" xmlns:mo="http://schemas.microsoft.com/office/mac/office/2008/main" xmlns:mc="http://schemas.openxmlformats.org/markup-compatibility/2006" xmlns:mv="urn:schemas-microsoft-com:mac:vml" xmlns:o="urn:schemas-microsoft-com:office:office" xmlns:r="http://schemas.openxmlformats.org/officeDocument/2006/relationships" xmlns:m="http://schemas.openxmlformats.org/officeDocument/2006/math" xmlns:v="urn:schemas-microsoft-com:vml" xmlns:wp14="http://schemas.microsoft.com/office/word/2010/wordprocessingDrawing" xmlns:wp="http://schemas.openxmlformats.org/drawingml/2006/wordprocessingDrawing" xmlns:w10="urn:schemas-microsoft-com:office:word" xmlns:w="http://schemas.openxmlformats.org/wordprocessingml/2006/main" xmlns:w14="http://schemas.microsoft.com/office/word/2010/wordml" xmlns:w15="http://schemas.microsoft.com/office/word/2012/wordml" xmlns:wpg="http://schemas.microsoft.com/office/word/2010/wordprocessingGroup" xmlns:wpi="http://schemas.microsoft.com/office/word/2010/wordprocessingInk" xmlns:wne="http://schemas.microsoft.com/office/word/2006/wordml" xmlns:wps="http://schemas.microsoft.com/office/word/2010/wordprocessingShape" mc:Ignorable="w14 w15 wp14">
-  <w:abstractNum w:abstractNumId="0">
+<w:numbering xmlns:wpc="http://schemas.microsoft.com/office/word/2010/wordprocessingCanvas" xmlns:cx="http://schemas.microsoft.com/office/drawing/2014/chartex" xmlns:cx1="http://schemas.microsoft.com/office/drawing/2015/9/8/chartex" xmlns:cx2="http://schemas.microsoft.com/office/drawing/2015/10/21/chartex" xmlns:cx3="http://schemas.microsoft.com/office/drawing/2016/5/9/chartex" xmlns:cx4="http://schemas.microsoft.com/office/drawing/2016/5/10/chartex" xmlns:cx5="http://schemas.microsoft.com/office/drawing/2016/5/11/chartex" xmlns:cx6="http://schemas.microsoft.com/office/drawing/2016/5/12/chartex" xmlns:cx7="http://schemas.microsoft.com/office/drawing/2016/5/13/chartex" xmlns:cx8="http://schemas.microsoft.com/office/drawing/2016/5/14/chartex" xmlns:mc="http://schemas.openxmlformats.org/markup-compatibility/2006" xmlns:aink="http://schemas.microsoft.com/office/drawing/2016/ink" xmlns:am3d="http://schemas.microsoft.com/office/drawing/2017/model3d" xmlns:o="urn:schemas-microsoft-com:office:office" xmlns:r="http://schemas.openxmlformats.org/officeDocument/2006/relationships" xmlns:m="http://schemas.openxmlformats.org/officeDocument/2006/math" xmlns:v="urn:schemas-microsoft-com:vml" xmlns:wp14="http://schemas.microsoft.com/office/word/2010/wordprocessingDrawing" xmlns:wp="http://schemas.openxmlformats.org/drawingml/2006/wordprocessingDrawing" xmlns:w10="urn:schemas-microsoft-com:office:word" xmlns:w="http://schemas.openxmlformats.org/wordprocessingml/2006/main" xmlns:w14="http://schemas.microsoft.com/office/word/2010/wordml" xmlns:w15="http://schemas.microsoft.com/office/word/2012/wordml" xmlns:w16cid="http://schemas.microsoft.com/office/word/2016/wordml/cid" xmlns:w16se="http://schemas.microsoft.com/office/word/2015/wordml/symex" xmlns:wpg="http://schemas.microsoft.com/office/word/2010/wordprocessingGroup" xmlns:wpi="http://schemas.microsoft.com/office/word/2010/wordprocessingInk" xmlns:wne="http://schemas.microsoft.com/office/word/2006/wordml" xmlns:wps="http://schemas.microsoft.com/office/word/2010/wordprocessingShape" mc:Ignorable="w14 w15 w16se w16cid wp14">
+  <w:abstractNum w:abstractNumId="0" w15:restartNumberingAfterBreak="0">
     <w:nsid w:val="FFFFFF7C"/>
     <w:multiLevelType w:val="singleLevel"/>
     <w:tmpl w:val="7E3E9876"/>
     <w:lvl w:ilvl="0">
       <w:start w:val="1"/>
       <w:numFmt w:val="decimal"/>
-      <w:pStyle w:val="ListNumber5"/>
+      <w:pStyle w:val="Listennummer5"/>
       <w:lvlText w:val="%1."/>
       <w:lvlJc w:val="left"/>
       <w:pPr>
@@ -4673,14 +4440,14 @@
       </w:pPr>
     </w:lvl>
   </w:abstractNum>
-  <w:abstractNum w:abstractNumId="1">
+  <w:abstractNum w:abstractNumId="1" w15:restartNumberingAfterBreak="0">
     <w:nsid w:val="FFFFFF7D"/>
     <w:multiLevelType w:val="singleLevel"/>
     <w:tmpl w:val="425C2106"/>
     <w:lvl w:ilvl="0">
       <w:start w:val="1"/>
       <w:numFmt w:val="decimal"/>
-      <w:pStyle w:val="ListNumber4"/>
+      <w:pStyle w:val="Listennummer4"/>
       <w:lvlText w:val="%1."/>
       <w:lvlJc w:val="left"/>
       <w:pPr>
@@ -4691,14 +4458,14 @@
       </w:pPr>
     </w:lvl>
   </w:abstractNum>
-  <w:abstractNum w:abstractNumId="2">
+  <w:abstractNum w:abstractNumId="2" w15:restartNumberingAfterBreak="0">
     <w:nsid w:val="FFFFFF7E"/>
     <w:multiLevelType w:val="singleLevel"/>
     <w:tmpl w:val="E8E08D5A"/>
     <w:lvl w:ilvl="0">
       <w:start w:val="1"/>
       <w:numFmt w:val="decimal"/>
-      <w:pStyle w:val="ListNumber3"/>
+      <w:pStyle w:val="Listennummer3"/>
       <w:lvlText w:val="%1."/>
       <w:lvlJc w:val="left"/>
       <w:pPr>
@@ -4709,14 +4476,14 @@
       </w:pPr>
     </w:lvl>
   </w:abstractNum>
-  <w:abstractNum w:abstractNumId="3">
+  <w:abstractNum w:abstractNumId="3" w15:restartNumberingAfterBreak="0">
     <w:nsid w:val="FFFFFF7F"/>
     <w:multiLevelType w:val="singleLevel"/>
     <w:tmpl w:val="E3AA7C62"/>
     <w:lvl w:ilvl="0">
       <w:start w:val="1"/>
       <w:numFmt w:val="decimal"/>
-      <w:pStyle w:val="ListNumber2"/>
+      <w:pStyle w:val="Listennummer2"/>
       <w:lvlText w:val="%1."/>
       <w:lvlJc w:val="left"/>
       <w:pPr>
@@ -4727,14 +4494,14 @@
       </w:pPr>
     </w:lvl>
   </w:abstractNum>
-  <w:abstractNum w:abstractNumId="4">
+  <w:abstractNum w:abstractNumId="4" w15:restartNumberingAfterBreak="0">
     <w:nsid w:val="FFFFFF80"/>
     <w:multiLevelType w:val="singleLevel"/>
     <w:tmpl w:val="51D26E26"/>
     <w:lvl w:ilvl="0">
       <w:start w:val="1"/>
       <w:numFmt w:val="bullet"/>
-      <w:pStyle w:val="ListBullet5"/>
+      <w:pStyle w:val="Aufzhlungszeichen5"/>
       <w:lvlText w:val=""/>
       <w:lvlJc w:val="left"/>
       <w:pPr>
@@ -4748,14 +4515,14 @@
       </w:rPr>
     </w:lvl>
   </w:abstractNum>
-  <w:abstractNum w:abstractNumId="5">
+  <w:abstractNum w:abstractNumId="5" w15:restartNumberingAfterBreak="0">
     <w:nsid w:val="FFFFFF81"/>
     <w:multiLevelType w:val="singleLevel"/>
     <w:tmpl w:val="BA3E5E08"/>
     <w:lvl w:ilvl="0">
       <w:start w:val="1"/>
       <w:numFmt w:val="bullet"/>
-      <w:pStyle w:val="ListBullet4"/>
+      <w:pStyle w:val="Aufzhlungszeichen4"/>
       <w:lvlText w:val=""/>
       <w:lvlJc w:val="left"/>
       <w:pPr>
@@ -4769,14 +4536,14 @@
       </w:rPr>
     </w:lvl>
   </w:abstractNum>
-  <w:abstractNum w:abstractNumId="6">
+  <w:abstractNum w:abstractNumId="6" w15:restartNumberingAfterBreak="0">
     <w:nsid w:val="FFFFFF82"/>
     <w:multiLevelType w:val="singleLevel"/>
     <w:tmpl w:val="2B8C01B6"/>
     <w:lvl w:ilvl="0">
       <w:start w:val="1"/>
       <w:numFmt w:val="bullet"/>
-      <w:pStyle w:val="ListBullet3"/>
+      <w:pStyle w:val="Aufzhlungszeichen3"/>
       <w:lvlText w:val=""/>
       <w:lvlJc w:val="left"/>
       <w:pPr>
@@ -4790,14 +4557,14 @@
       </w:rPr>
     </w:lvl>
   </w:abstractNum>
-  <w:abstractNum w:abstractNumId="7">
+  <w:abstractNum w:abstractNumId="7" w15:restartNumberingAfterBreak="0">
     <w:nsid w:val="FFFFFF83"/>
     <w:multiLevelType w:val="singleLevel"/>
     <w:tmpl w:val="463CE1C8"/>
     <w:lvl w:ilvl="0">
       <w:start w:val="1"/>
       <w:numFmt w:val="bullet"/>
-      <w:pStyle w:val="ListBullet2"/>
+      <w:pStyle w:val="Aufzhlungszeichen2"/>
       <w:lvlText w:val=""/>
       <w:lvlJc w:val="left"/>
       <w:pPr>
@@ -4811,14 +4578,14 @@
       </w:rPr>
     </w:lvl>
   </w:abstractNum>
-  <w:abstractNum w:abstractNumId="8">
+  <w:abstractNum w:abstractNumId="8" w15:restartNumberingAfterBreak="0">
     <w:nsid w:val="FFFFFF88"/>
     <w:multiLevelType w:val="singleLevel"/>
     <w:tmpl w:val="AB88EEA4"/>
     <w:lvl w:ilvl="0">
       <w:start w:val="1"/>
       <w:numFmt w:val="decimal"/>
-      <w:pStyle w:val="ListNumber"/>
+      <w:pStyle w:val="Listennummer"/>
       <w:lvlText w:val="%1."/>
       <w:lvlJc w:val="left"/>
       <w:pPr>
@@ -4832,14 +4599,14 @@
       </w:rPr>
     </w:lvl>
   </w:abstractNum>
-  <w:abstractNum w:abstractNumId="9">
+  <w:abstractNum w:abstractNumId="9" w15:restartNumberingAfterBreak="0">
     <w:nsid w:val="FFFFFF89"/>
     <w:multiLevelType w:val="singleLevel"/>
     <w:tmpl w:val="AAEEEC6A"/>
     <w:lvl w:ilvl="0">
       <w:start w:val="1"/>
       <w:numFmt w:val="bullet"/>
-      <w:pStyle w:val="ListBullet"/>
+      <w:pStyle w:val="Aufzhlungszeichen"/>
       <w:lvlText w:val=""/>
       <w:lvlJc w:val="left"/>
       <w:pPr>
@@ -4853,14 +4620,14 @@
       </w:rPr>
     </w:lvl>
   </w:abstractNum>
-  <w:abstractNum w:abstractNumId="10">
+  <w:abstractNum w:abstractNumId="10" w15:restartNumberingAfterBreak="0">
     <w:nsid w:val="00A44778"/>
     <w:multiLevelType w:val="multilevel"/>
     <w:tmpl w:val="B4908DB2"/>
     <w:lvl w:ilvl="0">
       <w:start w:val="1"/>
       <w:numFmt w:val="decimal"/>
-      <w:pStyle w:val="Heading1"/>
+      <w:pStyle w:val="berschrift1"/>
       <w:lvlText w:val="%1."/>
       <w:lvlJc w:val="left"/>
       <w:pPr>
@@ -4890,7 +4657,7 @@
     <w:lvl w:ilvl="1">
       <w:start w:val="1"/>
       <w:numFmt w:val="decimal"/>
-      <w:pStyle w:val="Heading2"/>
+      <w:pStyle w:val="berschrift2"/>
       <w:lvlText w:val="%1.%2."/>
       <w:lvlJc w:val="left"/>
       <w:pPr>
@@ -4920,7 +4687,7 @@
     <w:lvl w:ilvl="2">
       <w:start w:val="1"/>
       <w:numFmt w:val="decimal"/>
-      <w:pStyle w:val="Heading3"/>
+      <w:pStyle w:val="berschrift3"/>
       <w:lvlText w:val="%1.%2.%3."/>
       <w:lvlJc w:val="left"/>
       <w:pPr>
@@ -4950,7 +4717,7 @@
     <w:lvl w:ilvl="3">
       <w:start w:val="1"/>
       <w:numFmt w:val="decimal"/>
-      <w:pStyle w:val="Heading4"/>
+      <w:pStyle w:val="berschrift4"/>
       <w:lvlText w:val="%1.%2.%3.%4."/>
       <w:lvlJc w:val="left"/>
       <w:pPr>
@@ -4980,7 +4747,7 @@
     <w:lvl w:ilvl="4">
       <w:start w:val="1"/>
       <w:numFmt w:val="decimal"/>
-      <w:pStyle w:val="Heading5"/>
+      <w:pStyle w:val="berschrift5"/>
       <w:lvlText w:val="%1.%2.%3.%4.%5."/>
       <w:lvlJc w:val="left"/>
       <w:pPr>
@@ -5013,7 +4780,7 @@
     <w:lvl w:ilvl="5">
       <w:start w:val="1"/>
       <w:numFmt w:val="decimal"/>
-      <w:pStyle w:val="Heading6"/>
+      <w:pStyle w:val="berschrift6"/>
       <w:lvlText w:val="%1.%2.%3.%4.%5.%6."/>
       <w:lvlJc w:val="left"/>
       <w:pPr>
@@ -5032,7 +4799,7 @@
     <w:lvl w:ilvl="6">
       <w:start w:val="1"/>
       <w:numFmt w:val="decimal"/>
-      <w:pStyle w:val="Heading7"/>
+      <w:pStyle w:val="berschrift7"/>
       <w:lvlText w:val="%1.%2.%3.%4.%5.%6.%7."/>
       <w:lvlJc w:val="left"/>
       <w:pPr>
@@ -5051,7 +4818,7 @@
     <w:lvl w:ilvl="7">
       <w:start w:val="1"/>
       <w:numFmt w:val="decimal"/>
-      <w:pStyle w:val="Heading8"/>
+      <w:pStyle w:val="berschrift8"/>
       <w:lvlText w:val="%1.%2.%3.%4.%5.%6.%7.%8."/>
       <w:lvlJc w:val="left"/>
       <w:pPr>
@@ -5070,7 +4837,7 @@
     <w:lvl w:ilvl="8">
       <w:start w:val="1"/>
       <w:numFmt w:val="decimal"/>
-      <w:pStyle w:val="Heading9"/>
+      <w:pStyle w:val="berschrift9"/>
       <w:lvlText w:val="%1.%2.%3.%4.%5.%6.%7.%8.%9."/>
       <w:lvlJc w:val="left"/>
       <w:pPr>
@@ -5087,7 +4854,7 @@
       </w:rPr>
     </w:lvl>
   </w:abstractNum>
-  <w:abstractNum w:abstractNumId="11">
+  <w:abstractNum w:abstractNumId="11" w15:restartNumberingAfterBreak="0">
     <w:nsid w:val="02133AC8"/>
     <w:multiLevelType w:val="hybridMultilevel"/>
     <w:tmpl w:val="898C463E"/>
@@ -5200,11 +4967,11 @@
       </w:rPr>
     </w:lvl>
   </w:abstractNum>
-  <w:abstractNum w:abstractNumId="12">
+  <w:abstractNum w:abstractNumId="12" w15:restartNumberingAfterBreak="0">
     <w:nsid w:val="0CB656D8"/>
     <w:multiLevelType w:val="multilevel"/>
     <w:tmpl w:val="08070023"/>
-    <w:styleLink w:val="ArticleSection"/>
+    <w:styleLink w:val="ArtikelAbschnitt"/>
     <w:lvl w:ilvl="0">
       <w:start w:val="1"/>
       <w:numFmt w:val="upperRoman"/>
@@ -5318,7 +5085,7 @@
       </w:pPr>
     </w:lvl>
   </w:abstractNum>
-  <w:abstractNum w:abstractNumId="13">
+  <w:abstractNum w:abstractNumId="13" w15:restartNumberingAfterBreak="0">
     <w:nsid w:val="11396B5B"/>
     <w:multiLevelType w:val="multilevel"/>
     <w:tmpl w:val="0807001D"/>
@@ -5431,7 +5198,7 @@
       </w:pPr>
     </w:lvl>
   </w:abstractNum>
-  <w:abstractNum w:abstractNumId="14">
+  <w:abstractNum w:abstractNumId="14" w15:restartNumberingAfterBreak="0">
     <w:nsid w:val="15187455"/>
     <w:multiLevelType w:val="hybridMultilevel"/>
     <w:tmpl w:val="65EA1C2A"/>
@@ -5544,7 +5311,7 @@
       </w:rPr>
     </w:lvl>
   </w:abstractNum>
-  <w:abstractNum w:abstractNumId="15">
+  <w:abstractNum w:abstractNumId="15" w15:restartNumberingAfterBreak="0">
     <w:nsid w:val="1A706570"/>
     <w:multiLevelType w:val="multilevel"/>
     <w:tmpl w:val="0807001D"/>
@@ -5658,7 +5425,7 @@
       </w:pPr>
     </w:lvl>
   </w:abstractNum>
-  <w:abstractNum w:abstractNumId="16">
+  <w:abstractNum w:abstractNumId="16" w15:restartNumberingAfterBreak="0">
     <w:nsid w:val="1E0D1DA0"/>
     <w:multiLevelType w:val="hybridMultilevel"/>
     <w:tmpl w:val="5D3C3AFC"/>
@@ -5771,7 +5538,7 @@
       </w:rPr>
     </w:lvl>
   </w:abstractNum>
-  <w:abstractNum w:abstractNumId="17">
+  <w:abstractNum w:abstractNumId="17" w15:restartNumberingAfterBreak="0">
     <w:nsid w:val="2000662A"/>
     <w:multiLevelType w:val="multilevel"/>
     <w:tmpl w:val="0807001D"/>
@@ -5884,7 +5651,7 @@
       </w:pPr>
     </w:lvl>
   </w:abstractNum>
-  <w:abstractNum w:abstractNumId="18">
+  <w:abstractNum w:abstractNumId="18" w15:restartNumberingAfterBreak="0">
     <w:nsid w:val="20F104BC"/>
     <w:multiLevelType w:val="hybridMultilevel"/>
     <w:tmpl w:val="AEDA5E9A"/>
@@ -5997,7 +5764,7 @@
       </w:rPr>
     </w:lvl>
   </w:abstractNum>
-  <w:abstractNum w:abstractNumId="19">
+  <w:abstractNum w:abstractNumId="19" w15:restartNumberingAfterBreak="0">
     <w:nsid w:val="216138A0"/>
     <w:multiLevelType w:val="multilevel"/>
     <w:tmpl w:val="0807001D"/>
@@ -6114,7 +5881,7 @@
       </w:pPr>
     </w:lvl>
   </w:abstractNum>
-  <w:abstractNum w:abstractNumId="20">
+  <w:abstractNum w:abstractNumId="20" w15:restartNumberingAfterBreak="0">
     <w:nsid w:val="25D7700A"/>
     <w:multiLevelType w:val="multilevel"/>
     <w:tmpl w:val="8FFE975E"/>
@@ -6255,7 +6022,7 @@
       </w:rPr>
     </w:lvl>
   </w:abstractNum>
-  <w:abstractNum w:abstractNumId="21">
+  <w:abstractNum w:abstractNumId="21" w15:restartNumberingAfterBreak="0">
     <w:nsid w:val="29683419"/>
     <w:multiLevelType w:val="hybridMultilevel"/>
     <w:tmpl w:val="DA94FDC6"/>
@@ -6368,7 +6135,7 @@
       </w:rPr>
     </w:lvl>
   </w:abstractNum>
-  <w:abstractNum w:abstractNumId="22">
+  <w:abstractNum w:abstractNumId="22" w15:restartNumberingAfterBreak="0">
     <w:nsid w:val="2C031AF9"/>
     <w:multiLevelType w:val="hybridMultilevel"/>
     <w:tmpl w:val="5802C4DE"/>
@@ -6481,7 +6248,7 @@
       </w:rPr>
     </w:lvl>
   </w:abstractNum>
-  <w:abstractNum w:abstractNumId="23">
+  <w:abstractNum w:abstractNumId="23" w15:restartNumberingAfterBreak="0">
     <w:nsid w:val="2DFF4E09"/>
     <w:multiLevelType w:val="multilevel"/>
     <w:tmpl w:val="0807001D"/>
@@ -6594,7 +6361,7 @@
       </w:pPr>
     </w:lvl>
   </w:abstractNum>
-  <w:abstractNum w:abstractNumId="24">
+  <w:abstractNum w:abstractNumId="24" w15:restartNumberingAfterBreak="0">
     <w:nsid w:val="363B4172"/>
     <w:multiLevelType w:val="hybridMultilevel"/>
     <w:tmpl w:val="FB989AA2"/>
@@ -6707,7 +6474,7 @@
       </w:rPr>
     </w:lvl>
   </w:abstractNum>
-  <w:abstractNum w:abstractNumId="25">
+  <w:abstractNum w:abstractNumId="25" w15:restartNumberingAfterBreak="0">
     <w:nsid w:val="37060DFC"/>
     <w:multiLevelType w:val="multilevel"/>
     <w:tmpl w:val="0807001D"/>
@@ -6820,7 +6587,7 @@
       </w:pPr>
     </w:lvl>
   </w:abstractNum>
-  <w:abstractNum w:abstractNumId="26">
+  <w:abstractNum w:abstractNumId="26" w15:restartNumberingAfterBreak="0">
     <w:nsid w:val="3CC35759"/>
     <w:multiLevelType w:val="multilevel"/>
     <w:tmpl w:val="0807001D"/>
@@ -6933,7 +6700,7 @@
       </w:pPr>
     </w:lvl>
   </w:abstractNum>
-  <w:abstractNum w:abstractNumId="27">
+  <w:abstractNum w:abstractNumId="27" w15:restartNumberingAfterBreak="0">
     <w:nsid w:val="3CDB6CD0"/>
     <w:multiLevelType w:val="multilevel"/>
     <w:tmpl w:val="F334A92A"/>
@@ -7103,7 +6870,7 @@
       </w:rPr>
     </w:lvl>
   </w:abstractNum>
-  <w:abstractNum w:abstractNumId="28">
+  <w:abstractNum w:abstractNumId="28" w15:restartNumberingAfterBreak="0">
     <w:nsid w:val="487570D5"/>
     <w:multiLevelType w:val="hybridMultilevel"/>
     <w:tmpl w:val="B0E84CDE"/>
@@ -7216,7 +6983,7 @@
       </w:rPr>
     </w:lvl>
   </w:abstractNum>
-  <w:abstractNum w:abstractNumId="29">
+  <w:abstractNum w:abstractNumId="29" w15:restartNumberingAfterBreak="0">
     <w:nsid w:val="4BB65C5F"/>
     <w:multiLevelType w:val="multilevel"/>
     <w:tmpl w:val="0807001D"/>
@@ -7329,7 +7096,7 @@
       </w:pPr>
     </w:lvl>
   </w:abstractNum>
-  <w:abstractNum w:abstractNumId="30">
+  <w:abstractNum w:abstractNumId="30" w15:restartNumberingAfterBreak="0">
     <w:nsid w:val="50EC44F3"/>
     <w:multiLevelType w:val="multilevel"/>
     <w:tmpl w:val="0807001D"/>
@@ -7442,7 +7209,7 @@
       </w:pPr>
     </w:lvl>
   </w:abstractNum>
-  <w:abstractNum w:abstractNumId="31">
+  <w:abstractNum w:abstractNumId="31" w15:restartNumberingAfterBreak="0">
     <w:nsid w:val="5111316C"/>
     <w:multiLevelType w:val="multilevel"/>
     <w:tmpl w:val="0807001F"/>
@@ -7559,7 +7326,7 @@
       </w:pPr>
     </w:lvl>
   </w:abstractNum>
-  <w:abstractNum w:abstractNumId="32">
+  <w:abstractNum w:abstractNumId="32" w15:restartNumberingAfterBreak="0">
     <w:nsid w:val="517C4CC0"/>
     <w:multiLevelType w:val="multilevel"/>
     <w:tmpl w:val="0807001D"/>
@@ -7672,7 +7439,7 @@
       </w:pPr>
     </w:lvl>
   </w:abstractNum>
-  <w:abstractNum w:abstractNumId="33">
+  <w:abstractNum w:abstractNumId="33" w15:restartNumberingAfterBreak="0">
     <w:nsid w:val="589F126B"/>
     <w:multiLevelType w:val="multilevel"/>
     <w:tmpl w:val="0807001D"/>
@@ -7785,7 +7552,7 @@
       </w:pPr>
     </w:lvl>
   </w:abstractNum>
-  <w:abstractNum w:abstractNumId="34">
+  <w:abstractNum w:abstractNumId="34" w15:restartNumberingAfterBreak="0">
     <w:nsid w:val="64CC2D09"/>
     <w:multiLevelType w:val="multilevel"/>
     <w:tmpl w:val="0807001D"/>
@@ -7898,7 +7665,7 @@
       </w:pPr>
     </w:lvl>
   </w:abstractNum>
-  <w:abstractNum w:abstractNumId="35">
+  <w:abstractNum w:abstractNumId="35" w15:restartNumberingAfterBreak="0">
     <w:nsid w:val="6CE14EFA"/>
     <w:multiLevelType w:val="multilevel"/>
     <w:tmpl w:val="CC80008A"/>
@@ -8105,7 +7872,7 @@
       </w:rPr>
     </w:lvl>
   </w:abstractNum>
-  <w:abstractNum w:abstractNumId="36">
+  <w:abstractNum w:abstractNumId="36" w15:restartNumberingAfterBreak="0">
     <w:nsid w:val="75EA611F"/>
     <w:multiLevelType w:val="hybridMultilevel"/>
     <w:tmpl w:val="6060CAA8"/>
@@ -8218,7 +7985,7 @@
       </w:rPr>
     </w:lvl>
   </w:abstractNum>
-  <w:abstractNum w:abstractNumId="37">
+  <w:abstractNum w:abstractNumId="37" w15:restartNumberingAfterBreak="0">
     <w:nsid w:val="7ADC1B1C"/>
     <w:multiLevelType w:val="multilevel"/>
     <w:tmpl w:val="682E2A62"/>
@@ -8360,7 +8127,7 @@
       </w:rPr>
     </w:lvl>
   </w:abstractNum>
-  <w:abstractNum w:abstractNumId="38">
+  <w:abstractNum w:abstractNumId="38" w15:restartNumberingAfterBreak="0">
     <w:nsid w:val="7EEE3831"/>
     <w:multiLevelType w:val="hybridMultilevel"/>
     <w:tmpl w:val="FB94F3A6"/>
@@ -8473,7 +8240,7 @@
       </w:rPr>
     </w:lvl>
   </w:abstractNum>
-  <w:abstractNum w:abstractNumId="39">
+  <w:abstractNum w:abstractNumId="39" w15:restartNumberingAfterBreak="0">
     <w:nsid w:val="7F326723"/>
     <w:multiLevelType w:val="multilevel"/>
     <w:tmpl w:val="BB7AD2AA"/>
@@ -8743,7 +8510,7 @@
 </file>
 
 <file path=word/styles.xml><?xml version="1.0" encoding="utf-8"?>
-<w:styles xmlns:mc="http://schemas.openxmlformats.org/markup-compatibility/2006" xmlns:r="http://schemas.openxmlformats.org/officeDocument/2006/relationships" xmlns:w="http://schemas.openxmlformats.org/wordprocessingml/2006/main" xmlns:w14="http://schemas.microsoft.com/office/word/2010/wordml" xmlns:w15="http://schemas.microsoft.com/office/word/2012/wordml" mc:Ignorable="w14 w15">
+<w:styles xmlns:mc="http://schemas.openxmlformats.org/markup-compatibility/2006" xmlns:r="http://schemas.openxmlformats.org/officeDocument/2006/relationships" xmlns:w="http://schemas.openxmlformats.org/wordprocessingml/2006/main" xmlns:w14="http://schemas.microsoft.com/office/word/2010/wordml" xmlns:w15="http://schemas.microsoft.com/office/word/2012/wordml" xmlns:w16cid="http://schemas.microsoft.com/office/word/2016/wordml/cid" xmlns:w16se="http://schemas.microsoft.com/office/word/2015/wordml/symex" mc:Ignorable="w14 w15 w16se w16cid">
   <w:docDefaults>
     <w:rPrDefault>
       <w:rPr>
@@ -8753,7 +8520,7 @@
     </w:rPrDefault>
     <w:pPrDefault/>
   </w:docDefaults>
-  <w:latentStyles w:defLockedState="0" w:defUIPriority="0" w:defSemiHidden="0" w:defUnhideWhenUsed="0" w:defQFormat="0" w:count="382">
+  <w:latentStyles w:defLockedState="0" w:defUIPriority="0" w:defSemiHidden="0" w:defUnhideWhenUsed="0" w:defQFormat="0" w:count="375">
     <w:lsdException w:name="Normal" w:qFormat="1"/>
     <w:lsdException w:name="heading 1" w:qFormat="1"/>
     <w:lsdException w:name="heading 2" w:qFormat="1"/>
@@ -9119,7 +8886,7 @@
     <w:lsdException w:name="Mention" w:semiHidden="1" w:uiPriority="99" w:unhideWhenUsed="1"/>
     <w:lsdException w:name="Smart Hyperlink" w:semiHidden="1" w:uiPriority="99" w:unhideWhenUsed="1"/>
   </w:latentStyles>
-  <w:style w:type="paragraph" w:default="1" w:styleId="Normal">
+  <w:style w:type="paragraph" w:default="1" w:styleId="Standard">
     <w:name w:val="Normal"/>
     <w:qFormat/>
     <w:rsid w:val="00F27CE3"/>
@@ -9134,10 +8901,10 @@
       <w:szCs w:val="24"/>
     </w:rPr>
   </w:style>
-  <w:style w:type="paragraph" w:styleId="Heading1">
+  <w:style w:type="paragraph" w:styleId="berschrift1">
     <w:name w:val="heading 1"/>
-    <w:basedOn w:val="Normal"/>
-    <w:next w:val="Normal"/>
+    <w:basedOn w:val="Standard"/>
+    <w:next w:val="Standard"/>
     <w:autoRedefine/>
     <w:qFormat/>
     <w:rsid w:val="00320D7E"/>
@@ -9161,10 +8928,10 @@
       <w:szCs w:val="32"/>
     </w:rPr>
   </w:style>
-  <w:style w:type="paragraph" w:styleId="Heading2">
+  <w:style w:type="paragraph" w:styleId="berschrift2">
     <w:name w:val="heading 2"/>
-    <w:basedOn w:val="Normal"/>
-    <w:next w:val="Normal"/>
+    <w:basedOn w:val="Standard"/>
+    <w:next w:val="Standard"/>
     <w:qFormat/>
     <w:rsid w:val="00E74B64"/>
     <w:pPr>
@@ -9188,10 +8955,10 @@
       <w:szCs w:val="28"/>
     </w:rPr>
   </w:style>
-  <w:style w:type="paragraph" w:styleId="Heading3">
+  <w:style w:type="paragraph" w:styleId="berschrift3">
     <w:name w:val="heading 3"/>
-    <w:basedOn w:val="Normal"/>
-    <w:next w:val="Normal"/>
+    <w:basedOn w:val="Standard"/>
+    <w:next w:val="Standard"/>
     <w:qFormat/>
     <w:rsid w:val="00E74B64"/>
     <w:pPr>
@@ -9214,10 +8981,10 @@
       <w:szCs w:val="26"/>
     </w:rPr>
   </w:style>
-  <w:style w:type="paragraph" w:styleId="Heading4">
+  <w:style w:type="paragraph" w:styleId="berschrift4">
     <w:name w:val="heading 4"/>
-    <w:basedOn w:val="Normal"/>
-    <w:next w:val="Normal"/>
+    <w:basedOn w:val="Standard"/>
+    <w:next w:val="Standard"/>
     <w:qFormat/>
     <w:rsid w:val="001C1B18"/>
     <w:pPr>
@@ -9239,10 +9006,10 @@
       <w:szCs w:val="28"/>
     </w:rPr>
   </w:style>
-  <w:style w:type="paragraph" w:styleId="Heading5">
+  <w:style w:type="paragraph" w:styleId="berschrift5">
     <w:name w:val="heading 5"/>
-    <w:basedOn w:val="Normal"/>
-    <w:next w:val="Normal"/>
+    <w:basedOn w:val="Standard"/>
+    <w:next w:val="Standard"/>
     <w:qFormat/>
     <w:rsid w:val="008E7213"/>
     <w:pPr>
@@ -9261,10 +9028,10 @@
       <w:szCs w:val="26"/>
     </w:rPr>
   </w:style>
-  <w:style w:type="paragraph" w:styleId="Heading6">
+  <w:style w:type="paragraph" w:styleId="berschrift6">
     <w:name w:val="heading 6"/>
-    <w:basedOn w:val="Normal"/>
-    <w:next w:val="Normal"/>
+    <w:basedOn w:val="Standard"/>
+    <w:next w:val="Standard"/>
     <w:qFormat/>
     <w:rsid w:val="008E7213"/>
     <w:pPr>
@@ -9282,10 +9049,10 @@
       <w:szCs w:val="22"/>
     </w:rPr>
   </w:style>
-  <w:style w:type="paragraph" w:styleId="Heading7">
+  <w:style w:type="paragraph" w:styleId="berschrift7">
     <w:name w:val="heading 7"/>
-    <w:basedOn w:val="Normal"/>
-    <w:next w:val="Normal"/>
+    <w:basedOn w:val="Standard"/>
+    <w:next w:val="Standard"/>
     <w:qFormat/>
     <w:rsid w:val="008E7213"/>
     <w:pPr>
@@ -9301,10 +9068,10 @@
       <w:b/>
     </w:rPr>
   </w:style>
-  <w:style w:type="paragraph" w:styleId="Heading8">
+  <w:style w:type="paragraph" w:styleId="berschrift8">
     <w:name w:val="heading 8"/>
-    <w:basedOn w:val="Normal"/>
-    <w:next w:val="Normal"/>
+    <w:basedOn w:val="Standard"/>
+    <w:next w:val="Standard"/>
     <w:qFormat/>
     <w:rsid w:val="008E7213"/>
     <w:pPr>
@@ -9321,10 +9088,10 @@
       <w:iCs/>
     </w:rPr>
   </w:style>
-  <w:style w:type="paragraph" w:styleId="Heading9">
+  <w:style w:type="paragraph" w:styleId="berschrift9">
     <w:name w:val="heading 9"/>
-    <w:basedOn w:val="Normal"/>
-    <w:next w:val="Normal"/>
+    <w:basedOn w:val="Standard"/>
+    <w:next w:val="Standard"/>
     <w:qFormat/>
     <w:rsid w:val="008E7213"/>
     <w:pPr>
@@ -9342,13 +9109,13 @@
       <w:szCs w:val="22"/>
     </w:rPr>
   </w:style>
-  <w:style w:type="character" w:default="1" w:styleId="DefaultParagraphFont">
+  <w:style w:type="character" w:default="1" w:styleId="Absatz-Standardschriftart">
     <w:name w:val="Default Paragraph Font"/>
     <w:uiPriority w:val="1"/>
     <w:semiHidden/>
     <w:unhideWhenUsed/>
   </w:style>
-  <w:style w:type="table" w:default="1" w:styleId="TableNormal">
+  <w:style w:type="table" w:default="1" w:styleId="NormaleTabelle">
     <w:name w:val="Normal Table"/>
     <w:uiPriority w:val="99"/>
     <w:semiHidden/>
@@ -9363,21 +9130,20 @@
       </w:tblCellMar>
     </w:tblPr>
   </w:style>
-  <w:style w:type="numbering" w:default="1" w:styleId="NoList">
+  <w:style w:type="numbering" w:default="1" w:styleId="KeineListe">
     <w:name w:val="No List"/>
     <w:uiPriority w:val="99"/>
     <w:semiHidden/>
     <w:unhideWhenUsed/>
   </w:style>
-  <w:style w:type="table" w:styleId="TableGrid">
+  <w:style w:type="table" w:styleId="Tabellenraster">
     <w:name w:val="Table Grid"/>
-    <w:basedOn w:val="TableNormal"/>
+    <w:basedOn w:val="NormaleTabelle"/>
     <w:rsid w:val="00700F29"/>
     <w:rPr>
       <w:sz w:val="22"/>
     </w:rPr>
     <w:tblPr>
-      <w:tblInd w:w="0" w:type="dxa"/>
       <w:tblBorders>
         <w:top w:val="single" w:sz="4" w:space="0" w:color="auto"/>
         <w:left w:val="single" w:sz="4" w:space="0" w:color="auto"/>
@@ -9387,16 +9153,14 @@
         <w:insideV w:val="single" w:sz="4" w:space="0" w:color="auto"/>
       </w:tblBorders>
       <w:tblCellMar>
-        <w:top w:w="0" w:type="dxa"/>
         <w:left w:w="57" w:type="dxa"/>
-        <w:bottom w:w="0" w:type="dxa"/>
         <w:right w:w="57" w:type="dxa"/>
       </w:tblCellMar>
     </w:tblPr>
   </w:style>
-  <w:style w:type="paragraph" w:styleId="Header">
+  <w:style w:type="paragraph" w:styleId="Kopfzeile">
     <w:name w:val="header"/>
-    <w:basedOn w:val="Normal"/>
+    <w:basedOn w:val="Standard"/>
     <w:rsid w:val="00CD1555"/>
     <w:pPr>
       <w:spacing w:line="190" w:lineRule="atLeast"/>
@@ -9405,9 +9169,9 @@
       <w:sz w:val="16"/>
     </w:rPr>
   </w:style>
-  <w:style w:type="paragraph" w:styleId="Footer">
+  <w:style w:type="paragraph" w:styleId="Fuzeile">
     <w:name w:val="footer"/>
-    <w:basedOn w:val="Normal"/>
+    <w:basedOn w:val="Standard"/>
     <w:rsid w:val="00CD1555"/>
     <w:pPr>
       <w:spacing w:line="190" w:lineRule="atLeast"/>
@@ -9416,30 +9180,30 @@
       <w:sz w:val="16"/>
     </w:rPr>
   </w:style>
-  <w:style w:type="paragraph" w:styleId="TOC1">
+  <w:style w:type="paragraph" w:styleId="Verzeichnis1">
     <w:name w:val="toc 1"/>
-    <w:basedOn w:val="Normal"/>
-    <w:next w:val="Normal"/>
+    <w:basedOn w:val="Standard"/>
+    <w:next w:val="Standard"/>
     <w:autoRedefine/>
     <w:rsid w:val="00FF3F51"/>
     <w:pPr>
       <w:ind w:left="397" w:hanging="397"/>
     </w:pPr>
   </w:style>
-  <w:style w:type="paragraph" w:styleId="TOC2">
+  <w:style w:type="paragraph" w:styleId="Verzeichnis2">
     <w:name w:val="toc 2"/>
-    <w:basedOn w:val="Normal"/>
-    <w:next w:val="Normal"/>
+    <w:basedOn w:val="Standard"/>
+    <w:next w:val="Standard"/>
     <w:autoRedefine/>
     <w:rsid w:val="00FF3F51"/>
     <w:pPr>
       <w:ind w:left="567" w:hanging="567"/>
     </w:pPr>
   </w:style>
-  <w:style w:type="paragraph" w:styleId="TOC3">
+  <w:style w:type="paragraph" w:styleId="Verzeichnis3">
     <w:name w:val="toc 3"/>
-    <w:basedOn w:val="Normal"/>
-    <w:next w:val="Normal"/>
+    <w:basedOn w:val="Standard"/>
+    <w:next w:val="Standard"/>
     <w:autoRedefine/>
     <w:rsid w:val="00FF3F51"/>
     <w:pPr>
@@ -9458,9 +9222,9 @@
       <w:vertAlign w:val="baseline"/>
     </w:rPr>
   </w:style>
-  <w:style w:type="paragraph" w:styleId="BalloonText">
+  <w:style w:type="paragraph" w:styleId="Sprechblasentext">
     <w:name w:val="Balloon Text"/>
-    <w:basedOn w:val="Normal"/>
+    <w:basedOn w:val="Standard"/>
     <w:rsid w:val="00CD1555"/>
     <w:pPr>
       <w:keepLines/>
@@ -9472,10 +9236,10 @@
       <w:szCs w:val="16"/>
     </w:rPr>
   </w:style>
-  <w:style w:type="paragraph" w:styleId="Caption">
+  <w:style w:type="paragraph" w:styleId="Beschriftung">
     <w:name w:val="caption"/>
-    <w:basedOn w:val="Normal"/>
-    <w:next w:val="Normal"/>
+    <w:basedOn w:val="Standard"/>
+    <w:next w:val="Standard"/>
     <w:qFormat/>
     <w:rsid w:val="00CD1555"/>
     <w:pPr>
@@ -9488,7 +9252,7 @@
       <w:szCs w:val="20"/>
     </w:rPr>
   </w:style>
-  <w:style w:type="character" w:styleId="CommentReference">
+  <w:style w:type="character" w:styleId="Kommentarzeichen">
     <w:name w:val="annotation reference"/>
     <w:rsid w:val="00700F29"/>
     <w:rPr>
@@ -9497,35 +9261,35 @@
       <w:szCs w:val="16"/>
     </w:rPr>
   </w:style>
-  <w:style w:type="paragraph" w:styleId="CommentText">
+  <w:style w:type="paragraph" w:styleId="Kommentartext">
     <w:name w:val="annotation text"/>
-    <w:basedOn w:val="Normal"/>
+    <w:basedOn w:val="Standard"/>
     <w:rsid w:val="00CD1555"/>
     <w:rPr>
       <w:sz w:val="14"/>
       <w:szCs w:val="20"/>
     </w:rPr>
   </w:style>
-  <w:style w:type="paragraph" w:styleId="CommentSubject">
+  <w:style w:type="paragraph" w:styleId="Kommentarthema">
     <w:name w:val="annotation subject"/>
-    <w:basedOn w:val="CommentText"/>
-    <w:next w:val="CommentText"/>
+    <w:basedOn w:val="Kommentartext"/>
+    <w:next w:val="Kommentartext"/>
     <w:rsid w:val="00CD1555"/>
     <w:rPr>
       <w:b/>
       <w:bCs/>
     </w:rPr>
   </w:style>
-  <w:style w:type="paragraph" w:styleId="DocumentMap">
+  <w:style w:type="paragraph" w:styleId="Dokumentstruktur">
     <w:name w:val="Document Map"/>
-    <w:basedOn w:val="Normal"/>
+    <w:basedOn w:val="Standard"/>
     <w:rsid w:val="00CD1555"/>
     <w:rPr>
       <w:rFonts w:cs="Tahoma"/>
       <w:szCs w:val="20"/>
     </w:rPr>
   </w:style>
-  <w:style w:type="character" w:styleId="EndnoteReference">
+  <w:style w:type="character" w:styleId="Endnotenzeichen">
     <w:name w:val="endnote reference"/>
     <w:rsid w:val="00700F29"/>
     <w:rPr>
@@ -9533,16 +9297,16 @@
       <w:vertAlign w:val="superscript"/>
     </w:rPr>
   </w:style>
-  <w:style w:type="paragraph" w:styleId="EndnoteText">
+  <w:style w:type="paragraph" w:styleId="Endnotentext">
     <w:name w:val="endnote text"/>
-    <w:basedOn w:val="Normal"/>
+    <w:basedOn w:val="Standard"/>
     <w:rsid w:val="009D48A4"/>
     <w:rPr>
       <w:sz w:val="14"/>
       <w:szCs w:val="20"/>
     </w:rPr>
   </w:style>
-  <w:style w:type="character" w:styleId="FootnoteReference">
+  <w:style w:type="character" w:styleId="Funotenzeichen">
     <w:name w:val="footnote reference"/>
     <w:rsid w:val="00700F29"/>
     <w:rPr>
@@ -9550,9 +9314,9 @@
       <w:vertAlign w:val="superscript"/>
     </w:rPr>
   </w:style>
-  <w:style w:type="paragraph" w:styleId="FootnoteText">
+  <w:style w:type="paragraph" w:styleId="Funotentext">
     <w:name w:val="footnote text"/>
-    <w:basedOn w:val="Normal"/>
+    <w:basedOn w:val="Standard"/>
     <w:rsid w:val="00CD1555"/>
     <w:pPr>
       <w:tabs>
@@ -9568,8 +9332,8 @@
   </w:style>
   <w:style w:type="paragraph" w:styleId="Index1">
     <w:name w:val="index 1"/>
-    <w:basedOn w:val="Normal"/>
-    <w:next w:val="Normal"/>
+    <w:basedOn w:val="Standard"/>
+    <w:next w:val="Standard"/>
     <w:autoRedefine/>
     <w:rsid w:val="0032754B"/>
     <w:pPr>
@@ -9578,8 +9342,8 @@
   </w:style>
   <w:style w:type="paragraph" w:styleId="Index2">
     <w:name w:val="index 2"/>
-    <w:basedOn w:val="Normal"/>
-    <w:next w:val="Normal"/>
+    <w:basedOn w:val="Standard"/>
+    <w:next w:val="Standard"/>
     <w:autoRedefine/>
     <w:rsid w:val="0032754B"/>
     <w:pPr>
@@ -9588,8 +9352,8 @@
   </w:style>
   <w:style w:type="paragraph" w:styleId="Index3">
     <w:name w:val="index 3"/>
-    <w:basedOn w:val="Normal"/>
-    <w:next w:val="Normal"/>
+    <w:basedOn w:val="Standard"/>
+    <w:next w:val="Standard"/>
     <w:autoRedefine/>
     <w:rsid w:val="0032754B"/>
     <w:pPr>
@@ -9598,8 +9362,8 @@
   </w:style>
   <w:style w:type="paragraph" w:styleId="Index4">
     <w:name w:val="index 4"/>
-    <w:basedOn w:val="Normal"/>
-    <w:next w:val="Normal"/>
+    <w:basedOn w:val="Standard"/>
+    <w:next w:val="Standard"/>
     <w:autoRedefine/>
     <w:rsid w:val="00730FCB"/>
     <w:pPr>
@@ -9608,8 +9372,8 @@
   </w:style>
   <w:style w:type="paragraph" w:styleId="Index5">
     <w:name w:val="index 5"/>
-    <w:basedOn w:val="Normal"/>
-    <w:next w:val="Normal"/>
+    <w:basedOn w:val="Standard"/>
+    <w:next w:val="Standard"/>
     <w:autoRedefine/>
     <w:rsid w:val="00730FCB"/>
     <w:pPr>
@@ -9618,8 +9382,8 @@
   </w:style>
   <w:style w:type="paragraph" w:styleId="Index6">
     <w:name w:val="index 6"/>
-    <w:basedOn w:val="Normal"/>
-    <w:next w:val="Normal"/>
+    <w:basedOn w:val="Standard"/>
+    <w:next w:val="Standard"/>
     <w:autoRedefine/>
     <w:rsid w:val="00730FCB"/>
     <w:pPr>
@@ -9628,8 +9392,8 @@
   </w:style>
   <w:style w:type="paragraph" w:styleId="Index7">
     <w:name w:val="index 7"/>
-    <w:basedOn w:val="Normal"/>
-    <w:next w:val="Normal"/>
+    <w:basedOn w:val="Standard"/>
+    <w:next w:val="Standard"/>
     <w:autoRedefine/>
     <w:rsid w:val="00730FCB"/>
     <w:pPr>
@@ -9638,8 +9402,8 @@
   </w:style>
   <w:style w:type="paragraph" w:styleId="Index8">
     <w:name w:val="index 8"/>
-    <w:basedOn w:val="Normal"/>
-    <w:next w:val="Normal"/>
+    <w:basedOn w:val="Standard"/>
+    <w:next w:val="Standard"/>
     <w:autoRedefine/>
     <w:rsid w:val="00730FCB"/>
     <w:pPr>
@@ -9648,17 +9412,17 @@
   </w:style>
   <w:style w:type="paragraph" w:styleId="Index9">
     <w:name w:val="index 9"/>
-    <w:basedOn w:val="Normal"/>
-    <w:next w:val="Normal"/>
+    <w:basedOn w:val="Standard"/>
+    <w:next w:val="Standard"/>
     <w:autoRedefine/>
     <w:rsid w:val="00730FCB"/>
     <w:pPr>
       <w:ind w:left="2552" w:hanging="284"/>
     </w:pPr>
   </w:style>
-  <w:style w:type="paragraph" w:styleId="IndexHeading">
+  <w:style w:type="paragraph" w:styleId="Indexberschrift">
     <w:name w:val="index heading"/>
-    <w:basedOn w:val="Normal"/>
+    <w:basedOn w:val="Standard"/>
     <w:next w:val="Index1"/>
     <w:rsid w:val="00730FCB"/>
     <w:pPr>
@@ -9671,7 +9435,7 @@
       <w:bCs/>
     </w:rPr>
   </w:style>
-  <w:style w:type="paragraph" w:styleId="MacroText">
+  <w:style w:type="paragraph" w:styleId="Makrotext">
     <w:name w:val="macro"/>
     <w:rsid w:val="00700F29"/>
     <w:rPr>
@@ -9679,10 +9443,10 @@
       <w:sz w:val="22"/>
     </w:rPr>
   </w:style>
-  <w:style w:type="paragraph" w:styleId="TableofAuthorities">
+  <w:style w:type="paragraph" w:styleId="Rechtsgrundlagenverzeichnis">
     <w:name w:val="table of authorities"/>
-    <w:basedOn w:val="Normal"/>
-    <w:next w:val="Normal"/>
+    <w:basedOn w:val="Standard"/>
+    <w:next w:val="Standard"/>
     <w:rsid w:val="00403213"/>
     <w:pPr>
       <w:tabs>
@@ -9692,16 +9456,16 @@
       <w:ind w:left="709" w:hanging="709"/>
     </w:pPr>
   </w:style>
-  <w:style w:type="paragraph" w:styleId="TableofFigures">
+  <w:style w:type="paragraph" w:styleId="Abbildungsverzeichnis">
     <w:name w:val="table of figures"/>
-    <w:basedOn w:val="Normal"/>
-    <w:next w:val="Normal"/>
+    <w:basedOn w:val="Standard"/>
+    <w:next w:val="Standard"/>
     <w:rsid w:val="00DE409C"/>
   </w:style>
-  <w:style w:type="paragraph" w:styleId="TOAHeading">
+  <w:style w:type="paragraph" w:styleId="RGV-berschrift">
     <w:name w:val="toa heading"/>
-    <w:basedOn w:val="Normal"/>
-    <w:next w:val="Normal"/>
+    <w:basedOn w:val="Standard"/>
+    <w:next w:val="Standard"/>
     <w:rsid w:val="002645DC"/>
     <w:pPr>
       <w:keepNext/>
@@ -9713,55 +9477,55 @@
       <w:bCs/>
     </w:rPr>
   </w:style>
-  <w:style w:type="paragraph" w:styleId="TOC4">
+  <w:style w:type="paragraph" w:styleId="Verzeichnis4">
     <w:name w:val="toc 4"/>
-    <w:basedOn w:val="Normal"/>
-    <w:next w:val="Normal"/>
+    <w:basedOn w:val="Standard"/>
+    <w:next w:val="Standard"/>
     <w:autoRedefine/>
     <w:rsid w:val="001C1B18"/>
     <w:pPr>
       <w:ind w:left="851" w:hanging="851"/>
     </w:pPr>
   </w:style>
-  <w:style w:type="paragraph" w:styleId="TOC5">
+  <w:style w:type="paragraph" w:styleId="Verzeichnis5">
     <w:name w:val="toc 5"/>
-    <w:basedOn w:val="Normal"/>
-    <w:next w:val="Normal"/>
+    <w:basedOn w:val="Standard"/>
+    <w:next w:val="Standard"/>
     <w:autoRedefine/>
     <w:rsid w:val="00DE409C"/>
   </w:style>
-  <w:style w:type="paragraph" w:styleId="TOC6">
+  <w:style w:type="paragraph" w:styleId="Verzeichnis6">
     <w:name w:val="toc 6"/>
-    <w:basedOn w:val="Normal"/>
-    <w:next w:val="Normal"/>
+    <w:basedOn w:val="Standard"/>
+    <w:next w:val="Standard"/>
     <w:autoRedefine/>
     <w:rsid w:val="00DE409C"/>
   </w:style>
-  <w:style w:type="paragraph" w:styleId="TOC7">
+  <w:style w:type="paragraph" w:styleId="Verzeichnis7">
     <w:name w:val="toc 7"/>
-    <w:basedOn w:val="Normal"/>
-    <w:next w:val="Normal"/>
+    <w:basedOn w:val="Standard"/>
+    <w:next w:val="Standard"/>
     <w:autoRedefine/>
     <w:rsid w:val="00DE409C"/>
   </w:style>
-  <w:style w:type="paragraph" w:styleId="TOC8">
+  <w:style w:type="paragraph" w:styleId="Verzeichnis8">
     <w:name w:val="toc 8"/>
-    <w:basedOn w:val="Normal"/>
-    <w:next w:val="Normal"/>
+    <w:basedOn w:val="Standard"/>
+    <w:next w:val="Standard"/>
     <w:autoRedefine/>
     <w:rsid w:val="00DE409C"/>
   </w:style>
-  <w:style w:type="paragraph" w:styleId="TOC9">
+  <w:style w:type="paragraph" w:styleId="Verzeichnis9">
     <w:name w:val="toc 9"/>
-    <w:basedOn w:val="Normal"/>
-    <w:next w:val="Normal"/>
+    <w:basedOn w:val="Standard"/>
+    <w:next w:val="Standard"/>
     <w:autoRedefine/>
     <w:rsid w:val="00DE409C"/>
   </w:style>
-  <w:style w:type="paragraph" w:styleId="Title">
+  <w:style w:type="paragraph" w:styleId="Titel">
     <w:name w:val="Title"/>
-    <w:basedOn w:val="Normal"/>
-    <w:next w:val="Normal"/>
+    <w:basedOn w:val="Standard"/>
+    <w:next w:val="Standard"/>
     <w:qFormat/>
     <w:rsid w:val="005E7E3B"/>
     <w:pPr>
@@ -9777,16 +9541,16 @@
   </w:style>
   <w:style w:type="paragraph" w:customStyle="1" w:styleId="Subject">
     <w:name w:val="Subject"/>
-    <w:basedOn w:val="Normal"/>
+    <w:basedOn w:val="Standard"/>
     <w:rsid w:val="00700F29"/>
     <w:rPr>
       <w:b/>
     </w:rPr>
   </w:style>
-  <w:style w:type="paragraph" w:styleId="Subtitle">
+  <w:style w:type="paragraph" w:styleId="Untertitel">
     <w:name w:val="Subtitle"/>
-    <w:basedOn w:val="Normal"/>
-    <w:next w:val="Normal"/>
+    <w:basedOn w:val="Standard"/>
+    <w:next w:val="Standard"/>
     <w:qFormat/>
     <w:rsid w:val="00E00A1D"/>
     <w:pPr>
@@ -9800,14 +9564,14 @@
   </w:style>
   <w:style w:type="paragraph" w:customStyle="1" w:styleId="TextTogether">
     <w:name w:val="TextTogether"/>
-    <w:basedOn w:val="Normal"/>
+    <w:basedOn w:val="Standard"/>
     <w:rsid w:val="005E7E3B"/>
     <w:pPr>
       <w:keepNext/>
       <w:keepLines/>
     </w:pPr>
   </w:style>
-  <w:style w:type="character" w:styleId="Strong">
+  <w:style w:type="character" w:styleId="Fett">
     <w:name w:val="Strong"/>
     <w:qFormat/>
     <w:rsid w:val="00700F29"/>
@@ -9827,17 +9591,17 @@
   </w:style>
   <w:style w:type="paragraph" w:customStyle="1" w:styleId="Introduction">
     <w:name w:val="Introduction"/>
-    <w:basedOn w:val="Normal"/>
-    <w:next w:val="Normal"/>
+    <w:basedOn w:val="Standard"/>
+    <w:next w:val="Standard"/>
     <w:rsid w:val="00E00A1D"/>
     <w:pPr>
       <w:keepNext/>
       <w:keepLines/>
     </w:pPr>
   </w:style>
-  <w:style w:type="paragraph" w:styleId="Closing">
+  <w:style w:type="paragraph" w:styleId="Gruformel">
     <w:name w:val="Closing"/>
-    <w:basedOn w:val="Normal"/>
+    <w:basedOn w:val="Standard"/>
     <w:rsid w:val="00CD1555"/>
     <w:pPr>
       <w:keepNext/>
@@ -9846,8 +9610,8 @@
   </w:style>
   <w:style w:type="paragraph" w:customStyle="1" w:styleId="Separator">
     <w:name w:val="Separator"/>
-    <w:basedOn w:val="Normal"/>
-    <w:next w:val="Normal"/>
+    <w:basedOn w:val="Standard"/>
+    <w:next w:val="Standard"/>
     <w:rsid w:val="000F79CA"/>
     <w:pPr>
       <w:pBdr>
@@ -9857,7 +9621,7 @@
   </w:style>
   <w:style w:type="paragraph" w:customStyle="1" w:styleId="Topic315">
     <w:name w:val="Topic315"/>
-    <w:basedOn w:val="Normal"/>
+    <w:basedOn w:val="Standard"/>
     <w:rsid w:val="004E5CA9"/>
     <w:pPr>
       <w:keepLines/>
@@ -9866,7 +9630,7 @@
   </w:style>
   <w:style w:type="paragraph" w:customStyle="1" w:styleId="Topic630">
     <w:name w:val="Topic630"/>
-    <w:basedOn w:val="Normal"/>
+    <w:basedOn w:val="Standard"/>
     <w:rsid w:val="004E5CA9"/>
     <w:pPr>
       <w:keepLines/>
@@ -9875,29 +9639,29 @@
   </w:style>
   <w:style w:type="paragraph" w:customStyle="1" w:styleId="Topic945">
     <w:name w:val="Topic945"/>
-    <w:basedOn w:val="Normal"/>
+    <w:basedOn w:val="Standard"/>
     <w:rsid w:val="004E5CA9"/>
     <w:pPr>
       <w:keepLines/>
       <w:ind w:left="5358" w:hanging="5358"/>
     </w:pPr>
   </w:style>
-  <w:style w:type="paragraph" w:styleId="Date">
+  <w:style w:type="paragraph" w:styleId="Datum">
     <w:name w:val="Date"/>
-    <w:basedOn w:val="Normal"/>
-    <w:next w:val="Normal"/>
+    <w:basedOn w:val="Standard"/>
+    <w:next w:val="Standard"/>
     <w:rsid w:val="00CD1555"/>
   </w:style>
-  <w:style w:type="paragraph" w:styleId="Signature">
+  <w:style w:type="paragraph" w:styleId="Unterschrift">
     <w:name w:val="Signature"/>
-    <w:basedOn w:val="Normal"/>
+    <w:basedOn w:val="Standard"/>
     <w:rsid w:val="00486D68"/>
     <w:pPr>
       <w:keepNext/>
       <w:keepLines/>
     </w:pPr>
   </w:style>
-  <w:style w:type="character" w:styleId="Emphasis">
+  <w:style w:type="character" w:styleId="Hervorhebung">
     <w:name w:val="Emphasis"/>
     <w:qFormat/>
     <w:rsid w:val="00943A0A"/>
@@ -9907,7 +9671,7 @@
       <w:iCs/>
     </w:rPr>
   </w:style>
-  <w:style w:type="character" w:styleId="FollowedHyperlink">
+  <w:style w:type="character" w:styleId="BesuchterLink">
     <w:name w:val="FollowedHyperlink"/>
     <w:rsid w:val="00F27CE3"/>
     <w:rPr>
@@ -9920,12 +9684,12 @@
   </w:style>
   <w:style w:type="paragraph" w:customStyle="1" w:styleId="Enclosures">
     <w:name w:val="Enclosures"/>
-    <w:basedOn w:val="Normal"/>
+    <w:basedOn w:val="Standard"/>
     <w:rsid w:val="000A67FE"/>
   </w:style>
   <w:style w:type="paragraph" w:customStyle="1" w:styleId="PositionItem">
     <w:name w:val="PositionItem"/>
-    <w:basedOn w:val="Normal"/>
+    <w:basedOn w:val="Standard"/>
     <w:rsid w:val="00A02515"/>
     <w:pPr>
       <w:keepNext/>
@@ -9939,7 +9703,7 @@
   </w:style>
   <w:style w:type="paragraph" w:customStyle="1" w:styleId="PositionTitle">
     <w:name w:val="PositionTitle"/>
-    <w:basedOn w:val="Normal"/>
+    <w:basedOn w:val="Standard"/>
     <w:rsid w:val="00A02515"/>
     <w:pPr>
       <w:tabs>
@@ -9956,8 +9720,8 @@
   </w:style>
   <w:style w:type="paragraph" w:customStyle="1" w:styleId="MinutesTitle">
     <w:name w:val="MinutesTitle"/>
-    <w:basedOn w:val="Normal"/>
-    <w:next w:val="Normal"/>
+    <w:basedOn w:val="Standard"/>
+    <w:next w:val="Standard"/>
     <w:rsid w:val="00730FCB"/>
     <w:pPr>
       <w:tabs>
@@ -9971,7 +9735,7 @@
   </w:style>
   <w:style w:type="paragraph" w:customStyle="1" w:styleId="MinutesItem">
     <w:name w:val="MinutesItem"/>
-    <w:basedOn w:val="Normal"/>
+    <w:basedOn w:val="Standard"/>
     <w:rsid w:val="00730FCB"/>
     <w:pPr>
       <w:tabs>
@@ -9982,7 +9746,7 @@
   </w:style>
   <w:style w:type="paragraph" w:customStyle="1" w:styleId="ReturnAddress">
     <w:name w:val="ReturnAddress"/>
-    <w:basedOn w:val="Normal"/>
+    <w:basedOn w:val="Standard"/>
     <w:link w:val="ReturnAddressChar"/>
     <w:rsid w:val="00AB4C00"/>
     <w:pPr>
@@ -9998,7 +9762,7 @@
   </w:style>
   <w:style w:type="paragraph" w:customStyle="1" w:styleId="zOawDeliveryOption">
     <w:name w:val="zOawDeliveryOption"/>
-    <w:basedOn w:val="Normal"/>
+    <w:basedOn w:val="Standard"/>
     <w:rsid w:val="000A67FE"/>
     <w:rPr>
       <w:b/>
@@ -10006,7 +9770,7 @@
   </w:style>
   <w:style w:type="paragraph" w:customStyle="1" w:styleId="zOawDeliverOption2">
     <w:name w:val="zOawDeliverOption2"/>
-    <w:basedOn w:val="Normal"/>
+    <w:basedOn w:val="Standard"/>
     <w:rsid w:val="000A67FE"/>
     <w:rPr>
       <w:b/>
@@ -10014,12 +9778,12 @@
   </w:style>
   <w:style w:type="paragraph" w:customStyle="1" w:styleId="zOawRecipient">
     <w:name w:val="zOawRecipient"/>
-    <w:basedOn w:val="Normal"/>
+    <w:basedOn w:val="Standard"/>
     <w:rsid w:val="000A67FE"/>
   </w:style>
   <w:style w:type="paragraph" w:customStyle="1" w:styleId="ListWithNumbers">
     <w:name w:val="ListWithNumbers"/>
-    <w:basedOn w:val="Normal"/>
+    <w:basedOn w:val="Standard"/>
     <w:rsid w:val="003C3D1F"/>
     <w:pPr>
       <w:numPr>
@@ -10029,7 +9793,7 @@
   </w:style>
   <w:style w:type="paragraph" w:customStyle="1" w:styleId="ListWithSymbols">
     <w:name w:val="ListWithSymbols"/>
-    <w:basedOn w:val="Normal"/>
+    <w:basedOn w:val="Standard"/>
     <w:rsid w:val="00D0740E"/>
     <w:pPr>
       <w:numPr>
@@ -10043,7 +9807,7 @@
   </w:style>
   <w:style w:type="paragraph" w:customStyle="1" w:styleId="ListWithLetters">
     <w:name w:val="ListWithLetters"/>
-    <w:basedOn w:val="Normal"/>
+    <w:basedOn w:val="Standard"/>
     <w:rsid w:val="003C3D1F"/>
     <w:pPr>
       <w:numPr>
@@ -10053,8 +9817,8 @@
   </w:style>
   <w:style w:type="paragraph" w:customStyle="1" w:styleId="DocumentType">
     <w:name w:val="DocumentType"/>
-    <w:basedOn w:val="Normal"/>
-    <w:next w:val="Normal"/>
+    <w:basedOn w:val="Standard"/>
+    <w:next w:val="Standard"/>
     <w:rsid w:val="00407474"/>
     <w:rPr>
       <w:b/>
@@ -10063,7 +9827,7 @@
   </w:style>
   <w:style w:type="paragraph" w:customStyle="1" w:styleId="OutputprofileTitle">
     <w:name w:val="OutputprofileTitle"/>
-    <w:basedOn w:val="Normal"/>
+    <w:basedOn w:val="Standard"/>
     <w:next w:val="OutputprofileText"/>
     <w:rsid w:val="00A424E2"/>
     <w:pPr>
@@ -10076,7 +9840,7 @@
   </w:style>
   <w:style w:type="paragraph" w:customStyle="1" w:styleId="OutputprofileText">
     <w:name w:val="OutputprofileText"/>
-    <w:basedOn w:val="Normal"/>
+    <w:basedOn w:val="Standard"/>
     <w:rsid w:val="002A060F"/>
     <w:pPr>
       <w:keepLines/>
@@ -10087,63 +9851,63 @@
       <w:sz w:val="16"/>
     </w:rPr>
   </w:style>
-  <w:style w:type="paragraph" w:styleId="BlockText">
+  <w:style w:type="paragraph" w:styleId="Blocktext">
     <w:name w:val="Block Text"/>
-    <w:basedOn w:val="Normal"/>
+    <w:basedOn w:val="Standard"/>
     <w:rsid w:val="00CD1555"/>
     <w:pPr>
       <w:spacing w:line="240" w:lineRule="atLeast"/>
     </w:pPr>
   </w:style>
-  <w:style w:type="paragraph" w:styleId="BodyText">
+  <w:style w:type="paragraph" w:styleId="Textkrper">
     <w:name w:val="Body Text"/>
-    <w:basedOn w:val="Normal"/>
+    <w:basedOn w:val="Standard"/>
     <w:rsid w:val="00CD1555"/>
   </w:style>
-  <w:style w:type="paragraph" w:styleId="BodyText2">
+  <w:style w:type="paragraph" w:styleId="Textkrper2">
     <w:name w:val="Body Text 2"/>
-    <w:basedOn w:val="Normal"/>
+    <w:basedOn w:val="Standard"/>
     <w:rsid w:val="00CD1555"/>
   </w:style>
-  <w:style w:type="paragraph" w:styleId="BodyText3">
+  <w:style w:type="paragraph" w:styleId="Textkrper3">
     <w:name w:val="Body Text 3"/>
-    <w:basedOn w:val="Normal"/>
+    <w:basedOn w:val="Standard"/>
     <w:rsid w:val="00CD1555"/>
     <w:rPr>
       <w:szCs w:val="16"/>
     </w:rPr>
   </w:style>
-  <w:style w:type="paragraph" w:styleId="BodyTextFirstIndent">
+  <w:style w:type="paragraph" w:styleId="Textkrper-Erstzeileneinzug">
     <w:name w:val="Body Text First Indent"/>
-    <w:basedOn w:val="BodyText"/>
+    <w:basedOn w:val="Textkrper"/>
     <w:rsid w:val="00CD1555"/>
   </w:style>
-  <w:style w:type="paragraph" w:styleId="BodyTextIndent">
+  <w:style w:type="paragraph" w:styleId="Textkrper-Zeileneinzug">
     <w:name w:val="Body Text Indent"/>
-    <w:basedOn w:val="Normal"/>
+    <w:basedOn w:val="Standard"/>
     <w:rsid w:val="00CD1555"/>
   </w:style>
-  <w:style w:type="paragraph" w:styleId="BodyTextFirstIndent2">
+  <w:style w:type="paragraph" w:styleId="Textkrper-Erstzeileneinzug2">
     <w:name w:val="Body Text First Indent 2"/>
-    <w:basedOn w:val="BodyTextIndent"/>
+    <w:basedOn w:val="Textkrper-Zeileneinzug"/>
     <w:rsid w:val="00CD1555"/>
   </w:style>
-  <w:style w:type="paragraph" w:styleId="BodyTextIndent2">
+  <w:style w:type="paragraph" w:styleId="Textkrper-Einzug2">
     <w:name w:val="Body Text Indent 2"/>
-    <w:basedOn w:val="Normal"/>
+    <w:basedOn w:val="Standard"/>
     <w:rsid w:val="00CD1555"/>
   </w:style>
-  <w:style w:type="paragraph" w:styleId="BodyTextIndent3">
+  <w:style w:type="paragraph" w:styleId="Textkrper-Einzug3">
     <w:name w:val="Body Text Indent 3"/>
-    <w:basedOn w:val="Normal"/>
+    <w:basedOn w:val="Standard"/>
     <w:rsid w:val="00CD1555"/>
     <w:rPr>
       <w:szCs w:val="16"/>
     </w:rPr>
   </w:style>
-  <w:style w:type="paragraph" w:styleId="EnvelopeAddress">
+  <w:style w:type="paragraph" w:styleId="Umschlagadresse">
     <w:name w:val="envelope address"/>
-    <w:basedOn w:val="Normal"/>
+    <w:basedOn w:val="Standard"/>
     <w:rsid w:val="009D48A4"/>
     <w:pPr>
       <w:framePr w:w="4320" w:h="2160" w:hRule="exact" w:hSpace="141" w:wrap="auto" w:hAnchor="page" w:xAlign="center" w:yAlign="bottom"/>
@@ -10153,24 +9917,24 @@
       <w:rFonts w:cs="Arial"/>
     </w:rPr>
   </w:style>
-  <w:style w:type="paragraph" w:styleId="EnvelopeReturn">
+  <w:style w:type="paragraph" w:styleId="Umschlagabsenderadresse">
     <w:name w:val="envelope return"/>
-    <w:basedOn w:val="Normal"/>
+    <w:basedOn w:val="Standard"/>
     <w:rsid w:val="009D48A4"/>
     <w:rPr>
       <w:rFonts w:cs="Arial"/>
       <w:szCs w:val="20"/>
     </w:rPr>
   </w:style>
-  <w:style w:type="paragraph" w:styleId="HTMLAddress">
+  <w:style w:type="paragraph" w:styleId="HTMLAdresse">
     <w:name w:val="HTML Address"/>
-    <w:basedOn w:val="Normal"/>
+    <w:basedOn w:val="Standard"/>
     <w:rsid w:val="00730FCB"/>
     <w:rPr>
       <w:iCs/>
     </w:rPr>
   </w:style>
-  <w:style w:type="character" w:styleId="HTMLCite">
+  <w:style w:type="character" w:styleId="HTMLZitat">
     <w:name w:val="HTML Cite"/>
     <w:rsid w:val="00700F29"/>
     <w:rPr>
@@ -10195,7 +9959,7 @@
       <w:iCs/>
     </w:rPr>
   </w:style>
-  <w:style w:type="character" w:styleId="HTMLKeyboard">
+  <w:style w:type="character" w:styleId="HTMLTastatur">
     <w:name w:val="HTML Keyboard"/>
     <w:rsid w:val="00700F29"/>
     <w:rPr>
@@ -10204,16 +9968,16 @@
       <w:szCs w:val="20"/>
     </w:rPr>
   </w:style>
-  <w:style w:type="paragraph" w:styleId="HTMLPreformatted">
+  <w:style w:type="paragraph" w:styleId="HTMLVorformatiert">
     <w:name w:val="HTML Preformatted"/>
-    <w:basedOn w:val="Normal"/>
+    <w:basedOn w:val="Standard"/>
     <w:rsid w:val="00730FCB"/>
     <w:rPr>
       <w:rFonts w:cs="Courier New"/>
       <w:szCs w:val="20"/>
     </w:rPr>
   </w:style>
-  <w:style w:type="character" w:styleId="HTMLSample">
+  <w:style w:type="character" w:styleId="HTMLBeispiel">
     <w:name w:val="HTML Sample"/>
     <w:rsid w:val="00700F29"/>
     <w:rPr>
@@ -10221,7 +9985,7 @@
       <w:sz w:val="22"/>
     </w:rPr>
   </w:style>
-  <w:style w:type="character" w:styleId="HTMLTypewriter">
+  <w:style w:type="character" w:styleId="HTMLSchreibmaschine">
     <w:name w:val="HTML Typewriter"/>
     <w:rsid w:val="00700F29"/>
     <w:rPr>
@@ -10238,109 +10002,109 @@
       <w:iCs/>
     </w:rPr>
   </w:style>
-  <w:style w:type="character" w:styleId="LineNumber">
+  <w:style w:type="character" w:styleId="Zeilennummer">
     <w:name w:val="line number"/>
     <w:rsid w:val="00700F29"/>
     <w:rPr>
       <w:rFonts w:ascii="Times New Roman" w:hAnsi="Times New Roman"/>
     </w:rPr>
   </w:style>
-  <w:style w:type="paragraph" w:styleId="List">
+  <w:style w:type="paragraph" w:styleId="Liste">
     <w:name w:val="List"/>
-    <w:basedOn w:val="Normal"/>
+    <w:basedOn w:val="Standard"/>
     <w:rsid w:val="00730FCB"/>
     <w:pPr>
       <w:ind w:left="283" w:hanging="283"/>
     </w:pPr>
   </w:style>
-  <w:style w:type="paragraph" w:styleId="List2">
+  <w:style w:type="paragraph" w:styleId="Liste2">
     <w:name w:val="List 2"/>
-    <w:basedOn w:val="Normal"/>
+    <w:basedOn w:val="Standard"/>
     <w:rsid w:val="00730FCB"/>
     <w:pPr>
       <w:ind w:left="566" w:hanging="283"/>
     </w:pPr>
   </w:style>
-  <w:style w:type="paragraph" w:styleId="List3">
+  <w:style w:type="paragraph" w:styleId="Liste3">
     <w:name w:val="List 3"/>
-    <w:basedOn w:val="Normal"/>
+    <w:basedOn w:val="Standard"/>
     <w:rsid w:val="00730FCB"/>
     <w:pPr>
       <w:ind w:left="849" w:hanging="283"/>
     </w:pPr>
   </w:style>
-  <w:style w:type="paragraph" w:styleId="List4">
+  <w:style w:type="paragraph" w:styleId="Liste4">
     <w:name w:val="List 4"/>
-    <w:basedOn w:val="Normal"/>
+    <w:basedOn w:val="Standard"/>
     <w:rsid w:val="00730FCB"/>
     <w:pPr>
       <w:ind w:left="1132" w:hanging="283"/>
     </w:pPr>
   </w:style>
-  <w:style w:type="paragraph" w:styleId="List5">
+  <w:style w:type="paragraph" w:styleId="Liste5">
     <w:name w:val="List 5"/>
-    <w:basedOn w:val="Normal"/>
+    <w:basedOn w:val="Standard"/>
     <w:rsid w:val="00730FCB"/>
     <w:pPr>
       <w:ind w:left="1415" w:hanging="283"/>
     </w:pPr>
   </w:style>
-  <w:style w:type="paragraph" w:styleId="MessageHeader">
+  <w:style w:type="paragraph" w:styleId="Nachrichtenkopf">
     <w:name w:val="Message Header"/>
-    <w:basedOn w:val="Normal"/>
+    <w:basedOn w:val="Standard"/>
     <w:rsid w:val="00730FCB"/>
     <w:rPr>
       <w:rFonts w:cs="Arial"/>
       <w:b/>
     </w:rPr>
   </w:style>
-  <w:style w:type="paragraph" w:styleId="NormalWeb">
+  <w:style w:type="paragraph" w:styleId="StandardWeb">
     <w:name w:val="Normal (Web)"/>
-    <w:basedOn w:val="Normal"/>
+    <w:basedOn w:val="Standard"/>
     <w:rsid w:val="00A02515"/>
   </w:style>
-  <w:style w:type="paragraph" w:styleId="NormalIndent">
+  <w:style w:type="paragraph" w:styleId="Standardeinzug">
     <w:name w:val="Normal Indent"/>
-    <w:basedOn w:val="Normal"/>
+    <w:basedOn w:val="Standard"/>
     <w:rsid w:val="00A02515"/>
     <w:pPr>
       <w:ind w:left="1701"/>
     </w:pPr>
   </w:style>
-  <w:style w:type="paragraph" w:styleId="NoteHeading">
+  <w:style w:type="paragraph" w:styleId="Fu-Endnotenberschrift">
     <w:name w:val="Note Heading"/>
-    <w:basedOn w:val="Normal"/>
-    <w:next w:val="Normal"/>
+    <w:basedOn w:val="Standard"/>
+    <w:next w:val="Standard"/>
     <w:rsid w:val="00A02515"/>
   </w:style>
-  <w:style w:type="character" w:styleId="PageNumber">
+  <w:style w:type="character" w:styleId="Seitenzahl">
     <w:name w:val="page number"/>
     <w:rsid w:val="00700F29"/>
     <w:rPr>
       <w:rFonts w:ascii="Times New Roman" w:hAnsi="Times New Roman"/>
     </w:rPr>
   </w:style>
-  <w:style w:type="paragraph" w:styleId="PlainText">
+  <w:style w:type="paragraph" w:styleId="NurText">
     <w:name w:val="Plain Text"/>
-    <w:basedOn w:val="Normal"/>
+    <w:basedOn w:val="Standard"/>
     <w:rsid w:val="00A02515"/>
     <w:rPr>
       <w:rFonts w:cs="Courier New"/>
       <w:szCs w:val="20"/>
     </w:rPr>
   </w:style>
-  <w:style w:type="paragraph" w:styleId="Salutation">
+  <w:style w:type="paragraph" w:styleId="Anrede">
     <w:name w:val="Salutation"/>
-    <w:basedOn w:val="Normal"/>
-    <w:next w:val="Normal"/>
+    <w:basedOn w:val="Standard"/>
+    <w:next w:val="Standard"/>
     <w:rsid w:val="000F79CA"/>
     <w:pPr>
       <w:keepLines/>
     </w:pPr>
   </w:style>
-  <w:style w:type="table" w:styleId="TableColumns1">
+  <w:style w:type="table" w:styleId="TabelleSpalten1">
     <w:name w:val="Table Columns 1"/>
-    <w:basedOn w:val="TableNormal"/>
+    <w:basedOn w:val="NormaleTabelle"/>
     <w:rsid w:val="005E7E3B"/>
     <w:pPr>
       <w:adjustRightInd w:val="0"/>
@@ -10352,19 +10116,12 @@
     </w:rPr>
     <w:tblPr>
       <w:tblStyleColBandSize w:val="1"/>
-      <w:tblInd w:w="0" w:type="dxa"/>
       <w:tblBorders>
         <w:top w:val="single" w:sz="12" w:space="0" w:color="000000"/>
         <w:left w:val="single" w:sz="12" w:space="0" w:color="000000"/>
         <w:bottom w:val="single" w:sz="12" w:space="0" w:color="000000"/>
         <w:right w:val="single" w:sz="12" w:space="0" w:color="000000"/>
       </w:tblBorders>
-      <w:tblCellMar>
-        <w:top w:w="0" w:type="dxa"/>
-        <w:left w:w="108" w:type="dxa"/>
-        <w:bottom w:w="0" w:type="dxa"/>
-        <w:right w:w="108" w:type="dxa"/>
-      </w:tblCellMar>
     </w:tblPr>
     <w:tblStylePr w:type="firstRow">
       <w:rPr>
@@ -10466,7 +10223,7 @@
   </w:style>
   <w:style w:type="paragraph" w:customStyle="1" w:styleId="CityDate">
     <w:name w:val="CityDate"/>
-    <w:basedOn w:val="Normal"/>
+    <w:basedOn w:val="Standard"/>
     <w:rsid w:val="00CD1555"/>
     <w:pPr>
       <w:spacing w:line="192" w:lineRule="atLeast"/>
@@ -10478,7 +10235,7 @@
   </w:style>
   <w:style w:type="paragraph" w:customStyle="1" w:styleId="ListWithCheckboxes">
     <w:name w:val="ListWithCheckboxes"/>
-    <w:basedOn w:val="Normal"/>
+    <w:basedOn w:val="Standard"/>
     <w:rsid w:val="002F694B"/>
     <w:pPr>
       <w:numPr>
@@ -10488,7 +10245,7 @@
   </w:style>
   <w:style w:type="numbering" w:styleId="111111">
     <w:name w:val="Outline List 2"/>
-    <w:basedOn w:val="NoList"/>
+    <w:basedOn w:val="KeineListe"/>
     <w:rsid w:val="00700F29"/>
     <w:pPr>
       <w:numPr>
@@ -10498,7 +10255,7 @@
   </w:style>
   <w:style w:type="paragraph" w:customStyle="1" w:styleId="TakeTitle">
     <w:name w:val="TakeTitle"/>
-    <w:basedOn w:val="Normal"/>
+    <w:basedOn w:val="Standard"/>
     <w:rsid w:val="00056822"/>
     <w:pPr>
       <w:numPr>
@@ -10509,7 +10266,7 @@
   </w:style>
   <w:style w:type="numbering" w:styleId="1ai">
     <w:name w:val="Outline List 1"/>
-    <w:basedOn w:val="NoList"/>
+    <w:basedOn w:val="KeineListe"/>
     <w:rsid w:val="00700F29"/>
     <w:pPr>
       <w:numPr>
@@ -10517,9 +10274,9 @@
       </w:numPr>
     </w:pPr>
   </w:style>
-  <w:style w:type="numbering" w:styleId="ArticleSection">
+  <w:style w:type="numbering" w:styleId="ArtikelAbschnitt">
     <w:name w:val="Outline List 3"/>
-    <w:basedOn w:val="NoList"/>
+    <w:basedOn w:val="KeineListe"/>
     <w:rsid w:val="00700F29"/>
     <w:pPr>
       <w:numPr>
@@ -10527,21 +10284,21 @@
       </w:numPr>
     </w:pPr>
   </w:style>
-  <w:style w:type="paragraph" w:styleId="E-mailSignature">
+  <w:style w:type="paragraph" w:styleId="E-Mail-Signatur">
     <w:name w:val="E-mail Signature"/>
-    <w:basedOn w:val="Normal"/>
+    <w:basedOn w:val="Standard"/>
     <w:rsid w:val="00700F29"/>
   </w:style>
-  <w:style w:type="character" w:styleId="HTMLAcronym">
+  <w:style w:type="character" w:styleId="HTMLAkronym">
     <w:name w:val="HTML Acronym"/>
     <w:rsid w:val="00700F29"/>
     <w:rPr>
       <w:rFonts w:ascii="Times New Roman" w:hAnsi="Times New Roman"/>
     </w:rPr>
   </w:style>
-  <w:style w:type="paragraph" w:styleId="ListBullet">
+  <w:style w:type="paragraph" w:styleId="Aufzhlungszeichen">
     <w:name w:val="List Bullet"/>
-    <w:basedOn w:val="Normal"/>
+    <w:basedOn w:val="Standard"/>
     <w:rsid w:val="00700F29"/>
     <w:pPr>
       <w:numPr>
@@ -10549,9 +10306,9 @@
       </w:numPr>
     </w:pPr>
   </w:style>
-  <w:style w:type="paragraph" w:styleId="ListBullet2">
+  <w:style w:type="paragraph" w:styleId="Aufzhlungszeichen2">
     <w:name w:val="List Bullet 2"/>
-    <w:basedOn w:val="Normal"/>
+    <w:basedOn w:val="Standard"/>
     <w:rsid w:val="00700F29"/>
     <w:pPr>
       <w:numPr>
@@ -10559,9 +10316,9 @@
       </w:numPr>
     </w:pPr>
   </w:style>
-  <w:style w:type="paragraph" w:styleId="ListBullet3">
+  <w:style w:type="paragraph" w:styleId="Aufzhlungszeichen3">
     <w:name w:val="List Bullet 3"/>
-    <w:basedOn w:val="Normal"/>
+    <w:basedOn w:val="Standard"/>
     <w:rsid w:val="00700F29"/>
     <w:pPr>
       <w:numPr>
@@ -10569,9 +10326,9 @@
       </w:numPr>
     </w:pPr>
   </w:style>
-  <w:style w:type="paragraph" w:styleId="ListBullet4">
+  <w:style w:type="paragraph" w:styleId="Aufzhlungszeichen4">
     <w:name w:val="List Bullet 4"/>
-    <w:basedOn w:val="Normal"/>
+    <w:basedOn w:val="Standard"/>
     <w:rsid w:val="00700F29"/>
     <w:pPr>
       <w:numPr>
@@ -10579,9 +10336,9 @@
       </w:numPr>
     </w:pPr>
   </w:style>
-  <w:style w:type="paragraph" w:styleId="ListBullet5">
+  <w:style w:type="paragraph" w:styleId="Aufzhlungszeichen5">
     <w:name w:val="List Bullet 5"/>
-    <w:basedOn w:val="Normal"/>
+    <w:basedOn w:val="Standard"/>
     <w:rsid w:val="00700F29"/>
     <w:pPr>
       <w:numPr>
@@ -10589,54 +10346,54 @@
       </w:numPr>
     </w:pPr>
   </w:style>
-  <w:style w:type="paragraph" w:styleId="ListContinue">
+  <w:style w:type="paragraph" w:styleId="Listenfortsetzung">
     <w:name w:val="List Continue"/>
-    <w:basedOn w:val="Normal"/>
+    <w:basedOn w:val="Standard"/>
     <w:rsid w:val="00700F29"/>
     <w:pPr>
       <w:spacing w:after="120"/>
       <w:ind w:left="283"/>
     </w:pPr>
   </w:style>
-  <w:style w:type="paragraph" w:styleId="ListContinue2">
+  <w:style w:type="paragraph" w:styleId="Listenfortsetzung2">
     <w:name w:val="List Continue 2"/>
-    <w:basedOn w:val="Normal"/>
+    <w:basedOn w:val="Standard"/>
     <w:rsid w:val="00700F29"/>
     <w:pPr>
       <w:spacing w:after="120"/>
       <w:ind w:left="566"/>
     </w:pPr>
   </w:style>
-  <w:style w:type="paragraph" w:styleId="ListContinue3">
+  <w:style w:type="paragraph" w:styleId="Listenfortsetzung3">
     <w:name w:val="List Continue 3"/>
-    <w:basedOn w:val="Normal"/>
+    <w:basedOn w:val="Standard"/>
     <w:rsid w:val="00700F29"/>
     <w:pPr>
       <w:spacing w:after="120"/>
       <w:ind w:left="849"/>
     </w:pPr>
   </w:style>
-  <w:style w:type="paragraph" w:styleId="ListContinue4">
+  <w:style w:type="paragraph" w:styleId="Listenfortsetzung4">
     <w:name w:val="List Continue 4"/>
-    <w:basedOn w:val="Normal"/>
+    <w:basedOn w:val="Standard"/>
     <w:rsid w:val="00700F29"/>
     <w:pPr>
       <w:spacing w:after="120"/>
       <w:ind w:left="1132"/>
     </w:pPr>
   </w:style>
-  <w:style w:type="paragraph" w:styleId="ListContinue5">
+  <w:style w:type="paragraph" w:styleId="Listenfortsetzung5">
     <w:name w:val="List Continue 5"/>
-    <w:basedOn w:val="Normal"/>
+    <w:basedOn w:val="Standard"/>
     <w:rsid w:val="00700F29"/>
     <w:pPr>
       <w:spacing w:after="120"/>
       <w:ind w:left="1415"/>
     </w:pPr>
   </w:style>
-  <w:style w:type="paragraph" w:styleId="ListNumber">
+  <w:style w:type="paragraph" w:styleId="Listennummer">
     <w:name w:val="List Number"/>
-    <w:basedOn w:val="Normal"/>
+    <w:basedOn w:val="Standard"/>
     <w:rsid w:val="003C3D1F"/>
     <w:pPr>
       <w:numPr>
@@ -10644,9 +10401,9 @@
       </w:numPr>
     </w:pPr>
   </w:style>
-  <w:style w:type="paragraph" w:styleId="ListNumber2">
+  <w:style w:type="paragraph" w:styleId="Listennummer2">
     <w:name w:val="List Number 2"/>
-    <w:basedOn w:val="Normal"/>
+    <w:basedOn w:val="Standard"/>
     <w:rsid w:val="00700F29"/>
     <w:pPr>
       <w:numPr>
@@ -10654,9 +10411,9 @@
       </w:numPr>
     </w:pPr>
   </w:style>
-  <w:style w:type="paragraph" w:styleId="ListNumber3">
+  <w:style w:type="paragraph" w:styleId="Listennummer3">
     <w:name w:val="List Number 3"/>
-    <w:basedOn w:val="Normal"/>
+    <w:basedOn w:val="Standard"/>
     <w:rsid w:val="00700F29"/>
     <w:pPr>
       <w:numPr>
@@ -10664,9 +10421,9 @@
       </w:numPr>
     </w:pPr>
   </w:style>
-  <w:style w:type="paragraph" w:styleId="ListNumber4">
+  <w:style w:type="paragraph" w:styleId="Listennummer4">
     <w:name w:val="List Number 4"/>
-    <w:basedOn w:val="Normal"/>
+    <w:basedOn w:val="Standard"/>
     <w:rsid w:val="00700F29"/>
     <w:pPr>
       <w:numPr>
@@ -10674,9 +10431,9 @@
       </w:numPr>
     </w:pPr>
   </w:style>
-  <w:style w:type="paragraph" w:styleId="ListNumber5">
+  <w:style w:type="paragraph" w:styleId="Listennummer5">
     <w:name w:val="List Number 5"/>
-    <w:basedOn w:val="Normal"/>
+    <w:basedOn w:val="Standard"/>
     <w:rsid w:val="00700F29"/>
     <w:pPr>
       <w:numPr>
@@ -10684,23 +10441,127 @@
       </w:numPr>
     </w:pPr>
   </w:style>
-  <w:style w:type="table" w:styleId="Table3Deffects1">
+  <w:style w:type="table" w:styleId="Tabelle3D-Effekt1">
     <w:name w:val="Table 3D effects 1"/>
-    <w:basedOn w:val="TableNormal"/>
+    <w:basedOn w:val="NormaleTabelle"/>
     <w:rsid w:val="006E4C03"/>
     <w:pPr>
       <w:adjustRightInd w:val="0"/>
       <w:snapToGrid w:val="0"/>
       <w:spacing w:line="255" w:lineRule="atLeast"/>
     </w:pPr>
+    <w:tblPr/>
+    <w:tcPr>
+      <w:shd w:val="solid" w:color="C0C0C0" w:fill="FFFFFF"/>
+    </w:tcPr>
+    <w:tblStylePr w:type="firstRow">
+      <w:rPr>
+        <w:b/>
+        <w:bCs/>
+        <w:color w:val="800080"/>
+      </w:rPr>
+      <w:tblPr/>
+      <w:tcPr>
+        <w:tcBorders>
+          <w:bottom w:val="single" w:sz="6" w:space="0" w:color="808080"/>
+          <w:tl2br w:val="none" w:sz="0" w:space="0" w:color="auto"/>
+          <w:tr2bl w:val="none" w:sz="0" w:space="0" w:color="auto"/>
+        </w:tcBorders>
+      </w:tcPr>
+    </w:tblStylePr>
+    <w:tblStylePr w:type="lastRow">
+      <w:tblPr/>
+      <w:tcPr>
+        <w:tcBorders>
+          <w:top w:val="single" w:sz="6" w:space="0" w:color="FFFFFF"/>
+          <w:tl2br w:val="none" w:sz="0" w:space="0" w:color="auto"/>
+          <w:tr2bl w:val="none" w:sz="0" w:space="0" w:color="auto"/>
+        </w:tcBorders>
+      </w:tcPr>
+    </w:tblStylePr>
+    <w:tblStylePr w:type="firstCol">
+      <w:rPr>
+        <w:b/>
+        <w:bCs/>
+      </w:rPr>
+      <w:tblPr/>
+      <w:tcPr>
+        <w:tcBorders>
+          <w:right w:val="single" w:sz="6" w:space="0" w:color="808080"/>
+          <w:tl2br w:val="none" w:sz="0" w:space="0" w:color="auto"/>
+          <w:tr2bl w:val="none" w:sz="0" w:space="0" w:color="auto"/>
+        </w:tcBorders>
+      </w:tcPr>
+    </w:tblStylePr>
+    <w:tblStylePr w:type="lastCol">
+      <w:tblPr/>
+      <w:tcPr>
+        <w:tcBorders>
+          <w:left w:val="single" w:sz="6" w:space="0" w:color="FFFFFF"/>
+          <w:tl2br w:val="none" w:sz="0" w:space="0" w:color="auto"/>
+          <w:tr2bl w:val="none" w:sz="0" w:space="0" w:color="auto"/>
+        </w:tcBorders>
+      </w:tcPr>
+    </w:tblStylePr>
+    <w:tblStylePr w:type="neCell">
+      <w:tblPr/>
+      <w:tcPr>
+        <w:tcBorders>
+          <w:left w:val="none" w:sz="0" w:space="0" w:color="auto"/>
+          <w:bottom w:val="none" w:sz="0" w:space="0" w:color="auto"/>
+          <w:tl2br w:val="none" w:sz="0" w:space="0" w:color="auto"/>
+          <w:tr2bl w:val="none" w:sz="0" w:space="0" w:color="auto"/>
+        </w:tcBorders>
+      </w:tcPr>
+    </w:tblStylePr>
+    <w:tblStylePr w:type="nwCell">
+      <w:tblPr/>
+      <w:tcPr>
+        <w:tcBorders>
+          <w:bottom w:val="none" w:sz="0" w:space="0" w:color="auto"/>
+          <w:right w:val="none" w:sz="0" w:space="0" w:color="auto"/>
+          <w:tl2br w:val="none" w:sz="0" w:space="0" w:color="auto"/>
+          <w:tr2bl w:val="none" w:sz="0" w:space="0" w:color="auto"/>
+        </w:tcBorders>
+      </w:tcPr>
+    </w:tblStylePr>
+    <w:tblStylePr w:type="seCell">
+      <w:tblPr/>
+      <w:tcPr>
+        <w:tcBorders>
+          <w:top w:val="none" w:sz="0" w:space="0" w:color="auto"/>
+          <w:left w:val="none" w:sz="0" w:space="0" w:color="auto"/>
+          <w:tl2br w:val="none" w:sz="0" w:space="0" w:color="auto"/>
+          <w:tr2bl w:val="none" w:sz="0" w:space="0" w:color="auto"/>
+        </w:tcBorders>
+      </w:tcPr>
+    </w:tblStylePr>
+    <w:tblStylePr w:type="swCell">
+      <w:rPr>
+        <w:color w:val="000080"/>
+      </w:rPr>
+      <w:tblPr/>
+      <w:tcPr>
+        <w:tcBorders>
+          <w:top w:val="none" w:sz="0" w:space="0" w:color="auto"/>
+          <w:right w:val="none" w:sz="0" w:space="0" w:color="auto"/>
+          <w:tl2br w:val="none" w:sz="0" w:space="0" w:color="auto"/>
+          <w:tr2bl w:val="none" w:sz="0" w:space="0" w:color="auto"/>
+        </w:tcBorders>
+      </w:tcPr>
+    </w:tblStylePr>
+  </w:style>
+  <w:style w:type="table" w:styleId="Tabelle3D-Effekt2">
+    <w:name w:val="Table 3D effects 2"/>
+    <w:basedOn w:val="NormaleTabelle"/>
+    <w:rsid w:val="006E4C03"/>
+    <w:pPr>
+      <w:adjustRightInd w:val="0"/>
+      <w:snapToGrid w:val="0"/>
+      <w:spacing w:line="255" w:lineRule="atLeast"/>
+    </w:pPr>
     <w:tblPr>
-      <w:tblInd w:w="0" w:type="dxa"/>
-      <w:tblCellMar>
-        <w:top w:w="0" w:type="dxa"/>
-        <w:left w:w="108" w:type="dxa"/>
-        <w:bottom w:w="0" w:type="dxa"/>
-        <w:right w:w="108" w:type="dxa"/>
-      </w:tblCellMar>
+      <w:tblStyleRowBandSize w:val="1"/>
     </w:tblPr>
     <w:tcPr>
       <w:shd w:val="solid" w:color="C0C0C0" w:fill="FFFFFF"/>
@@ -10709,28 +10570,49 @@
       <w:rPr>
         <w:b/>
         <w:bCs/>
-        <w:color w:val="800080"/>
-      </w:rPr>
-      <w:tblPr/>
-      <w:tcPr>
-        <w:tcBorders>
-          <w:bottom w:val="single" w:sz="6" w:space="0" w:color="808080"/>
-          <w:tl2br w:val="none" w:sz="0" w:space="0" w:color="auto"/>
-          <w:tr2bl w:val="none" w:sz="0" w:space="0" w:color="auto"/>
-        </w:tcBorders>
-      </w:tcPr>
-    </w:tblStylePr>
-    <w:tblStylePr w:type="lastRow">
-      <w:tblPr/>
-      <w:tcPr>
-        <w:tcBorders>
-          <w:top w:val="single" w:sz="6" w:space="0" w:color="FFFFFF"/>
+      </w:rPr>
+      <w:tblPr/>
+      <w:tcPr>
+        <w:tcBorders>
           <w:tl2br w:val="none" w:sz="0" w:space="0" w:color="auto"/>
           <w:tr2bl w:val="none" w:sz="0" w:space="0" w:color="auto"/>
         </w:tcBorders>
       </w:tcPr>
     </w:tblStylePr>
     <w:tblStylePr w:type="firstCol">
+      <w:tblPr/>
+      <w:tcPr>
+        <w:tcBorders>
+          <w:top w:val="none" w:sz="0" w:space="0" w:color="auto"/>
+          <w:bottom w:val="none" w:sz="0" w:space="0" w:color="auto"/>
+          <w:right w:val="single" w:sz="6" w:space="0" w:color="808080"/>
+          <w:tl2br w:val="none" w:sz="0" w:space="0" w:color="auto"/>
+          <w:tr2bl w:val="none" w:sz="0" w:space="0" w:color="auto"/>
+        </w:tcBorders>
+      </w:tcPr>
+    </w:tblStylePr>
+    <w:tblStylePr w:type="lastCol">
+      <w:tblPr/>
+      <w:tcPr>
+        <w:tcBorders>
+          <w:right w:val="single" w:sz="6" w:space="0" w:color="FFFFFF"/>
+          <w:tl2br w:val="none" w:sz="0" w:space="0" w:color="auto"/>
+          <w:tr2bl w:val="none" w:sz="0" w:space="0" w:color="auto"/>
+        </w:tcBorders>
+      </w:tcPr>
+    </w:tblStylePr>
+    <w:tblStylePr w:type="band1Horz">
+      <w:tblPr/>
+      <w:tcPr>
+        <w:tcBorders>
+          <w:top w:val="single" w:sz="6" w:space="0" w:color="808080"/>
+          <w:bottom w:val="single" w:sz="6" w:space="0" w:color="FFFFFF"/>
+          <w:tl2br w:val="none" w:sz="0" w:space="0" w:color="auto"/>
+          <w:tr2bl w:val="none" w:sz="0" w:space="0" w:color="auto"/>
+        </w:tcBorders>
+      </w:tcPr>
+    </w:tblStylePr>
+    <w:tblStylePr w:type="swCell">
       <w:rPr>
         <w:b/>
         <w:bCs/>
@@ -10738,73 +10620,15 @@
       <w:tblPr/>
       <w:tcPr>
         <w:tcBorders>
-          <w:right w:val="single" w:sz="6" w:space="0" w:color="808080"/>
-          <w:tl2br w:val="none" w:sz="0" w:space="0" w:color="auto"/>
-          <w:tr2bl w:val="none" w:sz="0" w:space="0" w:color="auto"/>
-        </w:tcBorders>
-      </w:tcPr>
-    </w:tblStylePr>
-    <w:tblStylePr w:type="lastCol">
-      <w:tblPr/>
-      <w:tcPr>
-        <w:tcBorders>
-          <w:left w:val="single" w:sz="6" w:space="0" w:color="FFFFFF"/>
-          <w:tl2br w:val="none" w:sz="0" w:space="0" w:color="auto"/>
-          <w:tr2bl w:val="none" w:sz="0" w:space="0" w:color="auto"/>
-        </w:tcBorders>
-      </w:tcPr>
-    </w:tblStylePr>
-    <w:tblStylePr w:type="neCell">
-      <w:tblPr/>
-      <w:tcPr>
-        <w:tcBorders>
-          <w:left w:val="none" w:sz="0" w:space="0" w:color="auto"/>
-          <w:bottom w:val="none" w:sz="0" w:space="0" w:color="auto"/>
-          <w:tl2br w:val="none" w:sz="0" w:space="0" w:color="auto"/>
-          <w:tr2bl w:val="none" w:sz="0" w:space="0" w:color="auto"/>
-        </w:tcBorders>
-      </w:tcPr>
-    </w:tblStylePr>
-    <w:tblStylePr w:type="nwCell">
-      <w:tblPr/>
-      <w:tcPr>
-        <w:tcBorders>
-          <w:bottom w:val="none" w:sz="0" w:space="0" w:color="auto"/>
-          <w:right w:val="none" w:sz="0" w:space="0" w:color="auto"/>
-          <w:tl2br w:val="none" w:sz="0" w:space="0" w:color="auto"/>
-          <w:tr2bl w:val="none" w:sz="0" w:space="0" w:color="auto"/>
-        </w:tcBorders>
-      </w:tcPr>
-    </w:tblStylePr>
-    <w:tblStylePr w:type="seCell">
-      <w:tblPr/>
-      <w:tcPr>
-        <w:tcBorders>
-          <w:top w:val="none" w:sz="0" w:space="0" w:color="auto"/>
-          <w:left w:val="none" w:sz="0" w:space="0" w:color="auto"/>
-          <w:tl2br w:val="none" w:sz="0" w:space="0" w:color="auto"/>
-          <w:tr2bl w:val="none" w:sz="0" w:space="0" w:color="auto"/>
-        </w:tcBorders>
-      </w:tcPr>
-    </w:tblStylePr>
-    <w:tblStylePr w:type="swCell">
-      <w:rPr>
-        <w:color w:val="000080"/>
-      </w:rPr>
-      <w:tblPr/>
-      <w:tcPr>
-        <w:tcBorders>
-          <w:top w:val="none" w:sz="0" w:space="0" w:color="auto"/>
-          <w:right w:val="none" w:sz="0" w:space="0" w:color="auto"/>
-          <w:tl2br w:val="none" w:sz="0" w:space="0" w:color="auto"/>
-          <w:tr2bl w:val="none" w:sz="0" w:space="0" w:color="auto"/>
-        </w:tcBorders>
-      </w:tcPr>
-    </w:tblStylePr>
-  </w:style>
-  <w:style w:type="table" w:styleId="Table3Deffects2">
-    <w:name w:val="Table 3D effects 2"/>
-    <w:basedOn w:val="TableNormal"/>
+          <w:tl2br w:val="none" w:sz="0" w:space="0" w:color="auto"/>
+          <w:tr2bl w:val="none" w:sz="0" w:space="0" w:color="auto"/>
+        </w:tcBorders>
+      </w:tcPr>
+    </w:tblStylePr>
+  </w:style>
+  <w:style w:type="table" w:styleId="Tabelle3D-Effekt3">
+    <w:name w:val="Table 3D effects 3"/>
+    <w:basedOn w:val="NormaleTabelle"/>
     <w:rsid w:val="006E4C03"/>
     <w:pPr>
       <w:adjustRightInd w:val="0"/>
@@ -10813,17 +10637,8 @@
     </w:pPr>
     <w:tblPr>
       <w:tblStyleRowBandSize w:val="1"/>
-      <w:tblInd w:w="0" w:type="dxa"/>
-      <w:tblCellMar>
-        <w:top w:w="0" w:type="dxa"/>
-        <w:left w:w="108" w:type="dxa"/>
-        <w:bottom w:w="0" w:type="dxa"/>
-        <w:right w:w="108" w:type="dxa"/>
-      </w:tblCellMar>
+      <w:tblStyleColBandSize w:val="1"/>
     </w:tblPr>
-    <w:tcPr>
-      <w:shd w:val="solid" w:color="C0C0C0" w:fill="FFFFFF"/>
-    </w:tcPr>
     <w:tblStylePr w:type="firstRow">
       <w:rPr>
         <w:b/>
@@ -10859,6 +10674,24 @@
         </w:tcBorders>
       </w:tcPr>
     </w:tblStylePr>
+    <w:tblStylePr w:type="band1Vert">
+      <w:rPr>
+        <w:color w:val="auto"/>
+      </w:rPr>
+      <w:tblPr/>
+      <w:tcPr>
+        <w:shd w:val="solid" w:color="C0C0C0" w:fill="FFFFFF"/>
+      </w:tcPr>
+    </w:tblStylePr>
+    <w:tblStylePr w:type="band2Vert">
+      <w:rPr>
+        <w:color w:val="auto"/>
+      </w:rPr>
+      <w:tblPr/>
+      <w:tcPr>
+        <w:shd w:val="pct50" w:color="C0C0C0" w:fill="FFFFFF"/>
+      </w:tcPr>
+    </w:tblStylePr>
     <w:tblStylePr w:type="band1Horz">
       <w:tblPr/>
       <w:tcPr>
@@ -10884,9 +10717,9 @@
       </w:tcPr>
     </w:tblStylePr>
   </w:style>
-  <w:style w:type="table" w:styleId="Table3Deffects3">
-    <w:name w:val="Table 3D effects 3"/>
-    <w:basedOn w:val="TableNormal"/>
+  <w:style w:type="table" w:styleId="TabelleKlassisch1">
+    <w:name w:val="Table Classic 1"/>
+    <w:basedOn w:val="NormaleTabelle"/>
     <w:rsid w:val="006E4C03"/>
     <w:pPr>
       <w:adjustRightInd w:val="0"/>
@@ -10894,115 +10727,10 @@
       <w:spacing w:line="255" w:lineRule="atLeast"/>
     </w:pPr>
     <w:tblPr>
-      <w:tblStyleRowBandSize w:val="1"/>
-      <w:tblStyleColBandSize w:val="1"/>
-      <w:tblInd w:w="0" w:type="dxa"/>
-      <w:tblCellMar>
-        <w:top w:w="0" w:type="dxa"/>
-        <w:left w:w="108" w:type="dxa"/>
-        <w:bottom w:w="0" w:type="dxa"/>
-        <w:right w:w="108" w:type="dxa"/>
-      </w:tblCellMar>
-    </w:tblPr>
-    <w:tblStylePr w:type="firstRow">
-      <w:rPr>
-        <w:b/>
-        <w:bCs/>
-      </w:rPr>
-      <w:tblPr/>
-      <w:tcPr>
-        <w:tcBorders>
-          <w:tl2br w:val="none" w:sz="0" w:space="0" w:color="auto"/>
-          <w:tr2bl w:val="none" w:sz="0" w:space="0" w:color="auto"/>
-        </w:tcBorders>
-      </w:tcPr>
-    </w:tblStylePr>
-    <w:tblStylePr w:type="firstCol">
-      <w:tblPr/>
-      <w:tcPr>
-        <w:tcBorders>
-          <w:top w:val="none" w:sz="0" w:space="0" w:color="auto"/>
-          <w:bottom w:val="none" w:sz="0" w:space="0" w:color="auto"/>
-          <w:right w:val="single" w:sz="6" w:space="0" w:color="808080"/>
-          <w:tl2br w:val="none" w:sz="0" w:space="0" w:color="auto"/>
-          <w:tr2bl w:val="none" w:sz="0" w:space="0" w:color="auto"/>
-        </w:tcBorders>
-      </w:tcPr>
-    </w:tblStylePr>
-    <w:tblStylePr w:type="lastCol">
-      <w:tblPr/>
-      <w:tcPr>
-        <w:tcBorders>
-          <w:right w:val="single" w:sz="6" w:space="0" w:color="FFFFFF"/>
-          <w:tl2br w:val="none" w:sz="0" w:space="0" w:color="auto"/>
-          <w:tr2bl w:val="none" w:sz="0" w:space="0" w:color="auto"/>
-        </w:tcBorders>
-      </w:tcPr>
-    </w:tblStylePr>
-    <w:tblStylePr w:type="band1Vert">
-      <w:rPr>
-        <w:color w:val="auto"/>
-      </w:rPr>
-      <w:tblPr/>
-      <w:tcPr>
-        <w:shd w:val="solid" w:color="C0C0C0" w:fill="FFFFFF"/>
-      </w:tcPr>
-    </w:tblStylePr>
-    <w:tblStylePr w:type="band2Vert">
-      <w:rPr>
-        <w:color w:val="auto"/>
-      </w:rPr>
-      <w:tblPr/>
-      <w:tcPr>
-        <w:shd w:val="pct50" w:color="C0C0C0" w:fill="FFFFFF"/>
-      </w:tcPr>
-    </w:tblStylePr>
-    <w:tblStylePr w:type="band1Horz">
-      <w:tblPr/>
-      <w:tcPr>
-        <w:tcBorders>
-          <w:top w:val="single" w:sz="6" w:space="0" w:color="808080"/>
-          <w:bottom w:val="single" w:sz="6" w:space="0" w:color="FFFFFF"/>
-          <w:tl2br w:val="none" w:sz="0" w:space="0" w:color="auto"/>
-          <w:tr2bl w:val="none" w:sz="0" w:space="0" w:color="auto"/>
-        </w:tcBorders>
-      </w:tcPr>
-    </w:tblStylePr>
-    <w:tblStylePr w:type="swCell">
-      <w:rPr>
-        <w:b/>
-        <w:bCs/>
-      </w:rPr>
-      <w:tblPr/>
-      <w:tcPr>
-        <w:tcBorders>
-          <w:tl2br w:val="none" w:sz="0" w:space="0" w:color="auto"/>
-          <w:tr2bl w:val="none" w:sz="0" w:space="0" w:color="auto"/>
-        </w:tcBorders>
-      </w:tcPr>
-    </w:tblStylePr>
-  </w:style>
-  <w:style w:type="table" w:styleId="TableClassic1">
-    <w:name w:val="Table Classic 1"/>
-    <w:basedOn w:val="TableNormal"/>
-    <w:rsid w:val="006E4C03"/>
-    <w:pPr>
-      <w:adjustRightInd w:val="0"/>
-      <w:snapToGrid w:val="0"/>
-      <w:spacing w:line="255" w:lineRule="atLeast"/>
-    </w:pPr>
-    <w:tblPr>
-      <w:tblInd w:w="0" w:type="dxa"/>
       <w:tblBorders>
         <w:top w:val="single" w:sz="12" w:space="0" w:color="000000"/>
         <w:bottom w:val="single" w:sz="12" w:space="0" w:color="000000"/>
       </w:tblBorders>
-      <w:tblCellMar>
-        <w:top w:w="0" w:type="dxa"/>
-        <w:left w:w="108" w:type="dxa"/>
-        <w:bottom w:w="0" w:type="dxa"/>
-        <w:right w:w="108" w:type="dxa"/>
-      </w:tblCellMar>
     </w:tblPr>
     <w:tcPr>
       <w:shd w:val="clear" w:color="auto" w:fill="auto"/>
@@ -11073,9 +10801,9 @@
       </w:tcPr>
     </w:tblStylePr>
   </w:style>
-  <w:style w:type="table" w:styleId="TableClassic2">
+  <w:style w:type="table" w:styleId="TabelleKlassisch2">
     <w:name w:val="Table Classic 2"/>
-    <w:basedOn w:val="TableNormal"/>
+    <w:basedOn w:val="NormaleTabelle"/>
     <w:rsid w:val="006E4C03"/>
     <w:pPr>
       <w:adjustRightInd w:val="0"/>
@@ -11083,17 +10811,10 @@
       <w:spacing w:line="255" w:lineRule="atLeast"/>
     </w:pPr>
     <w:tblPr>
-      <w:tblInd w:w="0" w:type="dxa"/>
       <w:tblBorders>
         <w:top w:val="single" w:sz="12" w:space="0" w:color="000000"/>
         <w:bottom w:val="single" w:sz="12" w:space="0" w:color="000000"/>
       </w:tblBorders>
-      <w:tblCellMar>
-        <w:top w:w="0" w:type="dxa"/>
-        <w:left w:w="108" w:type="dxa"/>
-        <w:bottom w:w="0" w:type="dxa"/>
-        <w:right w:w="108" w:type="dxa"/>
-      </w:tblCellMar>
     </w:tblPr>
     <w:tcPr>
       <w:shd w:val="clear" w:color="auto" w:fill="auto"/>
@@ -11172,9 +10893,9 @@
       </w:tcPr>
     </w:tblStylePr>
   </w:style>
-  <w:style w:type="table" w:styleId="TableClassic3">
+  <w:style w:type="table" w:styleId="TabelleKlassisch3">
     <w:name w:val="Table Classic 3"/>
-    <w:basedOn w:val="TableNormal"/>
+    <w:basedOn w:val="NormaleTabelle"/>
     <w:rsid w:val="006E4C03"/>
     <w:pPr>
       <w:adjustRightInd w:val="0"/>
@@ -11185,19 +10906,12 @@
       <w:color w:val="000080"/>
     </w:rPr>
     <w:tblPr>
-      <w:tblInd w:w="0" w:type="dxa"/>
       <w:tblBorders>
         <w:top w:val="single" w:sz="12" w:space="0" w:color="000000"/>
         <w:left w:val="single" w:sz="12" w:space="0" w:color="000000"/>
         <w:bottom w:val="single" w:sz="12" w:space="0" w:color="000000"/>
         <w:right w:val="single" w:sz="12" w:space="0" w:color="000000"/>
       </w:tblBorders>
-      <w:tblCellMar>
-        <w:top w:w="0" w:type="dxa"/>
-        <w:left w:w="108" w:type="dxa"/>
-        <w:bottom w:w="0" w:type="dxa"/>
-        <w:right w:w="108" w:type="dxa"/>
-      </w:tblCellMar>
     </w:tblPr>
     <w:tcPr>
       <w:shd w:val="solid" w:color="C0C0C0" w:fill="FFFFFF"/>
@@ -11249,9 +10963,9 @@
       </w:tcPr>
     </w:tblStylePr>
   </w:style>
-  <w:style w:type="table" w:styleId="TableClassic4">
+  <w:style w:type="table" w:styleId="TabelleKlassisch4">
     <w:name w:val="Table Classic 4"/>
-    <w:basedOn w:val="TableNormal"/>
+    <w:basedOn w:val="NormaleTabelle"/>
     <w:rsid w:val="006E4C03"/>
     <w:pPr>
       <w:adjustRightInd w:val="0"/>
@@ -11259,19 +10973,12 @@
       <w:spacing w:line="255" w:lineRule="atLeast"/>
     </w:pPr>
     <w:tblPr>
-      <w:tblInd w:w="0" w:type="dxa"/>
       <w:tblBorders>
         <w:top w:val="single" w:sz="12" w:space="0" w:color="000000"/>
         <w:left w:val="single" w:sz="6" w:space="0" w:color="000000"/>
         <w:bottom w:val="single" w:sz="12" w:space="0" w:color="000000"/>
         <w:right w:val="single" w:sz="6" w:space="0" w:color="000000"/>
       </w:tblBorders>
-      <w:tblCellMar>
-        <w:top w:w="0" w:type="dxa"/>
-        <w:left w:w="108" w:type="dxa"/>
-        <w:bottom w:w="0" w:type="dxa"/>
-        <w:right w:w="108" w:type="dxa"/>
-      </w:tblCellMar>
     </w:tblPr>
     <w:tcPr>
       <w:shd w:val="clear" w:color="auto" w:fill="auto"/>
@@ -11347,9 +11054,9 @@
       </w:tcPr>
     </w:tblStylePr>
   </w:style>
-  <w:style w:type="table" w:styleId="TableColorful1">
+  <w:style w:type="table" w:styleId="TabelleFarbig1">
     <w:name w:val="Table Colorful 1"/>
-    <w:basedOn w:val="TableNormal"/>
+    <w:basedOn w:val="NormaleTabelle"/>
     <w:rsid w:val="006E4C03"/>
     <w:pPr>
       <w:adjustRightInd w:val="0"/>
@@ -11360,7 +11067,6 @@
       <w:color w:val="FFFFFF"/>
     </w:rPr>
     <w:tblPr>
-      <w:tblInd w:w="0" w:type="dxa"/>
       <w:tblBorders>
         <w:top w:val="single" w:sz="12" w:space="0" w:color="008080"/>
         <w:left w:val="single" w:sz="12" w:space="0" w:color="008080"/>
@@ -11368,12 +11074,6 @@
         <w:right w:val="single" w:sz="12" w:space="0" w:color="008080"/>
         <w:insideH w:val="single" w:sz="6" w:space="0" w:color="00FFFF"/>
       </w:tblBorders>
-      <w:tblCellMar>
-        <w:top w:w="0" w:type="dxa"/>
-        <w:left w:w="108" w:type="dxa"/>
-        <w:bottom w:w="0" w:type="dxa"/>
-        <w:right w:w="108" w:type="dxa"/>
-      </w:tblCellMar>
     </w:tblPr>
     <w:tcPr>
       <w:shd w:val="solid" w:color="008080" w:fill="FFFFFF"/>
@@ -11436,9 +11136,9 @@
       </w:tcPr>
     </w:tblStylePr>
   </w:style>
-  <w:style w:type="table" w:styleId="TableColorful2">
+  <w:style w:type="table" w:styleId="TabelleFarbig2">
     <w:name w:val="Table Colorful 2"/>
-    <w:basedOn w:val="TableNormal"/>
+    <w:basedOn w:val="NormaleTabelle"/>
     <w:rsid w:val="006E4C03"/>
     <w:pPr>
       <w:adjustRightInd w:val="0"/>
@@ -11446,16 +11146,9 @@
       <w:spacing w:line="255" w:lineRule="atLeast"/>
     </w:pPr>
     <w:tblPr>
-      <w:tblInd w:w="0" w:type="dxa"/>
       <w:tblBorders>
         <w:bottom w:val="single" w:sz="12" w:space="0" w:color="000000"/>
       </w:tblBorders>
-      <w:tblCellMar>
-        <w:top w:w="0" w:type="dxa"/>
-        <w:left w:w="108" w:type="dxa"/>
-        <w:bottom w:w="0" w:type="dxa"/>
-        <w:right w:w="108" w:type="dxa"/>
-      </w:tblCellMar>
     </w:tblPr>
     <w:tcPr>
       <w:shd w:val="pct20" w:color="FFFF00" w:fill="FFFFFF"/>
@@ -11519,9 +11212,9 @@
       </w:tcPr>
     </w:tblStylePr>
   </w:style>
-  <w:style w:type="table" w:styleId="TableColumns2">
+  <w:style w:type="table" w:styleId="TabelleSpalten2">
     <w:name w:val="Table Columns 2"/>
-    <w:basedOn w:val="TableNormal"/>
+    <w:basedOn w:val="NormaleTabelle"/>
     <w:rsid w:val="006E4C03"/>
     <w:pPr>
       <w:adjustRightInd w:val="0"/>
@@ -11534,13 +11227,6 @@
     </w:rPr>
     <w:tblPr>
       <w:tblStyleColBandSize w:val="1"/>
-      <w:tblInd w:w="0" w:type="dxa"/>
-      <w:tblCellMar>
-        <w:top w:w="0" w:type="dxa"/>
-        <w:left w:w="108" w:type="dxa"/>
-        <w:bottom w:w="0" w:type="dxa"/>
-        <w:right w:w="108" w:type="dxa"/>
-      </w:tblCellMar>
     </w:tblPr>
     <w:tblStylePr w:type="firstRow">
       <w:rPr>
@@ -11640,9 +11326,9 @@
       </w:tcPr>
     </w:tblStylePr>
   </w:style>
-  <w:style w:type="table" w:styleId="TableColumns3">
+  <w:style w:type="table" w:styleId="TabelleSpalten3">
     <w:name w:val="Table Columns 3"/>
-    <w:basedOn w:val="TableNormal"/>
+    <w:basedOn w:val="NormaleTabelle"/>
     <w:rsid w:val="006E4C03"/>
     <w:pPr>
       <w:adjustRightInd w:val="0"/>
@@ -11655,7 +11341,6 @@
     </w:rPr>
     <w:tblPr>
       <w:tblStyleColBandSize w:val="1"/>
-      <w:tblInd w:w="0" w:type="dxa"/>
       <w:tblBorders>
         <w:top w:val="single" w:sz="6" w:space="0" w:color="000080"/>
         <w:left w:val="single" w:sz="6" w:space="0" w:color="000080"/>
@@ -11663,12 +11348,6 @@
         <w:right w:val="single" w:sz="6" w:space="0" w:color="000080"/>
         <w:insideV w:val="single" w:sz="6" w:space="0" w:color="000080"/>
       </w:tblBorders>
-      <w:tblCellMar>
-        <w:top w:w="0" w:type="dxa"/>
-        <w:left w:w="108" w:type="dxa"/>
-        <w:bottom w:w="0" w:type="dxa"/>
-        <w:right w:w="108" w:type="dxa"/>
-      </w:tblCellMar>
     </w:tblPr>
     <w:tblStylePr w:type="firstRow">
       <w:rPr>
@@ -11755,9 +11434,9 @@
       </w:tcPr>
     </w:tblStylePr>
   </w:style>
-  <w:style w:type="table" w:styleId="TableColumns4">
+  <w:style w:type="table" w:styleId="TabelleSpalten4">
     <w:name w:val="Table Columns 4"/>
-    <w:basedOn w:val="TableNormal"/>
+    <w:basedOn w:val="NormaleTabelle"/>
     <w:rsid w:val="006E4C03"/>
     <w:pPr>
       <w:adjustRightInd w:val="0"/>
@@ -11766,13 +11445,6 @@
     </w:pPr>
     <w:tblPr>
       <w:tblStyleColBandSize w:val="1"/>
-      <w:tblInd w:w="0" w:type="dxa"/>
-      <w:tblCellMar>
-        <w:top w:w="0" w:type="dxa"/>
-        <w:left w:w="108" w:type="dxa"/>
-        <w:bottom w:w="0" w:type="dxa"/>
-        <w:right w:w="108" w:type="dxa"/>
-      </w:tblCellMar>
     </w:tblPr>
     <w:tblStylePr w:type="firstRow">
       <w:rPr>
@@ -11832,9 +11504,9 @@
       </w:tcPr>
     </w:tblStylePr>
   </w:style>
-  <w:style w:type="table" w:styleId="TableColumns5">
+  <w:style w:type="table" w:styleId="TabelleSpalten5">
     <w:name w:val="Table Columns 5"/>
-    <w:basedOn w:val="TableNormal"/>
+    <w:basedOn w:val="NormaleTabelle"/>
     <w:rsid w:val="006E4C03"/>
     <w:pPr>
       <w:adjustRightInd w:val="0"/>
@@ -11843,7 +11515,6 @@
     </w:pPr>
     <w:tblPr>
       <w:tblStyleColBandSize w:val="1"/>
-      <w:tblInd w:w="0" w:type="dxa"/>
       <w:tblBorders>
         <w:top w:val="single" w:sz="12" w:space="0" w:color="808080"/>
         <w:left w:val="single" w:sz="12" w:space="0" w:color="808080"/>
@@ -11851,12 +11522,6 @@
         <w:right w:val="single" w:sz="12" w:space="0" w:color="808080"/>
         <w:insideV w:val="single" w:sz="6" w:space="0" w:color="C0C0C0"/>
       </w:tblBorders>
-      <w:tblCellMar>
-        <w:top w:w="0" w:type="dxa"/>
-        <w:left w:w="108" w:type="dxa"/>
-        <w:bottom w:w="0" w:type="dxa"/>
-        <w:right w:w="108" w:type="dxa"/>
-      </w:tblCellMar>
     </w:tblPr>
     <w:tblStylePr w:type="firstRow">
       <w:rPr>
@@ -11929,9 +11594,9 @@
       </w:rPr>
     </w:tblStylePr>
   </w:style>
-  <w:style w:type="table" w:styleId="TableContemporary">
+  <w:style w:type="table" w:styleId="TabelleAktuell">
     <w:name w:val="Table Contemporary"/>
-    <w:basedOn w:val="TableNormal"/>
+    <w:basedOn w:val="NormaleTabelle"/>
     <w:rsid w:val="006E4C03"/>
     <w:pPr>
       <w:adjustRightInd w:val="0"/>
@@ -11940,17 +11605,10 @@
     </w:pPr>
     <w:tblPr>
       <w:tblStyleRowBandSize w:val="1"/>
-      <w:tblInd w:w="0" w:type="dxa"/>
       <w:tblBorders>
         <w:insideH w:val="single" w:sz="18" w:space="0" w:color="FFFFFF"/>
         <w:insideV w:val="single" w:sz="18" w:space="0" w:color="FFFFFF"/>
       </w:tblBorders>
-      <w:tblCellMar>
-        <w:top w:w="0" w:type="dxa"/>
-        <w:left w:w="108" w:type="dxa"/>
-        <w:bottom w:w="0" w:type="dxa"/>
-        <w:right w:w="108" w:type="dxa"/>
-      </w:tblCellMar>
     </w:tblPr>
     <w:tblStylePr w:type="firstRow">
       <w:rPr>
@@ -11994,9 +11652,9 @@
       </w:tcPr>
     </w:tblStylePr>
   </w:style>
-  <w:style w:type="table" w:styleId="TableElegant">
+  <w:style w:type="table" w:styleId="TabelleElegant">
     <w:name w:val="Table Elegant"/>
-    <w:basedOn w:val="TableNormal"/>
+    <w:basedOn w:val="NormaleTabelle"/>
     <w:rsid w:val="006E4C03"/>
     <w:pPr>
       <w:adjustRightInd w:val="0"/>
@@ -12004,7 +11662,6 @@
       <w:spacing w:line="240" w:lineRule="atLeast"/>
     </w:pPr>
     <w:tblPr>
-      <w:tblInd w:w="0" w:type="dxa"/>
       <w:tblBorders>
         <w:top w:val="double" w:sz="6" w:space="0" w:color="000000"/>
         <w:left w:val="double" w:sz="6" w:space="0" w:color="000000"/>
@@ -12013,12 +11670,6 @@
         <w:insideH w:val="single" w:sz="6" w:space="0" w:color="000000"/>
         <w:insideV w:val="single" w:sz="6" w:space="0" w:color="000000"/>
       </w:tblBorders>
-      <w:tblCellMar>
-        <w:top w:w="0" w:type="dxa"/>
-        <w:left w:w="108" w:type="dxa"/>
-        <w:bottom w:w="0" w:type="dxa"/>
-        <w:right w:w="108" w:type="dxa"/>
-      </w:tblCellMar>
     </w:tblPr>
     <w:tcPr>
       <w:shd w:val="clear" w:color="auto" w:fill="auto"/>
@@ -12037,9 +11688,9 @@
       </w:tcPr>
     </w:tblStylePr>
   </w:style>
-  <w:style w:type="table" w:styleId="TableGrid5">
+  <w:style w:type="table" w:styleId="TabelleRaster5">
     <w:name w:val="Table Grid 5"/>
-    <w:basedOn w:val="TableNormal"/>
+    <w:basedOn w:val="NormaleTabelle"/>
     <w:rsid w:val="006E4C03"/>
     <w:pPr>
       <w:adjustRightInd w:val="0"/>
@@ -12047,7 +11698,6 @@
       <w:spacing w:line="255" w:lineRule="atLeast"/>
     </w:pPr>
     <w:tblPr>
-      <w:tblInd w:w="0" w:type="dxa"/>
       <w:tblBorders>
         <w:top w:val="single" w:sz="12" w:space="0" w:color="000000"/>
         <w:left w:val="single" w:sz="12" w:space="0" w:color="000000"/>
@@ -12056,12 +11706,6 @@
         <w:insideH w:val="single" w:sz="6" w:space="0" w:color="000000"/>
         <w:insideV w:val="single" w:sz="6" w:space="0" w:color="000000"/>
       </w:tblBorders>
-      <w:tblCellMar>
-        <w:top w:w="0" w:type="dxa"/>
-        <w:left w:w="108" w:type="dxa"/>
-        <w:bottom w:w="0" w:type="dxa"/>
-        <w:right w:w="108" w:type="dxa"/>
-      </w:tblCellMar>
     </w:tblPr>
     <w:tcPr>
       <w:shd w:val="clear" w:color="auto" w:fill="auto"/>
@@ -12112,9 +11756,9 @@
       </w:tcPr>
     </w:tblStylePr>
   </w:style>
-  <w:style w:type="table" w:styleId="TableGrid6">
+  <w:style w:type="table" w:styleId="TabelleRaster6">
     <w:name w:val="Table Grid 6"/>
-    <w:basedOn w:val="TableNormal"/>
+    <w:basedOn w:val="NormaleTabelle"/>
     <w:rsid w:val="006E4C03"/>
     <w:pPr>
       <w:adjustRightInd w:val="0"/>
@@ -12122,7 +11766,6 @@
       <w:spacing w:line="255" w:lineRule="atLeast"/>
     </w:pPr>
     <w:tblPr>
-      <w:tblInd w:w="0" w:type="dxa"/>
       <w:tblBorders>
         <w:top w:val="single" w:sz="12" w:space="0" w:color="000000"/>
         <w:left w:val="single" w:sz="12" w:space="0" w:color="000000"/>
@@ -12130,12 +11773,6 @@
         <w:right w:val="single" w:sz="12" w:space="0" w:color="000000"/>
         <w:insideV w:val="single" w:sz="6" w:space="0" w:color="000000"/>
       </w:tblBorders>
-      <w:tblCellMar>
-        <w:top w:w="0" w:type="dxa"/>
-        <w:left w:w="108" w:type="dxa"/>
-        <w:bottom w:w="0" w:type="dxa"/>
-        <w:right w:w="108" w:type="dxa"/>
-      </w:tblCellMar>
     </w:tblPr>
     <w:tcPr>
       <w:shd w:val="clear" w:color="auto" w:fill="auto"/>
@@ -12190,9 +11827,9 @@
       </w:tcPr>
     </w:tblStylePr>
   </w:style>
-  <w:style w:type="table" w:styleId="TableGrid7">
+  <w:style w:type="table" w:styleId="TabelleRaster7">
     <w:name w:val="Table Grid 7"/>
-    <w:basedOn w:val="TableNormal"/>
+    <w:basedOn w:val="NormaleTabelle"/>
     <w:rsid w:val="006E4C03"/>
     <w:pPr>
       <w:adjustRightInd w:val="0"/>
@@ -12204,7 +11841,6 @@
       <w:bCs/>
     </w:rPr>
     <w:tblPr>
-      <w:tblInd w:w="0" w:type="dxa"/>
       <w:tblBorders>
         <w:top w:val="single" w:sz="12" w:space="0" w:color="000000"/>
         <w:left w:val="single" w:sz="12" w:space="0" w:color="000000"/>
@@ -12213,12 +11849,6 @@
         <w:insideH w:val="single" w:sz="6" w:space="0" w:color="000000"/>
         <w:insideV w:val="single" w:sz="6" w:space="0" w:color="000000"/>
       </w:tblBorders>
-      <w:tblCellMar>
-        <w:top w:w="0" w:type="dxa"/>
-        <w:left w:w="108" w:type="dxa"/>
-        <w:bottom w:w="0" w:type="dxa"/>
-        <w:right w:w="108" w:type="dxa"/>
-      </w:tblCellMar>
     </w:tblPr>
     <w:tcPr>
       <w:shd w:val="clear" w:color="auto" w:fill="auto"/>
@@ -12287,9 +11917,9 @@
       </w:tcPr>
     </w:tblStylePr>
   </w:style>
-  <w:style w:type="table" w:styleId="TableGrid8">
+  <w:style w:type="table" w:styleId="TabelleRaster8">
     <w:name w:val="Table Grid 8"/>
-    <w:basedOn w:val="TableNormal"/>
+    <w:basedOn w:val="NormaleTabelle"/>
     <w:rsid w:val="006E4C03"/>
     <w:pPr>
       <w:adjustRightInd w:val="0"/>
@@ -12297,7 +11927,6 @@
       <w:spacing w:line="255" w:lineRule="atLeast"/>
     </w:pPr>
     <w:tblPr>
-      <w:tblInd w:w="0" w:type="dxa"/>
       <w:tblBorders>
         <w:top w:val="single" w:sz="6" w:space="0" w:color="000080"/>
         <w:left w:val="single" w:sz="6" w:space="0" w:color="000080"/>
@@ -12306,12 +11935,6 @@
         <w:insideH w:val="single" w:sz="6" w:space="0" w:color="000080"/>
         <w:insideV w:val="single" w:sz="6" w:space="0" w:color="000080"/>
       </w:tblBorders>
-      <w:tblCellMar>
-        <w:top w:w="0" w:type="dxa"/>
-        <w:left w:w="108" w:type="dxa"/>
-        <w:bottom w:w="0" w:type="dxa"/>
-        <w:right w:w="108" w:type="dxa"/>
-      </w:tblCellMar>
     </w:tblPr>
     <w:tcPr>
       <w:shd w:val="clear" w:color="auto" w:fill="auto"/>
@@ -12360,9 +11983,9 @@
       </w:tcPr>
     </w:tblStylePr>
   </w:style>
-  <w:style w:type="table" w:styleId="TableList1">
+  <w:style w:type="table" w:styleId="TabelleListe1">
     <w:name w:val="Table List 1"/>
-    <w:basedOn w:val="TableNormal"/>
+    <w:basedOn w:val="NormaleTabelle"/>
     <w:rsid w:val="006E4C03"/>
     <w:pPr>
       <w:adjustRightInd w:val="0"/>
@@ -12371,19 +11994,12 @@
     </w:pPr>
     <w:tblPr>
       <w:tblStyleRowBandSize w:val="1"/>
-      <w:tblInd w:w="0" w:type="dxa"/>
       <w:tblBorders>
         <w:top w:val="single" w:sz="12" w:space="0" w:color="008080"/>
         <w:left w:val="single" w:sz="6" w:space="0" w:color="008080"/>
         <w:bottom w:val="single" w:sz="12" w:space="0" w:color="008080"/>
         <w:right w:val="single" w:sz="6" w:space="0" w:color="008080"/>
       </w:tblBorders>
-      <w:tblCellMar>
-        <w:top w:w="0" w:type="dxa"/>
-        <w:left w:w="108" w:type="dxa"/>
-        <w:bottom w:w="0" w:type="dxa"/>
-        <w:right w:w="108" w:type="dxa"/>
-      </w:tblCellMar>
     </w:tblPr>
     <w:tblStylePr w:type="firstRow">
       <w:rPr>
@@ -12452,9 +12068,9 @@
       </w:tcPr>
     </w:tblStylePr>
   </w:style>
-  <w:style w:type="table" w:styleId="TableList2">
+  <w:style w:type="table" w:styleId="TabelleListe2">
     <w:name w:val="Table List 2"/>
-    <w:basedOn w:val="TableNormal"/>
+    <w:basedOn w:val="NormaleTabelle"/>
     <w:rsid w:val="006E4C03"/>
     <w:pPr>
       <w:adjustRightInd w:val="0"/>
@@ -12463,16 +12079,9 @@
     </w:pPr>
     <w:tblPr>
       <w:tblStyleRowBandSize w:val="2"/>
-      <w:tblInd w:w="0" w:type="dxa"/>
       <w:tblBorders>
         <w:bottom w:val="single" w:sz="12" w:space="0" w:color="808080"/>
       </w:tblBorders>
-      <w:tblCellMar>
-        <w:top w:w="0" w:type="dxa"/>
-        <w:left w:w="108" w:type="dxa"/>
-        <w:bottom w:w="0" w:type="dxa"/>
-        <w:right w:w="108" w:type="dxa"/>
-      </w:tblCellMar>
     </w:tblPr>
     <w:tblStylePr w:type="firstRow">
       <w:rPr>
@@ -12539,9 +12148,9 @@
       </w:tcPr>
     </w:tblStylePr>
   </w:style>
-  <w:style w:type="table" w:styleId="TableList3">
+  <w:style w:type="table" w:styleId="TabelleListe3">
     <w:name w:val="Table List 3"/>
-    <w:basedOn w:val="TableNormal"/>
+    <w:basedOn w:val="NormaleTabelle"/>
     <w:rsid w:val="006E4C03"/>
     <w:pPr>
       <w:adjustRightInd w:val="0"/>
@@ -12549,18 +12158,11 @@
       <w:spacing w:line="255" w:lineRule="atLeast"/>
     </w:pPr>
     <w:tblPr>
-      <w:tblInd w:w="0" w:type="dxa"/>
       <w:tblBorders>
         <w:top w:val="single" w:sz="12" w:space="0" w:color="000000"/>
         <w:bottom w:val="single" w:sz="12" w:space="0" w:color="000000"/>
         <w:insideH w:val="single" w:sz="6" w:space="0" w:color="000000"/>
       </w:tblBorders>
-      <w:tblCellMar>
-        <w:top w:w="0" w:type="dxa"/>
-        <w:left w:w="108" w:type="dxa"/>
-        <w:bottom w:w="0" w:type="dxa"/>
-        <w:right w:w="108" w:type="dxa"/>
-      </w:tblCellMar>
     </w:tblPr>
     <w:tcPr>
       <w:shd w:val="clear" w:color="auto" w:fill="auto"/>
@@ -12605,9 +12207,9 @@
       </w:tcPr>
     </w:tblStylePr>
   </w:style>
-  <w:style w:type="table" w:styleId="TableList4">
+  <w:style w:type="table" w:styleId="TabelleListe4">
     <w:name w:val="Table List 4"/>
-    <w:basedOn w:val="TableNormal"/>
+    <w:basedOn w:val="NormaleTabelle"/>
     <w:rsid w:val="006E4C03"/>
     <w:pPr>
       <w:adjustRightInd w:val="0"/>
@@ -12615,7 +12217,6 @@
       <w:spacing w:line="255" w:lineRule="atLeast"/>
     </w:pPr>
     <w:tblPr>
-      <w:tblInd w:w="0" w:type="dxa"/>
       <w:tblBorders>
         <w:top w:val="single" w:sz="12" w:space="0" w:color="000000"/>
         <w:left w:val="single" w:sz="12" w:space="0" w:color="000000"/>
@@ -12623,12 +12224,6 @@
         <w:right w:val="single" w:sz="12" w:space="0" w:color="000000"/>
         <w:insideH w:val="single" w:sz="6" w:space="0" w:color="000000"/>
       </w:tblBorders>
-      <w:tblCellMar>
-        <w:top w:w="0" w:type="dxa"/>
-        <w:left w:w="108" w:type="dxa"/>
-        <w:bottom w:w="0" w:type="dxa"/>
-        <w:right w:w="108" w:type="dxa"/>
-      </w:tblCellMar>
     </w:tblPr>
     <w:tcPr>
       <w:shd w:val="clear" w:color="auto" w:fill="auto"/>
@@ -12650,9 +12245,9 @@
       </w:tcPr>
     </w:tblStylePr>
   </w:style>
-  <w:style w:type="table" w:styleId="TableList5">
+  <w:style w:type="table" w:styleId="TabelleListe5">
     <w:name w:val="Table List 5"/>
-    <w:basedOn w:val="TableNormal"/>
+    <w:basedOn w:val="NormaleTabelle"/>
     <w:rsid w:val="006E4C03"/>
     <w:pPr>
       <w:adjustRightInd w:val="0"/>
@@ -12660,7 +12255,6 @@
       <w:spacing w:line="255" w:lineRule="atLeast"/>
     </w:pPr>
     <w:tblPr>
-      <w:tblInd w:w="0" w:type="dxa"/>
       <w:tblBorders>
         <w:top w:val="single" w:sz="6" w:space="0" w:color="000000"/>
         <w:left w:val="single" w:sz="6" w:space="0" w:color="000000"/>
@@ -12668,12 +12262,6 @@
         <w:right w:val="single" w:sz="6" w:space="0" w:color="000000"/>
         <w:insideH w:val="single" w:sz="6" w:space="0" w:color="000000"/>
       </w:tblBorders>
-      <w:tblCellMar>
-        <w:top w:w="0" w:type="dxa"/>
-        <w:left w:w="108" w:type="dxa"/>
-        <w:bottom w:w="0" w:type="dxa"/>
-        <w:right w:w="108" w:type="dxa"/>
-      </w:tblCellMar>
     </w:tblPr>
     <w:tcPr>
       <w:shd w:val="clear" w:color="auto" w:fill="auto"/>
@@ -12706,9 +12294,9 @@
       </w:tcPr>
     </w:tblStylePr>
   </w:style>
-  <w:style w:type="table" w:styleId="TableList7">
+  <w:style w:type="table" w:styleId="TabelleListe7">
     <w:name w:val="Table List 7"/>
-    <w:basedOn w:val="TableNormal"/>
+    <w:basedOn w:val="NormaleTabelle"/>
     <w:rsid w:val="006E4C03"/>
     <w:pPr>
       <w:adjustRightInd w:val="0"/>
@@ -12717,7 +12305,6 @@
     </w:pPr>
     <w:tblPr>
       <w:tblStyleRowBandSize w:val="1"/>
-      <w:tblInd w:w="0" w:type="dxa"/>
       <w:tblBorders>
         <w:top w:val="single" w:sz="12" w:space="0" w:color="008000"/>
         <w:left w:val="single" w:sz="6" w:space="0" w:color="008000"/>
@@ -12725,12 +12312,6 @@
         <w:right w:val="single" w:sz="6" w:space="0" w:color="008000"/>
         <w:insideH w:val="single" w:sz="6" w:space="0" w:color="000000"/>
       </w:tblBorders>
-      <w:tblCellMar>
-        <w:top w:w="0" w:type="dxa"/>
-        <w:left w:w="108" w:type="dxa"/>
-        <w:bottom w:w="0" w:type="dxa"/>
-        <w:right w:w="108" w:type="dxa"/>
-      </w:tblCellMar>
     </w:tblPr>
     <w:tblStylePr w:type="firstRow">
       <w:rPr>
@@ -12811,9 +12392,9 @@
       </w:tcPr>
     </w:tblStylePr>
   </w:style>
-  <w:style w:type="table" w:styleId="TableList8">
+  <w:style w:type="table" w:styleId="TabelleListe8">
     <w:name w:val="Table List 8"/>
-    <w:basedOn w:val="TableNormal"/>
+    <w:basedOn w:val="NormaleTabelle"/>
     <w:rsid w:val="006E4C03"/>
     <w:pPr>
       <w:adjustRightInd w:val="0"/>
@@ -12822,7 +12403,6 @@
     </w:pPr>
     <w:tblPr>
       <w:tblStyleRowBandSize w:val="1"/>
-      <w:tblInd w:w="0" w:type="dxa"/>
       <w:tblBorders>
         <w:top w:val="single" w:sz="6" w:space="0" w:color="000000"/>
         <w:left w:val="single" w:sz="6" w:space="0" w:color="000000"/>
@@ -12830,12 +12410,6 @@
         <w:right w:val="single" w:sz="6" w:space="0" w:color="000000"/>
         <w:insideV w:val="single" w:sz="6" w:space="0" w:color="000000"/>
       </w:tblBorders>
-      <w:tblCellMar>
-        <w:top w:w="0" w:type="dxa"/>
-        <w:left w:w="108" w:type="dxa"/>
-        <w:bottom w:w="0" w:type="dxa"/>
-        <w:right w:w="108" w:type="dxa"/>
-      </w:tblCellMar>
     </w:tblPr>
     <w:tblStylePr w:type="firstRow">
       <w:rPr>
@@ -12918,9 +12492,9 @@
       </w:tcPr>
     </w:tblStylePr>
   </w:style>
-  <w:style w:type="table" w:styleId="TableProfessional">
+  <w:style w:type="table" w:styleId="TabelleProfessionell">
     <w:name w:val="Table Professional"/>
-    <w:basedOn w:val="TableNormal"/>
+    <w:basedOn w:val="NormaleTabelle"/>
     <w:rsid w:val="006E4C03"/>
     <w:pPr>
       <w:adjustRightInd w:val="0"/>
@@ -12928,7 +12502,6 @@
       <w:spacing w:line="255" w:lineRule="atLeast"/>
     </w:pPr>
     <w:tblPr>
-      <w:tblInd w:w="0" w:type="dxa"/>
       <w:tblBorders>
         <w:top w:val="single" w:sz="6" w:space="0" w:color="000000"/>
         <w:left w:val="single" w:sz="6" w:space="0" w:color="000000"/>
@@ -12937,12 +12510,6 @@
         <w:insideH w:val="single" w:sz="6" w:space="0" w:color="000000"/>
         <w:insideV w:val="single" w:sz="6" w:space="0" w:color="000000"/>
       </w:tblBorders>
-      <w:tblCellMar>
-        <w:top w:w="0" w:type="dxa"/>
-        <w:left w:w="108" w:type="dxa"/>
-        <w:bottom w:w="0" w:type="dxa"/>
-        <w:right w:w="108" w:type="dxa"/>
-      </w:tblCellMar>
     </w:tblPr>
     <w:tcPr>
       <w:shd w:val="clear" w:color="auto" w:fill="auto"/>
@@ -12963,9 +12530,9 @@
       </w:tcPr>
     </w:tblStylePr>
   </w:style>
-  <w:style w:type="table" w:styleId="TableSimple1">
+  <w:style w:type="table" w:styleId="TabelleEinfach1">
     <w:name w:val="Table Simple 1"/>
-    <w:basedOn w:val="TableNormal"/>
+    <w:basedOn w:val="NormaleTabelle"/>
     <w:rsid w:val="006E4C03"/>
     <w:pPr>
       <w:adjustRightInd w:val="0"/>
@@ -12973,17 +12540,10 @@
       <w:spacing w:line="255" w:lineRule="atLeast"/>
     </w:pPr>
     <w:tblPr>
-      <w:tblInd w:w="0" w:type="dxa"/>
       <w:tblBorders>
         <w:top w:val="single" w:sz="12" w:space="0" w:color="008000"/>
         <w:bottom w:val="single" w:sz="12" w:space="0" w:color="008000"/>
       </w:tblBorders>
-      <w:tblCellMar>
-        <w:top w:w="0" w:type="dxa"/>
-        <w:left w:w="108" w:type="dxa"/>
-        <w:bottom w:w="0" w:type="dxa"/>
-        <w:right w:w="108" w:type="dxa"/>
-      </w:tblCellMar>
     </w:tblPr>
     <w:tcPr>
       <w:shd w:val="clear" w:color="auto" w:fill="auto"/>
@@ -13009,24 +12569,16 @@
       </w:tcPr>
     </w:tblStylePr>
   </w:style>
-  <w:style w:type="table" w:styleId="TableSimple2">
+  <w:style w:type="table" w:styleId="TabelleEinfach2">
     <w:name w:val="Table Simple 2"/>
-    <w:basedOn w:val="TableNormal"/>
+    <w:basedOn w:val="NormaleTabelle"/>
     <w:rsid w:val="006E4C03"/>
     <w:pPr>
       <w:adjustRightInd w:val="0"/>
       <w:snapToGrid w:val="0"/>
       <w:spacing w:line="255" w:lineRule="atLeast"/>
     </w:pPr>
-    <w:tblPr>
-      <w:tblInd w:w="0" w:type="dxa"/>
-      <w:tblCellMar>
-        <w:top w:w="0" w:type="dxa"/>
-        <w:left w:w="108" w:type="dxa"/>
-        <w:bottom w:w="0" w:type="dxa"/>
-        <w:right w:w="108" w:type="dxa"/>
-      </w:tblCellMar>
-    </w:tblPr>
+    <w:tblPr/>
     <w:tblStylePr w:type="firstRow">
       <w:rPr>
         <w:b/>
@@ -13113,9 +12665,9 @@
       </w:tcPr>
     </w:tblStylePr>
   </w:style>
-  <w:style w:type="table" w:styleId="TableSimple3">
+  <w:style w:type="table" w:styleId="TabelleEinfach3">
     <w:name w:val="Table Simple 3"/>
-    <w:basedOn w:val="TableNormal"/>
+    <w:basedOn w:val="NormaleTabelle"/>
     <w:rsid w:val="006E4C03"/>
     <w:pPr>
       <w:adjustRightInd w:val="0"/>
@@ -13123,19 +12675,12 @@
       <w:spacing w:line="255" w:lineRule="atLeast"/>
     </w:pPr>
     <w:tblPr>
-      <w:tblInd w:w="0" w:type="dxa"/>
       <w:tblBorders>
         <w:top w:val="single" w:sz="12" w:space="0" w:color="000000"/>
         <w:left w:val="single" w:sz="12" w:space="0" w:color="000000"/>
         <w:bottom w:val="single" w:sz="12" w:space="0" w:color="000000"/>
         <w:right w:val="single" w:sz="12" w:space="0" w:color="000000"/>
       </w:tblBorders>
-      <w:tblCellMar>
-        <w:top w:w="0" w:type="dxa"/>
-        <w:left w:w="108" w:type="dxa"/>
-        <w:bottom w:w="0" w:type="dxa"/>
-        <w:right w:w="108" w:type="dxa"/>
-      </w:tblCellMar>
     </w:tblPr>
     <w:tcPr>
       <w:shd w:val="clear" w:color="auto" w:fill="auto"/>
@@ -13156,9 +12701,9 @@
       </w:tcPr>
     </w:tblStylePr>
   </w:style>
-  <w:style w:type="table" w:styleId="TableSubtle1">
+  <w:style w:type="table" w:styleId="TabelleSpezial1">
     <w:name w:val="Table Subtle 1"/>
-    <w:basedOn w:val="TableNormal"/>
+    <w:basedOn w:val="NormaleTabelle"/>
     <w:rsid w:val="006E4C03"/>
     <w:pPr>
       <w:adjustRightInd w:val="0"/>
@@ -13167,13 +12712,6 @@
     </w:pPr>
     <w:tblPr>
       <w:tblStyleRowBandSize w:val="1"/>
-      <w:tblInd w:w="0" w:type="dxa"/>
-      <w:tblCellMar>
-        <w:top w:w="0" w:type="dxa"/>
-        <w:left w:w="108" w:type="dxa"/>
-        <w:bottom w:w="0" w:type="dxa"/>
-        <w:right w:w="108" w:type="dxa"/>
-      </w:tblCellMar>
     </w:tblPr>
     <w:tblStylePr w:type="firstRow">
       <w:tblPr/>
@@ -13255,9 +12793,9 @@
       </w:tcPr>
     </w:tblStylePr>
   </w:style>
-  <w:style w:type="table" w:styleId="TableSubtle2">
+  <w:style w:type="table" w:styleId="TabelleSpezial2">
     <w:name w:val="Table Subtle 2"/>
-    <w:basedOn w:val="TableNormal"/>
+    <w:basedOn w:val="NormaleTabelle"/>
     <w:rsid w:val="006E4C03"/>
     <w:pPr>
       <w:adjustRightInd w:val="0"/>
@@ -13265,17 +12803,10 @@
       <w:spacing w:line="255" w:lineRule="atLeast"/>
     </w:pPr>
     <w:tblPr>
-      <w:tblInd w:w="0" w:type="dxa"/>
       <w:tblBorders>
         <w:left w:val="single" w:sz="6" w:space="0" w:color="000000"/>
         <w:right w:val="single" w:sz="6" w:space="0" w:color="000000"/>
       </w:tblBorders>
-      <w:tblCellMar>
-        <w:top w:w="0" w:type="dxa"/>
-        <w:left w:w="108" w:type="dxa"/>
-        <w:bottom w:w="0" w:type="dxa"/>
-        <w:right w:w="108" w:type="dxa"/>
-      </w:tblCellMar>
     </w:tblPr>
     <w:tblStylePr w:type="firstRow">
       <w:tblPr/>
@@ -13346,9 +12877,9 @@
       </w:tcPr>
     </w:tblStylePr>
   </w:style>
-  <w:style w:type="table" w:styleId="TableTheme">
+  <w:style w:type="table" w:styleId="Tabellendesign">
     <w:name w:val="Table Theme"/>
-    <w:basedOn w:val="TableNormal"/>
+    <w:basedOn w:val="NormaleTabelle"/>
     <w:rsid w:val="006E4C03"/>
     <w:pPr>
       <w:adjustRightInd w:val="0"/>
@@ -13356,7 +12887,6 @@
       <w:spacing w:line="255" w:lineRule="atLeast"/>
     </w:pPr>
     <w:tblPr>
-      <w:tblInd w:w="0" w:type="dxa"/>
       <w:tblBorders>
         <w:top w:val="single" w:sz="4" w:space="0" w:color="auto"/>
         <w:left w:val="single" w:sz="4" w:space="0" w:color="auto"/>
@@ -13365,17 +12895,11 @@
         <w:insideH w:val="single" w:sz="4" w:space="0" w:color="auto"/>
         <w:insideV w:val="single" w:sz="4" w:space="0" w:color="auto"/>
       </w:tblBorders>
-      <w:tblCellMar>
-        <w:top w:w="0" w:type="dxa"/>
-        <w:left w:w="108" w:type="dxa"/>
-        <w:bottom w:w="0" w:type="dxa"/>
-        <w:right w:w="108" w:type="dxa"/>
-      </w:tblCellMar>
     </w:tblPr>
   </w:style>
-  <w:style w:type="table" w:styleId="TableWeb1">
+  <w:style w:type="table" w:styleId="TabelleWeb1">
     <w:name w:val="Table Web 1"/>
-    <w:basedOn w:val="TableNormal"/>
+    <w:basedOn w:val="NormaleTabelle"/>
     <w:rsid w:val="006E4C03"/>
     <w:pPr>
       <w:adjustRightInd w:val="0"/>
@@ -13384,7 +12908,6 @@
     </w:pPr>
     <w:tblPr>
       <w:tblCellSpacing w:w="20" w:type="dxa"/>
-      <w:tblInd w:w="0" w:type="dxa"/>
       <w:tblBorders>
         <w:top w:val="outset" w:sz="6" w:space="0" w:color="auto"/>
         <w:left w:val="outset" w:sz="6" w:space="0" w:color="auto"/>
@@ -13393,12 +12916,6 @@
         <w:insideH w:val="outset" w:sz="6" w:space="0" w:color="auto"/>
         <w:insideV w:val="outset" w:sz="6" w:space="0" w:color="auto"/>
       </w:tblBorders>
-      <w:tblCellMar>
-        <w:top w:w="0" w:type="dxa"/>
-        <w:left w:w="108" w:type="dxa"/>
-        <w:bottom w:w="0" w:type="dxa"/>
-        <w:right w:w="108" w:type="dxa"/>
-      </w:tblCellMar>
     </w:tblPr>
     <w:trPr>
       <w:tblCellSpacing w:w="20" w:type="dxa"/>
@@ -13419,9 +12936,9 @@
       </w:tcPr>
     </w:tblStylePr>
   </w:style>
-  <w:style w:type="table" w:styleId="TableWeb2">
+  <w:style w:type="table" w:styleId="TabelleWeb2">
     <w:name w:val="Table Web 2"/>
-    <w:basedOn w:val="TableNormal"/>
+    <w:basedOn w:val="NormaleTabelle"/>
     <w:rsid w:val="006E4C03"/>
     <w:pPr>
       <w:adjustRightInd w:val="0"/>
@@ -13430,7 +12947,6 @@
     </w:pPr>
     <w:tblPr>
       <w:tblCellSpacing w:w="20" w:type="dxa"/>
-      <w:tblInd w:w="0" w:type="dxa"/>
       <w:tblBorders>
         <w:top w:val="inset" w:sz="6" w:space="0" w:color="auto"/>
         <w:left w:val="inset" w:sz="6" w:space="0" w:color="auto"/>
@@ -13439,12 +12955,6 @@
         <w:insideH w:val="inset" w:sz="6" w:space="0" w:color="auto"/>
         <w:insideV w:val="inset" w:sz="6" w:space="0" w:color="auto"/>
       </w:tblBorders>
-      <w:tblCellMar>
-        <w:top w:w="0" w:type="dxa"/>
-        <w:left w:w="108" w:type="dxa"/>
-        <w:bottom w:w="0" w:type="dxa"/>
-        <w:right w:w="108" w:type="dxa"/>
-      </w:tblCellMar>
     </w:tblPr>
     <w:trPr>
       <w:tblCellSpacing w:w="20" w:type="dxa"/>
@@ -13465,9 +12975,9 @@
       </w:tcPr>
     </w:tblStylePr>
   </w:style>
-  <w:style w:type="table" w:styleId="TableWeb3">
+  <w:style w:type="table" w:styleId="TabelleWeb3">
     <w:name w:val="Table Web 3"/>
-    <w:basedOn w:val="TableNormal"/>
+    <w:basedOn w:val="NormaleTabelle"/>
     <w:rsid w:val="006E4C03"/>
     <w:pPr>
       <w:adjustRightInd w:val="0"/>
@@ -13476,7 +12986,6 @@
     </w:pPr>
     <w:tblPr>
       <w:tblCellSpacing w:w="20" w:type="dxa"/>
-      <w:tblInd w:w="0" w:type="dxa"/>
       <w:tblBorders>
         <w:top w:val="outset" w:sz="24" w:space="0" w:color="auto"/>
         <w:left w:val="outset" w:sz="24" w:space="0" w:color="auto"/>
@@ -13485,12 +12994,6 @@
         <w:insideH w:val="outset" w:sz="6" w:space="0" w:color="auto"/>
         <w:insideV w:val="outset" w:sz="6" w:space="0" w:color="auto"/>
       </w:tblBorders>
-      <w:tblCellMar>
-        <w:top w:w="0" w:type="dxa"/>
-        <w:left w:w="108" w:type="dxa"/>
-        <w:bottom w:w="0" w:type="dxa"/>
-        <w:right w:w="108" w:type="dxa"/>
-      </w:tblCellMar>
     </w:tblPr>
     <w:trPr>
       <w:tblCellSpacing w:w="20" w:type="dxa"/>
@@ -13513,7 +13016,7 @@
   </w:style>
   <w:style w:type="paragraph" w:customStyle="1" w:styleId="ReferenceBlock">
     <w:name w:val="ReferenceBlock"/>
-    <w:basedOn w:val="Normal"/>
+    <w:basedOn w:val="Standard"/>
     <w:rsid w:val="0032754B"/>
     <w:pPr>
       <w:spacing w:line="190" w:lineRule="atLeast"/>
@@ -13524,7 +13027,7 @@
   </w:style>
   <w:style w:type="paragraph" w:customStyle="1" w:styleId="Copyright">
     <w:name w:val="Copyright"/>
-    <w:basedOn w:val="Normal"/>
+    <w:basedOn w:val="Standard"/>
     <w:rsid w:val="00CD1555"/>
     <w:rPr>
       <w:sz w:val="16"/>
@@ -13533,8 +13036,8 @@
   </w:style>
   <w:style w:type="paragraph" w:customStyle="1" w:styleId="TitelCertificate">
     <w:name w:val="Titel Certificate"/>
-    <w:basedOn w:val="Normal"/>
-    <w:next w:val="Normal"/>
+    <w:basedOn w:val="Standard"/>
+    <w:next w:val="Standard"/>
     <w:rsid w:val="006E4C03"/>
     <w:pPr>
       <w:spacing w:line="510" w:lineRule="atLeast"/>
@@ -13559,7 +13062,7 @@
   </w:style>
   <w:style w:type="paragraph" w:customStyle="1" w:styleId="Page">
     <w:name w:val="Page"/>
-    <w:basedOn w:val="Normal"/>
+    <w:basedOn w:val="Standard"/>
     <w:link w:val="PageChar"/>
     <w:rsid w:val="0032754B"/>
     <w:pPr>
@@ -13583,7 +13086,7 @@
   </w:style>
   <w:style w:type="paragraph" w:customStyle="1" w:styleId="CityDateSecondPage">
     <w:name w:val="CityDateSecondPage"/>
-    <w:basedOn w:val="Normal"/>
+    <w:basedOn w:val="Standard"/>
     <w:rsid w:val="00CD1555"/>
     <w:pPr>
       <w:spacing w:before="480"/>
@@ -13595,7 +13098,7 @@
   </w:style>
   <w:style w:type="paragraph" w:customStyle="1" w:styleId="DocType">
     <w:name w:val="DocType"/>
-    <w:basedOn w:val="Normal"/>
+    <w:basedOn w:val="Standard"/>
     <w:rsid w:val="00CD1555"/>
     <w:pPr>
       <w:spacing w:line="192" w:lineRule="atLeast"/>
@@ -13612,9 +13115,9 @@
       <w:i/>
     </w:rPr>
   </w:style>
-  <w:style w:type="table" w:styleId="TableColorful3">
+  <w:style w:type="table" w:styleId="TabelleFarbig3">
     <w:name w:val="Table Colorful 3"/>
-    <w:basedOn w:val="TableNormal"/>
+    <w:basedOn w:val="NormaleTabelle"/>
     <w:rsid w:val="006E4C03"/>
     <w:pPr>
       <w:adjustRightInd w:val="0"/>
@@ -13622,7 +13125,6 @@
       <w:spacing w:line="255" w:lineRule="atLeast"/>
     </w:pPr>
     <w:tblPr>
-      <w:tblInd w:w="0" w:type="dxa"/>
       <w:tblBorders>
         <w:top w:val="single" w:sz="18" w:space="0" w:color="000000"/>
         <w:left w:val="single" w:sz="18" w:space="0" w:color="000000"/>
@@ -13630,12 +13132,6 @@
         <w:right w:val="single" w:sz="18" w:space="0" w:color="000000"/>
         <w:insideH w:val="single" w:sz="6" w:space="0" w:color="C0C0C0"/>
       </w:tblBorders>
-      <w:tblCellMar>
-        <w:top w:w="0" w:type="dxa"/>
-        <w:left w:w="108" w:type="dxa"/>
-        <w:bottom w:w="0" w:type="dxa"/>
-        <w:right w:w="108" w:type="dxa"/>
-      </w:tblCellMar>
     </w:tblPr>
     <w:tcPr>
       <w:shd w:val="pct25" w:color="008080" w:fill="FFFFFF"/>
@@ -13679,9 +13175,9 @@
       </w:tcPr>
     </w:tblStylePr>
   </w:style>
-  <w:style w:type="table" w:styleId="TableGrid1">
+  <w:style w:type="table" w:styleId="TabelleRaster1">
     <w:name w:val="Table Grid 1"/>
-    <w:basedOn w:val="TableNormal"/>
+    <w:basedOn w:val="NormaleTabelle"/>
     <w:rsid w:val="006E4C03"/>
     <w:pPr>
       <w:adjustRightInd w:val="0"/>
@@ -13689,7 +13185,6 @@
       <w:spacing w:line="255" w:lineRule="atLeast"/>
     </w:pPr>
     <w:tblPr>
-      <w:tblInd w:w="0" w:type="dxa"/>
       <w:tblBorders>
         <w:top w:val="single" w:sz="6" w:space="0" w:color="000000"/>
         <w:left w:val="single" w:sz="6" w:space="0" w:color="000000"/>
@@ -13698,12 +13193,6 @@
         <w:insideH w:val="single" w:sz="6" w:space="0" w:color="000000"/>
         <w:insideV w:val="single" w:sz="6" w:space="0" w:color="000000"/>
       </w:tblBorders>
-      <w:tblCellMar>
-        <w:top w:w="0" w:type="dxa"/>
-        <w:left w:w="108" w:type="dxa"/>
-        <w:bottom w:w="0" w:type="dxa"/>
-        <w:right w:w="108" w:type="dxa"/>
-      </w:tblCellMar>
     </w:tblPr>
     <w:tcPr>
       <w:shd w:val="clear" w:color="auto" w:fill="auto"/>
@@ -13735,9 +13224,9 @@
       </w:tcPr>
     </w:tblStylePr>
   </w:style>
-  <w:style w:type="table" w:styleId="TableList6">
+  <w:style w:type="table" w:styleId="TabelleListe6">
     <w:name w:val="Table List 6"/>
-    <w:basedOn w:val="TableNormal"/>
+    <w:basedOn w:val="NormaleTabelle"/>
     <w:rsid w:val="006E4C03"/>
     <w:pPr>
       <w:adjustRightInd w:val="0"/>
@@ -13746,19 +13235,12 @@
     </w:pPr>
     <w:tblPr>
       <w:tblStyleRowBandSize w:val="1"/>
-      <w:tblInd w:w="0" w:type="dxa"/>
       <w:tblBorders>
         <w:top w:val="single" w:sz="6" w:space="0" w:color="000000"/>
         <w:left w:val="single" w:sz="6" w:space="0" w:color="000000"/>
         <w:bottom w:val="single" w:sz="6" w:space="0" w:color="000000"/>
         <w:right w:val="single" w:sz="6" w:space="0" w:color="000000"/>
       </w:tblBorders>
-      <w:tblCellMar>
-        <w:top w:w="0" w:type="dxa"/>
-        <w:left w:w="108" w:type="dxa"/>
-        <w:bottom w:w="0" w:type="dxa"/>
-        <w:right w:w="108" w:type="dxa"/>
-      </w:tblCellMar>
     </w:tblPr>
     <w:tcPr>
       <w:shd w:val="pct50" w:color="000000" w:fill="FFFFFF"/>
@@ -13815,7 +13297,7 @@
   </w:style>
   <w:style w:type="paragraph" w:customStyle="1" w:styleId="Formatvorlageberschrift1Verdana11pt">
     <w:name w:val="Formatvorlage Überschrift 1 + Verdana 11 pt"/>
-    <w:basedOn w:val="Heading1"/>
+    <w:basedOn w:val="berschrift1"/>
     <w:rsid w:val="00B34268"/>
     <w:pPr>
       <w:numPr>
@@ -13834,9 +13316,9 @@
       <w:szCs w:val="22"/>
     </w:rPr>
   </w:style>
-  <w:style w:type="paragraph" w:styleId="ListParagraph">
+  <w:style w:type="paragraph" w:styleId="Listenabsatz">
     <w:name w:val="List Paragraph"/>
-    <w:basedOn w:val="Normal"/>
+    <w:basedOn w:val="Standard"/>
     <w:uiPriority w:val="34"/>
     <w:qFormat/>
     <w:rsid w:val="00875B78"/>
@@ -14134,25 +13616,25 @@
 </file>
 
 <file path=customXml/item1.xml><?xml version="1.0" encoding="utf-8"?>
+<officeatwork xmlns="http://schemas.officeatwork.com/Document">eNp7v3u/jUt+cmlual6JnY1PYl56aWJ6qp2RgampjT6ca6MPVwMA6D4SQg==</officeatwork>
+</file>
+
+<file path=customXml/item2.xml><?xml version="1.0" encoding="utf-8"?>
 <officeatwork xmlns="http://schemas.officeatwork.com/MasterProperties">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</officeatwork>
 </file>
 
-<file path=customXml/item2.xml><?xml version="1.0" encoding="utf-8"?>
-<officeatwork xmlns="http://schemas.officeatwork.com/Document">eNp7v3u/jUt+cmlual6JnY1PYl56aWJ6qp2RgampjT6ca6MPVwMA6D4SQg==</officeatwork>
+<file path=customXml/itemProps1.xml><?xml version="1.0" encoding="utf-8"?>
+<ds:datastoreItem xmlns:ds="http://schemas.openxmlformats.org/officeDocument/2006/customXml" ds:itemID="{AD6095CF-531B-4845-B7B1-40A399642733}">
+  <ds:schemaRefs>
+    <ds:schemaRef ds:uri="http://schemas.officeatwork.com/Document"/>
+  </ds:schemaRefs>
+</ds:datastoreItem>
 </file>
 
-<file path=customXml/itemProps1.xml><?xml version="1.0" encoding="utf-8"?>
+<file path=customXml/itemProps2.xml><?xml version="1.0" encoding="utf-8"?>
 <ds:datastoreItem xmlns:ds="http://schemas.openxmlformats.org/officeDocument/2006/customXml" ds:itemID="{E9BA4A48-951F-4E52-AE11-31F4E441CF50}">
   <ds:schemaRefs>
     <ds:schemaRef ds:uri="http://schemas.officeatwork.com/MasterProperties"/>
   </ds:schemaRefs>
 </ds:datastoreItem>
-</file>
-
-<file path=customXml/itemProps2.xml><?xml version="1.0" encoding="utf-8"?>
-<ds:datastoreItem xmlns:ds="http://schemas.openxmlformats.org/officeDocument/2006/customXml" ds:itemID="{AD6095CF-531B-4845-B7B1-40A399642733}">
-  <ds:schemaRefs>
-    <ds:schemaRef ds:uri="http://schemas.officeatwork.com/Document"/>
-  </ds:schemaRefs>
-</ds:datastoreItem>
 </file>
</xml_diff>

<commit_message>
Prepared all documents for submission
-Added Reporting to PMP
-Transformed the MD to PDF and changed file format in text where mentioned
-Streamlined formatting as much as possible on the Word docs
-Added Zip file that was submitted onto ILIAS
</commit_message>
<xml_diff>
--- a/00_Dokumentation/zwischenabgabe/DRAFT - SysSpec nach Vorlage.docx
+++ b/00_Dokumentation/zwischenabgabe/DRAFT - SysSpec nach Vorlage.docx
@@ -5,12 +5,8 @@
     <w:p>
       <w:pPr>
         <w:sectPr>
-          <w:headerReference w:type="even" r:id="rId9"/>
-          <w:headerReference w:type="default" r:id="rId10"/>
-          <w:footerReference w:type="even" r:id="rId11"/>
-          <w:footerReference w:type="default" r:id="rId12"/>
-          <w:headerReference w:type="first" r:id="rId13"/>
-          <w:footerReference w:type="first" r:id="rId14"/>
+          <w:headerReference w:type="default" r:id="rId9"/>
+          <w:footerReference w:type="default" r:id="rId10"/>
           <w:type w:val="continuous"/>
           <w:pgSz w:w="11906" w:h="16838" w:code="9"/>
           <w:pgMar w:top="2296" w:right="1202" w:bottom="1633" w:left="1899" w:header="567" w:footer="567" w:gutter="0"/>
@@ -79,118 +75,122 @@
       <w:pPr>
         <w:pStyle w:val="Verzeichnis1"/>
         <w:tabs>
-          <w:tab w:val="right" w:leader="dot" w:pos="8080"/>
-        </w:tabs>
-        <w:ind w:left="1701" w:hanging="567"/>
+          <w:tab w:val="left" w:pos="1701"/>
+        </w:tabs>
         <w:rPr>
-          <w:rFonts w:eastAsiaTheme="minorEastAsia" w:cstheme="minorBidi"/>
-          <w:noProof/>
+          <w:rFonts w:ascii="Times New Roman" w:eastAsiaTheme="minorEastAsia" w:hAnsi="Times New Roman"/>
           <w:spacing w:val="0"/>
-          <w:szCs w:val="22"/>
-          <w:lang w:eastAsia="zh-CN"/>
+          <w:sz w:val="21"/>
+          <w:szCs w:val="21"/>
         </w:rPr>
       </w:pPr>
       <w:r>
         <w:rPr>
-          <w:szCs w:val="22"/>
+          <w:rFonts w:ascii="Times New Roman" w:hAnsi="Times New Roman"/>
+          <w:sz w:val="21"/>
+          <w:szCs w:val="21"/>
         </w:rPr>
         <w:fldChar w:fldCharType="begin"/>
       </w:r>
       <w:r>
         <w:rPr>
-          <w:szCs w:val="22"/>
+          <w:rFonts w:ascii="Times New Roman" w:hAnsi="Times New Roman"/>
+          <w:sz w:val="21"/>
+          <w:szCs w:val="21"/>
         </w:rPr>
         <w:instrText xml:space="preserve"> TOC \o "1-3" \h \z \u </w:instrText>
       </w:r>
       <w:r>
         <w:rPr>
-          <w:szCs w:val="22"/>
+          <w:rFonts w:ascii="Times New Roman" w:hAnsi="Times New Roman"/>
+          <w:sz w:val="21"/>
+          <w:szCs w:val="21"/>
         </w:rPr>
         <w:fldChar w:fldCharType="separate"/>
       </w:r>
-      <w:hyperlink w:anchor="_Toc362016966" w:history="1">
+      <w:hyperlink w:anchor="_Toc497676623" w:history="1">
         <w:r>
           <w:rPr>
             <w:rStyle w:val="Hyperlink"/>
-            <w:rFonts w:ascii="Verdana" w:hAnsi="Verdana"/>
-            <w:noProof/>
-            <w:sz w:val="22"/>
-            <w:szCs w:val="22"/>
+            <w:szCs w:val="21"/>
           </w:rPr>
           <w:t>1.</w:t>
         </w:r>
         <w:r>
           <w:rPr>
-            <w:rFonts w:eastAsiaTheme="minorEastAsia" w:cstheme="minorBidi"/>
-            <w:noProof/>
+            <w:rFonts w:ascii="Times New Roman" w:eastAsiaTheme="minorEastAsia" w:hAnsi="Times New Roman"/>
             <w:spacing w:val="0"/>
-            <w:szCs w:val="22"/>
-            <w:lang w:eastAsia="zh-CN"/>
+            <w:sz w:val="21"/>
+            <w:szCs w:val="21"/>
           </w:rPr>
           <w:tab/>
         </w:r>
         <w:r>
           <w:rPr>
             <w:rStyle w:val="Hyperlink"/>
-            <w:rFonts w:ascii="Verdana" w:hAnsi="Verdana"/>
-            <w:noProof/>
-            <w:sz w:val="22"/>
-            <w:szCs w:val="22"/>
+            <w:szCs w:val="21"/>
           </w:rPr>
           <w:t>Systemübersicht</w:t>
         </w:r>
         <w:r>
           <w:rPr>
-            <w:noProof/>
+            <w:rFonts w:ascii="Times New Roman" w:hAnsi="Times New Roman"/>
             <w:webHidden/>
-            <w:szCs w:val="22"/>
+            <w:sz w:val="21"/>
+            <w:szCs w:val="21"/>
           </w:rPr>
           <w:tab/>
         </w:r>
         <w:r>
           <w:rPr>
-            <w:noProof/>
+            <w:rFonts w:ascii="Times New Roman" w:hAnsi="Times New Roman"/>
             <w:webHidden/>
-            <w:szCs w:val="22"/>
+            <w:sz w:val="21"/>
+            <w:szCs w:val="21"/>
           </w:rPr>
           <w:fldChar w:fldCharType="begin"/>
         </w:r>
         <w:r>
           <w:rPr>
-            <w:noProof/>
+            <w:rFonts w:ascii="Times New Roman" w:hAnsi="Times New Roman"/>
             <w:webHidden/>
-            <w:szCs w:val="22"/>
+            <w:sz w:val="21"/>
+            <w:szCs w:val="21"/>
           </w:rPr>
-          <w:instrText xml:space="preserve"> PAGEREF _Toc362016966 \h </w:instrText>
+          <w:instrText xml:space="preserve"> PAGEREF _Toc497676623 \h </w:instrText>
         </w:r>
         <w:r>
           <w:rPr>
-            <w:noProof/>
+            <w:rFonts w:ascii="Times New Roman" w:hAnsi="Times New Roman"/>
             <w:webHidden/>
-            <w:szCs w:val="22"/>
+            <w:sz w:val="21"/>
+            <w:szCs w:val="21"/>
           </w:rPr>
         </w:r>
         <w:r>
           <w:rPr>
-            <w:noProof/>
+            <w:rFonts w:ascii="Times New Roman" w:hAnsi="Times New Roman"/>
             <w:webHidden/>
-            <w:szCs w:val="22"/>
+            <w:sz w:val="21"/>
+            <w:szCs w:val="21"/>
           </w:rPr>
           <w:fldChar w:fldCharType="separate"/>
         </w:r>
         <w:r>
           <w:rPr>
-            <w:noProof/>
+            <w:rFonts w:ascii="Times New Roman" w:hAnsi="Times New Roman"/>
             <w:webHidden/>
-            <w:szCs w:val="22"/>
+            <w:sz w:val="21"/>
+            <w:szCs w:val="21"/>
           </w:rPr>
           <w:t>2</w:t>
         </w:r>
         <w:r>
           <w:rPr>
-            <w:noProof/>
+            <w:rFonts w:ascii="Times New Roman" w:hAnsi="Times New Roman"/>
             <w:webHidden/>
-            <w:szCs w:val="22"/>
+            <w:sz w:val="21"/>
+            <w:szCs w:val="21"/>
           </w:rPr>
           <w:fldChar w:fldCharType="end"/>
         </w:r>
@@ -200,100 +200,98 @@
       <w:pPr>
         <w:pStyle w:val="Verzeichnis1"/>
         <w:tabs>
-          <w:tab w:val="right" w:leader="dot" w:pos="8080"/>
-        </w:tabs>
-        <w:ind w:left="1701" w:hanging="567"/>
+          <w:tab w:val="left" w:pos="1701"/>
+        </w:tabs>
         <w:rPr>
-          <w:rFonts w:eastAsiaTheme="minorEastAsia" w:cstheme="minorBidi"/>
-          <w:noProof/>
+          <w:rFonts w:ascii="Times New Roman" w:eastAsiaTheme="minorEastAsia" w:hAnsi="Times New Roman"/>
           <w:spacing w:val="0"/>
-          <w:szCs w:val="22"/>
-          <w:lang w:eastAsia="zh-CN"/>
+          <w:sz w:val="21"/>
+          <w:szCs w:val="21"/>
         </w:rPr>
       </w:pPr>
-      <w:hyperlink w:anchor="_Toc362016967" w:history="1">
+      <w:hyperlink w:anchor="_Toc497676624" w:history="1">
         <w:r>
           <w:rPr>
             <w:rStyle w:val="Hyperlink"/>
-            <w:rFonts w:ascii="Verdana" w:hAnsi="Verdana"/>
-            <w:noProof/>
-            <w:sz w:val="22"/>
-            <w:szCs w:val="22"/>
+            <w:szCs w:val="21"/>
           </w:rPr>
           <w:t>2.</w:t>
         </w:r>
         <w:r>
           <w:rPr>
-            <w:rFonts w:eastAsiaTheme="minorEastAsia" w:cstheme="minorBidi"/>
-            <w:noProof/>
+            <w:rFonts w:ascii="Times New Roman" w:eastAsiaTheme="minorEastAsia" w:hAnsi="Times New Roman"/>
             <w:spacing w:val="0"/>
-            <w:szCs w:val="22"/>
-            <w:lang w:eastAsia="zh-CN"/>
+            <w:sz w:val="21"/>
+            <w:szCs w:val="21"/>
           </w:rPr>
           <w:tab/>
         </w:r>
         <w:r>
           <w:rPr>
             <w:rStyle w:val="Hyperlink"/>
-            <w:rFonts w:ascii="Verdana" w:hAnsi="Verdana"/>
-            <w:noProof/>
-            <w:sz w:val="22"/>
-            <w:szCs w:val="22"/>
+            <w:szCs w:val="21"/>
           </w:rPr>
           <w:t>Architektur und Designentscheide</w:t>
         </w:r>
         <w:r>
           <w:rPr>
-            <w:noProof/>
+            <w:rFonts w:ascii="Times New Roman" w:hAnsi="Times New Roman"/>
             <w:webHidden/>
-            <w:szCs w:val="22"/>
+            <w:sz w:val="21"/>
+            <w:szCs w:val="21"/>
           </w:rPr>
           <w:tab/>
         </w:r>
         <w:r>
           <w:rPr>
-            <w:noProof/>
+            <w:rFonts w:ascii="Times New Roman" w:hAnsi="Times New Roman"/>
             <w:webHidden/>
-            <w:szCs w:val="22"/>
+            <w:sz w:val="21"/>
+            <w:szCs w:val="21"/>
           </w:rPr>
           <w:fldChar w:fldCharType="begin"/>
         </w:r>
         <w:r>
           <w:rPr>
-            <w:noProof/>
+            <w:rFonts w:ascii="Times New Roman" w:hAnsi="Times New Roman"/>
             <w:webHidden/>
-            <w:szCs w:val="22"/>
+            <w:sz w:val="21"/>
+            <w:szCs w:val="21"/>
           </w:rPr>
-          <w:instrText xml:space="preserve"> PAGEREF _Toc362016967 \h </w:instrText>
+          <w:instrText xml:space="preserve"> PAGEREF _Toc497676624 \h </w:instrText>
         </w:r>
         <w:r>
           <w:rPr>
-            <w:noProof/>
+            <w:rFonts w:ascii="Times New Roman" w:hAnsi="Times New Roman"/>
             <w:webHidden/>
-            <w:szCs w:val="22"/>
+            <w:sz w:val="21"/>
+            <w:szCs w:val="21"/>
           </w:rPr>
         </w:r>
         <w:r>
           <w:rPr>
-            <w:noProof/>
+            <w:rFonts w:ascii="Times New Roman" w:hAnsi="Times New Roman"/>
             <w:webHidden/>
-            <w:szCs w:val="22"/>
+            <w:sz w:val="21"/>
+            <w:szCs w:val="21"/>
           </w:rPr>
           <w:fldChar w:fldCharType="separate"/>
         </w:r>
         <w:r>
           <w:rPr>
-            <w:noProof/>
+            <w:rFonts w:ascii="Times New Roman" w:hAnsi="Times New Roman"/>
             <w:webHidden/>
-            <w:szCs w:val="22"/>
+            <w:sz w:val="21"/>
+            <w:szCs w:val="21"/>
           </w:rPr>
           <w:t>4</w:t>
         </w:r>
         <w:r>
           <w:rPr>
-            <w:noProof/>
+            <w:rFonts w:ascii="Times New Roman" w:hAnsi="Times New Roman"/>
             <w:webHidden/>
-            <w:szCs w:val="22"/>
+            <w:sz w:val="21"/>
+            <w:szCs w:val="21"/>
           </w:rPr>
           <w:fldChar w:fldCharType="end"/>
         </w:r>
@@ -303,100 +301,100 @@
       <w:pPr>
         <w:pStyle w:val="Verzeichnis2"/>
         <w:tabs>
-          <w:tab w:val="right" w:leader="dot" w:pos="8080"/>
-        </w:tabs>
-        <w:ind w:left="1701"/>
+          <w:tab w:val="left" w:pos="1743"/>
+        </w:tabs>
         <w:rPr>
-          <w:rFonts w:eastAsiaTheme="minorEastAsia" w:cstheme="minorBidi"/>
-          <w:noProof/>
+          <w:rFonts w:ascii="Times New Roman" w:eastAsiaTheme="minorEastAsia" w:hAnsi="Times New Roman" w:cs="Times New Roman"/>
           <w:spacing w:val="0"/>
-          <w:szCs w:val="22"/>
-          <w:lang w:eastAsia="zh-CN"/>
+          <w:sz w:val="21"/>
+          <w:szCs w:val="21"/>
         </w:rPr>
       </w:pPr>
-      <w:hyperlink w:anchor="_Toc362016968" w:history="1">
+      <w:hyperlink w:anchor="_Toc497676625" w:history="1">
         <w:r>
           <w:rPr>
             <w:rStyle w:val="Hyperlink"/>
-            <w:rFonts w:ascii="Verdana" w:hAnsi="Verdana"/>
-            <w:noProof/>
-            <w:sz w:val="22"/>
-            <w:szCs w:val="22"/>
+            <w:rFonts w:cs="Times New Roman"/>
+            <w:szCs w:val="21"/>
           </w:rPr>
           <w:t>2.1.</w:t>
         </w:r>
         <w:r>
           <w:rPr>
-            <w:rFonts w:eastAsiaTheme="minorEastAsia" w:cstheme="minorBidi"/>
-            <w:noProof/>
+            <w:rFonts w:ascii="Times New Roman" w:eastAsiaTheme="minorEastAsia" w:hAnsi="Times New Roman" w:cs="Times New Roman"/>
             <w:spacing w:val="0"/>
-            <w:szCs w:val="22"/>
-            <w:lang w:eastAsia="zh-CN"/>
+            <w:sz w:val="21"/>
+            <w:szCs w:val="21"/>
           </w:rPr>
           <w:tab/>
         </w:r>
         <w:r>
           <w:rPr>
             <w:rStyle w:val="Hyperlink"/>
-            <w:rFonts w:ascii="Verdana" w:hAnsi="Verdana" w:cs="Tahoma"/>
-            <w:noProof/>
-            <w:sz w:val="22"/>
-            <w:szCs w:val="22"/>
+            <w:rFonts w:cs="Times New Roman"/>
+            <w:szCs w:val="21"/>
           </w:rPr>
           <w:t>Modell(e) und Sichten</w:t>
         </w:r>
         <w:r>
           <w:rPr>
-            <w:noProof/>
+            <w:rFonts w:ascii="Times New Roman" w:hAnsi="Times New Roman" w:cs="Times New Roman"/>
             <w:webHidden/>
-            <w:szCs w:val="22"/>
+            <w:sz w:val="21"/>
+            <w:szCs w:val="21"/>
           </w:rPr>
           <w:tab/>
         </w:r>
         <w:r>
           <w:rPr>
-            <w:noProof/>
+            <w:rFonts w:ascii="Times New Roman" w:hAnsi="Times New Roman" w:cs="Times New Roman"/>
             <w:webHidden/>
-            <w:szCs w:val="22"/>
+            <w:sz w:val="21"/>
+            <w:szCs w:val="21"/>
           </w:rPr>
           <w:fldChar w:fldCharType="begin"/>
         </w:r>
         <w:r>
           <w:rPr>
-            <w:noProof/>
+            <w:rFonts w:ascii="Times New Roman" w:hAnsi="Times New Roman" w:cs="Times New Roman"/>
             <w:webHidden/>
-            <w:szCs w:val="22"/>
+            <w:sz w:val="21"/>
+            <w:szCs w:val="21"/>
           </w:rPr>
-          <w:instrText xml:space="preserve"> PAGEREF _Toc362016968 \h </w:instrText>
+          <w:instrText xml:space="preserve"> PAGEREF _Toc497676625 \h </w:instrText>
         </w:r>
         <w:r>
           <w:rPr>
-            <w:noProof/>
+            <w:rFonts w:ascii="Times New Roman" w:hAnsi="Times New Roman" w:cs="Times New Roman"/>
             <w:webHidden/>
-            <w:szCs w:val="22"/>
+            <w:sz w:val="21"/>
+            <w:szCs w:val="21"/>
           </w:rPr>
         </w:r>
         <w:r>
           <w:rPr>
-            <w:noProof/>
+            <w:rFonts w:ascii="Times New Roman" w:hAnsi="Times New Roman" w:cs="Times New Roman"/>
             <w:webHidden/>
-            <w:szCs w:val="22"/>
+            <w:sz w:val="21"/>
+            <w:szCs w:val="21"/>
           </w:rPr>
           <w:fldChar w:fldCharType="separate"/>
         </w:r>
         <w:r>
           <w:rPr>
-            <w:noProof/>
+            <w:rFonts w:ascii="Times New Roman" w:hAnsi="Times New Roman" w:cs="Times New Roman"/>
             <w:webHidden/>
-            <w:szCs w:val="22"/>
+            <w:sz w:val="21"/>
+            <w:szCs w:val="21"/>
           </w:rPr>
           <w:t>4</w:t>
         </w:r>
         <w:r>
           <w:rPr>
-            <w:noProof/>
+            <w:rFonts w:ascii="Times New Roman" w:hAnsi="Times New Roman" w:cs="Times New Roman"/>
             <w:webHidden/>
-            <w:szCs w:val="22"/>
+            <w:sz w:val="21"/>
+            <w:szCs w:val="21"/>
           </w:rPr>
           <w:fldChar w:fldCharType="end"/>
         </w:r>
@@ -404,105 +402,100 @@
     </w:p>
     <w:p>
       <w:pPr>
-        <w:pStyle w:val="Verzeichnis2"/>
-        <w:tabs>
-          <w:tab w:val="right" w:leader="dot" w:pos="8080"/>
-        </w:tabs>
-        <w:ind w:left="1701"/>
+        <w:pStyle w:val="Verzeichnis3"/>
+        <w:tabs>
+          <w:tab w:val="left" w:pos="2038"/>
+        </w:tabs>
         <w:rPr>
-          <w:rFonts w:eastAsiaTheme="minorEastAsia" w:cstheme="minorBidi"/>
-          <w:noProof/>
+          <w:rFonts w:ascii="Times New Roman" w:eastAsiaTheme="minorEastAsia" w:hAnsi="Times New Roman"/>
           <w:spacing w:val="0"/>
-          <w:szCs w:val="22"/>
-          <w:lang w:eastAsia="zh-CN"/>
+          <w:sz w:val="21"/>
+          <w:szCs w:val="21"/>
         </w:rPr>
       </w:pPr>
-      <w:hyperlink w:anchor="_Toc362016969" w:history="1">
+      <w:hyperlink w:anchor="_Toc497676626" w:history="1">
         <w:r>
           <w:rPr>
             <w:rStyle w:val="Hyperlink"/>
-            <w:rFonts w:ascii="Verdana" w:hAnsi="Verdana"/>
-            <w:noProof/>
-            <w:sz w:val="22"/>
-            <w:szCs w:val="22"/>
+            <w:szCs w:val="21"/>
           </w:rPr>
-          <w:t>2.2.</w:t>
+          <w:t>2.1.1.</w:t>
         </w:r>
         <w:r>
           <w:rPr>
-            <w:rFonts w:eastAsiaTheme="minorEastAsia" w:cstheme="minorBidi"/>
-            <w:noProof/>
+            <w:rFonts w:ascii="Times New Roman" w:eastAsiaTheme="minorEastAsia" w:hAnsi="Times New Roman"/>
             <w:spacing w:val="0"/>
-            <w:szCs w:val="22"/>
-            <w:lang w:eastAsia="zh-CN"/>
+            <w:sz w:val="21"/>
+            <w:szCs w:val="21"/>
           </w:rPr>
           <w:tab/>
         </w:r>
         <w:r>
           <w:rPr>
             <w:rStyle w:val="Hyperlink"/>
-            <w:rFonts w:ascii="Verdana" w:hAnsi="Verdana" w:cs="Tahoma"/>
-            <w:noProof/>
-            <w:sz w:val="22"/>
-            <w:szCs w:val="22"/>
+            <w:szCs w:val="21"/>
           </w:rPr>
-          <w:t>Daten (Mengengerüst &amp; Strukturen)</w:t>
+          <w:t>Paketdiagramm</w:t>
         </w:r>
         <w:r>
           <w:rPr>
-            <w:noProof/>
+            <w:rFonts w:ascii="Times New Roman" w:hAnsi="Times New Roman"/>
             <w:webHidden/>
-            <w:szCs w:val="22"/>
+            <w:sz w:val="21"/>
+            <w:szCs w:val="21"/>
           </w:rPr>
           <w:tab/>
         </w:r>
         <w:r>
           <w:rPr>
-            <w:noProof/>
+            <w:rFonts w:ascii="Times New Roman" w:hAnsi="Times New Roman"/>
             <w:webHidden/>
-            <w:szCs w:val="22"/>
+            <w:sz w:val="21"/>
+            <w:szCs w:val="21"/>
           </w:rPr>
           <w:fldChar w:fldCharType="begin"/>
         </w:r>
         <w:r>
           <w:rPr>
-            <w:noProof/>
+            <w:rFonts w:ascii="Times New Roman" w:hAnsi="Times New Roman"/>
             <w:webHidden/>
-            <w:szCs w:val="22"/>
+            <w:sz w:val="21"/>
+            <w:szCs w:val="21"/>
           </w:rPr>
-          <w:instrText xml:space="preserve"> PAGEREF _Toc362016969 \h </w:instrText>
+          <w:instrText xml:space="preserve"> PAGEREF _Toc497676626 \h </w:instrText>
         </w:r>
         <w:r>
           <w:rPr>
-            <w:noProof/>
+            <w:rFonts w:ascii="Times New Roman" w:hAnsi="Times New Roman"/>
             <w:webHidden/>
-            <w:szCs w:val="22"/>
+            <w:sz w:val="21"/>
+            <w:szCs w:val="21"/>
           </w:rPr>
         </w:r>
         <w:r>
           <w:rPr>
-            <w:noProof/>
+            <w:rFonts w:ascii="Times New Roman" w:hAnsi="Times New Roman"/>
             <w:webHidden/>
-            <w:szCs w:val="22"/>
+            <w:sz w:val="21"/>
+            <w:szCs w:val="21"/>
           </w:rPr>
           <w:fldChar w:fldCharType="separate"/>
         </w:r>
         <w:r>
           <w:rPr>
-            <w:b/>
-            <w:bCs/>
-            <w:noProof/>
+            <w:rFonts w:ascii="Times New Roman" w:hAnsi="Times New Roman"/>
             <w:webHidden/>
-            <w:szCs w:val="22"/>
-            <w:lang w:val="en-US"/>
+            <w:sz w:val="21"/>
+            <w:szCs w:val="21"/>
           </w:rPr>
-          <w:t>Error! Bookmark not defined.</w:t>
+          <w:t>4</w:t>
         </w:r>
         <w:r>
           <w:rPr>
-            <w:noProof/>
+            <w:rFonts w:ascii="Times New Roman" w:hAnsi="Times New Roman"/>
             <w:webHidden/>
-            <w:szCs w:val="22"/>
+            <w:sz w:val="21"/>
+            <w:szCs w:val="21"/>
           </w:rPr>
           <w:fldChar w:fldCharType="end"/>
         </w:r>
@@ -512,100 +505,100 @@
       <w:pPr>
         <w:pStyle w:val="Verzeichnis2"/>
         <w:tabs>
-          <w:tab w:val="right" w:leader="dot" w:pos="8080"/>
-        </w:tabs>
-        <w:ind w:left="1701"/>
+          <w:tab w:val="left" w:pos="1743"/>
+        </w:tabs>
         <w:rPr>
-          <w:rFonts w:eastAsiaTheme="minorEastAsia" w:cstheme="minorBidi"/>
-          <w:noProof/>
+          <w:rFonts w:ascii="Times New Roman" w:eastAsiaTheme="minorEastAsia" w:hAnsi="Times New Roman" w:cs="Times New Roman"/>
           <w:spacing w:val="0"/>
-          <w:szCs w:val="22"/>
-          <w:lang w:eastAsia="zh-CN"/>
+          <w:sz w:val="21"/>
+          <w:szCs w:val="21"/>
         </w:rPr>
       </w:pPr>
-      <w:hyperlink w:anchor="_Toc362016970" w:history="1">
+      <w:hyperlink w:anchor="_Toc497676627" w:history="1">
         <w:r>
           <w:rPr>
             <w:rStyle w:val="Hyperlink"/>
-            <w:rFonts w:ascii="Verdana" w:hAnsi="Verdana"/>
-            <w:noProof/>
-            <w:sz w:val="22"/>
-            <w:szCs w:val="22"/>
+            <w:rFonts w:cs="Times New Roman"/>
+            <w:szCs w:val="21"/>
           </w:rPr>
-          <w:t>2.3.</w:t>
+          <w:t>2.2.</w:t>
         </w:r>
         <w:r>
           <w:rPr>
-            <w:rFonts w:eastAsiaTheme="minorEastAsia" w:cstheme="minorBidi"/>
-            <w:noProof/>
+            <w:rFonts w:ascii="Times New Roman" w:eastAsiaTheme="minorEastAsia" w:hAnsi="Times New Roman" w:cs="Times New Roman"/>
             <w:spacing w:val="0"/>
-            <w:szCs w:val="22"/>
-            <w:lang w:eastAsia="zh-CN"/>
+            <w:sz w:val="21"/>
+            <w:szCs w:val="21"/>
           </w:rPr>
           <w:tab/>
         </w:r>
         <w:r>
           <w:rPr>
             <w:rStyle w:val="Hyperlink"/>
-            <w:rFonts w:ascii="Verdana" w:hAnsi="Verdana" w:cs="Tahoma"/>
-            <w:noProof/>
-            <w:sz w:val="22"/>
-            <w:szCs w:val="22"/>
+            <w:rFonts w:cs="Times New Roman"/>
+            <w:szCs w:val="21"/>
           </w:rPr>
           <w:t>Entwurfsentscheide</w:t>
         </w:r>
         <w:r>
           <w:rPr>
-            <w:noProof/>
+            <w:rFonts w:ascii="Times New Roman" w:hAnsi="Times New Roman" w:cs="Times New Roman"/>
             <w:webHidden/>
-            <w:szCs w:val="22"/>
+            <w:sz w:val="21"/>
+            <w:szCs w:val="21"/>
           </w:rPr>
           <w:tab/>
         </w:r>
         <w:r>
           <w:rPr>
-            <w:noProof/>
+            <w:rFonts w:ascii="Times New Roman" w:hAnsi="Times New Roman" w:cs="Times New Roman"/>
             <w:webHidden/>
-            <w:szCs w:val="22"/>
+            <w:sz w:val="21"/>
+            <w:szCs w:val="21"/>
           </w:rPr>
           <w:fldChar w:fldCharType="begin"/>
         </w:r>
         <w:r>
           <w:rPr>
-            <w:noProof/>
+            <w:rFonts w:ascii="Times New Roman" w:hAnsi="Times New Roman" w:cs="Times New Roman"/>
             <w:webHidden/>
-            <w:szCs w:val="22"/>
+            <w:sz w:val="21"/>
+            <w:szCs w:val="21"/>
           </w:rPr>
-          <w:instrText xml:space="preserve"> PAGEREF _Toc362016970 \h </w:instrText>
+          <w:instrText xml:space="preserve"> PAGEREF _Toc497676627 \h </w:instrText>
         </w:r>
         <w:r>
           <w:rPr>
-            <w:noProof/>
+            <w:rFonts w:ascii="Times New Roman" w:hAnsi="Times New Roman" w:cs="Times New Roman"/>
             <w:webHidden/>
-            <w:szCs w:val="22"/>
+            <w:sz w:val="21"/>
+            <w:szCs w:val="21"/>
           </w:rPr>
         </w:r>
         <w:r>
           <w:rPr>
-            <w:noProof/>
+            <w:rFonts w:ascii="Times New Roman" w:hAnsi="Times New Roman" w:cs="Times New Roman"/>
             <w:webHidden/>
-            <w:szCs w:val="22"/>
+            <w:sz w:val="21"/>
+            <w:szCs w:val="21"/>
           </w:rPr>
           <w:fldChar w:fldCharType="separate"/>
         </w:r>
         <w:r>
           <w:rPr>
-            <w:noProof/>
+            <w:rFonts w:ascii="Times New Roman" w:hAnsi="Times New Roman" w:cs="Times New Roman"/>
             <w:webHidden/>
-            <w:szCs w:val="22"/>
+            <w:sz w:val="21"/>
+            <w:szCs w:val="21"/>
           </w:rPr>
           <w:t>4</w:t>
         </w:r>
         <w:r>
           <w:rPr>
-            <w:noProof/>
+            <w:rFonts w:ascii="Times New Roman" w:hAnsi="Times New Roman" w:cs="Times New Roman"/>
             <w:webHidden/>
-            <w:szCs w:val="22"/>
+            <w:sz w:val="21"/>
+            <w:szCs w:val="21"/>
           </w:rPr>
           <w:fldChar w:fldCharType="end"/>
         </w:r>
@@ -613,102 +606,100 @@
     </w:p>
     <w:p>
       <w:pPr>
-        <w:pStyle w:val="Verzeichnis1"/>
-        <w:tabs>
-          <w:tab w:val="right" w:leader="dot" w:pos="8080"/>
-        </w:tabs>
-        <w:ind w:left="1701" w:hanging="567"/>
+        <w:pStyle w:val="Verzeichnis3"/>
+        <w:tabs>
+          <w:tab w:val="left" w:pos="2038"/>
+        </w:tabs>
         <w:rPr>
-          <w:rFonts w:eastAsiaTheme="minorEastAsia" w:cstheme="minorBidi"/>
-          <w:noProof/>
+          <w:rFonts w:ascii="Times New Roman" w:eastAsiaTheme="minorEastAsia" w:hAnsi="Times New Roman"/>
           <w:spacing w:val="0"/>
-          <w:szCs w:val="22"/>
-          <w:lang w:eastAsia="zh-CN"/>
+          <w:sz w:val="21"/>
+          <w:szCs w:val="21"/>
         </w:rPr>
       </w:pPr>
-      <w:hyperlink w:anchor="_Toc362016971" w:history="1">
+      <w:hyperlink w:anchor="_Toc497676628" w:history="1">
         <w:r>
           <w:rPr>
             <w:rStyle w:val="Hyperlink"/>
-            <w:rFonts w:ascii="Verdana" w:hAnsi="Verdana"/>
-            <w:noProof/>
-            <w:sz w:val="22"/>
-            <w:szCs w:val="22"/>
+            <w:szCs w:val="21"/>
           </w:rPr>
-          <w:t>3.</w:t>
+          <w:t>2.2.1.</w:t>
         </w:r>
         <w:r>
           <w:rPr>
-            <w:rFonts w:eastAsiaTheme="minorEastAsia" w:cstheme="minorBidi"/>
-            <w:noProof/>
+            <w:rFonts w:ascii="Times New Roman" w:eastAsiaTheme="minorEastAsia" w:hAnsi="Times New Roman"/>
             <w:spacing w:val="0"/>
-            <w:szCs w:val="22"/>
-            <w:lang w:eastAsia="zh-CN"/>
+            <w:sz w:val="21"/>
+            <w:szCs w:val="21"/>
           </w:rPr>
           <w:tab/>
         </w:r>
         <w:r>
           <w:rPr>
             <w:rStyle w:val="Hyperlink"/>
-            <w:rFonts w:ascii="Verdana" w:hAnsi="Verdana"/>
-            <w:noProof/>
-            <w:sz w:val="22"/>
-            <w:szCs w:val="22"/>
+            <w:szCs w:val="21"/>
           </w:rPr>
-          <w:t>Schnittstellen</w:t>
+          <w:t>Strategie-Pattern, Singleton-Pattern und Fabrikmethode</w:t>
         </w:r>
         <w:r>
           <w:rPr>
-            <w:noProof/>
+            <w:rFonts w:ascii="Times New Roman" w:hAnsi="Times New Roman"/>
             <w:webHidden/>
-            <w:szCs w:val="22"/>
+            <w:sz w:val="21"/>
+            <w:szCs w:val="21"/>
           </w:rPr>
           <w:tab/>
         </w:r>
         <w:r>
           <w:rPr>
-            <w:noProof/>
+            <w:rFonts w:ascii="Times New Roman" w:hAnsi="Times New Roman"/>
             <w:webHidden/>
-            <w:szCs w:val="22"/>
+            <w:sz w:val="21"/>
+            <w:szCs w:val="21"/>
           </w:rPr>
           <w:fldChar w:fldCharType="begin"/>
         </w:r>
         <w:r>
           <w:rPr>
-            <w:noProof/>
+            <w:rFonts w:ascii="Times New Roman" w:hAnsi="Times New Roman"/>
             <w:webHidden/>
-            <w:szCs w:val="22"/>
+            <w:sz w:val="21"/>
+            <w:szCs w:val="21"/>
           </w:rPr>
-          <w:instrText xml:space="preserve"> PAGEREF _Toc362016971 \h </w:instrText>
+          <w:instrText xml:space="preserve"> PAGEREF _Toc497676628 \h </w:instrText>
         </w:r>
         <w:r>
           <w:rPr>
-            <w:noProof/>
+            <w:rFonts w:ascii="Times New Roman" w:hAnsi="Times New Roman"/>
             <w:webHidden/>
-            <w:szCs w:val="22"/>
+            <w:sz w:val="21"/>
+            <w:szCs w:val="21"/>
           </w:rPr>
         </w:r>
         <w:r>
           <w:rPr>
-            <w:noProof/>
+            <w:rFonts w:ascii="Times New Roman" w:hAnsi="Times New Roman"/>
             <w:webHidden/>
-            <w:szCs w:val="22"/>
+            <w:sz w:val="21"/>
+            <w:szCs w:val="21"/>
           </w:rPr>
           <w:fldChar w:fldCharType="separate"/>
         </w:r>
         <w:r>
           <w:rPr>
-            <w:noProof/>
+            <w:rFonts w:ascii="Times New Roman" w:hAnsi="Times New Roman"/>
             <w:webHidden/>
-            <w:szCs w:val="22"/>
+            <w:sz w:val="21"/>
+            <w:szCs w:val="21"/>
           </w:rPr>
-          <w:t>5</w:t>
+          <w:t>4</w:t>
         </w:r>
         <w:r>
           <w:rPr>
-            <w:noProof/>
+            <w:rFonts w:ascii="Times New Roman" w:hAnsi="Times New Roman"/>
             <w:webHidden/>
-            <w:szCs w:val="22"/>
+            <w:sz w:val="21"/>
+            <w:szCs w:val="21"/>
           </w:rPr>
           <w:fldChar w:fldCharType="end"/>
         </w:r>
@@ -716,102 +707,100 @@
     </w:p>
     <w:p>
       <w:pPr>
-        <w:pStyle w:val="Verzeichnis2"/>
-        <w:tabs>
-          <w:tab w:val="right" w:leader="dot" w:pos="8080"/>
-        </w:tabs>
-        <w:ind w:left="1701"/>
+        <w:pStyle w:val="Verzeichnis3"/>
+        <w:tabs>
+          <w:tab w:val="left" w:pos="2038"/>
+        </w:tabs>
         <w:rPr>
-          <w:rFonts w:eastAsiaTheme="minorEastAsia" w:cstheme="minorBidi"/>
-          <w:noProof/>
+          <w:rFonts w:ascii="Times New Roman" w:eastAsiaTheme="minorEastAsia" w:hAnsi="Times New Roman"/>
           <w:spacing w:val="0"/>
-          <w:szCs w:val="22"/>
-          <w:lang w:eastAsia="zh-CN"/>
+          <w:sz w:val="21"/>
+          <w:szCs w:val="21"/>
         </w:rPr>
       </w:pPr>
-      <w:hyperlink w:anchor="_Toc362016972" w:history="1">
+      <w:hyperlink w:anchor="_Toc497676629" w:history="1">
         <w:r>
           <w:rPr>
             <w:rStyle w:val="Hyperlink"/>
-            <w:rFonts w:ascii="Verdana" w:hAnsi="Verdana"/>
-            <w:noProof/>
-            <w:sz w:val="22"/>
-            <w:szCs w:val="22"/>
+            <w:szCs w:val="21"/>
           </w:rPr>
-          <w:t>3.1.</w:t>
+          <w:t>2.2.2.</w:t>
         </w:r>
         <w:r>
           <w:rPr>
-            <w:rFonts w:eastAsiaTheme="minorEastAsia" w:cstheme="minorBidi"/>
-            <w:noProof/>
+            <w:rFonts w:ascii="Times New Roman" w:eastAsiaTheme="minorEastAsia" w:hAnsi="Times New Roman"/>
             <w:spacing w:val="0"/>
-            <w:szCs w:val="22"/>
-            <w:lang w:eastAsia="zh-CN"/>
+            <w:sz w:val="21"/>
+            <w:szCs w:val="21"/>
           </w:rPr>
           <w:tab/>
         </w:r>
         <w:r>
           <w:rPr>
             <w:rStyle w:val="Hyperlink"/>
-            <w:rFonts w:ascii="Verdana" w:hAnsi="Verdana" w:cs="Tahoma"/>
-            <w:noProof/>
-            <w:sz w:val="22"/>
-            <w:szCs w:val="22"/>
+            <w:szCs w:val="21"/>
           </w:rPr>
-          <w:t>Externe Schnittstellen</w:t>
+          <w:t>Adapter-Pattern</w:t>
         </w:r>
         <w:r>
           <w:rPr>
-            <w:noProof/>
+            <w:rFonts w:ascii="Times New Roman" w:hAnsi="Times New Roman"/>
             <w:webHidden/>
-            <w:szCs w:val="22"/>
+            <w:sz w:val="21"/>
+            <w:szCs w:val="21"/>
           </w:rPr>
           <w:tab/>
         </w:r>
         <w:r>
           <w:rPr>
-            <w:noProof/>
+            <w:rFonts w:ascii="Times New Roman" w:hAnsi="Times New Roman"/>
             <w:webHidden/>
-            <w:szCs w:val="22"/>
+            <w:sz w:val="21"/>
+            <w:szCs w:val="21"/>
           </w:rPr>
           <w:fldChar w:fldCharType="begin"/>
         </w:r>
         <w:r>
           <w:rPr>
-            <w:noProof/>
+            <w:rFonts w:ascii="Times New Roman" w:hAnsi="Times New Roman"/>
             <w:webHidden/>
-            <w:szCs w:val="22"/>
+            <w:sz w:val="21"/>
+            <w:szCs w:val="21"/>
           </w:rPr>
-          <w:instrText xml:space="preserve"> PAGEREF _Toc362016972 \h </w:instrText>
+          <w:instrText xml:space="preserve"> PAGEREF _Toc497676629 \h </w:instrText>
         </w:r>
         <w:r>
           <w:rPr>
-            <w:noProof/>
+            <w:rFonts w:ascii="Times New Roman" w:hAnsi="Times New Roman"/>
             <w:webHidden/>
-            <w:szCs w:val="22"/>
+            <w:sz w:val="21"/>
+            <w:szCs w:val="21"/>
           </w:rPr>
         </w:r>
         <w:r>
           <w:rPr>
-            <w:noProof/>
+            <w:rFonts w:ascii="Times New Roman" w:hAnsi="Times New Roman"/>
             <w:webHidden/>
-            <w:szCs w:val="22"/>
+            <w:sz w:val="21"/>
+            <w:szCs w:val="21"/>
           </w:rPr>
           <w:fldChar w:fldCharType="separate"/>
         </w:r>
         <w:r>
           <w:rPr>
-            <w:noProof/>
+            <w:rFonts w:ascii="Times New Roman" w:hAnsi="Times New Roman"/>
             <w:webHidden/>
-            <w:szCs w:val="22"/>
+            <w:sz w:val="21"/>
+            <w:szCs w:val="21"/>
           </w:rPr>
-          <w:t>5</w:t>
+          <w:t>4</w:t>
         </w:r>
         <w:r>
           <w:rPr>
-            <w:noProof/>
+            <w:rFonts w:ascii="Times New Roman" w:hAnsi="Times New Roman"/>
             <w:webHidden/>
-            <w:szCs w:val="22"/>
+            <w:sz w:val="21"/>
+            <w:szCs w:val="21"/>
           </w:rPr>
           <w:fldChar w:fldCharType="end"/>
         </w:r>
@@ -819,102 +808,100 @@
     </w:p>
     <w:p>
       <w:pPr>
-        <w:pStyle w:val="Verzeichnis2"/>
-        <w:tabs>
-          <w:tab w:val="right" w:leader="dot" w:pos="8080"/>
-        </w:tabs>
-        <w:ind w:left="1701"/>
+        <w:pStyle w:val="Verzeichnis3"/>
+        <w:tabs>
+          <w:tab w:val="left" w:pos="2038"/>
+        </w:tabs>
         <w:rPr>
-          <w:rFonts w:eastAsiaTheme="minorEastAsia" w:cstheme="minorBidi"/>
-          <w:noProof/>
+          <w:rFonts w:ascii="Times New Roman" w:eastAsiaTheme="minorEastAsia" w:hAnsi="Times New Roman"/>
           <w:spacing w:val="0"/>
-          <w:szCs w:val="22"/>
-          <w:lang w:eastAsia="zh-CN"/>
+          <w:sz w:val="21"/>
+          <w:szCs w:val="21"/>
         </w:rPr>
       </w:pPr>
-      <w:hyperlink w:anchor="_Toc362016973" w:history="1">
+      <w:hyperlink w:anchor="_Toc497676630" w:history="1">
         <w:r>
           <w:rPr>
             <w:rStyle w:val="Hyperlink"/>
-            <w:rFonts w:ascii="Verdana" w:hAnsi="Verdana"/>
-            <w:noProof/>
-            <w:sz w:val="22"/>
-            <w:szCs w:val="22"/>
+            <w:szCs w:val="21"/>
           </w:rPr>
-          <w:t>3.2.</w:t>
+          <w:t>2.2.3.</w:t>
         </w:r>
         <w:r>
           <w:rPr>
-            <w:rFonts w:eastAsiaTheme="minorEastAsia" w:cstheme="minorBidi"/>
-            <w:noProof/>
+            <w:rFonts w:ascii="Times New Roman" w:eastAsiaTheme="minorEastAsia" w:hAnsi="Times New Roman"/>
             <w:spacing w:val="0"/>
-            <w:szCs w:val="22"/>
-            <w:lang w:eastAsia="zh-CN"/>
+            <w:sz w:val="21"/>
+            <w:szCs w:val="21"/>
           </w:rPr>
           <w:tab/>
         </w:r>
         <w:r>
           <w:rPr>
             <w:rStyle w:val="Hyperlink"/>
-            <w:rFonts w:ascii="Verdana" w:hAnsi="Verdana" w:cs="Tahoma"/>
-            <w:noProof/>
-            <w:sz w:val="22"/>
-            <w:szCs w:val="22"/>
+            <w:szCs w:val="21"/>
           </w:rPr>
-          <w:t>wichtige interne Schnittstellen</w:t>
+          <w:t>Konfigurationsdatei</w:t>
         </w:r>
         <w:r>
           <w:rPr>
-            <w:noProof/>
+            <w:rFonts w:ascii="Times New Roman" w:hAnsi="Times New Roman"/>
             <w:webHidden/>
-            <w:szCs w:val="22"/>
+            <w:sz w:val="21"/>
+            <w:szCs w:val="21"/>
           </w:rPr>
           <w:tab/>
         </w:r>
         <w:r>
           <w:rPr>
-            <w:noProof/>
+            <w:rFonts w:ascii="Times New Roman" w:hAnsi="Times New Roman"/>
             <w:webHidden/>
-            <w:szCs w:val="22"/>
+            <w:sz w:val="21"/>
+            <w:szCs w:val="21"/>
           </w:rPr>
           <w:fldChar w:fldCharType="begin"/>
         </w:r>
         <w:r>
           <w:rPr>
-            <w:noProof/>
+            <w:rFonts w:ascii="Times New Roman" w:hAnsi="Times New Roman"/>
             <w:webHidden/>
-            <w:szCs w:val="22"/>
+            <w:sz w:val="21"/>
+            <w:szCs w:val="21"/>
           </w:rPr>
-          <w:instrText xml:space="preserve"> PAGEREF _Toc362016973 \h </w:instrText>
+          <w:instrText xml:space="preserve"> PAGEREF _Toc497676630 \h </w:instrText>
         </w:r>
         <w:r>
           <w:rPr>
-            <w:noProof/>
+            <w:rFonts w:ascii="Times New Roman" w:hAnsi="Times New Roman"/>
             <w:webHidden/>
-            <w:szCs w:val="22"/>
+            <w:sz w:val="21"/>
+            <w:szCs w:val="21"/>
           </w:rPr>
         </w:r>
         <w:r>
           <w:rPr>
-            <w:noProof/>
+            <w:rFonts w:ascii="Times New Roman" w:hAnsi="Times New Roman"/>
             <w:webHidden/>
-            <w:szCs w:val="22"/>
+            <w:sz w:val="21"/>
+            <w:szCs w:val="21"/>
           </w:rPr>
           <w:fldChar w:fldCharType="separate"/>
         </w:r>
         <w:r>
           <w:rPr>
-            <w:noProof/>
+            <w:rFonts w:ascii="Times New Roman" w:hAnsi="Times New Roman"/>
             <w:webHidden/>
-            <w:szCs w:val="22"/>
+            <w:sz w:val="21"/>
+            <w:szCs w:val="21"/>
           </w:rPr>
-          <w:t>5</w:t>
+          <w:t>4</w:t>
         </w:r>
         <w:r>
           <w:rPr>
-            <w:noProof/>
+            <w:rFonts w:ascii="Times New Roman" w:hAnsi="Times New Roman"/>
             <w:webHidden/>
-            <w:szCs w:val="22"/>
+            <w:sz w:val="21"/>
+            <w:szCs w:val="21"/>
           </w:rPr>
           <w:fldChar w:fldCharType="end"/>
         </w:r>
@@ -922,105 +909,100 @@
     </w:p>
     <w:p>
       <w:pPr>
-        <w:pStyle w:val="Verzeichnis2"/>
-        <w:tabs>
-          <w:tab w:val="right" w:leader="dot" w:pos="8080"/>
-        </w:tabs>
-        <w:ind w:left="1701"/>
+        <w:pStyle w:val="Verzeichnis1"/>
+        <w:tabs>
+          <w:tab w:val="left" w:pos="1701"/>
+        </w:tabs>
         <w:rPr>
-          <w:rFonts w:eastAsiaTheme="minorEastAsia" w:cstheme="minorBidi"/>
-          <w:noProof/>
+          <w:rFonts w:ascii="Times New Roman" w:eastAsiaTheme="minorEastAsia" w:hAnsi="Times New Roman"/>
           <w:spacing w:val="0"/>
-          <w:szCs w:val="22"/>
-          <w:lang w:eastAsia="zh-CN"/>
+          <w:sz w:val="21"/>
+          <w:szCs w:val="21"/>
         </w:rPr>
       </w:pPr>
-      <w:hyperlink w:anchor="_Toc362016974" w:history="1">
+      <w:hyperlink w:anchor="_Toc497676631" w:history="1">
         <w:r>
           <w:rPr>
             <w:rStyle w:val="Hyperlink"/>
-            <w:rFonts w:ascii="Verdana" w:hAnsi="Verdana"/>
-            <w:noProof/>
-            <w:sz w:val="22"/>
-            <w:szCs w:val="22"/>
+            <w:szCs w:val="21"/>
           </w:rPr>
-          <w:t>3.3.</w:t>
+          <w:t>3.</w:t>
         </w:r>
         <w:r>
           <w:rPr>
-            <w:rFonts w:eastAsiaTheme="minorEastAsia" w:cstheme="minorBidi"/>
-            <w:noProof/>
+            <w:rFonts w:ascii="Times New Roman" w:eastAsiaTheme="minorEastAsia" w:hAnsi="Times New Roman"/>
             <w:spacing w:val="0"/>
-            <w:szCs w:val="22"/>
-            <w:lang w:eastAsia="zh-CN"/>
+            <w:sz w:val="21"/>
+            <w:szCs w:val="21"/>
           </w:rPr>
           <w:tab/>
         </w:r>
         <w:r>
           <w:rPr>
             <w:rStyle w:val="Hyperlink"/>
-            <w:rFonts w:ascii="Verdana" w:hAnsi="Verdana" w:cs="Tahoma"/>
-            <w:noProof/>
-            <w:sz w:val="22"/>
-            <w:szCs w:val="22"/>
+            <w:szCs w:val="21"/>
           </w:rPr>
-          <w:t>Benutzerschnittstelle(n)</w:t>
+          <w:t>Schnittstellen</w:t>
         </w:r>
         <w:r>
           <w:rPr>
-            <w:noProof/>
+            <w:rFonts w:ascii="Times New Roman" w:hAnsi="Times New Roman"/>
             <w:webHidden/>
-            <w:szCs w:val="22"/>
+            <w:sz w:val="21"/>
+            <w:szCs w:val="21"/>
           </w:rPr>
           <w:tab/>
         </w:r>
         <w:r>
           <w:rPr>
-            <w:noProof/>
+            <w:rFonts w:ascii="Times New Roman" w:hAnsi="Times New Roman"/>
             <w:webHidden/>
-            <w:szCs w:val="22"/>
+            <w:sz w:val="21"/>
+            <w:szCs w:val="21"/>
           </w:rPr>
           <w:fldChar w:fldCharType="begin"/>
         </w:r>
         <w:r>
           <w:rPr>
-            <w:noProof/>
+            <w:rFonts w:ascii="Times New Roman" w:hAnsi="Times New Roman"/>
             <w:webHidden/>
-            <w:szCs w:val="22"/>
+            <w:sz w:val="21"/>
+            <w:szCs w:val="21"/>
           </w:rPr>
-          <w:instrText xml:space="preserve"> PAGEREF _Toc362016974 \h </w:instrText>
+          <w:instrText xml:space="preserve"> PAGEREF _Toc497676631 \h </w:instrText>
         </w:r>
         <w:r>
           <w:rPr>
-            <w:noProof/>
+            <w:rFonts w:ascii="Times New Roman" w:hAnsi="Times New Roman"/>
             <w:webHidden/>
-            <w:szCs w:val="22"/>
+            <w:sz w:val="21"/>
+            <w:szCs w:val="21"/>
           </w:rPr>
         </w:r>
         <w:r>
           <w:rPr>
-            <w:noProof/>
+            <w:rFonts w:ascii="Times New Roman" w:hAnsi="Times New Roman"/>
             <w:webHidden/>
-            <w:szCs w:val="22"/>
+            <w:sz w:val="21"/>
+            <w:szCs w:val="21"/>
           </w:rPr>
           <w:fldChar w:fldCharType="separate"/>
         </w:r>
         <w:r>
           <w:rPr>
-            <w:b/>
-            <w:bCs/>
-            <w:noProof/>
+            <w:rFonts w:ascii="Times New Roman" w:hAnsi="Times New Roman"/>
             <w:webHidden/>
-            <w:szCs w:val="22"/>
-            <w:lang w:val="en-US"/>
+            <w:sz w:val="21"/>
+            <w:szCs w:val="21"/>
           </w:rPr>
-          <w:t>Error! Bookmark not defined.</w:t>
+          <w:t>5</w:t>
         </w:r>
         <w:r>
           <w:rPr>
-            <w:noProof/>
+            <w:rFonts w:ascii="Times New Roman" w:hAnsi="Times New Roman"/>
             <w:webHidden/>
-            <w:szCs w:val="22"/>
+            <w:sz w:val="21"/>
+            <w:szCs w:val="21"/>
           </w:rPr>
           <w:fldChar w:fldCharType="end"/>
         </w:r>
@@ -1028,102 +1010,102 @@
     </w:p>
     <w:p>
       <w:pPr>
-        <w:pStyle w:val="Verzeichnis1"/>
-        <w:tabs>
-          <w:tab w:val="right" w:leader="dot" w:pos="8080"/>
-        </w:tabs>
-        <w:ind w:left="1701" w:hanging="567"/>
+        <w:pStyle w:val="Verzeichnis2"/>
+        <w:tabs>
+          <w:tab w:val="left" w:pos="1743"/>
+        </w:tabs>
         <w:rPr>
-          <w:rFonts w:eastAsiaTheme="minorEastAsia" w:cstheme="minorBidi"/>
-          <w:noProof/>
+          <w:rFonts w:ascii="Times New Roman" w:eastAsiaTheme="minorEastAsia" w:hAnsi="Times New Roman" w:cs="Times New Roman"/>
           <w:spacing w:val="0"/>
-          <w:szCs w:val="22"/>
-          <w:lang w:eastAsia="zh-CN"/>
+          <w:sz w:val="21"/>
+          <w:szCs w:val="21"/>
         </w:rPr>
       </w:pPr>
-      <w:hyperlink w:anchor="_Toc362016975" w:history="1">
+      <w:hyperlink w:anchor="_Toc497676632" w:history="1">
         <w:r>
           <w:rPr>
             <w:rStyle w:val="Hyperlink"/>
-            <w:rFonts w:ascii="Verdana" w:hAnsi="Verdana"/>
-            <w:noProof/>
-            <w:sz w:val="22"/>
-            <w:szCs w:val="22"/>
+            <w:rFonts w:cs="Times New Roman"/>
+            <w:szCs w:val="21"/>
           </w:rPr>
-          <w:t>4.</w:t>
+          <w:t>3.1.</w:t>
         </w:r>
         <w:r>
           <w:rPr>
-            <w:rFonts w:eastAsiaTheme="minorEastAsia" w:cstheme="minorBidi"/>
-            <w:noProof/>
+            <w:rFonts w:ascii="Times New Roman" w:eastAsiaTheme="minorEastAsia" w:hAnsi="Times New Roman" w:cs="Times New Roman"/>
             <w:spacing w:val="0"/>
-            <w:szCs w:val="22"/>
-            <w:lang w:eastAsia="zh-CN"/>
+            <w:sz w:val="21"/>
+            <w:szCs w:val="21"/>
           </w:rPr>
           <w:tab/>
         </w:r>
         <w:r>
           <w:rPr>
             <w:rStyle w:val="Hyperlink"/>
-            <w:rFonts w:ascii="Verdana" w:hAnsi="Verdana"/>
-            <w:noProof/>
-            <w:sz w:val="22"/>
-            <w:szCs w:val="22"/>
+            <w:rFonts w:cs="Times New Roman"/>
+            <w:szCs w:val="21"/>
           </w:rPr>
-          <w:t>Environment-Anforderungen</w:t>
+          <w:t>Externe Schnittstellen</w:t>
         </w:r>
         <w:r>
           <w:rPr>
-            <w:noProof/>
+            <w:rFonts w:ascii="Times New Roman" w:hAnsi="Times New Roman" w:cs="Times New Roman"/>
             <w:webHidden/>
-            <w:szCs w:val="22"/>
+            <w:sz w:val="21"/>
+            <w:szCs w:val="21"/>
           </w:rPr>
           <w:tab/>
         </w:r>
         <w:r>
           <w:rPr>
-            <w:noProof/>
+            <w:rFonts w:ascii="Times New Roman" w:hAnsi="Times New Roman" w:cs="Times New Roman"/>
             <w:webHidden/>
-            <w:szCs w:val="22"/>
+            <w:sz w:val="21"/>
+            <w:szCs w:val="21"/>
           </w:rPr>
           <w:fldChar w:fldCharType="begin"/>
         </w:r>
         <w:r>
           <w:rPr>
-            <w:noProof/>
+            <w:rFonts w:ascii="Times New Roman" w:hAnsi="Times New Roman" w:cs="Times New Roman"/>
             <w:webHidden/>
-            <w:szCs w:val="22"/>
+            <w:sz w:val="21"/>
+            <w:szCs w:val="21"/>
           </w:rPr>
-          <w:instrText xml:space="preserve"> PAGEREF _Toc362016975 \h </w:instrText>
+          <w:instrText xml:space="preserve"> PAGEREF _Toc497676632 \h </w:instrText>
         </w:r>
         <w:r>
           <w:rPr>
-            <w:noProof/>
+            <w:rFonts w:ascii="Times New Roman" w:hAnsi="Times New Roman" w:cs="Times New Roman"/>
             <w:webHidden/>
-            <w:szCs w:val="22"/>
+            <w:sz w:val="21"/>
+            <w:szCs w:val="21"/>
           </w:rPr>
         </w:r>
         <w:r>
           <w:rPr>
-            <w:noProof/>
+            <w:rFonts w:ascii="Times New Roman" w:hAnsi="Times New Roman" w:cs="Times New Roman"/>
             <w:webHidden/>
-            <w:szCs w:val="22"/>
+            <w:sz w:val="21"/>
+            <w:szCs w:val="21"/>
           </w:rPr>
           <w:fldChar w:fldCharType="separate"/>
         </w:r>
         <w:r>
           <w:rPr>
-            <w:noProof/>
+            <w:rFonts w:ascii="Times New Roman" w:hAnsi="Times New Roman" w:cs="Times New Roman"/>
             <w:webHidden/>
-            <w:szCs w:val="22"/>
+            <w:sz w:val="21"/>
+            <w:szCs w:val="21"/>
           </w:rPr>
-          <w:t>6</w:t>
+          <w:t>5</w:t>
         </w:r>
         <w:r>
           <w:rPr>
-            <w:noProof/>
+            <w:rFonts w:ascii="Times New Roman" w:hAnsi="Times New Roman" w:cs="Times New Roman"/>
             <w:webHidden/>
-            <w:szCs w:val="22"/>
+            <w:sz w:val="21"/>
+            <w:szCs w:val="21"/>
           </w:rPr>
           <w:fldChar w:fldCharType="end"/>
         </w:r>
@@ -1131,6 +1113,210 @@
     </w:p>
     <w:p>
       <w:pPr>
+        <w:pStyle w:val="Verzeichnis2"/>
+        <w:tabs>
+          <w:tab w:val="left" w:pos="1743"/>
+        </w:tabs>
+        <w:rPr>
+          <w:rFonts w:ascii="Times New Roman" w:eastAsiaTheme="minorEastAsia" w:hAnsi="Times New Roman" w:cs="Times New Roman"/>
+          <w:spacing w:val="0"/>
+          <w:sz w:val="21"/>
+          <w:szCs w:val="21"/>
+        </w:rPr>
+      </w:pPr>
+      <w:hyperlink w:anchor="_Toc497676633" w:history="1">
+        <w:r>
+          <w:rPr>
+            <w:rStyle w:val="Hyperlink"/>
+            <w:rFonts w:cs="Times New Roman"/>
+            <w:szCs w:val="21"/>
+          </w:rPr>
+          <w:t>3.2.</w:t>
+        </w:r>
+        <w:r>
+          <w:rPr>
+            <w:rFonts w:ascii="Times New Roman" w:eastAsiaTheme="minorEastAsia" w:hAnsi="Times New Roman" w:cs="Times New Roman"/>
+            <w:spacing w:val="0"/>
+            <w:sz w:val="21"/>
+            <w:szCs w:val="21"/>
+          </w:rPr>
+          <w:tab/>
+        </w:r>
+        <w:r>
+          <w:rPr>
+            <w:rStyle w:val="Hyperlink"/>
+            <w:rFonts w:cs="Times New Roman"/>
+            <w:szCs w:val="21"/>
+          </w:rPr>
+          <w:t>Wichtige interne Schnittstellen</w:t>
+        </w:r>
+        <w:r>
+          <w:rPr>
+            <w:rFonts w:ascii="Times New Roman" w:hAnsi="Times New Roman" w:cs="Times New Roman"/>
+            <w:webHidden/>
+            <w:sz w:val="21"/>
+            <w:szCs w:val="21"/>
+          </w:rPr>
+          <w:tab/>
+        </w:r>
+        <w:r>
+          <w:rPr>
+            <w:rFonts w:ascii="Times New Roman" w:hAnsi="Times New Roman" w:cs="Times New Roman"/>
+            <w:webHidden/>
+            <w:sz w:val="21"/>
+            <w:szCs w:val="21"/>
+          </w:rPr>
+          <w:fldChar w:fldCharType="begin"/>
+        </w:r>
+        <w:r>
+          <w:rPr>
+            <w:rFonts w:ascii="Times New Roman" w:hAnsi="Times New Roman" w:cs="Times New Roman"/>
+            <w:webHidden/>
+            <w:sz w:val="21"/>
+            <w:szCs w:val="21"/>
+          </w:rPr>
+          <w:instrText xml:space="preserve"> PAGEREF _Toc497676633 \h </w:instrText>
+        </w:r>
+        <w:r>
+          <w:rPr>
+            <w:rFonts w:ascii="Times New Roman" w:hAnsi="Times New Roman" w:cs="Times New Roman"/>
+            <w:webHidden/>
+            <w:sz w:val="21"/>
+            <w:szCs w:val="21"/>
+          </w:rPr>
+        </w:r>
+        <w:r>
+          <w:rPr>
+            <w:rFonts w:ascii="Times New Roman" w:hAnsi="Times New Roman" w:cs="Times New Roman"/>
+            <w:webHidden/>
+            <w:sz w:val="21"/>
+            <w:szCs w:val="21"/>
+          </w:rPr>
+          <w:fldChar w:fldCharType="separate"/>
+        </w:r>
+        <w:r>
+          <w:rPr>
+            <w:rFonts w:ascii="Times New Roman" w:hAnsi="Times New Roman" w:cs="Times New Roman"/>
+            <w:webHidden/>
+            <w:sz w:val="21"/>
+            <w:szCs w:val="21"/>
+          </w:rPr>
+          <w:t>5</w:t>
+        </w:r>
+        <w:r>
+          <w:rPr>
+            <w:rFonts w:ascii="Times New Roman" w:hAnsi="Times New Roman" w:cs="Times New Roman"/>
+            <w:webHidden/>
+            <w:sz w:val="21"/>
+            <w:szCs w:val="21"/>
+          </w:rPr>
+          <w:fldChar w:fldCharType="end"/>
+        </w:r>
+      </w:hyperlink>
+    </w:p>
+    <w:p>
+      <w:pPr>
+        <w:pStyle w:val="Verzeichnis1"/>
+        <w:tabs>
+          <w:tab w:val="left" w:pos="1701"/>
+        </w:tabs>
+        <w:rPr>
+          <w:rFonts w:ascii="Times New Roman" w:eastAsiaTheme="minorEastAsia" w:hAnsi="Times New Roman"/>
+          <w:spacing w:val="0"/>
+          <w:sz w:val="21"/>
+          <w:szCs w:val="21"/>
+        </w:rPr>
+      </w:pPr>
+      <w:hyperlink w:anchor="_Toc497676634" w:history="1">
+        <w:r>
+          <w:rPr>
+            <w:rStyle w:val="Hyperlink"/>
+            <w:szCs w:val="21"/>
+          </w:rPr>
+          <w:t>4.</w:t>
+        </w:r>
+        <w:r>
+          <w:rPr>
+            <w:rFonts w:ascii="Times New Roman" w:eastAsiaTheme="minorEastAsia" w:hAnsi="Times New Roman"/>
+            <w:spacing w:val="0"/>
+            <w:sz w:val="21"/>
+            <w:szCs w:val="21"/>
+          </w:rPr>
+          <w:tab/>
+        </w:r>
+        <w:r>
+          <w:rPr>
+            <w:rStyle w:val="Hyperlink"/>
+            <w:szCs w:val="21"/>
+          </w:rPr>
+          <w:t>Environment-Anforderungen</w:t>
+        </w:r>
+        <w:r>
+          <w:rPr>
+            <w:rFonts w:ascii="Times New Roman" w:hAnsi="Times New Roman"/>
+            <w:webHidden/>
+            <w:sz w:val="21"/>
+            <w:szCs w:val="21"/>
+          </w:rPr>
+          <w:tab/>
+        </w:r>
+        <w:r>
+          <w:rPr>
+            <w:rFonts w:ascii="Times New Roman" w:hAnsi="Times New Roman"/>
+            <w:webHidden/>
+            <w:sz w:val="21"/>
+            <w:szCs w:val="21"/>
+          </w:rPr>
+          <w:fldChar w:fldCharType="begin"/>
+        </w:r>
+        <w:r>
+          <w:rPr>
+            <w:rFonts w:ascii="Times New Roman" w:hAnsi="Times New Roman"/>
+            <w:webHidden/>
+            <w:sz w:val="21"/>
+            <w:szCs w:val="21"/>
+          </w:rPr>
+          <w:instrText xml:space="preserve"> PAGEREF _Toc497676634 \h </w:instrText>
+        </w:r>
+        <w:r>
+          <w:rPr>
+            <w:rFonts w:ascii="Times New Roman" w:hAnsi="Times New Roman"/>
+            <w:webHidden/>
+            <w:sz w:val="21"/>
+            <w:szCs w:val="21"/>
+          </w:rPr>
+        </w:r>
+        <w:r>
+          <w:rPr>
+            <w:rFonts w:ascii="Times New Roman" w:hAnsi="Times New Roman"/>
+            <w:webHidden/>
+            <w:sz w:val="21"/>
+            <w:szCs w:val="21"/>
+          </w:rPr>
+          <w:fldChar w:fldCharType="separate"/>
+        </w:r>
+        <w:r>
+          <w:rPr>
+            <w:rFonts w:ascii="Times New Roman" w:hAnsi="Times New Roman"/>
+            <w:webHidden/>
+            <w:sz w:val="21"/>
+            <w:szCs w:val="21"/>
+          </w:rPr>
+          <w:t>6</w:t>
+        </w:r>
+        <w:r>
+          <w:rPr>
+            <w:rFonts w:ascii="Times New Roman" w:hAnsi="Times New Roman"/>
+            <w:webHidden/>
+            <w:sz w:val="21"/>
+            <w:szCs w:val="21"/>
+          </w:rPr>
+          <w:fldChar w:fldCharType="end"/>
+        </w:r>
+      </w:hyperlink>
+    </w:p>
+    <w:p>
+      <w:pPr>
         <w:tabs>
           <w:tab w:val="right" w:leader="dot" w:pos="8080"/>
         </w:tabs>
@@ -1138,7 +1324,7 @@
       </w:pPr>
       <w:r>
         <w:rPr>
-          <w:szCs w:val="22"/>
+          <w:szCs w:val="21"/>
         </w:rPr>
         <w:fldChar w:fldCharType="end"/>
       </w:r>
@@ -1678,8 +1864,16 @@
               <w:rPr>
                 <w:szCs w:val="22"/>
               </w:rPr>
-              <w:t>Kapitel 3 überarbietet</w:t>
+              <w:t xml:space="preserve">Kapitel 3 </w:t>
             </w:r>
+            <w:proofErr w:type="spellStart"/>
+            <w:r>
+              <w:rPr>
+                <w:szCs w:val="22"/>
+              </w:rPr>
+              <w:t>überarbietet</w:t>
+            </w:r>
+            <w:proofErr w:type="spellEnd"/>
           </w:p>
           <w:p>
             <w:pPr>
@@ -1820,7 +2014,7 @@
     <w:p>
       <w:pPr>
         <w:sectPr>
-          <w:headerReference w:type="default" r:id="rId15"/>
+          <w:headerReference w:type="default" r:id="rId11"/>
           <w:type w:val="continuous"/>
           <w:pgSz w:w="11906" w:h="16838"/>
           <w:pgMar w:top="1417" w:right="1106" w:bottom="1134" w:left="1417" w:header="708" w:footer="708" w:gutter="0"/>
@@ -1842,7 +2036,6 @@
           <w:szCs w:val="22"/>
         </w:rPr>
       </w:pPr>
-      <w:bookmarkStart w:id="1" w:name="_Toc362016966"/>
       <w:r>
         <w:br w:type="page"/>
       </w:r>
@@ -1855,6 +2048,7 @@
           <w:numId w:val="11"/>
         </w:numPr>
       </w:pPr>
+      <w:bookmarkStart w:id="1" w:name="_Toc497676623"/>
       <w:r>
         <w:rPr>
           <w:noProof/>
@@ -1928,6 +2122,8 @@
                                 <w:szCs w:val="32"/>
                               </w:rPr>
                             </w:pPr>
+                            <w:bookmarkStart w:id="2" w:name="_GoBack"/>
+                            <w:bookmarkEnd w:id="2"/>
                             <w:r>
                               <w:rPr>
                                 <w:rFonts w:ascii="Arial" w:hAnsi="Arial" w:cs="Arial"/>
@@ -1974,6 +2170,8 @@
                           <w:szCs w:val="32"/>
                         </w:rPr>
                       </w:pPr>
+                      <w:bookmarkStart w:id="3" w:name="_GoBack"/>
+                      <w:bookmarkEnd w:id="3"/>
                       <w:r>
                         <w:rPr>
                           <w:rFonts w:ascii="Arial" w:hAnsi="Arial" w:cs="Arial"/>
@@ -2023,7 +2221,7 @@
                     </pic:cNvPicPr>
                   </pic:nvPicPr>
                   <pic:blipFill>
-                    <a:blip r:embed="rId16" cstate="print">
+                    <a:blip r:embed="rId12" cstate="print">
                       <a:extLst>
                         <a:ext uri="{28A0092B-C50C-407E-A947-70E740481C1C}">
                           <a14:useLocalDpi xmlns:a14="http://schemas.microsoft.com/office/drawing/2010/main" val="0"/>
@@ -2088,7 +2286,11 @@
     <w:p/>
     <w:p>
       <w:r>
-        <w:t>Die durch ein Interface-Team definierten Log</w:t>
+        <w:t xml:space="preserve">Die durch ein Interface-Team definierten </w:t>
+      </w:r>
+      <w:proofErr w:type="spellStart"/>
+      <w:r>
+        <w:t>Log</w:t>
       </w:r>
       <w:r>
         <w:t>L</w:t>
@@ -2096,6 +2298,7 @@
       <w:r>
         <w:t>evels</w:t>
       </w:r>
+      <w:proofErr w:type="spellEnd"/>
       <w:r>
         <w:t xml:space="preserve"> sind</w:t>
       </w:r>
@@ -2115,7 +2318,23 @@
         <w:t>Schnittstellen</w:t>
       </w:r>
       <w:r>
-        <w:t xml:space="preserve"> Logger, LoggerSetup und StringPersistor einzuhalten. Es müssen sich mehrere Clients mit einem Server</w:t>
+        <w:t xml:space="preserve"> Logger, </w:t>
+      </w:r>
+      <w:proofErr w:type="spellStart"/>
+      <w:r>
+        <w:t>LoggerSetup</w:t>
+      </w:r>
+      <w:proofErr w:type="spellEnd"/>
+      <w:r>
+        <w:t xml:space="preserve"> und </w:t>
+      </w:r>
+      <w:proofErr w:type="spellStart"/>
+      <w:r>
+        <w:t>StringPersistor</w:t>
+      </w:r>
+      <w:proofErr w:type="spellEnd"/>
+      <w:r>
+        <w:t xml:space="preserve"> einzuhalten. Es müssen sich mehrere Clients mit einem Server</w:t>
       </w:r>
       <w:r>
         <w:t xml:space="preserve"> </w:t>
@@ -2129,20 +2348,21 @@
       <w:r>
         <w:t>Im späteren Verlauf des Projektes kommen weitere Anforderungen hinzu.</w:t>
       </w:r>
+      <w:r>
+        <w:t xml:space="preserve"> </w:t>
+      </w:r>
     </w:p>
     <w:p>
       <w:pPr>
-        <w:adjustRightInd/>
-        <w:snapToGrid/>
-        <w:spacing w:line="240" w:lineRule="auto"/>
+        <w:pStyle w:val="berschrift1"/>
       </w:pPr>
       <w:r>
         <w:br w:type="page"/>
       </w:r>
     </w:p>
+    <w:p/>
     <w:p>
       <w:r>
-        <w:lastRenderedPageBreak/>
         <w:t xml:space="preserve">Das folgende UML </w:t>
       </w:r>
       <w:r>
@@ -2190,7 +2410,7 @@
                     <pic:cNvPicPr/>
                   </pic:nvPicPr>
                   <pic:blipFill rotWithShape="1">
-                    <a:blip r:embed="rId17"/>
+                    <a:blip r:embed="rId13"/>
                     <a:srcRect t="1" b="-1310"/>
                     <a:stretch/>
                   </pic:blipFill>
@@ -2232,7 +2452,13 @@
         <w:rPr>
           <w:b/>
         </w:rPr>
-        <w:t>DokumentationMessageLogger.md</w:t>
+        <w:t>DokumentationMessageLogger.</w:t>
+      </w:r>
+      <w:r>
+        <w:rPr>
+          <w:b/>
+        </w:rPr>
+        <w:t>pdf</w:t>
       </w:r>
       <w:r>
         <w:t xml:space="preserve"> werden die einzelnen Komponenten detaillierter beschrieben. </w:t>
@@ -2252,12 +2478,12 @@
       <w:r>
         <w:br w:type="page"/>
       </w:r>
-      <w:bookmarkStart w:id="2" w:name="_Toc362016967"/>
+      <w:bookmarkStart w:id="4" w:name="_Toc497676624"/>
       <w:r>
         <w:lastRenderedPageBreak/>
         <w:t>Architektur und Designentscheide</w:t>
       </w:r>
-      <w:bookmarkEnd w:id="2"/>
+      <w:bookmarkEnd w:id="4"/>
     </w:p>
     <w:p>
       <w:pPr>
@@ -2270,14 +2496,14 @@
           <w:rFonts w:ascii="Tahoma" w:hAnsi="Tahoma" w:cs="Tahoma"/>
         </w:rPr>
       </w:pPr>
-      <w:bookmarkStart w:id="3" w:name="_Toc362016968"/>
+      <w:bookmarkStart w:id="5" w:name="_Toc497676625"/>
       <w:r>
         <w:rPr>
           <w:rFonts w:ascii="Tahoma" w:hAnsi="Tahoma" w:cs="Tahoma"/>
         </w:rPr>
         <w:t>Modell(e) und Sichten</w:t>
       </w:r>
-      <w:bookmarkEnd w:id="3"/>
+      <w:bookmarkEnd w:id="5"/>
       <w:r>
         <w:rPr>
           <w:rFonts w:ascii="Tahoma" w:hAnsi="Tahoma" w:cs="Tahoma"/>
@@ -2289,9 +2515,11 @@
       <w:pPr>
         <w:pStyle w:val="berschrift3"/>
       </w:pPr>
+      <w:bookmarkStart w:id="6" w:name="_Toc497676626"/>
       <w:r>
         <w:t>Paketdiagramm</w:t>
       </w:r>
+      <w:bookmarkEnd w:id="6"/>
     </w:p>
     <w:p/>
     <w:p>
@@ -2316,7 +2544,7 @@
                     <pic:cNvPicPr/>
                   </pic:nvPicPr>
                   <pic:blipFill>
-                    <a:blip r:embed="rId18">
+                    <a:blip r:embed="rId14">
                       <a:extLst>
                         <a:ext uri="{28A0092B-C50C-407E-A947-70E740481C1C}">
                           <a14:useLocalDpi xmlns:a14="http://schemas.microsoft.com/office/drawing/2010/main" val="0"/>
@@ -2354,30 +2582,87 @@
           <w:rFonts w:ascii="Tahoma" w:hAnsi="Tahoma" w:cs="Tahoma"/>
         </w:rPr>
       </w:pPr>
-      <w:bookmarkStart w:id="4" w:name="_Toc362016970"/>
+      <w:bookmarkStart w:id="7" w:name="_Toc497676627"/>
       <w:r>
         <w:rPr>
           <w:rFonts w:ascii="Tahoma" w:hAnsi="Tahoma" w:cs="Tahoma"/>
         </w:rPr>
         <w:t>Entwurfsentscheide</w:t>
       </w:r>
-      <w:bookmarkEnd w:id="4"/>
+      <w:bookmarkEnd w:id="7"/>
     </w:p>
     <w:p>
       <w:r>
-        <w:t xml:space="preserve">Wir haben generell über das Projekt hinweg versucht uns an den Clean-Code-Prinzipien zu orientieren. Wir versuchten Vererbung zu vermeiden und das «Favour Composition over Inheritance»-Prinzip zu verfolgen. Dazu strebten wir an die Wiederverwendbarkeit zu erhöhen indem wir das DRY-Prinzip vor Augen hielten und die einzelnen Komponenten so zu gestalten, dass sie nur jeweils eine </w:t>
+        <w:t>Wir haben generell über das Projekt hinweg versucht uns an den Clean-Code-Prinzipien zu orientieren. Wir versuchten Vererbung zu vermeiden und das «</w:t>
+      </w:r>
+      <w:proofErr w:type="spellStart"/>
+      <w:r>
+        <w:t>Favour</w:t>
+      </w:r>
+      <w:proofErr w:type="spellEnd"/>
+      <w:r>
+        <w:t xml:space="preserve"> </w:t>
+      </w:r>
+      <w:proofErr w:type="spellStart"/>
+      <w:r>
+        <w:t>Composition</w:t>
+      </w:r>
+      <w:proofErr w:type="spellEnd"/>
+      <w:r>
+        <w:t xml:space="preserve"> </w:t>
+      </w:r>
+      <w:proofErr w:type="spellStart"/>
+      <w:r>
+        <w:t>over</w:t>
+      </w:r>
+      <w:proofErr w:type="spellEnd"/>
+      <w:r>
+        <w:t xml:space="preserve"> </w:t>
+      </w:r>
+      <w:proofErr w:type="spellStart"/>
+      <w:r>
+        <w:t>Inheritance</w:t>
+      </w:r>
+      <w:proofErr w:type="spellEnd"/>
+      <w:r>
+        <w:t xml:space="preserve">»-Prinzip zu verfolgen. Dazu strebten wir an die Wiederverwendbarkeit zu erhöhen indem wir das DRY-Prinzip vor Augen hielten und die einzelnen Komponenten so zu gestalten, dass sie nur jeweils eine </w:t>
       </w:r>
       <w:r>
         <w:t>Aufgabe</w:t>
       </w:r>
       <w:r>
-        <w:t xml:space="preserve"> erfüllen (Seperation of Concerns).</w:t>
+        <w:t xml:space="preserve"> erfüllen (</w:t>
+      </w:r>
+      <w:proofErr w:type="spellStart"/>
+      <w:r>
+        <w:t>Seperation</w:t>
+      </w:r>
+      <w:proofErr w:type="spellEnd"/>
+      <w:r>
+        <w:t xml:space="preserve"> </w:t>
+      </w:r>
+      <w:proofErr w:type="spellStart"/>
+      <w:r>
+        <w:t>of</w:t>
+      </w:r>
+      <w:proofErr w:type="spellEnd"/>
+      <w:r>
+        <w:t xml:space="preserve"> </w:t>
+      </w:r>
+      <w:proofErr w:type="spellStart"/>
+      <w:r>
+        <w:t>Concerns</w:t>
+      </w:r>
+      <w:proofErr w:type="spellEnd"/>
+      <w:r>
+        <w:t>).</w:t>
       </w:r>
     </w:p>
     <w:p>
       <w:pPr>
         <w:pStyle w:val="berschrift3"/>
       </w:pPr>
+      <w:bookmarkStart w:id="8" w:name="_Toc497676628"/>
       <w:r>
         <w:t xml:space="preserve">Strategie-Pattern, </w:t>
       </w:r>
@@ -2396,6 +2681,7 @@
       <w:r>
         <w:t>Fabrikmethode</w:t>
       </w:r>
+      <w:bookmarkEnd w:id="8"/>
     </w:p>
     <w:p>
       <w:r>
@@ -2422,9 +2708,11 @@
       <w:r>
         <w:t>«</w:t>
       </w:r>
+      <w:proofErr w:type="spellStart"/>
       <w:r>
         <w:t>instance</w:t>
       </w:r>
+      <w:proofErr w:type="spellEnd"/>
       <w:r>
         <w:t>»</w:t>
       </w:r>
@@ -2454,13 +2742,63 @@
       <w:pPr>
         <w:pStyle w:val="berschrift3"/>
       </w:pPr>
+      <w:bookmarkStart w:id="9" w:name="_Toc497676629"/>
       <w:r>
         <w:t>Adapter-Pattern</w:t>
       </w:r>
+      <w:bookmarkEnd w:id="9"/>
     </w:p>
     <w:p>
       <w:r>
-        <w:t>Für die Übertragung der LogMessage vom LogHandler zum StringPersistor, welcher danach die LogMessage in ein File schreibt, verwenden wir das Adapter-Modell. Damit verletzen wir die Wiederverwendbarkeit des StringPersistor nicht und können eine angepasste Implementation für den LogHandler erstellen. Damit erhalten wir die effektiv gewünschte Zielschnittstelle.</w:t>
+        <w:t xml:space="preserve">Für die Übertragung der </w:t>
+      </w:r>
+      <w:proofErr w:type="spellStart"/>
+      <w:r>
+        <w:t>LogMessage</w:t>
+      </w:r>
+      <w:proofErr w:type="spellEnd"/>
+      <w:r>
+        <w:t xml:space="preserve"> vom </w:t>
+      </w:r>
+      <w:proofErr w:type="spellStart"/>
+      <w:r>
+        <w:t>LogHandler</w:t>
+      </w:r>
+      <w:proofErr w:type="spellEnd"/>
+      <w:r>
+        <w:t xml:space="preserve"> zum </w:t>
+      </w:r>
+      <w:proofErr w:type="spellStart"/>
+      <w:r>
+        <w:t>StringPersistor</w:t>
+      </w:r>
+      <w:proofErr w:type="spellEnd"/>
+      <w:r>
+        <w:t xml:space="preserve">, welcher danach die </w:t>
+      </w:r>
+      <w:proofErr w:type="spellStart"/>
+      <w:r>
+        <w:t>LogMessage</w:t>
+      </w:r>
+      <w:proofErr w:type="spellEnd"/>
+      <w:r>
+        <w:t xml:space="preserve"> in ein File schreibt, verwenden wir das Adapter-Modell. Damit verletzen wir die Wiederverwendbarkeit des </w:t>
+      </w:r>
+      <w:proofErr w:type="spellStart"/>
+      <w:r>
+        <w:t>StringPersistor</w:t>
+      </w:r>
+      <w:proofErr w:type="spellEnd"/>
+      <w:r>
+        <w:t xml:space="preserve"> nicht und können eine angepasste Implementation für den </w:t>
+      </w:r>
+      <w:proofErr w:type="spellStart"/>
+      <w:r>
+        <w:t>LogHandler</w:t>
+      </w:r>
+      <w:proofErr w:type="spellEnd"/>
+      <w:r>
+        <w:t xml:space="preserve"> erstellen. Damit erhalten wir die effektiv gewünschte Zielschnittstelle.</w:t>
       </w:r>
     </w:p>
     <w:p/>
@@ -2468,13 +2806,23 @@
       <w:pPr>
         <w:pStyle w:val="berschrift3"/>
       </w:pPr>
-      <w:r>
-        <w:t xml:space="preserve">Konfigurationsdatei </w:t>
+      <w:bookmarkStart w:id="10" w:name="_Toc497676630"/>
+      <w:r>
+        <w:t>Konfigurationsdatei</w:t>
+      </w:r>
+      <w:bookmarkEnd w:id="10"/>
+      <w:r>
+        <w:t xml:space="preserve"> </w:t>
       </w:r>
     </w:p>
     <w:p>
       <w:r>
-        <w:t>Um die Logger-Komponente austauschbar zu implementieren wurde eine Konfigurationsdatei c</w:t>
+        <w:t xml:space="preserve">Um die Logger-Komponente austauschbar zu implementieren wurde eine Konfigurationsdatei </w:t>
+      </w:r>
+      <w:proofErr w:type="spellStart"/>
+      <w:proofErr w:type="gramStart"/>
+      <w:r>
+        <w:t>c</w:t>
       </w:r>
       <w:r>
         <w:t>onfig.</w:t>
@@ -2482,8 +2830,26 @@
       <w:r>
         <w:t>properties</w:t>
       </w:r>
-      <w:r>
-        <w:t xml:space="preserve"> eingeführt. Diese enthält den Fully Qualified Class Name der LoggerFactory, die IP Adresse des Logger Servers und die Portnummer über den kommuniziert werden soll.</w:t>
+      <w:proofErr w:type="spellEnd"/>
+      <w:proofErr w:type="gramEnd"/>
+      <w:r>
+        <w:t xml:space="preserve"> eingeführt. Diese enthält den Fully </w:t>
+      </w:r>
+      <w:proofErr w:type="spellStart"/>
+      <w:r>
+        <w:t>Qualified</w:t>
+      </w:r>
+      <w:proofErr w:type="spellEnd"/>
+      <w:r>
+        <w:t xml:space="preserve"> Class Name der </w:t>
+      </w:r>
+      <w:proofErr w:type="spellStart"/>
+      <w:r>
+        <w:t>LoggerFactory</w:t>
+      </w:r>
+      <w:proofErr w:type="spellEnd"/>
+      <w:r>
+        <w:t>, die IP Adresse des Logger Servers und die Portnummer über den kommuniziert werden soll.</w:t>
       </w:r>
       <w:r>
         <w:t xml:space="preserve"> Die Datei wird während der start-Methode der Klasse Logger im Spiel-Package eingelesen.</w:t>
@@ -2505,13 +2871,12 @@
         <w:lastRenderedPageBreak/>
         <w:t xml:space="preserve"> </w:t>
       </w:r>
-      <w:bookmarkStart w:id="5" w:name="_Toc362016971"/>
+      <w:bookmarkStart w:id="11" w:name="_Toc497676631"/>
       <w:r>
         <w:t>Schnittstellen</w:t>
       </w:r>
-      <w:bookmarkEnd w:id="5"/>
+      <w:bookmarkEnd w:id="11"/>
     </w:p>
-    <w:p/>
     <w:p>
       <w:pPr>
         <w:pStyle w:val="berschrift2"/>
@@ -2523,14 +2888,14 @@
           <w:rFonts w:ascii="Tahoma" w:hAnsi="Tahoma" w:cs="Tahoma"/>
         </w:rPr>
       </w:pPr>
-      <w:bookmarkStart w:id="6" w:name="_Toc362016972"/>
+      <w:bookmarkStart w:id="12" w:name="_Toc497676632"/>
       <w:r>
         <w:rPr>
           <w:rFonts w:ascii="Tahoma" w:hAnsi="Tahoma" w:cs="Tahoma"/>
         </w:rPr>
         <w:t>Externe Schnittstellen</w:t>
       </w:r>
-      <w:bookmarkEnd w:id="6"/>
+      <w:bookmarkEnd w:id="12"/>
     </w:p>
     <w:p>
       <w:r>
@@ -2570,9 +2935,11 @@
           <w:numId w:val="35"/>
         </w:numPr>
       </w:pPr>
+      <w:proofErr w:type="spellStart"/>
       <w:r>
         <w:t>LoggerSetup</w:t>
       </w:r>
+      <w:proofErr w:type="spellEnd"/>
     </w:p>
     <w:p>
       <w:pPr>
@@ -2582,9 +2949,11 @@
           <w:numId w:val="35"/>
         </w:numPr>
       </w:pPr>
+      <w:proofErr w:type="spellStart"/>
       <w:r>
         <w:t>LogLevel</w:t>
       </w:r>
+      <w:proofErr w:type="spellEnd"/>
     </w:p>
     <w:p>
       <w:pPr>
@@ -2594,9 +2963,11 @@
           <w:numId w:val="35"/>
         </w:numPr>
       </w:pPr>
+      <w:proofErr w:type="spellStart"/>
       <w:r>
         <w:t>LogMessage</w:t>
       </w:r>
+      <w:proofErr w:type="spellEnd"/>
     </w:p>
     <w:p>
       <w:pPr>
@@ -2606,9 +2977,11 @@
           <w:numId w:val="35"/>
         </w:numPr>
       </w:pPr>
+      <w:proofErr w:type="spellStart"/>
       <w:r>
         <w:t>StringPersistor</w:t>
       </w:r>
+      <w:proofErr w:type="spellEnd"/>
     </w:p>
     <w:p>
       <w:pPr>
@@ -2621,7 +2994,7 @@
           <w:rFonts w:ascii="Tahoma" w:hAnsi="Tahoma" w:cs="Tahoma"/>
         </w:rPr>
       </w:pPr>
-      <w:bookmarkStart w:id="7" w:name="_Toc362016973"/>
+      <w:bookmarkStart w:id="13" w:name="_Toc497676633"/>
       <w:r>
         <w:rPr>
           <w:rFonts w:ascii="Tahoma" w:hAnsi="Tahoma" w:cs="Tahoma"/>
@@ -2634,7 +3007,7 @@
         </w:rPr>
         <w:t>ichtige interne Schnittstellen</w:t>
       </w:r>
-      <w:bookmarkEnd w:id="7"/>
+      <w:bookmarkEnd w:id="13"/>
       <w:r>
         <w:rPr>
           <w:rFonts w:ascii="Tahoma" w:hAnsi="Tahoma" w:cs="Tahoma"/>
@@ -2662,9 +3035,11 @@
           <w:rFonts w:ascii="Tahoma" w:hAnsi="Tahoma" w:cs="Tahoma"/>
         </w:rPr>
       </w:pPr>
+      <w:proofErr w:type="spellStart"/>
       <w:r>
         <w:t>LogWriterAdapter</w:t>
       </w:r>
+      <w:proofErr w:type="spellEnd"/>
     </w:p>
     <w:p>
       <w:pPr>
@@ -2677,6 +3052,8 @@
           <w:rFonts w:ascii="Tahoma" w:hAnsi="Tahoma" w:cs="Tahoma"/>
         </w:rPr>
       </w:pPr>
+      <w:proofErr w:type="spellStart"/>
+      <w:proofErr w:type="gramStart"/>
       <w:r>
         <w:t>c</w:t>
       </w:r>
@@ -2686,6 +3063,8 @@
       <w:r>
         <w:t>properties</w:t>
       </w:r>
+      <w:proofErr w:type="spellEnd"/>
+      <w:proofErr w:type="gramEnd"/>
     </w:p>
     <w:p>
       <w:pPr>
@@ -2723,7 +3102,19 @@
         <w:rPr>
           <w:b/>
         </w:rPr>
-        <w:t xml:space="preserve">.md </w:t>
+        <w:t>.</w:t>
+      </w:r>
+      <w:r>
+        <w:rPr>
+          <w:b/>
+        </w:rPr>
+        <w:t>pdf</w:t>
+      </w:r>
+      <w:r>
+        <w:rPr>
+          <w:b/>
+        </w:rPr>
+        <w:t xml:space="preserve"> </w:t>
       </w:r>
       <w:r>
         <w:t>ausführlich beschrieben.</w:t>
@@ -2743,12 +3134,12 @@
       <w:r>
         <w:br w:type="page"/>
       </w:r>
-      <w:bookmarkStart w:id="8" w:name="_Toc362016975"/>
+      <w:bookmarkStart w:id="14" w:name="_Toc497676634"/>
       <w:r>
         <w:lastRenderedPageBreak/>
         <w:t>Environment-Anforderungen</w:t>
       </w:r>
-      <w:bookmarkEnd w:id="8"/>
+      <w:bookmarkEnd w:id="14"/>
     </w:p>
     <w:p>
       <w:pPr>
@@ -2789,14 +3180,24 @@
         <w:t xml:space="preserve">Der </w:t>
       </w:r>
       <w:r>
-        <w:t>Fully-Qualified Class Name</w:t>
+        <w:t>Fully-</w:t>
+      </w:r>
+      <w:proofErr w:type="spellStart"/>
+      <w:r>
+        <w:t>Qualified</w:t>
+      </w:r>
+      <w:proofErr w:type="spellEnd"/>
+      <w:r>
+        <w:t xml:space="preserve"> Class Name</w:t>
       </w:r>
       <w:r>
         <w:t xml:space="preserve"> der </w:t>
       </w:r>
+      <w:proofErr w:type="spellStart"/>
       <w:r>
         <w:t>LoggerFactory</w:t>
       </w:r>
+      <w:proofErr w:type="spellEnd"/>
       <w:r>
         <w:t xml:space="preserve">, </w:t>
       </w:r>
@@ -2813,13 +3214,18 @@
         <w:t xml:space="preserve"> des Servers </w:t>
       </w:r>
       <w:r>
-        <w:t>müssen in einer Konfigurationsdatei «config.</w:t>
+        <w:t>müssen in einer Konfigurationsdatei «</w:t>
+      </w:r>
+      <w:proofErr w:type="spellStart"/>
+      <w:proofErr w:type="gramStart"/>
+      <w:r>
+        <w:t>config.</w:t>
       </w:r>
       <w:r>
         <w:t>properties</w:t>
       </w:r>
-      <w:bookmarkStart w:id="9" w:name="_GoBack"/>
-      <w:bookmarkEnd w:id="9"/>
+      <w:proofErr w:type="spellEnd"/>
+      <w:proofErr w:type="gramEnd"/>
       <w:r>
         <w:t>»</w:t>
       </w:r>
@@ -2858,8 +3264,8 @@
       </w:r>
     </w:p>
     <w:sectPr>
-      <w:headerReference w:type="default" r:id="rId19"/>
-      <w:footerReference w:type="default" r:id="rId20"/>
+      <w:headerReference w:type="default" r:id="rId15"/>
+      <w:footerReference w:type="default" r:id="rId16"/>
       <w:type w:val="continuous"/>
       <w:pgSz w:w="11906" w:h="16838" w:code="9"/>
       <w:pgMar w:top="1134" w:right="1202" w:bottom="1633" w:left="1899" w:header="567" w:footer="567" w:gutter="0"/>
@@ -2893,8 +3299,319 @@
 <w:ftr xmlns:wpc="http://schemas.microsoft.com/office/word/2010/wordprocessingCanvas" xmlns:cx="http://schemas.microsoft.com/office/drawing/2014/chartex" xmlns:cx1="http://schemas.microsoft.com/office/drawing/2015/9/8/chartex" xmlns:cx2="http://schemas.microsoft.com/office/drawing/2015/10/21/chartex" xmlns:cx3="http://schemas.microsoft.com/office/drawing/2016/5/9/chartex" xmlns:cx4="http://schemas.microsoft.com/office/drawing/2016/5/10/chartex" xmlns:cx5="http://schemas.microsoft.com/office/drawing/2016/5/11/chartex" xmlns:cx6="http://schemas.microsoft.com/office/drawing/2016/5/12/chartex" xmlns:cx7="http://schemas.microsoft.com/office/drawing/2016/5/13/chartex" xmlns:cx8="http://schemas.microsoft.com/office/drawing/2016/5/14/chartex" xmlns:mc="http://schemas.openxmlformats.org/markup-compatibility/2006" xmlns:aink="http://schemas.microsoft.com/office/drawing/2016/ink" xmlns:am3d="http://schemas.microsoft.com/office/drawing/2017/model3d" xmlns:o="urn:schemas-microsoft-com:office:office" xmlns:r="http://schemas.openxmlformats.org/officeDocument/2006/relationships" xmlns:m="http://schemas.openxmlformats.org/officeDocument/2006/math" xmlns:v="urn:schemas-microsoft-com:vml" xmlns:wp14="http://schemas.microsoft.com/office/word/2010/wordprocessingDrawing" xmlns:wp="http://schemas.openxmlformats.org/drawingml/2006/wordprocessingDrawing" xmlns:w10="urn:schemas-microsoft-com:office:word" xmlns:w="http://schemas.openxmlformats.org/wordprocessingml/2006/main" xmlns:w14="http://schemas.microsoft.com/office/word/2010/wordml" xmlns:w15="http://schemas.microsoft.com/office/word/2012/wordml" xmlns:w16cid="http://schemas.microsoft.com/office/word/2016/wordml/cid" xmlns:w16se="http://schemas.microsoft.com/office/word/2015/wordml/symex" xmlns:wpg="http://schemas.microsoft.com/office/word/2010/wordprocessingGroup" xmlns:wpi="http://schemas.microsoft.com/office/word/2010/wordprocessingInk" xmlns:wne="http://schemas.microsoft.com/office/word/2006/wordml" xmlns:wps="http://schemas.microsoft.com/office/word/2010/wordprocessingShape" mc:Ignorable="w14 w15 w16se w16cid wp14">
   <w:p>
     <w:pPr>
-      <w:pStyle w:val="Fuzeile"/>
-    </w:pPr>
+      <w:pStyle w:val="OutputprofileTitle"/>
+      <w:rPr>
+        <w:noProof/>
+      </w:rPr>
+    </w:pPr>
+    <w:r>
+      <w:rPr>
+        <w:noProof/>
+      </w:rPr>
+      <w:fldChar w:fldCharType="begin"/>
+    </w:r>
+    <w:r>
+      <w:rPr>
+        <w:noProof/>
+      </w:rPr>
+      <w:instrText xml:space="preserve"> DOCPROPERTY "Outputprofile.InternalPath"\*CHARFORMAT \&lt;OawJumpToField value=0/&gt;</w:instrText>
+    </w:r>
+    <w:r>
+      <w:rPr>
+        <w:noProof/>
+      </w:rPr>
+      <w:fldChar w:fldCharType="end"/>
+    </w:r>
+    <w:r>
+      <w:rPr>
+        <w:noProof/>
+      </w:rPr>
+      <w:fldChar w:fldCharType="begin"/>
+    </w:r>
+    <w:r>
+      <w:rPr>
+        <w:noProof/>
+      </w:rPr>
+      <w:instrText xml:space="preserve"> DOCPROPERTY "Outputprofile.DraftPathTime"\*CHARFORMAT \OawJumpToField value=0/&gt;</w:instrText>
+    </w:r>
+    <w:r>
+      <w:rPr>
+        <w:noProof/>
+      </w:rPr>
+      <w:fldChar w:fldCharType="end"/>
+    </w:r>
+  </w:p>
+  <w:p>
+    <w:pPr>
+      <w:pStyle w:val="OutputprofileText"/>
+      <w:rPr>
+        <w:noProof/>
+      </w:rPr>
+    </w:pPr>
+    <w:r>
+      <w:rPr>
+        <w:noProof/>
+      </w:rPr>
+      <w:fldChar w:fldCharType="begin"/>
+    </w:r>
+    <w:r>
+      <w:rPr>
+        <w:noProof/>
+      </w:rPr>
+      <w:instrText xml:space="preserve"> IF </w:instrText>
+    </w:r>
+    <w:r>
+      <w:rPr>
+        <w:noProof/>
+      </w:rPr>
+      <w:fldChar w:fldCharType="begin"/>
+    </w:r>
+    <w:r>
+      <w:rPr>
+        <w:noProof/>
+      </w:rPr>
+      <w:instrText xml:space="preserve"> DOCPROPERTY "Outputprofile.InternalPath"\*CHARFORMAT </w:instrText>
+    </w:r>
+    <w:r>
+      <w:rPr>
+        <w:noProof/>
+      </w:rPr>
+      <w:fldChar w:fldCharType="end"/>
+    </w:r>
+    <w:r>
+      <w:rPr>
+        <w:noProof/>
+      </w:rPr>
+      <w:instrText>="" "" "</w:instrText>
+    </w:r>
+    <w:r>
+      <w:rPr>
+        <w:noProof/>
+      </w:rPr>
+      <w:fldChar w:fldCharType="begin"/>
+    </w:r>
+    <w:r>
+      <w:rPr>
+        <w:noProof/>
+      </w:rPr>
+      <w:instrText xml:space="preserve"> PRINTDATE  \@ "dd.MM.yyyy"  \* MERGEFORMAT </w:instrText>
+    </w:r>
+    <w:r>
+      <w:rPr>
+        <w:noProof/>
+      </w:rPr>
+      <w:fldChar w:fldCharType="separate"/>
+    </w:r>
+    <w:r>
+      <w:rPr>
+        <w:noProof/>
+      </w:rPr>
+      <w:instrText>23.08.2007</w:instrText>
+    </w:r>
+    <w:r>
+      <w:rPr>
+        <w:noProof/>
+      </w:rPr>
+      <w:fldChar w:fldCharType="end"/>
+    </w:r>
+    <w:r>
+      <w:rPr>
+        <w:noProof/>
+      </w:rPr>
+      <w:instrText xml:space="preserve"> - </w:instrText>
+    </w:r>
+    <w:r>
+      <w:rPr>
+        <w:noProof/>
+      </w:rPr>
+      <w:fldChar w:fldCharType="begin"/>
+    </w:r>
+    <w:r>
+      <w:rPr>
+        <w:noProof/>
+      </w:rPr>
+      <w:instrText xml:space="preserve"> FILENAME  \* MERGEFORMAT </w:instrText>
+    </w:r>
+    <w:r>
+      <w:rPr>
+        <w:noProof/>
+      </w:rPr>
+      <w:fldChar w:fldCharType="separate"/>
+    </w:r>
+    <w:r>
+      <w:rPr>
+        <w:noProof/>
+      </w:rPr>
+      <w:instrText>Templ.dot</w:instrText>
+    </w:r>
+    <w:r>
+      <w:rPr>
+        <w:noProof/>
+      </w:rPr>
+      <w:fldChar w:fldCharType="end"/>
+    </w:r>
+    <w:r>
+      <w:rPr>
+        <w:noProof/>
+      </w:rPr>
+      <w:instrText xml:space="preserve">" \* MERGEFORMAT </w:instrText>
+    </w:r>
+    <w:r>
+      <w:rPr>
+        <w:noProof/>
+      </w:rPr>
+      <w:fldChar w:fldCharType="end"/>
+    </w:r>
+    <w:r>
+      <w:rPr>
+        <w:noProof/>
+      </w:rPr>
+      <w:fldChar w:fldCharType="begin"/>
+    </w:r>
+    <w:r>
+      <w:rPr>
+        <w:noProof/>
+      </w:rPr>
+      <w:instrText xml:space="preserve"> IF </w:instrText>
+    </w:r>
+    <w:r>
+      <w:rPr>
+        <w:noProof/>
+      </w:rPr>
+      <w:fldChar w:fldCharType="begin"/>
+    </w:r>
+    <w:r>
+      <w:rPr>
+        <w:noProof/>
+      </w:rPr>
+      <w:instrText xml:space="preserve"> DOCPROPERTY "Outputprofile.DraftPathTime"\*CHARFORMAT </w:instrText>
+    </w:r>
+    <w:r>
+      <w:rPr>
+        <w:noProof/>
+      </w:rPr>
+      <w:fldChar w:fldCharType="end"/>
+    </w:r>
+    <w:r>
+      <w:rPr>
+        <w:noProof/>
+      </w:rPr>
+      <w:instrText>="" "" "</w:instrText>
+    </w:r>
+    <w:r>
+      <w:rPr>
+        <w:noProof/>
+      </w:rPr>
+      <w:fldChar w:fldCharType="begin"/>
+    </w:r>
+    <w:r>
+      <w:rPr>
+        <w:noProof/>
+      </w:rPr>
+      <w:instrText xml:space="preserve"> PRINTDATE  \@ "dd.MM.yyyy"  \* MERGEFORMAT </w:instrText>
+    </w:r>
+    <w:r>
+      <w:rPr>
+        <w:noProof/>
+      </w:rPr>
+      <w:fldChar w:fldCharType="separate"/>
+    </w:r>
+    <w:r>
+      <w:rPr>
+        <w:noProof/>
+      </w:rPr>
+      <w:instrText>23.08.2007</w:instrText>
+    </w:r>
+    <w:r>
+      <w:rPr>
+        <w:noProof/>
+      </w:rPr>
+      <w:fldChar w:fldCharType="end"/>
+    </w:r>
+    <w:r>
+      <w:rPr>
+        <w:noProof/>
+      </w:rPr>
+      <w:instrText xml:space="preserve">, </w:instrText>
+    </w:r>
+    <w:r>
+      <w:rPr>
+        <w:noProof/>
+      </w:rPr>
+      <w:fldChar w:fldCharType="begin"/>
+    </w:r>
+    <w:r>
+      <w:rPr>
+        <w:noProof/>
+      </w:rPr>
+      <w:instrText xml:space="preserve"> PRINTDATE  \@ "HH:mm:ss"  \*MERGEFORMAT </w:instrText>
+    </w:r>
+    <w:r>
+      <w:rPr>
+        <w:noProof/>
+      </w:rPr>
+      <w:fldChar w:fldCharType="separate"/>
+    </w:r>
+    <w:r>
+      <w:rPr>
+        <w:noProof/>
+      </w:rPr>
+      <w:instrText>09:57:00</w:instrText>
+    </w:r>
+    <w:r>
+      <w:rPr>
+        <w:noProof/>
+      </w:rPr>
+      <w:fldChar w:fldCharType="end"/>
+    </w:r>
+    <w:r>
+      <w:rPr>
+        <w:noProof/>
+      </w:rPr>
+      <w:instrText xml:space="preserve"> - </w:instrText>
+    </w:r>
+    <w:r>
+      <w:rPr>
+        <w:noProof/>
+      </w:rPr>
+      <w:fldChar w:fldCharType="begin"/>
+    </w:r>
+    <w:r>
+      <w:rPr>
+        <w:noProof/>
+      </w:rPr>
+      <w:instrText xml:space="preserve"> FILENAME  \* MERGEFORMAT </w:instrText>
+    </w:r>
+    <w:r>
+      <w:rPr>
+        <w:noProof/>
+      </w:rPr>
+      <w:fldChar w:fldCharType="separate"/>
+    </w:r>
+    <w:r>
+      <w:rPr>
+        <w:noProof/>
+      </w:rPr>
+      <w:instrText>Templ.dot</w:instrText>
+    </w:r>
+    <w:r>
+      <w:rPr>
+        <w:noProof/>
+      </w:rPr>
+      <w:fldChar w:fldCharType="end"/>
+    </w:r>
+    <w:r>
+      <w:rPr>
+        <w:noProof/>
+      </w:rPr>
+      <w:instrText xml:space="preserve">" \* MERGEFORMAT </w:instrText>
+    </w:r>
+    <w:r>
+      <w:rPr>
+        <w:noProof/>
+      </w:rPr>
+      <w:fldChar w:fldCharType="end"/>
+    </w:r>
   </w:p>
 </w:ftr>
 </file>
@@ -2903,337 +3620,6 @@
 <w:ftr xmlns:wpc="http://schemas.microsoft.com/office/word/2010/wordprocessingCanvas" xmlns:cx="http://schemas.microsoft.com/office/drawing/2014/chartex" xmlns:cx1="http://schemas.microsoft.com/office/drawing/2015/9/8/chartex" xmlns:cx2="http://schemas.microsoft.com/office/drawing/2015/10/21/chartex" xmlns:cx3="http://schemas.microsoft.com/office/drawing/2016/5/9/chartex" xmlns:cx4="http://schemas.microsoft.com/office/drawing/2016/5/10/chartex" xmlns:cx5="http://schemas.microsoft.com/office/drawing/2016/5/11/chartex" xmlns:cx6="http://schemas.microsoft.com/office/drawing/2016/5/12/chartex" xmlns:cx7="http://schemas.microsoft.com/office/drawing/2016/5/13/chartex" xmlns:cx8="http://schemas.microsoft.com/office/drawing/2016/5/14/chartex" xmlns:mc="http://schemas.openxmlformats.org/markup-compatibility/2006" xmlns:aink="http://schemas.microsoft.com/office/drawing/2016/ink" xmlns:am3d="http://schemas.microsoft.com/office/drawing/2017/model3d" xmlns:o="urn:schemas-microsoft-com:office:office" xmlns:r="http://schemas.openxmlformats.org/officeDocument/2006/relationships" xmlns:m="http://schemas.openxmlformats.org/officeDocument/2006/math" xmlns:v="urn:schemas-microsoft-com:vml" xmlns:wp14="http://schemas.microsoft.com/office/word/2010/wordprocessingDrawing" xmlns:wp="http://schemas.openxmlformats.org/drawingml/2006/wordprocessingDrawing" xmlns:w10="urn:schemas-microsoft-com:office:word" xmlns:w="http://schemas.openxmlformats.org/wordprocessingml/2006/main" xmlns:w14="http://schemas.microsoft.com/office/word/2010/wordml" xmlns:w15="http://schemas.microsoft.com/office/word/2012/wordml" xmlns:w16cid="http://schemas.microsoft.com/office/word/2016/wordml/cid" xmlns:w16se="http://schemas.microsoft.com/office/word/2015/wordml/symex" xmlns:wpg="http://schemas.microsoft.com/office/word/2010/wordprocessingGroup" xmlns:wpi="http://schemas.microsoft.com/office/word/2010/wordprocessingInk" xmlns:wne="http://schemas.microsoft.com/office/word/2006/wordml" xmlns:wps="http://schemas.microsoft.com/office/word/2010/wordprocessingShape" mc:Ignorable="w14 w15 w16se w16cid wp14">
   <w:p>
     <w:pPr>
-      <w:pStyle w:val="OutputprofileTitle"/>
-      <w:rPr>
-        <w:noProof/>
-      </w:rPr>
-    </w:pPr>
-    <w:r>
-      <w:rPr>
-        <w:noProof/>
-      </w:rPr>
-      <w:fldChar w:fldCharType="begin"/>
-    </w:r>
-    <w:r>
-      <w:rPr>
-        <w:noProof/>
-      </w:rPr>
-      <w:instrText xml:space="preserve"> DOCPROPERTY "Outputprofile.InternalPath"\*CHARFORMAT \&lt;OawJumpToField value=0/&gt;</w:instrText>
-    </w:r>
-    <w:r>
-      <w:rPr>
-        <w:noProof/>
-      </w:rPr>
-      <w:fldChar w:fldCharType="end"/>
-    </w:r>
-    <w:r>
-      <w:rPr>
-        <w:noProof/>
-      </w:rPr>
-      <w:fldChar w:fldCharType="begin"/>
-    </w:r>
-    <w:r>
-      <w:rPr>
-        <w:noProof/>
-      </w:rPr>
-      <w:instrText xml:space="preserve"> DOCPROPERTY "Outputprofile.DraftPathTime"\*CHARFORMAT \OawJumpToField value=0/&gt;</w:instrText>
-    </w:r>
-    <w:r>
-      <w:rPr>
-        <w:noProof/>
-      </w:rPr>
-      <w:fldChar w:fldCharType="end"/>
-    </w:r>
-  </w:p>
-  <w:p>
-    <w:pPr>
-      <w:pStyle w:val="OutputprofileText"/>
-      <w:rPr>
-        <w:noProof/>
-      </w:rPr>
-    </w:pPr>
-    <w:r>
-      <w:rPr>
-        <w:noProof/>
-      </w:rPr>
-      <w:fldChar w:fldCharType="begin"/>
-    </w:r>
-    <w:r>
-      <w:rPr>
-        <w:noProof/>
-      </w:rPr>
-      <w:instrText xml:space="preserve"> IF </w:instrText>
-    </w:r>
-    <w:r>
-      <w:rPr>
-        <w:noProof/>
-      </w:rPr>
-      <w:fldChar w:fldCharType="begin"/>
-    </w:r>
-    <w:r>
-      <w:rPr>
-        <w:noProof/>
-      </w:rPr>
-      <w:instrText xml:space="preserve"> DOCPROPERTY "Outputprofile.InternalPath"\*CHARFORMAT </w:instrText>
-    </w:r>
-    <w:r>
-      <w:rPr>
-        <w:noProof/>
-      </w:rPr>
-      <w:fldChar w:fldCharType="end"/>
-    </w:r>
-    <w:r>
-      <w:rPr>
-        <w:noProof/>
-      </w:rPr>
-      <w:instrText>="" "" "</w:instrText>
-    </w:r>
-    <w:r>
-      <w:rPr>
-        <w:noProof/>
-      </w:rPr>
-      <w:fldChar w:fldCharType="begin"/>
-    </w:r>
-    <w:r>
-      <w:rPr>
-        <w:noProof/>
-      </w:rPr>
-      <w:instrText xml:space="preserve"> PRINTDATE  \@ "dd.MM.yyyy"  \* MERGEFORMAT </w:instrText>
-    </w:r>
-    <w:r>
-      <w:rPr>
-        <w:noProof/>
-      </w:rPr>
-      <w:fldChar w:fldCharType="separate"/>
-    </w:r>
-    <w:r>
-      <w:rPr>
-        <w:noProof/>
-      </w:rPr>
-      <w:instrText>23.08.2007</w:instrText>
-    </w:r>
-    <w:r>
-      <w:rPr>
-        <w:noProof/>
-      </w:rPr>
-      <w:fldChar w:fldCharType="end"/>
-    </w:r>
-    <w:r>
-      <w:rPr>
-        <w:noProof/>
-      </w:rPr>
-      <w:instrText xml:space="preserve"> - </w:instrText>
-    </w:r>
-    <w:r>
-      <w:rPr>
-        <w:noProof/>
-      </w:rPr>
-      <w:fldChar w:fldCharType="begin"/>
-    </w:r>
-    <w:r>
-      <w:rPr>
-        <w:noProof/>
-      </w:rPr>
-      <w:instrText xml:space="preserve"> FILENAME  \* MERGEFORMAT </w:instrText>
-    </w:r>
-    <w:r>
-      <w:rPr>
-        <w:noProof/>
-      </w:rPr>
-      <w:fldChar w:fldCharType="separate"/>
-    </w:r>
-    <w:r>
-      <w:rPr>
-        <w:noProof/>
-      </w:rPr>
-      <w:instrText>Templ.dot</w:instrText>
-    </w:r>
-    <w:r>
-      <w:rPr>
-        <w:noProof/>
-      </w:rPr>
-      <w:fldChar w:fldCharType="end"/>
-    </w:r>
-    <w:r>
-      <w:rPr>
-        <w:noProof/>
-      </w:rPr>
-      <w:instrText xml:space="preserve">" \* MERGEFORMAT </w:instrText>
-    </w:r>
-    <w:r>
-      <w:rPr>
-        <w:noProof/>
-      </w:rPr>
-      <w:fldChar w:fldCharType="end"/>
-    </w:r>
-    <w:r>
-      <w:rPr>
-        <w:noProof/>
-      </w:rPr>
-      <w:fldChar w:fldCharType="begin"/>
-    </w:r>
-    <w:r>
-      <w:rPr>
-        <w:noProof/>
-      </w:rPr>
-      <w:instrText xml:space="preserve"> IF </w:instrText>
-    </w:r>
-    <w:r>
-      <w:rPr>
-        <w:noProof/>
-      </w:rPr>
-      <w:fldChar w:fldCharType="begin"/>
-    </w:r>
-    <w:r>
-      <w:rPr>
-        <w:noProof/>
-      </w:rPr>
-      <w:instrText xml:space="preserve"> DOCPROPERTY "Outputprofile.DraftPathTime"\*CHARFORMAT </w:instrText>
-    </w:r>
-    <w:r>
-      <w:rPr>
-        <w:noProof/>
-      </w:rPr>
-      <w:fldChar w:fldCharType="end"/>
-    </w:r>
-    <w:r>
-      <w:rPr>
-        <w:noProof/>
-      </w:rPr>
-      <w:instrText>="" "" "</w:instrText>
-    </w:r>
-    <w:r>
-      <w:rPr>
-        <w:noProof/>
-      </w:rPr>
-      <w:fldChar w:fldCharType="begin"/>
-    </w:r>
-    <w:r>
-      <w:rPr>
-        <w:noProof/>
-      </w:rPr>
-      <w:instrText xml:space="preserve"> PRINTDATE  \@ "dd.MM.yyyy"  \* MERGEFORMAT </w:instrText>
-    </w:r>
-    <w:r>
-      <w:rPr>
-        <w:noProof/>
-      </w:rPr>
-      <w:fldChar w:fldCharType="separate"/>
-    </w:r>
-    <w:r>
-      <w:rPr>
-        <w:noProof/>
-      </w:rPr>
-      <w:instrText>23.08.2007</w:instrText>
-    </w:r>
-    <w:r>
-      <w:rPr>
-        <w:noProof/>
-      </w:rPr>
-      <w:fldChar w:fldCharType="end"/>
-    </w:r>
-    <w:r>
-      <w:rPr>
-        <w:noProof/>
-      </w:rPr>
-      <w:instrText xml:space="preserve">, </w:instrText>
-    </w:r>
-    <w:r>
-      <w:rPr>
-        <w:noProof/>
-      </w:rPr>
-      <w:fldChar w:fldCharType="begin"/>
-    </w:r>
-    <w:r>
-      <w:rPr>
-        <w:noProof/>
-      </w:rPr>
-      <w:instrText xml:space="preserve"> PRINTDATE  \@ "HH:mm:ss"  \*MERGEFORMAT </w:instrText>
-    </w:r>
-    <w:r>
-      <w:rPr>
-        <w:noProof/>
-      </w:rPr>
-      <w:fldChar w:fldCharType="separate"/>
-    </w:r>
-    <w:r>
-      <w:rPr>
-        <w:noProof/>
-      </w:rPr>
-      <w:instrText>09:57:00</w:instrText>
-    </w:r>
-    <w:r>
-      <w:rPr>
-        <w:noProof/>
-      </w:rPr>
-      <w:fldChar w:fldCharType="end"/>
-    </w:r>
-    <w:r>
-      <w:rPr>
-        <w:noProof/>
-      </w:rPr>
-      <w:instrText xml:space="preserve"> - </w:instrText>
-    </w:r>
-    <w:r>
-      <w:rPr>
-        <w:noProof/>
-      </w:rPr>
-      <w:fldChar w:fldCharType="begin"/>
-    </w:r>
-    <w:r>
-      <w:rPr>
-        <w:noProof/>
-      </w:rPr>
-      <w:instrText xml:space="preserve"> FILENAME  \* MERGEFORMAT </w:instrText>
-    </w:r>
-    <w:r>
-      <w:rPr>
-        <w:noProof/>
-      </w:rPr>
-      <w:fldChar w:fldCharType="separate"/>
-    </w:r>
-    <w:r>
-      <w:rPr>
-        <w:noProof/>
-      </w:rPr>
-      <w:instrText>Templ.dot</w:instrText>
-    </w:r>
-    <w:r>
-      <w:rPr>
-        <w:noProof/>
-      </w:rPr>
-      <w:fldChar w:fldCharType="end"/>
-    </w:r>
-    <w:r>
-      <w:rPr>
-        <w:noProof/>
-      </w:rPr>
-      <w:instrText xml:space="preserve">" \* MERGEFORMAT </w:instrText>
-    </w:r>
-    <w:r>
-      <w:rPr>
-        <w:noProof/>
-      </w:rPr>
-      <w:fldChar w:fldCharType="end"/>
-    </w:r>
-  </w:p>
-</w:ftr>
-</file>
-
-<file path=word/footer3.xml><?xml version="1.0" encoding="utf-8"?>
-<w:ftr xmlns:wpc="http://schemas.microsoft.com/office/word/2010/wordprocessingCanvas" xmlns:cx="http://schemas.microsoft.com/office/drawing/2014/chartex" xmlns:cx1="http://schemas.microsoft.com/office/drawing/2015/9/8/chartex" xmlns:cx2="http://schemas.microsoft.com/office/drawing/2015/10/21/chartex" xmlns:cx3="http://schemas.microsoft.com/office/drawing/2016/5/9/chartex" xmlns:cx4="http://schemas.microsoft.com/office/drawing/2016/5/10/chartex" xmlns:cx5="http://schemas.microsoft.com/office/drawing/2016/5/11/chartex" xmlns:cx6="http://schemas.microsoft.com/office/drawing/2016/5/12/chartex" xmlns:cx7="http://schemas.microsoft.com/office/drawing/2016/5/13/chartex" xmlns:cx8="http://schemas.microsoft.com/office/drawing/2016/5/14/chartex" xmlns:mc="http://schemas.openxmlformats.org/markup-compatibility/2006" xmlns:aink="http://schemas.microsoft.com/office/drawing/2016/ink" xmlns:am3d="http://schemas.microsoft.com/office/drawing/2017/model3d" xmlns:o="urn:schemas-microsoft-com:office:office" xmlns:r="http://schemas.openxmlformats.org/officeDocument/2006/relationships" xmlns:m="http://schemas.openxmlformats.org/officeDocument/2006/math" xmlns:v="urn:schemas-microsoft-com:vml" xmlns:wp14="http://schemas.microsoft.com/office/word/2010/wordprocessingDrawing" xmlns:wp="http://schemas.openxmlformats.org/drawingml/2006/wordprocessingDrawing" xmlns:w10="urn:schemas-microsoft-com:office:word" xmlns:w="http://schemas.openxmlformats.org/wordprocessingml/2006/main" xmlns:w14="http://schemas.microsoft.com/office/word/2010/wordml" xmlns:w15="http://schemas.microsoft.com/office/word/2012/wordml" xmlns:w16cid="http://schemas.microsoft.com/office/word/2016/wordml/cid" xmlns:w16se="http://schemas.microsoft.com/office/word/2015/wordml/symex" xmlns:wpg="http://schemas.microsoft.com/office/word/2010/wordprocessingGroup" xmlns:wpi="http://schemas.microsoft.com/office/word/2010/wordprocessingInk" xmlns:wne="http://schemas.microsoft.com/office/word/2006/wordml" xmlns:wps="http://schemas.microsoft.com/office/word/2010/wordprocessingShape" mc:Ignorable="w14 w15 w16se w16cid wp14">
-  <w:p>
-    <w:pPr>
-      <w:pStyle w:val="Fuzeile"/>
-    </w:pPr>
-  </w:p>
-</w:ftr>
-</file>
-
-<file path=word/footer4.xml><?xml version="1.0" encoding="utf-8"?>
-<w:ftr xmlns:wpc="http://schemas.microsoft.com/office/word/2010/wordprocessingCanvas" xmlns:cx="http://schemas.microsoft.com/office/drawing/2014/chartex" xmlns:cx1="http://schemas.microsoft.com/office/drawing/2015/9/8/chartex" xmlns:cx2="http://schemas.microsoft.com/office/drawing/2015/10/21/chartex" xmlns:cx3="http://schemas.microsoft.com/office/drawing/2016/5/9/chartex" xmlns:cx4="http://schemas.microsoft.com/office/drawing/2016/5/10/chartex" xmlns:cx5="http://schemas.microsoft.com/office/drawing/2016/5/11/chartex" xmlns:cx6="http://schemas.microsoft.com/office/drawing/2016/5/12/chartex" xmlns:cx7="http://schemas.microsoft.com/office/drawing/2016/5/13/chartex" xmlns:cx8="http://schemas.microsoft.com/office/drawing/2016/5/14/chartex" xmlns:mc="http://schemas.openxmlformats.org/markup-compatibility/2006" xmlns:aink="http://schemas.microsoft.com/office/drawing/2016/ink" xmlns:am3d="http://schemas.microsoft.com/office/drawing/2017/model3d" xmlns:o="urn:schemas-microsoft-com:office:office" xmlns:r="http://schemas.openxmlformats.org/officeDocument/2006/relationships" xmlns:m="http://schemas.openxmlformats.org/officeDocument/2006/math" xmlns:v="urn:schemas-microsoft-com:vml" xmlns:wp14="http://schemas.microsoft.com/office/word/2010/wordprocessingDrawing" xmlns:wp="http://schemas.openxmlformats.org/drawingml/2006/wordprocessingDrawing" xmlns:w10="urn:schemas-microsoft-com:office:word" xmlns:w="http://schemas.openxmlformats.org/wordprocessingml/2006/main" xmlns:w14="http://schemas.microsoft.com/office/word/2010/wordml" xmlns:w15="http://schemas.microsoft.com/office/word/2012/wordml" xmlns:w16cid="http://schemas.microsoft.com/office/word/2016/wordml/cid" xmlns:w16se="http://schemas.microsoft.com/office/word/2015/wordml/symex" xmlns:wpg="http://schemas.microsoft.com/office/word/2010/wordprocessingGroup" xmlns:wpi="http://schemas.microsoft.com/office/word/2010/wordprocessingInk" xmlns:wne="http://schemas.microsoft.com/office/word/2006/wordml" xmlns:wps="http://schemas.microsoft.com/office/word/2010/wordprocessingShape" mc:Ignorable="w14 w15 w16se w16cid wp14">
-  <w:p>
-    <w:pPr>
       <w:pStyle w:val="Fuzeile"/>
       <w:pBdr>
         <w:top w:val="single" w:sz="4" w:space="1" w:color="auto"/>
@@ -3253,26 +3639,54 @@
         <w:szCs w:val="22"/>
         <w:lang w:val="en-US"/>
       </w:rPr>
-      <w:t>System-Spezifikation</w:t>
-    </w:r>
+      <w:t>System-</w:t>
+    </w:r>
+    <w:proofErr w:type="spellStart"/>
     <w:r>
       <w:rPr>
         <w:sz w:val="18"/>
         <w:szCs w:val="22"/>
         <w:lang w:val="en-US"/>
       </w:rPr>
-      <w:t xml:space="preserve"> – Inspiriert von Standards des Institute of Electrical and Electronics </w:t>
-    </w:r>
-    <w:bookmarkStart w:id="11" w:name="MacroStartPosition"/>
+      <w:t>Spezifikation</w:t>
+    </w:r>
+    <w:proofErr w:type="spellEnd"/>
     <w:r>
       <w:rPr>
         <w:sz w:val="18"/>
         <w:szCs w:val="22"/>
         <w:lang w:val="en-US"/>
       </w:rPr>
+      <w:t xml:space="preserve"> – </w:t>
+    </w:r>
+    <w:proofErr w:type="spellStart"/>
+    <w:r>
+      <w:rPr>
+        <w:sz w:val="18"/>
+        <w:szCs w:val="22"/>
+        <w:lang w:val="en-US"/>
+      </w:rPr>
+      <w:t>Inspiriert</w:t>
+    </w:r>
+    <w:proofErr w:type="spellEnd"/>
+    <w:r>
+      <w:rPr>
+        <w:sz w:val="18"/>
+        <w:szCs w:val="22"/>
+        <w:lang w:val="en-US"/>
+      </w:rPr>
+      <w:t xml:space="preserve"> von Standards des Institute of Electrical and Electronics </w:t>
+    </w:r>
+    <w:bookmarkStart w:id="16" w:name="MacroStartPosition"/>
+    <w:r>
+      <w:rPr>
+        <w:sz w:val="18"/>
+        <w:szCs w:val="22"/>
+        <w:lang w:val="en-US"/>
+      </w:rPr>
       <w:t>Engineers</w:t>
     </w:r>
-    <w:bookmarkEnd w:id="11"/>
+    <w:bookmarkEnd w:id="16"/>
     <w:r>
       <w:rPr>
         <w:sz w:val="22"/>
@@ -3280,7 +3694,24 @@
         <w:lang w:val="en-US"/>
       </w:rPr>
       <w:tab/>
-      <w:t xml:space="preserve">Seite </w:t>
+    </w:r>
+    <w:proofErr w:type="spellStart"/>
+    <w:r>
+      <w:rPr>
+        <w:sz w:val="22"/>
+        <w:szCs w:val="22"/>
+        <w:lang w:val="en-US"/>
+      </w:rPr>
+      <w:t>Seite</w:t>
+    </w:r>
+    <w:proofErr w:type="spellEnd"/>
+    <w:r>
+      <w:rPr>
+        <w:sz w:val="22"/>
+        <w:szCs w:val="22"/>
+        <w:lang w:val="en-US"/>
+      </w:rPr>
+      <w:t xml:space="preserve"> </w:t>
     </w:r>
     <w:r>
       <w:rPr>
@@ -3315,7 +3746,7 @@
         <w:szCs w:val="22"/>
         <w:lang w:val="en-US"/>
       </w:rPr>
-      <w:t>6</w:t>
+      <w:t>2</w:t>
     </w:r>
     <w:r>
       <w:rPr>
@@ -3724,16 +4155,6 @@
   <w:p>
     <w:pPr>
       <w:pStyle w:val="Kopfzeile"/>
-    </w:pPr>
-  </w:p>
-</w:hdr>
-</file>
-
-<file path=word/header2.xml><?xml version="1.0" encoding="utf-8"?>
-<w:hdr xmlns:wpc="http://schemas.microsoft.com/office/word/2010/wordprocessingCanvas" xmlns:cx="http://schemas.microsoft.com/office/drawing/2014/chartex" xmlns:cx1="http://schemas.microsoft.com/office/drawing/2015/9/8/chartex" xmlns:cx2="http://schemas.microsoft.com/office/drawing/2015/10/21/chartex" xmlns:cx3="http://schemas.microsoft.com/office/drawing/2016/5/9/chartex" xmlns:cx4="http://schemas.microsoft.com/office/drawing/2016/5/10/chartex" xmlns:cx5="http://schemas.microsoft.com/office/drawing/2016/5/11/chartex" xmlns:cx6="http://schemas.microsoft.com/office/drawing/2016/5/12/chartex" xmlns:cx7="http://schemas.microsoft.com/office/drawing/2016/5/13/chartex" xmlns:cx8="http://schemas.microsoft.com/office/drawing/2016/5/14/chartex" xmlns:mc="http://schemas.openxmlformats.org/markup-compatibility/2006" xmlns:aink="http://schemas.microsoft.com/office/drawing/2016/ink" xmlns:am3d="http://schemas.microsoft.com/office/drawing/2017/model3d" xmlns:o="urn:schemas-microsoft-com:office:office" xmlns:r="http://schemas.openxmlformats.org/officeDocument/2006/relationships" xmlns:m="http://schemas.openxmlformats.org/officeDocument/2006/math" xmlns:v="urn:schemas-microsoft-com:vml" xmlns:wp14="http://schemas.microsoft.com/office/word/2010/wordprocessingDrawing" xmlns:wp="http://schemas.openxmlformats.org/drawingml/2006/wordprocessingDrawing" xmlns:w10="urn:schemas-microsoft-com:office:word" xmlns:w="http://schemas.openxmlformats.org/wordprocessingml/2006/main" xmlns:w14="http://schemas.microsoft.com/office/word/2010/wordml" xmlns:w15="http://schemas.microsoft.com/office/word/2012/wordml" xmlns:w16cid="http://schemas.microsoft.com/office/word/2016/wordml/cid" xmlns:w16se="http://schemas.microsoft.com/office/word/2015/wordml/symex" xmlns:wpg="http://schemas.microsoft.com/office/word/2010/wordprocessingGroup" xmlns:wpi="http://schemas.microsoft.com/office/word/2010/wordprocessingInk" xmlns:wne="http://schemas.microsoft.com/office/word/2006/wordml" xmlns:wps="http://schemas.microsoft.com/office/word/2010/wordprocessingShape" mc:Ignorable="w14 w15 w16se w16cid wp14">
-  <w:p>
-    <w:pPr>
-      <w:pStyle w:val="Kopfzeile"/>
       <w:tabs>
         <w:tab w:val="right" w:pos="9360"/>
       </w:tabs>
@@ -3837,16 +4258,27 @@
         <w:sz w:val="22"/>
         <w:szCs w:val="22"/>
       </w:rPr>
-      <w:t>Christopher Christensen</w:t>
-    </w:r>
-    <w:r>
-      <w:rPr>
+      <w:t xml:space="preserve">Christopher </w:t>
+    </w:r>
+    <w:proofErr w:type="gramStart"/>
+    <w:r>
+      <w:rPr>
+        <w:i/>
         <w:color w:val="7F7F7F" w:themeColor="text1" w:themeTint="80"/>
         <w:sz w:val="22"/>
         <w:szCs w:val="22"/>
       </w:rPr>
+      <w:t>Christensen</w:t>
+    </w:r>
+    <w:r>
+      <w:rPr>
+        <w:color w:val="7F7F7F" w:themeColor="text1" w:themeTint="80"/>
+        <w:sz w:val="22"/>
+        <w:szCs w:val="22"/>
+      </w:rPr>
       <w:t>]  [</w:t>
     </w:r>
+    <w:proofErr w:type="gramEnd"/>
     <w:r>
       <w:rPr>
         <w:i/>
@@ -4057,17 +4489,7 @@
 </w:hdr>
 </file>
 
-<file path=word/header3.xml><?xml version="1.0" encoding="utf-8"?>
-<w:hdr xmlns:wpc="http://schemas.microsoft.com/office/word/2010/wordprocessingCanvas" xmlns:cx="http://schemas.microsoft.com/office/drawing/2014/chartex" xmlns:cx1="http://schemas.microsoft.com/office/drawing/2015/9/8/chartex" xmlns:cx2="http://schemas.microsoft.com/office/drawing/2015/10/21/chartex" xmlns:cx3="http://schemas.microsoft.com/office/drawing/2016/5/9/chartex" xmlns:cx4="http://schemas.microsoft.com/office/drawing/2016/5/10/chartex" xmlns:cx5="http://schemas.microsoft.com/office/drawing/2016/5/11/chartex" xmlns:cx6="http://schemas.microsoft.com/office/drawing/2016/5/12/chartex" xmlns:cx7="http://schemas.microsoft.com/office/drawing/2016/5/13/chartex" xmlns:cx8="http://schemas.microsoft.com/office/drawing/2016/5/14/chartex" xmlns:mc="http://schemas.openxmlformats.org/markup-compatibility/2006" xmlns:aink="http://schemas.microsoft.com/office/drawing/2016/ink" xmlns:am3d="http://schemas.microsoft.com/office/drawing/2017/model3d" xmlns:o="urn:schemas-microsoft-com:office:office" xmlns:r="http://schemas.openxmlformats.org/officeDocument/2006/relationships" xmlns:m="http://schemas.openxmlformats.org/officeDocument/2006/math" xmlns:v="urn:schemas-microsoft-com:vml" xmlns:wp14="http://schemas.microsoft.com/office/word/2010/wordprocessingDrawing" xmlns:wp="http://schemas.openxmlformats.org/drawingml/2006/wordprocessingDrawing" xmlns:w10="urn:schemas-microsoft-com:office:word" xmlns:w="http://schemas.openxmlformats.org/wordprocessingml/2006/main" xmlns:w14="http://schemas.microsoft.com/office/word/2010/wordml" xmlns:w15="http://schemas.microsoft.com/office/word/2012/wordml" xmlns:w16cid="http://schemas.microsoft.com/office/word/2016/wordml/cid" xmlns:w16se="http://schemas.microsoft.com/office/word/2015/wordml/symex" xmlns:wpg="http://schemas.microsoft.com/office/word/2010/wordprocessingGroup" xmlns:wpi="http://schemas.microsoft.com/office/word/2010/wordprocessingInk" xmlns:wne="http://schemas.microsoft.com/office/word/2006/wordml" xmlns:wps="http://schemas.microsoft.com/office/word/2010/wordprocessingShape" mc:Ignorable="w14 w15 w16se w16cid wp14">
-  <w:p>
-    <w:pPr>
-      <w:pStyle w:val="Kopfzeile"/>
-    </w:pPr>
-  </w:p>
-</w:hdr>
-</file>
-
-<file path=word/header4.xml><?xml version="1.0" encoding="utf-8"?>
+<file path=word/header2.xml><?xml version="1.0" encoding="utf-8"?>
 <w:hdr xmlns:wpc="http://schemas.microsoft.com/office/word/2010/wordprocessingCanvas" xmlns:cx="http://schemas.microsoft.com/office/drawing/2014/chartex" xmlns:cx1="http://schemas.microsoft.com/office/drawing/2015/9/8/chartex" xmlns:cx2="http://schemas.microsoft.com/office/drawing/2015/10/21/chartex" xmlns:cx3="http://schemas.microsoft.com/office/drawing/2016/5/9/chartex" xmlns:cx4="http://schemas.microsoft.com/office/drawing/2016/5/10/chartex" xmlns:cx5="http://schemas.microsoft.com/office/drawing/2016/5/11/chartex" xmlns:cx6="http://schemas.microsoft.com/office/drawing/2016/5/12/chartex" xmlns:cx7="http://schemas.microsoft.com/office/drawing/2016/5/13/chartex" xmlns:cx8="http://schemas.microsoft.com/office/drawing/2016/5/14/chartex" xmlns:mc="http://schemas.openxmlformats.org/markup-compatibility/2006" xmlns:aink="http://schemas.microsoft.com/office/drawing/2016/ink" xmlns:am3d="http://schemas.microsoft.com/office/drawing/2017/model3d" xmlns:o="urn:schemas-microsoft-com:office:office" xmlns:r="http://schemas.openxmlformats.org/officeDocument/2006/relationships" xmlns:m="http://schemas.openxmlformats.org/officeDocument/2006/math" xmlns:v="urn:schemas-microsoft-com:vml" xmlns:wp14="http://schemas.microsoft.com/office/word/2010/wordprocessingDrawing" xmlns:wp="http://schemas.openxmlformats.org/drawingml/2006/wordprocessingDrawing" xmlns:w10="urn:schemas-microsoft-com:office:word" xmlns:w="http://schemas.openxmlformats.org/wordprocessingml/2006/main" xmlns:w14="http://schemas.microsoft.com/office/word/2010/wordml" xmlns:w15="http://schemas.microsoft.com/office/word/2012/wordml" xmlns:w16cid="http://schemas.microsoft.com/office/word/2016/wordml/cid" xmlns:w16se="http://schemas.microsoft.com/office/word/2015/wordml/symex" xmlns:wpg="http://schemas.microsoft.com/office/word/2010/wordprocessingGroup" xmlns:wpi="http://schemas.microsoft.com/office/word/2010/wordprocessingInk" xmlns:wne="http://schemas.microsoft.com/office/word/2006/wordml" xmlns:wps="http://schemas.microsoft.com/office/word/2010/wordprocessingShape" mc:Ignorable="w14 w15 w16se w16cid wp14">
   <w:p>
     <w:pPr>
@@ -4188,8 +4610,18 @@
         <w:sz w:val="22"/>
         <w:szCs w:val="22"/>
       </w:rPr>
-      <w:t>]   [</w:t>
-    </w:r>
+      <w:t>]</w:t>
+    </w:r>
+    <w:proofErr w:type="gramStart"/>
+    <w:r>
+      <w:rPr>
+        <w:color w:val="FF0000"/>
+        <w:sz w:val="22"/>
+        <w:szCs w:val="22"/>
+      </w:rPr>
+      <w:t xml:space="preserve">   [</w:t>
+    </w:r>
+    <w:proofErr w:type="gramEnd"/>
     <w:r>
       <w:rPr>
         <w:i/>
@@ -4279,7 +4711,7 @@
 </w:hdr>
 </file>
 
-<file path=word/header5.xml><?xml version="1.0" encoding="utf-8"?>
+<file path=word/header3.xml><?xml version="1.0" encoding="utf-8"?>
 <w:hdr xmlns:wpc="http://schemas.microsoft.com/office/word/2010/wordprocessingCanvas" xmlns:cx="http://schemas.microsoft.com/office/drawing/2014/chartex" xmlns:cx1="http://schemas.microsoft.com/office/drawing/2015/9/8/chartex" xmlns:cx2="http://schemas.microsoft.com/office/drawing/2015/10/21/chartex" xmlns:cx3="http://schemas.microsoft.com/office/drawing/2016/5/9/chartex" xmlns:cx4="http://schemas.microsoft.com/office/drawing/2016/5/10/chartex" xmlns:cx5="http://schemas.microsoft.com/office/drawing/2016/5/11/chartex" xmlns:cx6="http://schemas.microsoft.com/office/drawing/2016/5/12/chartex" xmlns:cx7="http://schemas.microsoft.com/office/drawing/2016/5/13/chartex" xmlns:cx8="http://schemas.microsoft.com/office/drawing/2016/5/14/chartex" xmlns:mc="http://schemas.openxmlformats.org/markup-compatibility/2006" xmlns:aink="http://schemas.microsoft.com/office/drawing/2016/ink" xmlns:am3d="http://schemas.microsoft.com/office/drawing/2017/model3d" xmlns:o="urn:schemas-microsoft-com:office:office" xmlns:r="http://schemas.openxmlformats.org/officeDocument/2006/relationships" xmlns:m="http://schemas.openxmlformats.org/officeDocument/2006/math" xmlns:v="urn:schemas-microsoft-com:vml" xmlns:wp14="http://schemas.microsoft.com/office/word/2010/wordprocessingDrawing" xmlns:wp="http://schemas.openxmlformats.org/drawingml/2006/wordprocessingDrawing" xmlns:w10="urn:schemas-microsoft-com:office:word" xmlns:w="http://schemas.openxmlformats.org/wordprocessingml/2006/main" xmlns:w14="http://schemas.microsoft.com/office/word/2010/wordml" xmlns:w15="http://schemas.microsoft.com/office/word/2012/wordml" xmlns:w16cid="http://schemas.microsoft.com/office/word/2016/wordml/cid" xmlns:w16se="http://schemas.microsoft.com/office/word/2015/wordml/symex" xmlns:wpg="http://schemas.microsoft.com/office/word/2010/wordprocessingGroup" xmlns:wpi="http://schemas.microsoft.com/office/word/2010/wordprocessingInk" xmlns:wne="http://schemas.microsoft.com/office/word/2006/wordml" xmlns:wps="http://schemas.microsoft.com/office/word/2010/wordprocessingShape" mc:Ignorable="w14 w15 w16se w16cid wp14">
   <w:p>
     <w:pPr>
@@ -4297,7 +4729,7 @@
         <w:szCs w:val="22"/>
       </w:rPr>
     </w:pPr>
-    <w:bookmarkStart w:id="10" w:name="LogoPn"/>
+    <w:bookmarkStart w:id="15" w:name="LogoPn"/>
   </w:p>
   <w:p>
     <w:pPr>
@@ -4415,7 +4847,7 @@
         </wp:anchor>
       </w:drawing>
     </w:r>
-    <w:bookmarkEnd w:id="10"/>
+    <w:bookmarkEnd w:id="15"/>
   </w:p>
 </w:hdr>
 </file>
@@ -8540,9 +8972,9 @@
     <w:lsdException w:name="index 7" w:semiHidden="1" w:unhideWhenUsed="1"/>
     <w:lsdException w:name="index 8" w:semiHidden="1" w:unhideWhenUsed="1"/>
     <w:lsdException w:name="index 9" w:semiHidden="1" w:unhideWhenUsed="1"/>
-    <w:lsdException w:name="toc 1" w:semiHidden="1" w:unhideWhenUsed="1"/>
-    <w:lsdException w:name="toc 2" w:semiHidden="1" w:unhideWhenUsed="1"/>
-    <w:lsdException w:name="toc 3" w:semiHidden="1" w:unhideWhenUsed="1"/>
+    <w:lsdException w:name="toc 1" w:semiHidden="1" w:uiPriority="39" w:unhideWhenUsed="1"/>
+    <w:lsdException w:name="toc 2" w:semiHidden="1" w:uiPriority="39" w:unhideWhenUsed="1"/>
+    <w:lsdException w:name="toc 3" w:semiHidden="1" w:uiPriority="39" w:unhideWhenUsed="1"/>
     <w:lsdException w:name="toc 4" w:semiHidden="1" w:unhideWhenUsed="1"/>
     <w:lsdException w:name="toc 5" w:semiHidden="1" w:unhideWhenUsed="1"/>
     <w:lsdException w:name="toc 6" w:semiHidden="1" w:unhideWhenUsed="1"/>
@@ -8599,7 +9031,7 @@
     <w:lsdException w:name="Body Text Indent 2" w:semiHidden="1" w:unhideWhenUsed="1"/>
     <w:lsdException w:name="Body Text Indent 3" w:semiHidden="1" w:unhideWhenUsed="1"/>
     <w:lsdException w:name="Block Text" w:semiHidden="1" w:unhideWhenUsed="1"/>
-    <w:lsdException w:name="Hyperlink" w:semiHidden="1" w:unhideWhenUsed="1"/>
+    <w:lsdException w:name="Hyperlink" w:semiHidden="1" w:uiPriority="99" w:unhideWhenUsed="1"/>
     <w:lsdException w:name="FollowedHyperlink" w:semiHidden="1" w:unhideWhenUsed="1"/>
     <w:lsdException w:name="Strong" w:qFormat="1"/>
     <w:lsdException w:name="Emphasis" w:qFormat="1"/>
@@ -8889,7 +9321,7 @@
   <w:style w:type="paragraph" w:default="1" w:styleId="Standard">
     <w:name w:val="Normal"/>
     <w:qFormat/>
-    <w:rsid w:val="00F27CE3"/>
+    <w:rsid w:val="00C46BDA"/>
     <w:pPr>
       <w:adjustRightInd w:val="0"/>
       <w:snapToGrid w:val="0"/>
@@ -9185,33 +9617,53 @@
     <w:basedOn w:val="Standard"/>
     <w:next w:val="Standard"/>
     <w:autoRedefine/>
-    <w:rsid w:val="00FF3F51"/>
-    <w:pPr>
-      <w:ind w:left="397" w:hanging="397"/>
-    </w:pPr>
+    <w:uiPriority w:val="39"/>
+    <w:rsid w:val="00C46BDA"/>
+    <w:pPr>
+      <w:tabs>
+        <w:tab w:val="right" w:leader="dot" w:pos="8080"/>
+      </w:tabs>
+      <w:ind w:left="1701" w:hanging="567"/>
+    </w:pPr>
+    <w:rPr>
+      <w:rFonts w:ascii="Verdana" w:hAnsi="Verdana"/>
+      <w:noProof/>
+      <w:sz w:val="22"/>
+      <w:szCs w:val="22"/>
+    </w:rPr>
   </w:style>
   <w:style w:type="paragraph" w:styleId="Verzeichnis2">
     <w:name w:val="toc 2"/>
     <w:basedOn w:val="Standard"/>
     <w:next w:val="Standard"/>
+    <w:link w:val="Verzeichnis2Zchn"/>
     <w:autoRedefine/>
-    <w:rsid w:val="00FF3F51"/>
-    <w:pPr>
-      <w:ind w:left="567" w:hanging="567"/>
-    </w:pPr>
+    <w:uiPriority w:val="39"/>
+    <w:rsid w:val="00C46BDA"/>
+    <w:pPr>
+      <w:tabs>
+        <w:tab w:val="right" w:leader="dot" w:pos="8080"/>
+      </w:tabs>
+      <w:ind w:left="1701" w:hanging="567"/>
+    </w:pPr>
+    <w:rPr>
+      <w:rFonts w:ascii="Verdana" w:hAnsi="Verdana" w:cs="Tahoma"/>
+      <w:noProof/>
+      <w:sz w:val="22"/>
+      <w:szCs w:val="22"/>
+    </w:rPr>
   </w:style>
   <w:style w:type="paragraph" w:styleId="Verzeichnis3">
     <w:name w:val="toc 3"/>
-    <w:basedOn w:val="Standard"/>
+    <w:basedOn w:val="Verzeichnis1"/>
     <w:next w:val="Standard"/>
     <w:autoRedefine/>
-    <w:rsid w:val="00FF3F51"/>
-    <w:pPr>
-      <w:ind w:left="709" w:hanging="709"/>
-    </w:pPr>
+    <w:uiPriority w:val="39"/>
+    <w:rsid w:val="00C46BDA"/>
   </w:style>
   <w:style w:type="character" w:styleId="Hyperlink">
     <w:name w:val="Hyperlink"/>
+    <w:uiPriority w:val="99"/>
     <w:rsid w:val="00C31F0F"/>
     <w:rPr>
       <w:rFonts w:ascii="Times New Roman" w:hAnsi="Times New Roman"/>
@@ -13326,6 +13778,40 @@
       <w:ind w:left="720"/>
       <w:contextualSpacing/>
     </w:pPr>
+  </w:style>
+  <w:style w:type="paragraph" w:customStyle="1" w:styleId="Inhaltsverzeichnis">
+    <w:name w:val="Inhaltsverzeichnis"/>
+    <w:basedOn w:val="Verzeichnis2"/>
+    <w:link w:val="InhaltsverzeichnisZchn"/>
+    <w:qFormat/>
+    <w:rsid w:val="00C46BDA"/>
+  </w:style>
+  <w:style w:type="character" w:customStyle="1" w:styleId="Verzeichnis2Zchn">
+    <w:name w:val="Verzeichnis 2 Zchn"/>
+    <w:basedOn w:val="Absatz-Standardschriftart"/>
+    <w:link w:val="Verzeichnis2"/>
+    <w:uiPriority w:val="39"/>
+    <w:rsid w:val="00C46BDA"/>
+    <w:rPr>
+      <w:rFonts w:ascii="Verdana" w:hAnsi="Verdana" w:cs="Tahoma"/>
+      <w:noProof/>
+      <w:spacing w:val="4"/>
+      <w:sz w:val="22"/>
+      <w:szCs w:val="22"/>
+    </w:rPr>
+  </w:style>
+  <w:style w:type="character" w:customStyle="1" w:styleId="InhaltsverzeichnisZchn">
+    <w:name w:val="Inhaltsverzeichnis Zchn"/>
+    <w:basedOn w:val="Verzeichnis2Zchn"/>
+    <w:link w:val="Inhaltsverzeichnis"/>
+    <w:rsid w:val="00C46BDA"/>
+    <w:rPr>
+      <w:rFonts w:ascii="Verdana" w:hAnsi="Verdana" w:cs="Tahoma"/>
+      <w:noProof/>
+      <w:spacing w:val="4"/>
+      <w:sz w:val="22"/>
+      <w:szCs w:val="22"/>
+    </w:rPr>
   </w:style>
 </w:styles>
 </file>
@@ -13616,25 +14102,25 @@
 </file>
 
 <file path=customXml/item1.xml><?xml version="1.0" encoding="utf-8"?>
+<officeatwork xmlns="http://schemas.officeatwork.com/MasterProperties">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</officeatwork>
+</file>
+
+<file path=customXml/item2.xml><?xml version="1.0" encoding="utf-8"?>
 <officeatwork xmlns="http://schemas.officeatwork.com/Document">eNp7v3u/jUt+cmlual6JnY1PYl56aWJ6qp2RgampjT6ca6MPVwMA6D4SQg==</officeatwork>
 </file>
 
-<file path=customXml/item2.xml><?xml version="1.0" encoding="utf-8"?>
-<officeatwork xmlns="http://schemas.officeatwork.com/MasterProperties">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</officeatwork>
+<file path=customXml/itemProps1.xml><?xml version="1.0" encoding="utf-8"?>
+<ds:datastoreItem xmlns:ds="http://schemas.openxmlformats.org/officeDocument/2006/customXml" ds:itemID="{E9BA4A48-951F-4E52-AE11-31F4E441CF50}">
+  <ds:schemaRefs>
+    <ds:schemaRef ds:uri="http://schemas.officeatwork.com/MasterProperties"/>
+  </ds:schemaRefs>
+</ds:datastoreItem>
 </file>
 
-<file path=customXml/itemProps1.xml><?xml version="1.0" encoding="utf-8"?>
+<file path=customXml/itemProps2.xml><?xml version="1.0" encoding="utf-8"?>
 <ds:datastoreItem xmlns:ds="http://schemas.openxmlformats.org/officeDocument/2006/customXml" ds:itemID="{AD6095CF-531B-4845-B7B1-40A399642733}">
   <ds:schemaRefs>
     <ds:schemaRef ds:uri="http://schemas.officeatwork.com/Document"/>
   </ds:schemaRefs>
 </ds:datastoreItem>
-</file>
-
-<file path=customXml/itemProps2.xml><?xml version="1.0" encoding="utf-8"?>
-<ds:datastoreItem xmlns:ds="http://schemas.openxmlformats.org/officeDocument/2006/customXml" ds:itemID="{E9BA4A48-951F-4E52-AE11-31F4E441CF50}">
-  <ds:schemaRefs>
-    <ds:schemaRef ds:uri="http://schemas.officeatwork.com/MasterProperties"/>
-  </ds:schemaRefs>
-</ds:datastoreItem>
 </file>
</xml_diff>